<commit_message>
Another Step Toward Movement
After a bit of testing and making sure all interactions were happening
properly, I have gotten more of movement finished, and one more day
should see all of it (what is currently in the game) complete. At the
moment, clicking the triage area will move the nurse there, and then
open information about a patient. Then the player can choose to send a
patient to an exam room, waiting room, and simply kick them out. When I
work on this next, I need to add some UI for the exam room, and make
sure the buttons work for both the triage and waiting chairs.
</commit_message>
<xml_diff>
--- a/Journal - Thoughts.docx
+++ b/Journal - Thoughts.docx
@@ -38,8 +38,6 @@
         </w:rPr>
         <w:t xml:space="preserve"> due to not being in the scope of the project, or because I am simply not able to focus on that part of the project at the time.</w:t>
       </w:r>
-      <w:bookmarkStart w:id="0" w:name="_GoBack"/>
-      <w:bookmarkEnd w:id="0"/>
     </w:p>
     <w:p>
       <w:pPr>
@@ -250,21 +248,7 @@
         <w:rPr>
           <w:rFonts w:cs="Segoe Print"/>
         </w:rPr>
-        <w:t xml:space="preserve">Since each object would be doing this </w:t>
-      </w:r>
-      <w:proofErr w:type="gramStart"/>
-      <w:r>
-        <w:rPr>
-          <w:rFonts w:cs="Segoe Print"/>
-        </w:rPr>
-        <w:t>themselves</w:t>
-      </w:r>
-      <w:proofErr w:type="gramEnd"/>
-      <w:r>
-        <w:rPr>
-          <w:rFonts w:cs="Segoe Print"/>
-        </w:rPr>
-        <w:t>, this could cause some trouble with processing, but it shouldn’t be much, even if it is being done each frame.</w:t>
+        <w:t>Since each object would be doing this themselves, this could cause some trouble with processing, but it shouldn’t be much, even if it is being done each frame.</w:t>
       </w:r>
     </w:p>
     <w:p>
@@ -438,147 +422,103 @@
         <w:rPr>
           <w:rFonts w:cs="Segoe Print"/>
         </w:rPr>
-        <w:t xml:space="preserve">Each object that the player can interact with will have a location for patients, and a location for players. So if the player interacts with a chair, the player will stand in front of it. If a patient on the other hand interacts with a chair, the patient should stand on top of it, and change </w:t>
-      </w:r>
-      <w:proofErr w:type="spellStart"/>
-      <w:proofErr w:type="gramStart"/>
-      <w:r>
-        <w:rPr>
-          <w:rFonts w:cs="Segoe Print"/>
-        </w:rPr>
-        <w:t>it's</w:t>
-      </w:r>
-      <w:proofErr w:type="spellEnd"/>
-      <w:proofErr w:type="gramEnd"/>
-      <w:r>
-        <w:rPr>
-          <w:rFonts w:cs="Segoe Print"/>
-        </w:rPr>
-        <w:t xml:space="preserve"> animation. </w:t>
-      </w:r>
-    </w:p>
-    <w:p>
-      <w:pPr>
-        <w:tabs>
-          <w:tab w:val="left" w:pos="360"/>
-          <w:tab w:val="left" w:pos="720"/>
-          <w:tab w:val="left" w:pos="1080"/>
-          <w:tab w:val="left" w:pos="1440"/>
-          <w:tab w:val="left" w:pos="1800"/>
-          <w:tab w:val="left" w:pos="2160"/>
-          <w:tab w:val="left" w:pos="2520"/>
-          <w:tab w:val="left" w:pos="2880"/>
-          <w:tab w:val="left" w:pos="3240"/>
-          <w:tab w:val="left" w:pos="3600"/>
-          <w:tab w:val="left" w:pos="3960"/>
-          <w:tab w:val="left" w:pos="4320"/>
-          <w:tab w:val="left" w:pos="4680"/>
-          <w:tab w:val="left" w:pos="5040"/>
-          <w:tab w:val="left" w:pos="5400"/>
-          <w:tab w:val="left" w:pos="5760"/>
-          <w:tab w:val="left" w:pos="6120"/>
-          <w:tab w:val="left" w:pos="6480"/>
-          <w:tab w:val="left" w:pos="6840"/>
-          <w:tab w:val="left" w:pos="7200"/>
-          <w:tab w:val="left" w:pos="7560"/>
-          <w:tab w:val="left" w:pos="7920"/>
-          <w:tab w:val="left" w:pos="8280"/>
-          <w:tab w:val="left" w:pos="8640"/>
-          <w:tab w:val="left" w:pos="9000"/>
-          <w:tab w:val="left" w:pos="9360"/>
-          <w:tab w:val="left" w:pos="9720"/>
-          <w:tab w:val="left" w:pos="10080"/>
-          <w:tab w:val="left" w:pos="10440"/>
-          <w:tab w:val="left" w:pos="10800"/>
-          <w:tab w:val="left" w:pos="11160"/>
-          <w:tab w:val="left" w:pos="11520"/>
-        </w:tabs>
-        <w:autoSpaceDE w:val="0"/>
-        <w:autoSpaceDN w:val="0"/>
-        <w:adjustRightInd w:val="0"/>
-        <w:spacing w:after="0" w:line="240" w:lineRule="auto"/>
-        <w:rPr>
-          <w:rFonts w:cs="Segoe Print"/>
-        </w:rPr>
-      </w:pPr>
-    </w:p>
-    <w:p>
-      <w:pPr>
-        <w:tabs>
-          <w:tab w:val="left" w:pos="360"/>
-          <w:tab w:val="left" w:pos="720"/>
-          <w:tab w:val="left" w:pos="1080"/>
-          <w:tab w:val="left" w:pos="1440"/>
-          <w:tab w:val="left" w:pos="1800"/>
-          <w:tab w:val="left" w:pos="2160"/>
-          <w:tab w:val="left" w:pos="2520"/>
-          <w:tab w:val="left" w:pos="2880"/>
-          <w:tab w:val="left" w:pos="3240"/>
-          <w:tab w:val="left" w:pos="3600"/>
-          <w:tab w:val="left" w:pos="3960"/>
-          <w:tab w:val="left" w:pos="4320"/>
-          <w:tab w:val="left" w:pos="4680"/>
-          <w:tab w:val="left" w:pos="5040"/>
-          <w:tab w:val="left" w:pos="5400"/>
-          <w:tab w:val="left" w:pos="5760"/>
-          <w:tab w:val="left" w:pos="6120"/>
-          <w:tab w:val="left" w:pos="6480"/>
-          <w:tab w:val="left" w:pos="6840"/>
-          <w:tab w:val="left" w:pos="7200"/>
-          <w:tab w:val="left" w:pos="7560"/>
-          <w:tab w:val="left" w:pos="7920"/>
-          <w:tab w:val="left" w:pos="8280"/>
-          <w:tab w:val="left" w:pos="8640"/>
-          <w:tab w:val="left" w:pos="9000"/>
-          <w:tab w:val="left" w:pos="9360"/>
-          <w:tab w:val="left" w:pos="9720"/>
-          <w:tab w:val="left" w:pos="10080"/>
-          <w:tab w:val="left" w:pos="10440"/>
-          <w:tab w:val="left" w:pos="10800"/>
-          <w:tab w:val="left" w:pos="11160"/>
-          <w:tab w:val="left" w:pos="11520"/>
-        </w:tabs>
-        <w:autoSpaceDE w:val="0"/>
-        <w:autoSpaceDN w:val="0"/>
-        <w:adjustRightInd w:val="0"/>
-        <w:spacing w:after="0" w:line="240" w:lineRule="auto"/>
-        <w:rPr>
-          <w:rFonts w:cs="Segoe Print"/>
-        </w:rPr>
-      </w:pPr>
-      <w:r>
-        <w:rPr>
-          <w:rFonts w:cs="Segoe Print"/>
-        </w:rPr>
-        <w:t xml:space="preserve">All objects that the player can interact with should have 3 states. Idle, Active, and </w:t>
-      </w:r>
-      <w:proofErr w:type="gramStart"/>
-      <w:r>
-        <w:rPr>
-          <w:rFonts w:cs="Segoe Print"/>
-        </w:rPr>
-        <w:t>Hovered</w:t>
-      </w:r>
-      <w:proofErr w:type="gramEnd"/>
-      <w:r>
-        <w:rPr>
-          <w:rFonts w:cs="Segoe Print"/>
-        </w:rPr>
-        <w:t xml:space="preserve"> (which is a </w:t>
-      </w:r>
-      <w:proofErr w:type="spellStart"/>
-      <w:r>
-        <w:rPr>
-          <w:rFonts w:cs="Segoe Print"/>
-        </w:rPr>
-        <w:t>pseudostate</w:t>
-      </w:r>
-      <w:proofErr w:type="spellEnd"/>
-      <w:r>
-        <w:rPr>
-          <w:rFonts w:cs="Segoe Print"/>
-        </w:rPr>
-        <w:t>).</w:t>
+        <w:t xml:space="preserve">Each object that the player can interact with will have a location for patients, and a location for players. So if the player interacts with a chair, the player will stand in front of it. If a patient on the other hand interacts with a chair, the patient should stand on top of it, and change it's animation. </w:t>
+      </w:r>
+    </w:p>
+    <w:p>
+      <w:pPr>
+        <w:tabs>
+          <w:tab w:val="left" w:pos="360"/>
+          <w:tab w:val="left" w:pos="720"/>
+          <w:tab w:val="left" w:pos="1080"/>
+          <w:tab w:val="left" w:pos="1440"/>
+          <w:tab w:val="left" w:pos="1800"/>
+          <w:tab w:val="left" w:pos="2160"/>
+          <w:tab w:val="left" w:pos="2520"/>
+          <w:tab w:val="left" w:pos="2880"/>
+          <w:tab w:val="left" w:pos="3240"/>
+          <w:tab w:val="left" w:pos="3600"/>
+          <w:tab w:val="left" w:pos="3960"/>
+          <w:tab w:val="left" w:pos="4320"/>
+          <w:tab w:val="left" w:pos="4680"/>
+          <w:tab w:val="left" w:pos="5040"/>
+          <w:tab w:val="left" w:pos="5400"/>
+          <w:tab w:val="left" w:pos="5760"/>
+          <w:tab w:val="left" w:pos="6120"/>
+          <w:tab w:val="left" w:pos="6480"/>
+          <w:tab w:val="left" w:pos="6840"/>
+          <w:tab w:val="left" w:pos="7200"/>
+          <w:tab w:val="left" w:pos="7560"/>
+          <w:tab w:val="left" w:pos="7920"/>
+          <w:tab w:val="left" w:pos="8280"/>
+          <w:tab w:val="left" w:pos="8640"/>
+          <w:tab w:val="left" w:pos="9000"/>
+          <w:tab w:val="left" w:pos="9360"/>
+          <w:tab w:val="left" w:pos="9720"/>
+          <w:tab w:val="left" w:pos="10080"/>
+          <w:tab w:val="left" w:pos="10440"/>
+          <w:tab w:val="left" w:pos="10800"/>
+          <w:tab w:val="left" w:pos="11160"/>
+          <w:tab w:val="left" w:pos="11520"/>
+        </w:tabs>
+        <w:autoSpaceDE w:val="0"/>
+        <w:autoSpaceDN w:val="0"/>
+        <w:adjustRightInd w:val="0"/>
+        <w:spacing w:after="0" w:line="240" w:lineRule="auto"/>
+        <w:rPr>
+          <w:rFonts w:cs="Segoe Print"/>
+        </w:rPr>
+      </w:pPr>
+    </w:p>
+    <w:p>
+      <w:pPr>
+        <w:tabs>
+          <w:tab w:val="left" w:pos="360"/>
+          <w:tab w:val="left" w:pos="720"/>
+          <w:tab w:val="left" w:pos="1080"/>
+          <w:tab w:val="left" w:pos="1440"/>
+          <w:tab w:val="left" w:pos="1800"/>
+          <w:tab w:val="left" w:pos="2160"/>
+          <w:tab w:val="left" w:pos="2520"/>
+          <w:tab w:val="left" w:pos="2880"/>
+          <w:tab w:val="left" w:pos="3240"/>
+          <w:tab w:val="left" w:pos="3600"/>
+          <w:tab w:val="left" w:pos="3960"/>
+          <w:tab w:val="left" w:pos="4320"/>
+          <w:tab w:val="left" w:pos="4680"/>
+          <w:tab w:val="left" w:pos="5040"/>
+          <w:tab w:val="left" w:pos="5400"/>
+          <w:tab w:val="left" w:pos="5760"/>
+          <w:tab w:val="left" w:pos="6120"/>
+          <w:tab w:val="left" w:pos="6480"/>
+          <w:tab w:val="left" w:pos="6840"/>
+          <w:tab w:val="left" w:pos="7200"/>
+          <w:tab w:val="left" w:pos="7560"/>
+          <w:tab w:val="left" w:pos="7920"/>
+          <w:tab w:val="left" w:pos="8280"/>
+          <w:tab w:val="left" w:pos="8640"/>
+          <w:tab w:val="left" w:pos="9000"/>
+          <w:tab w:val="left" w:pos="9360"/>
+          <w:tab w:val="left" w:pos="9720"/>
+          <w:tab w:val="left" w:pos="10080"/>
+          <w:tab w:val="left" w:pos="10440"/>
+          <w:tab w:val="left" w:pos="10800"/>
+          <w:tab w:val="left" w:pos="11160"/>
+          <w:tab w:val="left" w:pos="11520"/>
+        </w:tabs>
+        <w:autoSpaceDE w:val="0"/>
+        <w:autoSpaceDN w:val="0"/>
+        <w:adjustRightInd w:val="0"/>
+        <w:spacing w:after="0" w:line="240" w:lineRule="auto"/>
+        <w:rPr>
+          <w:rFonts w:cs="Segoe Print"/>
+        </w:rPr>
+      </w:pPr>
+      <w:r>
+        <w:rPr>
+          <w:rFonts w:cs="Segoe Print"/>
+        </w:rPr>
+        <w:t>All objects that the player can interact with should have 3 states. Idle, Active, and Hovered (which is a pseudostate).</w:t>
       </w:r>
     </w:p>
     <w:p>
@@ -725,21 +665,7 @@
         <w:rPr>
           <w:rFonts w:cs="Segoe Print"/>
         </w:rPr>
-        <w:t xml:space="preserve">Active will have a brighter looking/more eccentric sprite, and possibly an animation. Either </w:t>
-      </w:r>
-      <w:proofErr w:type="gramStart"/>
-      <w:r>
-        <w:rPr>
-          <w:rFonts w:cs="Segoe Print"/>
-        </w:rPr>
-        <w:t>that,</w:t>
-      </w:r>
-      <w:proofErr w:type="gramEnd"/>
-      <w:r>
-        <w:rPr>
-          <w:rFonts w:cs="Segoe Print"/>
-        </w:rPr>
-        <w:t xml:space="preserve"> or the patient within the object shall have some kind of animation/change. </w:t>
+        <w:t xml:space="preserve">Active will have a brighter looking/more eccentric sprite, and possibly an animation. Either that, or the patient within the object shall have some kind of animation/change. </w:t>
       </w:r>
     </w:p>
     <w:p>
@@ -892,23 +818,7 @@
         <w:rPr>
           <w:rFonts w:cs="Segoe Print"/>
         </w:rPr>
-        <w:t xml:space="preserve">Removing the mouse or clicking on the object will turn it back to </w:t>
-      </w:r>
-      <w:proofErr w:type="spellStart"/>
-      <w:proofErr w:type="gramStart"/>
-      <w:r>
-        <w:rPr>
-          <w:rFonts w:cs="Segoe Print"/>
-        </w:rPr>
-        <w:t>it's</w:t>
-      </w:r>
-      <w:proofErr w:type="spellEnd"/>
-      <w:proofErr w:type="gramEnd"/>
-      <w:r>
-        <w:rPr>
-          <w:rFonts w:cs="Segoe Print"/>
-        </w:rPr>
-        <w:t xml:space="preserve"> active state.</w:t>
+        <w:t>Removing the mouse or clicking on the object will turn it back to it's active state.</w:t>
       </w:r>
     </w:p>
     <w:p>
@@ -1100,94 +1010,58 @@
         <w:rPr>
           <w:rFonts w:cs="Segoe Print"/>
         </w:rPr>
-        <w:t xml:space="preserve">All </w:t>
-      </w:r>
-      <w:proofErr w:type="spellStart"/>
-      <w:r>
-        <w:rPr>
-          <w:rFonts w:cs="Segoe Print"/>
-        </w:rPr>
-        <w:t>interactable</w:t>
-      </w:r>
-      <w:proofErr w:type="spellEnd"/>
-      <w:r>
-        <w:rPr>
-          <w:rFonts w:cs="Segoe Print"/>
-        </w:rPr>
-        <w:t xml:space="preserve"> objects will be based off of a single class </w:t>
-      </w:r>
-      <w:proofErr w:type="spellStart"/>
-      <w:r>
-        <w:rPr>
-          <w:rFonts w:cs="Segoe Print"/>
-        </w:rPr>
-        <w:t>InteractableObject</w:t>
-      </w:r>
-      <w:proofErr w:type="spellEnd"/>
-    </w:p>
-    <w:p>
-      <w:pPr>
-        <w:tabs>
-          <w:tab w:val="left" w:pos="360"/>
-          <w:tab w:val="left" w:pos="720"/>
-          <w:tab w:val="left" w:pos="1080"/>
-          <w:tab w:val="left" w:pos="1440"/>
-          <w:tab w:val="left" w:pos="1800"/>
-          <w:tab w:val="left" w:pos="2160"/>
-          <w:tab w:val="left" w:pos="2520"/>
-          <w:tab w:val="left" w:pos="2880"/>
-          <w:tab w:val="left" w:pos="3240"/>
-          <w:tab w:val="left" w:pos="3600"/>
-          <w:tab w:val="left" w:pos="3960"/>
-          <w:tab w:val="left" w:pos="4320"/>
-          <w:tab w:val="left" w:pos="4680"/>
-          <w:tab w:val="left" w:pos="5040"/>
-          <w:tab w:val="left" w:pos="5400"/>
-          <w:tab w:val="left" w:pos="5760"/>
-          <w:tab w:val="left" w:pos="6120"/>
-          <w:tab w:val="left" w:pos="6480"/>
-          <w:tab w:val="left" w:pos="6840"/>
-          <w:tab w:val="left" w:pos="7200"/>
-          <w:tab w:val="left" w:pos="7560"/>
-          <w:tab w:val="left" w:pos="7920"/>
-          <w:tab w:val="left" w:pos="8280"/>
-          <w:tab w:val="left" w:pos="8640"/>
-          <w:tab w:val="left" w:pos="9000"/>
-          <w:tab w:val="left" w:pos="9360"/>
-          <w:tab w:val="left" w:pos="9720"/>
-          <w:tab w:val="left" w:pos="10080"/>
-          <w:tab w:val="left" w:pos="10440"/>
-          <w:tab w:val="left" w:pos="10800"/>
-          <w:tab w:val="left" w:pos="11160"/>
-          <w:tab w:val="left" w:pos="11520"/>
-        </w:tabs>
-        <w:autoSpaceDE w:val="0"/>
-        <w:autoSpaceDN w:val="0"/>
-        <w:adjustRightInd w:val="0"/>
-        <w:spacing w:after="0" w:line="240" w:lineRule="auto"/>
-        <w:rPr>
-          <w:rFonts w:cs="Segoe Print"/>
-        </w:rPr>
-      </w:pPr>
-      <w:r>
-        <w:rPr>
-          <w:rFonts w:cs="Segoe Print"/>
-        </w:rPr>
-        <w:t xml:space="preserve">Keep track of </w:t>
-      </w:r>
-      <w:proofErr w:type="gramStart"/>
-      <w:r>
-        <w:rPr>
-          <w:rFonts w:cs="Segoe Print"/>
-        </w:rPr>
-        <w:t>state :</w:t>
-      </w:r>
-      <w:proofErr w:type="gramEnd"/>
-      <w:r>
-        <w:rPr>
-          <w:rFonts w:cs="Segoe Print"/>
-        </w:rPr>
-        <w:t xml:space="preserve"> idle, active, hovered</w:t>
+        <w:t>All interactable objects will be based off of a single class InteractableObject</w:t>
+      </w:r>
+    </w:p>
+    <w:p>
+      <w:pPr>
+        <w:tabs>
+          <w:tab w:val="left" w:pos="360"/>
+          <w:tab w:val="left" w:pos="720"/>
+          <w:tab w:val="left" w:pos="1080"/>
+          <w:tab w:val="left" w:pos="1440"/>
+          <w:tab w:val="left" w:pos="1800"/>
+          <w:tab w:val="left" w:pos="2160"/>
+          <w:tab w:val="left" w:pos="2520"/>
+          <w:tab w:val="left" w:pos="2880"/>
+          <w:tab w:val="left" w:pos="3240"/>
+          <w:tab w:val="left" w:pos="3600"/>
+          <w:tab w:val="left" w:pos="3960"/>
+          <w:tab w:val="left" w:pos="4320"/>
+          <w:tab w:val="left" w:pos="4680"/>
+          <w:tab w:val="left" w:pos="5040"/>
+          <w:tab w:val="left" w:pos="5400"/>
+          <w:tab w:val="left" w:pos="5760"/>
+          <w:tab w:val="left" w:pos="6120"/>
+          <w:tab w:val="left" w:pos="6480"/>
+          <w:tab w:val="left" w:pos="6840"/>
+          <w:tab w:val="left" w:pos="7200"/>
+          <w:tab w:val="left" w:pos="7560"/>
+          <w:tab w:val="left" w:pos="7920"/>
+          <w:tab w:val="left" w:pos="8280"/>
+          <w:tab w:val="left" w:pos="8640"/>
+          <w:tab w:val="left" w:pos="9000"/>
+          <w:tab w:val="left" w:pos="9360"/>
+          <w:tab w:val="left" w:pos="9720"/>
+          <w:tab w:val="left" w:pos="10080"/>
+          <w:tab w:val="left" w:pos="10440"/>
+          <w:tab w:val="left" w:pos="10800"/>
+          <w:tab w:val="left" w:pos="11160"/>
+          <w:tab w:val="left" w:pos="11520"/>
+        </w:tabs>
+        <w:autoSpaceDE w:val="0"/>
+        <w:autoSpaceDN w:val="0"/>
+        <w:adjustRightInd w:val="0"/>
+        <w:spacing w:after="0" w:line="240" w:lineRule="auto"/>
+        <w:rPr>
+          <w:rFonts w:cs="Segoe Print"/>
+        </w:rPr>
+      </w:pPr>
+      <w:r>
+        <w:rPr>
+          <w:rFonts w:cs="Segoe Print"/>
+        </w:rPr>
+        <w:t>Keep track of state : idle, active, hovered</w:t>
       </w:r>
     </w:p>
     <w:p>
@@ -1432,19 +1306,11 @@
           <w:rFonts w:cs="Segoe Print"/>
         </w:rPr>
       </w:pPr>
-      <w:proofErr w:type="spellStart"/>
-      <w:r>
-        <w:rPr>
-          <w:rFonts w:cs="Segoe Print"/>
-        </w:rPr>
-        <w:t>Player.setposition.receptiondesk.NLocation</w:t>
-      </w:r>
-      <w:proofErr w:type="spellEnd"/>
-      <w:r>
-        <w:rPr>
-          <w:rFonts w:cs="Segoe Print"/>
-        </w:rPr>
-        <w:t xml:space="preserve"> and the nurse will move to the reception desks n location.</w:t>
+      <w:r>
+        <w:rPr>
+          <w:rFonts w:cs="Segoe Print"/>
+        </w:rPr>
+        <w:t>Player.setposition.receptiondesk.NLocation and the nurse will move to the reception desks n location.</w:t>
       </w:r>
     </w:p>
     <w:p>
@@ -1636,215 +1502,103 @@
         <w:rPr>
           <w:rFonts w:cs="Segoe Print"/>
         </w:rPr>
-        <w:t xml:space="preserve">Before making these animations and any others that will be in the game, I have decided that objects that will be interacted with will have their specific sprite as a child component of themselves. So for instance, I made the chairs first, set up all the properties and components. I made sure that the collider fit the chair, and then I removed the sprite. I then created a child </w:t>
-      </w:r>
-      <w:proofErr w:type="spellStart"/>
-      <w:r>
-        <w:rPr>
-          <w:rFonts w:cs="Segoe Print"/>
-        </w:rPr>
-        <w:t>gameobject</w:t>
-      </w:r>
-      <w:proofErr w:type="spellEnd"/>
-      <w:r>
-        <w:rPr>
-          <w:rFonts w:cs="Segoe Print"/>
-        </w:rPr>
-        <w:t xml:space="preserve"> of that object and placed the sprite there. Due to this, animations will only incorporate the </w:t>
-      </w:r>
-      <w:proofErr w:type="spellStart"/>
-      <w:r>
-        <w:rPr>
-          <w:rFonts w:cs="Segoe Print"/>
-        </w:rPr>
-        <w:t>gameobject’s</w:t>
-      </w:r>
-      <w:proofErr w:type="spellEnd"/>
-      <w:r>
-        <w:rPr>
-          <w:rFonts w:cs="Segoe Print"/>
-        </w:rPr>
-        <w:t xml:space="preserve"> child sprite, and should never </w:t>
-      </w:r>
-      <w:proofErr w:type="gramStart"/>
-      <w:r>
-        <w:rPr>
-          <w:rFonts w:cs="Segoe Print"/>
-        </w:rPr>
-        <w:t>effect</w:t>
-      </w:r>
-      <w:proofErr w:type="gramEnd"/>
-      <w:r>
-        <w:rPr>
-          <w:rFonts w:cs="Segoe Print"/>
-        </w:rPr>
-        <w:t xml:space="preserve"> any part of the actual object. This will allow me to create animations without fear of anything else possibly being messed up. So for instance, </w:t>
-      </w:r>
-      <w:proofErr w:type="gramStart"/>
-      <w:r>
-        <w:rPr>
-          <w:rFonts w:cs="Segoe Print"/>
-        </w:rPr>
-        <w:t>If</w:t>
-      </w:r>
-      <w:proofErr w:type="gramEnd"/>
-      <w:r>
-        <w:rPr>
-          <w:rFonts w:cs="Segoe Print"/>
-        </w:rPr>
-        <w:t xml:space="preserve"> I made the hover sprite interpolate between sizes of normal and large, and rotate, the actual object itself, and it's colliders would not be changed or affected by this. So the hitbox will remain exactly the same, and not cause any problems for the player.</w:t>
-      </w:r>
-    </w:p>
-    <w:p>
-      <w:pPr>
-        <w:tabs>
-          <w:tab w:val="left" w:pos="360"/>
-          <w:tab w:val="left" w:pos="720"/>
-          <w:tab w:val="left" w:pos="1080"/>
-          <w:tab w:val="left" w:pos="1440"/>
-          <w:tab w:val="left" w:pos="1800"/>
-          <w:tab w:val="left" w:pos="2160"/>
-          <w:tab w:val="left" w:pos="2520"/>
-          <w:tab w:val="left" w:pos="2880"/>
-          <w:tab w:val="left" w:pos="3240"/>
-          <w:tab w:val="left" w:pos="3600"/>
-          <w:tab w:val="left" w:pos="3960"/>
-          <w:tab w:val="left" w:pos="4320"/>
-          <w:tab w:val="left" w:pos="4680"/>
-          <w:tab w:val="left" w:pos="5040"/>
-          <w:tab w:val="left" w:pos="5400"/>
-          <w:tab w:val="left" w:pos="5760"/>
-          <w:tab w:val="left" w:pos="6120"/>
-          <w:tab w:val="left" w:pos="6480"/>
-          <w:tab w:val="left" w:pos="6840"/>
-          <w:tab w:val="left" w:pos="7200"/>
-          <w:tab w:val="left" w:pos="7560"/>
-          <w:tab w:val="left" w:pos="7920"/>
-          <w:tab w:val="left" w:pos="8280"/>
-          <w:tab w:val="left" w:pos="8640"/>
-          <w:tab w:val="left" w:pos="9000"/>
-          <w:tab w:val="left" w:pos="9360"/>
-          <w:tab w:val="left" w:pos="9720"/>
-          <w:tab w:val="left" w:pos="10080"/>
-          <w:tab w:val="left" w:pos="10440"/>
-          <w:tab w:val="left" w:pos="10800"/>
-          <w:tab w:val="left" w:pos="11160"/>
-          <w:tab w:val="left" w:pos="11520"/>
-        </w:tabs>
-        <w:autoSpaceDE w:val="0"/>
-        <w:autoSpaceDN w:val="0"/>
-        <w:adjustRightInd w:val="0"/>
-        <w:spacing w:after="0" w:line="240" w:lineRule="auto"/>
-        <w:rPr>
-          <w:rFonts w:cs="Segoe Print"/>
-        </w:rPr>
-      </w:pPr>
-    </w:p>
-    <w:p>
-      <w:pPr>
-        <w:tabs>
-          <w:tab w:val="left" w:pos="360"/>
-          <w:tab w:val="left" w:pos="720"/>
-          <w:tab w:val="left" w:pos="1080"/>
-          <w:tab w:val="left" w:pos="1440"/>
-          <w:tab w:val="left" w:pos="1800"/>
-          <w:tab w:val="left" w:pos="2160"/>
-          <w:tab w:val="left" w:pos="2520"/>
-          <w:tab w:val="left" w:pos="2880"/>
-          <w:tab w:val="left" w:pos="3240"/>
-          <w:tab w:val="left" w:pos="3600"/>
-          <w:tab w:val="left" w:pos="3960"/>
-          <w:tab w:val="left" w:pos="4320"/>
-          <w:tab w:val="left" w:pos="4680"/>
-          <w:tab w:val="left" w:pos="5040"/>
-          <w:tab w:val="left" w:pos="5400"/>
-          <w:tab w:val="left" w:pos="5760"/>
-          <w:tab w:val="left" w:pos="6120"/>
-          <w:tab w:val="left" w:pos="6480"/>
-          <w:tab w:val="left" w:pos="6840"/>
-          <w:tab w:val="left" w:pos="7200"/>
-          <w:tab w:val="left" w:pos="7560"/>
-          <w:tab w:val="left" w:pos="7920"/>
-          <w:tab w:val="left" w:pos="8280"/>
-          <w:tab w:val="left" w:pos="8640"/>
-          <w:tab w:val="left" w:pos="9000"/>
-          <w:tab w:val="left" w:pos="9360"/>
-          <w:tab w:val="left" w:pos="9720"/>
-          <w:tab w:val="left" w:pos="10080"/>
-          <w:tab w:val="left" w:pos="10440"/>
-          <w:tab w:val="left" w:pos="10800"/>
-          <w:tab w:val="left" w:pos="11160"/>
-          <w:tab w:val="left" w:pos="11520"/>
-        </w:tabs>
-        <w:autoSpaceDE w:val="0"/>
-        <w:autoSpaceDN w:val="0"/>
-        <w:adjustRightInd w:val="0"/>
-        <w:spacing w:after="0" w:line="240" w:lineRule="auto"/>
-        <w:rPr>
-          <w:rFonts w:cs="Segoe Print"/>
-        </w:rPr>
-      </w:pPr>
-      <w:r>
-        <w:rPr>
-          <w:rFonts w:cs="Segoe Print"/>
-        </w:rPr>
-        <w:t xml:space="preserve">Appear to have run into a small </w:t>
-      </w:r>
-      <w:proofErr w:type="spellStart"/>
-      <w:r>
-        <w:rPr>
-          <w:rFonts w:cs="Segoe Print"/>
-        </w:rPr>
-        <w:t>unforseen</w:t>
-      </w:r>
-      <w:proofErr w:type="spellEnd"/>
-      <w:r>
-        <w:rPr>
-          <w:rFonts w:cs="Segoe Print"/>
-        </w:rPr>
-        <w:t xml:space="preserve"> problem with layering. Although I am setting the z position each update, it's staying/resetting to 0 during movement, and remains that way until the </w:t>
-      </w:r>
-      <w:proofErr w:type="spellStart"/>
-      <w:r>
-        <w:rPr>
-          <w:rFonts w:cs="Segoe Print"/>
-        </w:rPr>
-        <w:t>nav</w:t>
-      </w:r>
-      <w:proofErr w:type="spellEnd"/>
-      <w:r>
-        <w:rPr>
-          <w:rFonts w:cs="Segoe Print"/>
-        </w:rPr>
-        <w:t xml:space="preserve"> agent has stopped moving. This leads me to believe that I may have to change something within the </w:t>
-      </w:r>
-      <w:proofErr w:type="spellStart"/>
-      <w:r>
-        <w:rPr>
-          <w:rFonts w:cs="Segoe Print"/>
-        </w:rPr>
-        <w:t>navagent</w:t>
-      </w:r>
-      <w:proofErr w:type="spellEnd"/>
-      <w:r>
-        <w:rPr>
-          <w:rFonts w:cs="Segoe Print"/>
-        </w:rPr>
-        <w:t xml:space="preserve"> scripts to convert them from vector2 to vector3. This would allow there to be a constant z value instead of it being reset to 0 each frame when the vector3 position I create is </w:t>
-      </w:r>
-      <w:proofErr w:type="spellStart"/>
-      <w:r>
-        <w:rPr>
-          <w:rFonts w:cs="Segoe Print"/>
-        </w:rPr>
-        <w:t>beind</w:t>
-      </w:r>
-      <w:proofErr w:type="spellEnd"/>
-      <w:r>
-        <w:rPr>
-          <w:rFonts w:cs="Segoe Print"/>
-        </w:rPr>
-        <w:t xml:space="preserve"> downcast to a vector2, which is what appears to be happening. </w:t>
+        <w:t>Before making these animations and any others that will be in the game, I have decided that objects that will be interacted with will have their specific sprite as a child component of themselves. So for instance, I made the chairs first, set up all the properties and components. I made sure that the collider fit the chair, and then I removed the sprite. I then created a child gameobject of that object and placed the sprite there. Due to this, animations will only incorporate the gameobject’s child sprite, and should never effect any part of the actual object. This will allow me to create animations without fear of anything else possibly being messed up. So for instance, If I made the hover sprite interpolate between sizes of normal and large, and rotate, the actual object itself, and it's colliders would not be changed or affected by this. So the hitbox will remain exactly the same, and not cause any problems for the player.</w:t>
+      </w:r>
+    </w:p>
+    <w:p>
+      <w:pPr>
+        <w:tabs>
+          <w:tab w:val="left" w:pos="360"/>
+          <w:tab w:val="left" w:pos="720"/>
+          <w:tab w:val="left" w:pos="1080"/>
+          <w:tab w:val="left" w:pos="1440"/>
+          <w:tab w:val="left" w:pos="1800"/>
+          <w:tab w:val="left" w:pos="2160"/>
+          <w:tab w:val="left" w:pos="2520"/>
+          <w:tab w:val="left" w:pos="2880"/>
+          <w:tab w:val="left" w:pos="3240"/>
+          <w:tab w:val="left" w:pos="3600"/>
+          <w:tab w:val="left" w:pos="3960"/>
+          <w:tab w:val="left" w:pos="4320"/>
+          <w:tab w:val="left" w:pos="4680"/>
+          <w:tab w:val="left" w:pos="5040"/>
+          <w:tab w:val="left" w:pos="5400"/>
+          <w:tab w:val="left" w:pos="5760"/>
+          <w:tab w:val="left" w:pos="6120"/>
+          <w:tab w:val="left" w:pos="6480"/>
+          <w:tab w:val="left" w:pos="6840"/>
+          <w:tab w:val="left" w:pos="7200"/>
+          <w:tab w:val="left" w:pos="7560"/>
+          <w:tab w:val="left" w:pos="7920"/>
+          <w:tab w:val="left" w:pos="8280"/>
+          <w:tab w:val="left" w:pos="8640"/>
+          <w:tab w:val="left" w:pos="9000"/>
+          <w:tab w:val="left" w:pos="9360"/>
+          <w:tab w:val="left" w:pos="9720"/>
+          <w:tab w:val="left" w:pos="10080"/>
+          <w:tab w:val="left" w:pos="10440"/>
+          <w:tab w:val="left" w:pos="10800"/>
+          <w:tab w:val="left" w:pos="11160"/>
+          <w:tab w:val="left" w:pos="11520"/>
+        </w:tabs>
+        <w:autoSpaceDE w:val="0"/>
+        <w:autoSpaceDN w:val="0"/>
+        <w:adjustRightInd w:val="0"/>
+        <w:spacing w:after="0" w:line="240" w:lineRule="auto"/>
+        <w:rPr>
+          <w:rFonts w:cs="Segoe Print"/>
+        </w:rPr>
+      </w:pPr>
+    </w:p>
+    <w:p>
+      <w:pPr>
+        <w:tabs>
+          <w:tab w:val="left" w:pos="360"/>
+          <w:tab w:val="left" w:pos="720"/>
+          <w:tab w:val="left" w:pos="1080"/>
+          <w:tab w:val="left" w:pos="1440"/>
+          <w:tab w:val="left" w:pos="1800"/>
+          <w:tab w:val="left" w:pos="2160"/>
+          <w:tab w:val="left" w:pos="2520"/>
+          <w:tab w:val="left" w:pos="2880"/>
+          <w:tab w:val="left" w:pos="3240"/>
+          <w:tab w:val="left" w:pos="3600"/>
+          <w:tab w:val="left" w:pos="3960"/>
+          <w:tab w:val="left" w:pos="4320"/>
+          <w:tab w:val="left" w:pos="4680"/>
+          <w:tab w:val="left" w:pos="5040"/>
+          <w:tab w:val="left" w:pos="5400"/>
+          <w:tab w:val="left" w:pos="5760"/>
+          <w:tab w:val="left" w:pos="6120"/>
+          <w:tab w:val="left" w:pos="6480"/>
+          <w:tab w:val="left" w:pos="6840"/>
+          <w:tab w:val="left" w:pos="7200"/>
+          <w:tab w:val="left" w:pos="7560"/>
+          <w:tab w:val="left" w:pos="7920"/>
+          <w:tab w:val="left" w:pos="8280"/>
+          <w:tab w:val="left" w:pos="8640"/>
+          <w:tab w:val="left" w:pos="9000"/>
+          <w:tab w:val="left" w:pos="9360"/>
+          <w:tab w:val="left" w:pos="9720"/>
+          <w:tab w:val="left" w:pos="10080"/>
+          <w:tab w:val="left" w:pos="10440"/>
+          <w:tab w:val="left" w:pos="10800"/>
+          <w:tab w:val="left" w:pos="11160"/>
+          <w:tab w:val="left" w:pos="11520"/>
+        </w:tabs>
+        <w:autoSpaceDE w:val="0"/>
+        <w:autoSpaceDN w:val="0"/>
+        <w:adjustRightInd w:val="0"/>
+        <w:spacing w:after="0" w:line="240" w:lineRule="auto"/>
+        <w:rPr>
+          <w:rFonts w:cs="Segoe Print"/>
+        </w:rPr>
+      </w:pPr>
+      <w:r>
+        <w:rPr>
+          <w:rFonts w:cs="Segoe Print"/>
+        </w:rPr>
+        <w:t xml:space="preserve">Appear to have run into a small unforseen problem with layering. Although I am setting the z position each update, it's staying/resetting to 0 during movement, and remains that way until the nav agent has stopped moving. This leads me to believe that I may have to change something within the navagent scripts to convert them from vector2 to vector3. This would allow there to be a constant z value instead of it being reset to 0 each frame when the vector3 position I create is beind downcast to a vector2, which is what appears to be happening. </w:t>
       </w:r>
     </w:p>
     <w:p>
@@ -1942,37 +1696,7 @@
           <w:rFonts w:cs="Segoe Print"/>
         </w:rPr>
         <w:lastRenderedPageBreak/>
-        <w:t xml:space="preserve">After taking a brief look through the </w:t>
-      </w:r>
-      <w:proofErr w:type="spellStart"/>
-      <w:r>
-        <w:rPr>
-          <w:rFonts w:cs="Segoe Print"/>
-        </w:rPr>
-        <w:t>polynav</w:t>
-      </w:r>
-      <w:proofErr w:type="spellEnd"/>
-      <w:r>
-        <w:rPr>
-          <w:rFonts w:cs="Segoe Print"/>
-        </w:rPr>
-        <w:t xml:space="preserve"> code... it looks like more time may need to be devoted to this in order to make objects be drawn on top of each other in the proper order. I will probably ask warren to give me some feedback or ideas on what to do. </w:t>
-      </w:r>
-      <w:proofErr w:type="spellStart"/>
-      <w:proofErr w:type="gramStart"/>
-      <w:r>
-        <w:rPr>
-          <w:rFonts w:cs="Segoe Print"/>
-        </w:rPr>
-        <w:t>i</w:t>
-      </w:r>
-      <w:proofErr w:type="spellEnd"/>
-      <w:proofErr w:type="gramEnd"/>
-      <w:r>
-        <w:rPr>
-          <w:rFonts w:cs="Segoe Print"/>
-        </w:rPr>
-        <w:t xml:space="preserve"> think I am done for the night. I'm going to copy and paste this to the journal, upload the repository, and upload the current version of the game to google drive. </w:t>
+        <w:t xml:space="preserve">After taking a brief look through the polynav code... it looks like more time may need to be devoted to this in order to make objects be drawn on top of each other in the proper order. I will probably ask warren to give me some feedback or ideas on what to do. i think I am done for the night. I'm going to copy and paste this to the journal, upload the repository, and upload the current version of the game to google drive. </w:t>
       </w:r>
     </w:p>
     <w:p>
@@ -2482,21 +2206,7 @@
         <w:rPr>
           <w:rFonts w:cs="Segoe Print"/>
         </w:rPr>
-        <w:t xml:space="preserve">- Have an active function such as clicking on an active waiting room </w:t>
-      </w:r>
-      <w:proofErr w:type="gramStart"/>
-      <w:r>
-        <w:rPr>
-          <w:rFonts w:cs="Segoe Print"/>
-        </w:rPr>
-        <w:t>chair,</w:t>
-      </w:r>
-      <w:proofErr w:type="gramEnd"/>
-      <w:r>
-        <w:rPr>
-          <w:rFonts w:cs="Segoe Print"/>
-        </w:rPr>
-        <w:t xml:space="preserve"> will make the chair inactive, and the patient should move to an open room if one is available</w:t>
+        <w:t>- Have an active function such as clicking on an active waiting room chair, will make the chair inactive, and the patient should move to an open room if one is available</w:t>
       </w:r>
     </w:p>
     <w:p>
@@ -3278,1008 +2988,786 @@
           <w:rFonts w:cs="Segoe Print"/>
         </w:rPr>
       </w:pPr>
-      <w:proofErr w:type="gramStart"/>
-      <w:r>
-        <w:rPr>
-          <w:rFonts w:cs="Segoe Print"/>
-        </w:rPr>
-        <w:t>Creating a person class to be the parent of both Nurse and Patient.</w:t>
-      </w:r>
-      <w:proofErr w:type="gramEnd"/>
-      <w:r>
-        <w:rPr>
-          <w:rFonts w:cs="Segoe Print"/>
-        </w:rPr>
-        <w:t xml:space="preserve"> The main reason is for movement. If movement is handled through the person class, then I won't have to differentiate between calls later on. I feel like there should be more that the person class can do, but I can get back to that later once I have movement working.</w:t>
-      </w:r>
-    </w:p>
-    <w:p>
-      <w:pPr>
-        <w:tabs>
-          <w:tab w:val="left" w:pos="360"/>
-          <w:tab w:val="left" w:pos="720"/>
-          <w:tab w:val="left" w:pos="1080"/>
-          <w:tab w:val="left" w:pos="1440"/>
-          <w:tab w:val="left" w:pos="1800"/>
-          <w:tab w:val="left" w:pos="2160"/>
-          <w:tab w:val="left" w:pos="2520"/>
-          <w:tab w:val="left" w:pos="2880"/>
-          <w:tab w:val="left" w:pos="3240"/>
-          <w:tab w:val="left" w:pos="3600"/>
-          <w:tab w:val="left" w:pos="3960"/>
-          <w:tab w:val="left" w:pos="4320"/>
-          <w:tab w:val="left" w:pos="4680"/>
-          <w:tab w:val="left" w:pos="5040"/>
-          <w:tab w:val="left" w:pos="5400"/>
-          <w:tab w:val="left" w:pos="5760"/>
-          <w:tab w:val="left" w:pos="6120"/>
-          <w:tab w:val="left" w:pos="6480"/>
-          <w:tab w:val="left" w:pos="6840"/>
-          <w:tab w:val="left" w:pos="7200"/>
-          <w:tab w:val="left" w:pos="7560"/>
-          <w:tab w:val="left" w:pos="7920"/>
-          <w:tab w:val="left" w:pos="8280"/>
-          <w:tab w:val="left" w:pos="8640"/>
-          <w:tab w:val="left" w:pos="9000"/>
-          <w:tab w:val="left" w:pos="9360"/>
-          <w:tab w:val="left" w:pos="9720"/>
-          <w:tab w:val="left" w:pos="10080"/>
-          <w:tab w:val="left" w:pos="10440"/>
-          <w:tab w:val="left" w:pos="10800"/>
-          <w:tab w:val="left" w:pos="11160"/>
-          <w:tab w:val="left" w:pos="11520"/>
-        </w:tabs>
-        <w:autoSpaceDE w:val="0"/>
-        <w:autoSpaceDN w:val="0"/>
-        <w:adjustRightInd w:val="0"/>
-        <w:spacing w:after="0" w:line="240" w:lineRule="auto"/>
-        <w:rPr>
-          <w:rFonts w:cs="Segoe Print"/>
-        </w:rPr>
-      </w:pPr>
-    </w:p>
-    <w:p>
-      <w:pPr>
-        <w:tabs>
-          <w:tab w:val="left" w:pos="360"/>
-          <w:tab w:val="left" w:pos="720"/>
-          <w:tab w:val="left" w:pos="1080"/>
-          <w:tab w:val="left" w:pos="1440"/>
-          <w:tab w:val="left" w:pos="1800"/>
-          <w:tab w:val="left" w:pos="2160"/>
-          <w:tab w:val="left" w:pos="2520"/>
-          <w:tab w:val="left" w:pos="2880"/>
-          <w:tab w:val="left" w:pos="3240"/>
-          <w:tab w:val="left" w:pos="3600"/>
-          <w:tab w:val="left" w:pos="3960"/>
-          <w:tab w:val="left" w:pos="4320"/>
-          <w:tab w:val="left" w:pos="4680"/>
-          <w:tab w:val="left" w:pos="5040"/>
-          <w:tab w:val="left" w:pos="5400"/>
-          <w:tab w:val="left" w:pos="5760"/>
-          <w:tab w:val="left" w:pos="6120"/>
-          <w:tab w:val="left" w:pos="6480"/>
-          <w:tab w:val="left" w:pos="6840"/>
-          <w:tab w:val="left" w:pos="7200"/>
-          <w:tab w:val="left" w:pos="7560"/>
-          <w:tab w:val="left" w:pos="7920"/>
-          <w:tab w:val="left" w:pos="8280"/>
-          <w:tab w:val="left" w:pos="8640"/>
-          <w:tab w:val="left" w:pos="9000"/>
-          <w:tab w:val="left" w:pos="9360"/>
-          <w:tab w:val="left" w:pos="9720"/>
-          <w:tab w:val="left" w:pos="10080"/>
-          <w:tab w:val="left" w:pos="10440"/>
-          <w:tab w:val="left" w:pos="10800"/>
-          <w:tab w:val="left" w:pos="11160"/>
-          <w:tab w:val="left" w:pos="11520"/>
-        </w:tabs>
-        <w:autoSpaceDE w:val="0"/>
-        <w:autoSpaceDN w:val="0"/>
-        <w:adjustRightInd w:val="0"/>
-        <w:spacing w:after="0" w:line="240" w:lineRule="auto"/>
-        <w:rPr>
-          <w:rFonts w:cs="Segoe Print"/>
-        </w:rPr>
-      </w:pPr>
-      <w:r>
-        <w:rPr>
-          <w:rFonts w:cs="Segoe Print"/>
-        </w:rPr>
-        <w:t xml:space="preserve">I would like a way to differentiate between nurses and Patients, and I think tags may be the best way. This will allow the Person class to differentiate what it does. So for instance, when a location/hotspot has been reached, the Person class will inform the object to update </w:t>
-      </w:r>
-      <w:proofErr w:type="spellStart"/>
-      <w:proofErr w:type="gramStart"/>
-      <w:r>
-        <w:rPr>
-          <w:rFonts w:cs="Segoe Print"/>
-        </w:rPr>
-        <w:t>it's</w:t>
-      </w:r>
-      <w:proofErr w:type="spellEnd"/>
-      <w:proofErr w:type="gramEnd"/>
-      <w:r>
-        <w:rPr>
-          <w:rFonts w:cs="Segoe Print"/>
-        </w:rPr>
-        <w:t xml:space="preserve"> status. A patient that was moving to the reception desk would therefore update </w:t>
-      </w:r>
-      <w:proofErr w:type="spellStart"/>
-      <w:proofErr w:type="gramStart"/>
-      <w:r>
-        <w:rPr>
-          <w:rFonts w:cs="Segoe Print"/>
-        </w:rPr>
-        <w:t>it's</w:t>
-      </w:r>
-      <w:proofErr w:type="spellEnd"/>
-      <w:proofErr w:type="gramEnd"/>
-      <w:r>
-        <w:rPr>
-          <w:rFonts w:cs="Segoe Print"/>
-        </w:rPr>
-        <w:t xml:space="preserve"> status to match that. And a nurse on the other hand would open up the dialogue box for the first available patient.</w:t>
-      </w:r>
-    </w:p>
-    <w:p>
-      <w:pPr>
-        <w:tabs>
-          <w:tab w:val="left" w:pos="360"/>
-          <w:tab w:val="left" w:pos="720"/>
-          <w:tab w:val="left" w:pos="1080"/>
-          <w:tab w:val="left" w:pos="1440"/>
-          <w:tab w:val="left" w:pos="1800"/>
-          <w:tab w:val="left" w:pos="2160"/>
-          <w:tab w:val="left" w:pos="2520"/>
-          <w:tab w:val="left" w:pos="2880"/>
-          <w:tab w:val="left" w:pos="3240"/>
-          <w:tab w:val="left" w:pos="3600"/>
-          <w:tab w:val="left" w:pos="3960"/>
-          <w:tab w:val="left" w:pos="4320"/>
-          <w:tab w:val="left" w:pos="4680"/>
-          <w:tab w:val="left" w:pos="5040"/>
-          <w:tab w:val="left" w:pos="5400"/>
-          <w:tab w:val="left" w:pos="5760"/>
-          <w:tab w:val="left" w:pos="6120"/>
-          <w:tab w:val="left" w:pos="6480"/>
-          <w:tab w:val="left" w:pos="6840"/>
-          <w:tab w:val="left" w:pos="7200"/>
-          <w:tab w:val="left" w:pos="7560"/>
-          <w:tab w:val="left" w:pos="7920"/>
-          <w:tab w:val="left" w:pos="8280"/>
-          <w:tab w:val="left" w:pos="8640"/>
-          <w:tab w:val="left" w:pos="9000"/>
-          <w:tab w:val="left" w:pos="9360"/>
-          <w:tab w:val="left" w:pos="9720"/>
-          <w:tab w:val="left" w:pos="10080"/>
-          <w:tab w:val="left" w:pos="10440"/>
-          <w:tab w:val="left" w:pos="10800"/>
-          <w:tab w:val="left" w:pos="11160"/>
-          <w:tab w:val="left" w:pos="11520"/>
-        </w:tabs>
-        <w:autoSpaceDE w:val="0"/>
-        <w:autoSpaceDN w:val="0"/>
-        <w:adjustRightInd w:val="0"/>
-        <w:spacing w:after="0" w:line="240" w:lineRule="auto"/>
-        <w:rPr>
-          <w:rFonts w:cs="Segoe Print"/>
-        </w:rPr>
-      </w:pPr>
-    </w:p>
-    <w:p>
-      <w:pPr>
-        <w:tabs>
-          <w:tab w:val="left" w:pos="360"/>
-          <w:tab w:val="left" w:pos="720"/>
-          <w:tab w:val="left" w:pos="1080"/>
-          <w:tab w:val="left" w:pos="1440"/>
-          <w:tab w:val="left" w:pos="1800"/>
-          <w:tab w:val="left" w:pos="2160"/>
-          <w:tab w:val="left" w:pos="2520"/>
-          <w:tab w:val="left" w:pos="2880"/>
-          <w:tab w:val="left" w:pos="3240"/>
-          <w:tab w:val="left" w:pos="3600"/>
-          <w:tab w:val="left" w:pos="3960"/>
-          <w:tab w:val="left" w:pos="4320"/>
-          <w:tab w:val="left" w:pos="4680"/>
-          <w:tab w:val="left" w:pos="5040"/>
-          <w:tab w:val="left" w:pos="5400"/>
-          <w:tab w:val="left" w:pos="5760"/>
-          <w:tab w:val="left" w:pos="6120"/>
-          <w:tab w:val="left" w:pos="6480"/>
-          <w:tab w:val="left" w:pos="6840"/>
-          <w:tab w:val="left" w:pos="7200"/>
-          <w:tab w:val="left" w:pos="7560"/>
-          <w:tab w:val="left" w:pos="7920"/>
-          <w:tab w:val="left" w:pos="8280"/>
-          <w:tab w:val="left" w:pos="8640"/>
-          <w:tab w:val="left" w:pos="9000"/>
-          <w:tab w:val="left" w:pos="9360"/>
-          <w:tab w:val="left" w:pos="9720"/>
-          <w:tab w:val="left" w:pos="10080"/>
-          <w:tab w:val="left" w:pos="10440"/>
-          <w:tab w:val="left" w:pos="10800"/>
-          <w:tab w:val="left" w:pos="11160"/>
-          <w:tab w:val="left" w:pos="11520"/>
-        </w:tabs>
-        <w:autoSpaceDE w:val="0"/>
-        <w:autoSpaceDN w:val="0"/>
-        <w:adjustRightInd w:val="0"/>
-        <w:spacing w:after="0" w:line="240" w:lineRule="auto"/>
-        <w:rPr>
-          <w:rFonts w:cs="Segoe Print"/>
-        </w:rPr>
-      </w:pPr>
-      <w:proofErr w:type="gramStart"/>
-      <w:r>
-        <w:rPr>
-          <w:rFonts w:cs="Segoe Print"/>
-        </w:rPr>
-        <w:t>Patient's</w:t>
-      </w:r>
-      <w:proofErr w:type="gramEnd"/>
-      <w:r>
-        <w:rPr>
-          <w:rFonts w:cs="Segoe Print"/>
-        </w:rPr>
-        <w:t xml:space="preserve"> should not continue to tick down their own clocks if they are being interacted with. So I need to create a check somewhere that will prevent this from happening. It can be in the patient class itself. The problem is, do I have a function called inside the patient that flips the switch or should it be done from outside? </w:t>
-      </w:r>
-      <w:proofErr w:type="gramStart"/>
-      <w:r>
-        <w:rPr>
-          <w:rFonts w:cs="Segoe Print"/>
-        </w:rPr>
-        <w:t xml:space="preserve">For instance, if the player clicks on this patient while </w:t>
-      </w:r>
-      <w:proofErr w:type="spellStart"/>
-      <w:r>
-        <w:rPr>
-          <w:rFonts w:cs="Segoe Print"/>
-        </w:rPr>
-        <w:t>their</w:t>
-      </w:r>
-      <w:proofErr w:type="spellEnd"/>
-      <w:r>
-        <w:rPr>
-          <w:rFonts w:cs="Segoe Print"/>
-        </w:rPr>
-        <w:t xml:space="preserve"> in a waiting room chair.</w:t>
-      </w:r>
-      <w:proofErr w:type="gramEnd"/>
-      <w:r>
-        <w:rPr>
-          <w:rFonts w:cs="Segoe Print"/>
-        </w:rPr>
-        <w:t xml:space="preserve"> The patients UI will pop up. At this point, the patient needs to stop ticking down its timer. And when this UI is closed, either by performing an action or inaction, the timer needs to either continue clicking, or remain stopped.</w:t>
-      </w:r>
-    </w:p>
-    <w:p>
-      <w:pPr>
-        <w:tabs>
-          <w:tab w:val="left" w:pos="360"/>
-          <w:tab w:val="left" w:pos="720"/>
-          <w:tab w:val="left" w:pos="1080"/>
-          <w:tab w:val="left" w:pos="1440"/>
-          <w:tab w:val="left" w:pos="1800"/>
-          <w:tab w:val="left" w:pos="2160"/>
-          <w:tab w:val="left" w:pos="2520"/>
-          <w:tab w:val="left" w:pos="2880"/>
-          <w:tab w:val="left" w:pos="3240"/>
-          <w:tab w:val="left" w:pos="3600"/>
-          <w:tab w:val="left" w:pos="3960"/>
-          <w:tab w:val="left" w:pos="4320"/>
-          <w:tab w:val="left" w:pos="4680"/>
-          <w:tab w:val="left" w:pos="5040"/>
-          <w:tab w:val="left" w:pos="5400"/>
-          <w:tab w:val="left" w:pos="5760"/>
-          <w:tab w:val="left" w:pos="6120"/>
-          <w:tab w:val="left" w:pos="6480"/>
-          <w:tab w:val="left" w:pos="6840"/>
-          <w:tab w:val="left" w:pos="7200"/>
-          <w:tab w:val="left" w:pos="7560"/>
-          <w:tab w:val="left" w:pos="7920"/>
-          <w:tab w:val="left" w:pos="8280"/>
-          <w:tab w:val="left" w:pos="8640"/>
-          <w:tab w:val="left" w:pos="9000"/>
-          <w:tab w:val="left" w:pos="9360"/>
-          <w:tab w:val="left" w:pos="9720"/>
-          <w:tab w:val="left" w:pos="10080"/>
-          <w:tab w:val="left" w:pos="10440"/>
-          <w:tab w:val="left" w:pos="10800"/>
-          <w:tab w:val="left" w:pos="11160"/>
-          <w:tab w:val="left" w:pos="11520"/>
-        </w:tabs>
-        <w:autoSpaceDE w:val="0"/>
-        <w:autoSpaceDN w:val="0"/>
-        <w:adjustRightInd w:val="0"/>
-        <w:spacing w:after="0" w:line="240" w:lineRule="auto"/>
-        <w:rPr>
-          <w:rFonts w:cs="Segoe Print"/>
-        </w:rPr>
-      </w:pPr>
-    </w:p>
-    <w:p>
-      <w:pPr>
-        <w:tabs>
-          <w:tab w:val="left" w:pos="360"/>
-          <w:tab w:val="left" w:pos="720"/>
-          <w:tab w:val="left" w:pos="1080"/>
-          <w:tab w:val="left" w:pos="1440"/>
-          <w:tab w:val="left" w:pos="1800"/>
-          <w:tab w:val="left" w:pos="2160"/>
-          <w:tab w:val="left" w:pos="2520"/>
-          <w:tab w:val="left" w:pos="2880"/>
-          <w:tab w:val="left" w:pos="3240"/>
-          <w:tab w:val="left" w:pos="3600"/>
-          <w:tab w:val="left" w:pos="3960"/>
-          <w:tab w:val="left" w:pos="4320"/>
-          <w:tab w:val="left" w:pos="4680"/>
-          <w:tab w:val="left" w:pos="5040"/>
-          <w:tab w:val="left" w:pos="5400"/>
-          <w:tab w:val="left" w:pos="5760"/>
-          <w:tab w:val="left" w:pos="6120"/>
-          <w:tab w:val="left" w:pos="6480"/>
-          <w:tab w:val="left" w:pos="6840"/>
-          <w:tab w:val="left" w:pos="7200"/>
-          <w:tab w:val="left" w:pos="7560"/>
-          <w:tab w:val="left" w:pos="7920"/>
-          <w:tab w:val="left" w:pos="8280"/>
-          <w:tab w:val="left" w:pos="8640"/>
-          <w:tab w:val="left" w:pos="9000"/>
-          <w:tab w:val="left" w:pos="9360"/>
-          <w:tab w:val="left" w:pos="9720"/>
-          <w:tab w:val="left" w:pos="10080"/>
-          <w:tab w:val="left" w:pos="10440"/>
-          <w:tab w:val="left" w:pos="10800"/>
-          <w:tab w:val="left" w:pos="11160"/>
-          <w:tab w:val="left" w:pos="11520"/>
-        </w:tabs>
-        <w:autoSpaceDE w:val="0"/>
-        <w:autoSpaceDN w:val="0"/>
-        <w:adjustRightInd w:val="0"/>
-        <w:spacing w:after="0" w:line="240" w:lineRule="auto"/>
-        <w:rPr>
-          <w:rFonts w:cs="Segoe Print"/>
-        </w:rPr>
-      </w:pPr>
-      <w:r>
-        <w:rPr>
-          <w:rFonts w:cs="Segoe Print"/>
-        </w:rPr>
-        <w:t xml:space="preserve">I feel like outside would be better. For instance the UI will know what action was made by the player, and can inform the patient of this action. </w:t>
-      </w:r>
-      <w:proofErr w:type="gramStart"/>
-      <w:r>
-        <w:rPr>
-          <w:rFonts w:cs="Segoe Print"/>
-        </w:rPr>
-        <w:t>So in this instance.</w:t>
-      </w:r>
-      <w:proofErr w:type="gramEnd"/>
-      <w:r>
-        <w:rPr>
-          <w:rFonts w:cs="Segoe Print"/>
-        </w:rPr>
-        <w:t xml:space="preserve"> </w:t>
-      </w:r>
-      <w:proofErr w:type="gramStart"/>
-      <w:r>
-        <w:rPr>
-          <w:rFonts w:cs="Segoe Print"/>
-        </w:rPr>
-        <w:t>UI Opens.</w:t>
-      </w:r>
-      <w:proofErr w:type="gramEnd"/>
-      <w:r>
-        <w:rPr>
-          <w:rFonts w:cs="Segoe Print"/>
-        </w:rPr>
-        <w:t xml:space="preserve"> UI informs patient to halt timers. </w:t>
+      <w:r>
+        <w:rPr>
+          <w:rFonts w:cs="Segoe Print"/>
+        </w:rPr>
+        <w:t>Creating a person class to be the parent of both Nurse and Patient. The main reason is for movement. If movement is handled through the person class, then I won't have to differentiate between calls later on. I feel like there should be more that the person class can do, but I can get back to that later once I have movement working.</w:t>
+      </w:r>
+    </w:p>
+    <w:p>
+      <w:pPr>
+        <w:tabs>
+          <w:tab w:val="left" w:pos="360"/>
+          <w:tab w:val="left" w:pos="720"/>
+          <w:tab w:val="left" w:pos="1080"/>
+          <w:tab w:val="left" w:pos="1440"/>
+          <w:tab w:val="left" w:pos="1800"/>
+          <w:tab w:val="left" w:pos="2160"/>
+          <w:tab w:val="left" w:pos="2520"/>
+          <w:tab w:val="left" w:pos="2880"/>
+          <w:tab w:val="left" w:pos="3240"/>
+          <w:tab w:val="left" w:pos="3600"/>
+          <w:tab w:val="left" w:pos="3960"/>
+          <w:tab w:val="left" w:pos="4320"/>
+          <w:tab w:val="left" w:pos="4680"/>
+          <w:tab w:val="left" w:pos="5040"/>
+          <w:tab w:val="left" w:pos="5400"/>
+          <w:tab w:val="left" w:pos="5760"/>
+          <w:tab w:val="left" w:pos="6120"/>
+          <w:tab w:val="left" w:pos="6480"/>
+          <w:tab w:val="left" w:pos="6840"/>
+          <w:tab w:val="left" w:pos="7200"/>
+          <w:tab w:val="left" w:pos="7560"/>
+          <w:tab w:val="left" w:pos="7920"/>
+          <w:tab w:val="left" w:pos="8280"/>
+          <w:tab w:val="left" w:pos="8640"/>
+          <w:tab w:val="left" w:pos="9000"/>
+          <w:tab w:val="left" w:pos="9360"/>
+          <w:tab w:val="left" w:pos="9720"/>
+          <w:tab w:val="left" w:pos="10080"/>
+          <w:tab w:val="left" w:pos="10440"/>
+          <w:tab w:val="left" w:pos="10800"/>
+          <w:tab w:val="left" w:pos="11160"/>
+          <w:tab w:val="left" w:pos="11520"/>
+        </w:tabs>
+        <w:autoSpaceDE w:val="0"/>
+        <w:autoSpaceDN w:val="0"/>
+        <w:adjustRightInd w:val="0"/>
+        <w:spacing w:after="0" w:line="240" w:lineRule="auto"/>
+        <w:rPr>
+          <w:rFonts w:cs="Segoe Print"/>
+        </w:rPr>
+      </w:pPr>
+    </w:p>
+    <w:p>
+      <w:pPr>
+        <w:tabs>
+          <w:tab w:val="left" w:pos="360"/>
+          <w:tab w:val="left" w:pos="720"/>
+          <w:tab w:val="left" w:pos="1080"/>
+          <w:tab w:val="left" w:pos="1440"/>
+          <w:tab w:val="left" w:pos="1800"/>
+          <w:tab w:val="left" w:pos="2160"/>
+          <w:tab w:val="left" w:pos="2520"/>
+          <w:tab w:val="left" w:pos="2880"/>
+          <w:tab w:val="left" w:pos="3240"/>
+          <w:tab w:val="left" w:pos="3600"/>
+          <w:tab w:val="left" w:pos="3960"/>
+          <w:tab w:val="left" w:pos="4320"/>
+          <w:tab w:val="left" w:pos="4680"/>
+          <w:tab w:val="left" w:pos="5040"/>
+          <w:tab w:val="left" w:pos="5400"/>
+          <w:tab w:val="left" w:pos="5760"/>
+          <w:tab w:val="left" w:pos="6120"/>
+          <w:tab w:val="left" w:pos="6480"/>
+          <w:tab w:val="left" w:pos="6840"/>
+          <w:tab w:val="left" w:pos="7200"/>
+          <w:tab w:val="left" w:pos="7560"/>
+          <w:tab w:val="left" w:pos="7920"/>
+          <w:tab w:val="left" w:pos="8280"/>
+          <w:tab w:val="left" w:pos="8640"/>
+          <w:tab w:val="left" w:pos="9000"/>
+          <w:tab w:val="left" w:pos="9360"/>
+          <w:tab w:val="left" w:pos="9720"/>
+          <w:tab w:val="left" w:pos="10080"/>
+          <w:tab w:val="left" w:pos="10440"/>
+          <w:tab w:val="left" w:pos="10800"/>
+          <w:tab w:val="left" w:pos="11160"/>
+          <w:tab w:val="left" w:pos="11520"/>
+        </w:tabs>
+        <w:autoSpaceDE w:val="0"/>
+        <w:autoSpaceDN w:val="0"/>
+        <w:adjustRightInd w:val="0"/>
+        <w:spacing w:after="0" w:line="240" w:lineRule="auto"/>
+        <w:rPr>
+          <w:rFonts w:cs="Segoe Print"/>
+        </w:rPr>
+      </w:pPr>
+      <w:r>
+        <w:rPr>
+          <w:rFonts w:cs="Segoe Print"/>
+        </w:rPr>
+        <w:t>I would like a way to differentiate between nurses and Patients, and I think tags may be the best way. This will allow the Person class to differentiate what it does. So for instance, when a location/hotspot has been reached, the Person class will inform the object to update it's status. A patient that was moving to the reception desk would therefore update it's status to match that. And a nurse on the other hand would open up the dialogue box for the first available patient.</w:t>
+      </w:r>
+    </w:p>
+    <w:p>
+      <w:pPr>
+        <w:tabs>
+          <w:tab w:val="left" w:pos="360"/>
+          <w:tab w:val="left" w:pos="720"/>
+          <w:tab w:val="left" w:pos="1080"/>
+          <w:tab w:val="left" w:pos="1440"/>
+          <w:tab w:val="left" w:pos="1800"/>
+          <w:tab w:val="left" w:pos="2160"/>
+          <w:tab w:val="left" w:pos="2520"/>
+          <w:tab w:val="left" w:pos="2880"/>
+          <w:tab w:val="left" w:pos="3240"/>
+          <w:tab w:val="left" w:pos="3600"/>
+          <w:tab w:val="left" w:pos="3960"/>
+          <w:tab w:val="left" w:pos="4320"/>
+          <w:tab w:val="left" w:pos="4680"/>
+          <w:tab w:val="left" w:pos="5040"/>
+          <w:tab w:val="left" w:pos="5400"/>
+          <w:tab w:val="left" w:pos="5760"/>
+          <w:tab w:val="left" w:pos="6120"/>
+          <w:tab w:val="left" w:pos="6480"/>
+          <w:tab w:val="left" w:pos="6840"/>
+          <w:tab w:val="left" w:pos="7200"/>
+          <w:tab w:val="left" w:pos="7560"/>
+          <w:tab w:val="left" w:pos="7920"/>
+          <w:tab w:val="left" w:pos="8280"/>
+          <w:tab w:val="left" w:pos="8640"/>
+          <w:tab w:val="left" w:pos="9000"/>
+          <w:tab w:val="left" w:pos="9360"/>
+          <w:tab w:val="left" w:pos="9720"/>
+          <w:tab w:val="left" w:pos="10080"/>
+          <w:tab w:val="left" w:pos="10440"/>
+          <w:tab w:val="left" w:pos="10800"/>
+          <w:tab w:val="left" w:pos="11160"/>
+          <w:tab w:val="left" w:pos="11520"/>
+        </w:tabs>
+        <w:autoSpaceDE w:val="0"/>
+        <w:autoSpaceDN w:val="0"/>
+        <w:adjustRightInd w:val="0"/>
+        <w:spacing w:after="0" w:line="240" w:lineRule="auto"/>
+        <w:rPr>
+          <w:rFonts w:cs="Segoe Print"/>
+        </w:rPr>
+      </w:pPr>
+    </w:p>
+    <w:p>
+      <w:pPr>
+        <w:tabs>
+          <w:tab w:val="left" w:pos="360"/>
+          <w:tab w:val="left" w:pos="720"/>
+          <w:tab w:val="left" w:pos="1080"/>
+          <w:tab w:val="left" w:pos="1440"/>
+          <w:tab w:val="left" w:pos="1800"/>
+          <w:tab w:val="left" w:pos="2160"/>
+          <w:tab w:val="left" w:pos="2520"/>
+          <w:tab w:val="left" w:pos="2880"/>
+          <w:tab w:val="left" w:pos="3240"/>
+          <w:tab w:val="left" w:pos="3600"/>
+          <w:tab w:val="left" w:pos="3960"/>
+          <w:tab w:val="left" w:pos="4320"/>
+          <w:tab w:val="left" w:pos="4680"/>
+          <w:tab w:val="left" w:pos="5040"/>
+          <w:tab w:val="left" w:pos="5400"/>
+          <w:tab w:val="left" w:pos="5760"/>
+          <w:tab w:val="left" w:pos="6120"/>
+          <w:tab w:val="left" w:pos="6480"/>
+          <w:tab w:val="left" w:pos="6840"/>
+          <w:tab w:val="left" w:pos="7200"/>
+          <w:tab w:val="left" w:pos="7560"/>
+          <w:tab w:val="left" w:pos="7920"/>
+          <w:tab w:val="left" w:pos="8280"/>
+          <w:tab w:val="left" w:pos="8640"/>
+          <w:tab w:val="left" w:pos="9000"/>
+          <w:tab w:val="left" w:pos="9360"/>
+          <w:tab w:val="left" w:pos="9720"/>
+          <w:tab w:val="left" w:pos="10080"/>
+          <w:tab w:val="left" w:pos="10440"/>
+          <w:tab w:val="left" w:pos="10800"/>
+          <w:tab w:val="left" w:pos="11160"/>
+          <w:tab w:val="left" w:pos="11520"/>
+        </w:tabs>
+        <w:autoSpaceDE w:val="0"/>
+        <w:autoSpaceDN w:val="0"/>
+        <w:adjustRightInd w:val="0"/>
+        <w:spacing w:after="0" w:line="240" w:lineRule="auto"/>
+        <w:rPr>
+          <w:rFonts w:cs="Segoe Print"/>
+        </w:rPr>
+      </w:pPr>
+      <w:r>
+        <w:rPr>
+          <w:rFonts w:cs="Segoe Print"/>
+        </w:rPr>
+        <w:t>Patient's should not continue to tick down their own clocks if they are being interacted with. So I need to create a check somewhere that will prevent this from happening. It can be in the patient class itself. The problem is, do I have a function called inside the patient that flips the switch or should it be done from outside? For instance, if the player clicks on this patient while their in a waiting room chair. The patients UI will pop up. At this point, the patient needs to stop ticking down its timer. And when this UI is closed, either by performing an action or inaction, the timer needs to either continue clicking, or remain stopped.</w:t>
+      </w:r>
+    </w:p>
+    <w:p>
+      <w:pPr>
+        <w:tabs>
+          <w:tab w:val="left" w:pos="360"/>
+          <w:tab w:val="left" w:pos="720"/>
+          <w:tab w:val="left" w:pos="1080"/>
+          <w:tab w:val="left" w:pos="1440"/>
+          <w:tab w:val="left" w:pos="1800"/>
+          <w:tab w:val="left" w:pos="2160"/>
+          <w:tab w:val="left" w:pos="2520"/>
+          <w:tab w:val="left" w:pos="2880"/>
+          <w:tab w:val="left" w:pos="3240"/>
+          <w:tab w:val="left" w:pos="3600"/>
+          <w:tab w:val="left" w:pos="3960"/>
+          <w:tab w:val="left" w:pos="4320"/>
+          <w:tab w:val="left" w:pos="4680"/>
+          <w:tab w:val="left" w:pos="5040"/>
+          <w:tab w:val="left" w:pos="5400"/>
+          <w:tab w:val="left" w:pos="5760"/>
+          <w:tab w:val="left" w:pos="6120"/>
+          <w:tab w:val="left" w:pos="6480"/>
+          <w:tab w:val="left" w:pos="6840"/>
+          <w:tab w:val="left" w:pos="7200"/>
+          <w:tab w:val="left" w:pos="7560"/>
+          <w:tab w:val="left" w:pos="7920"/>
+          <w:tab w:val="left" w:pos="8280"/>
+          <w:tab w:val="left" w:pos="8640"/>
+          <w:tab w:val="left" w:pos="9000"/>
+          <w:tab w:val="left" w:pos="9360"/>
+          <w:tab w:val="left" w:pos="9720"/>
+          <w:tab w:val="left" w:pos="10080"/>
+          <w:tab w:val="left" w:pos="10440"/>
+          <w:tab w:val="left" w:pos="10800"/>
+          <w:tab w:val="left" w:pos="11160"/>
+          <w:tab w:val="left" w:pos="11520"/>
+        </w:tabs>
+        <w:autoSpaceDE w:val="0"/>
+        <w:autoSpaceDN w:val="0"/>
+        <w:adjustRightInd w:val="0"/>
+        <w:spacing w:after="0" w:line="240" w:lineRule="auto"/>
+        <w:rPr>
+          <w:rFonts w:cs="Segoe Print"/>
+        </w:rPr>
+      </w:pPr>
+    </w:p>
+    <w:p>
+      <w:pPr>
+        <w:tabs>
+          <w:tab w:val="left" w:pos="360"/>
+          <w:tab w:val="left" w:pos="720"/>
+          <w:tab w:val="left" w:pos="1080"/>
+          <w:tab w:val="left" w:pos="1440"/>
+          <w:tab w:val="left" w:pos="1800"/>
+          <w:tab w:val="left" w:pos="2160"/>
+          <w:tab w:val="left" w:pos="2520"/>
+          <w:tab w:val="left" w:pos="2880"/>
+          <w:tab w:val="left" w:pos="3240"/>
+          <w:tab w:val="left" w:pos="3600"/>
+          <w:tab w:val="left" w:pos="3960"/>
+          <w:tab w:val="left" w:pos="4320"/>
+          <w:tab w:val="left" w:pos="4680"/>
+          <w:tab w:val="left" w:pos="5040"/>
+          <w:tab w:val="left" w:pos="5400"/>
+          <w:tab w:val="left" w:pos="5760"/>
+          <w:tab w:val="left" w:pos="6120"/>
+          <w:tab w:val="left" w:pos="6480"/>
+          <w:tab w:val="left" w:pos="6840"/>
+          <w:tab w:val="left" w:pos="7200"/>
+          <w:tab w:val="left" w:pos="7560"/>
+          <w:tab w:val="left" w:pos="7920"/>
+          <w:tab w:val="left" w:pos="8280"/>
+          <w:tab w:val="left" w:pos="8640"/>
+          <w:tab w:val="left" w:pos="9000"/>
+          <w:tab w:val="left" w:pos="9360"/>
+          <w:tab w:val="left" w:pos="9720"/>
+          <w:tab w:val="left" w:pos="10080"/>
+          <w:tab w:val="left" w:pos="10440"/>
+          <w:tab w:val="left" w:pos="10800"/>
+          <w:tab w:val="left" w:pos="11160"/>
+          <w:tab w:val="left" w:pos="11520"/>
+        </w:tabs>
+        <w:autoSpaceDE w:val="0"/>
+        <w:autoSpaceDN w:val="0"/>
+        <w:adjustRightInd w:val="0"/>
+        <w:spacing w:after="0" w:line="240" w:lineRule="auto"/>
+        <w:rPr>
+          <w:rFonts w:cs="Segoe Print"/>
+        </w:rPr>
+      </w:pPr>
+      <w:r>
+        <w:rPr>
+          <w:rFonts w:cs="Segoe Print"/>
+        </w:rPr>
+        <w:t xml:space="preserve">I feel like outside would be better. For instance the UI will know what action was made by the player, and can inform the patient of this action. So in this instance. UI Opens. UI informs patient to halt timers. </w:t>
       </w:r>
       <w:r>
         <w:rPr>
           <w:rFonts w:cs="Segoe Print"/>
         </w:rPr>
         <w:lastRenderedPageBreak/>
-        <w:t xml:space="preserve">If the player clicks "Treat", the UI closes, the patient's timer remains halted, and the patient moves. If the Player clicks "A room will be ready soon", the UI should close, the patient should have the pacification delay added to </w:t>
-      </w:r>
-      <w:proofErr w:type="spellStart"/>
-      <w:proofErr w:type="gramStart"/>
-      <w:r>
-        <w:rPr>
-          <w:rFonts w:cs="Segoe Print"/>
-        </w:rPr>
-        <w:t>it's</w:t>
-      </w:r>
-      <w:proofErr w:type="spellEnd"/>
-      <w:proofErr w:type="gramEnd"/>
-      <w:r>
-        <w:rPr>
-          <w:rFonts w:cs="Segoe Print"/>
-        </w:rPr>
-        <w:t xml:space="preserve"> current timer, and the current timer should become un-frozen/halted. In both of these situations, I also feel that the UI should inform the current hotspot of what happened. So if the patient is moving elsewhere, the hotspot should free itself up, and change </w:t>
-      </w:r>
-      <w:proofErr w:type="spellStart"/>
-      <w:proofErr w:type="gramStart"/>
-      <w:r>
-        <w:rPr>
-          <w:rFonts w:cs="Segoe Print"/>
-        </w:rPr>
-        <w:t>it's</w:t>
-      </w:r>
-      <w:proofErr w:type="spellEnd"/>
-      <w:proofErr w:type="gramEnd"/>
-      <w:r>
-        <w:rPr>
-          <w:rFonts w:cs="Segoe Print"/>
-        </w:rPr>
-        <w:t xml:space="preserve"> status. </w:t>
-      </w:r>
-    </w:p>
-    <w:p>
-      <w:pPr>
-        <w:tabs>
-          <w:tab w:val="left" w:pos="360"/>
-          <w:tab w:val="left" w:pos="720"/>
-          <w:tab w:val="left" w:pos="1080"/>
-          <w:tab w:val="left" w:pos="1440"/>
-          <w:tab w:val="left" w:pos="1800"/>
-          <w:tab w:val="left" w:pos="2160"/>
-          <w:tab w:val="left" w:pos="2520"/>
-          <w:tab w:val="left" w:pos="2880"/>
-          <w:tab w:val="left" w:pos="3240"/>
-          <w:tab w:val="left" w:pos="3600"/>
-          <w:tab w:val="left" w:pos="3960"/>
-          <w:tab w:val="left" w:pos="4320"/>
-          <w:tab w:val="left" w:pos="4680"/>
-          <w:tab w:val="left" w:pos="5040"/>
-          <w:tab w:val="left" w:pos="5400"/>
-          <w:tab w:val="left" w:pos="5760"/>
-          <w:tab w:val="left" w:pos="6120"/>
-          <w:tab w:val="left" w:pos="6480"/>
-          <w:tab w:val="left" w:pos="6840"/>
-          <w:tab w:val="left" w:pos="7200"/>
-          <w:tab w:val="left" w:pos="7560"/>
-          <w:tab w:val="left" w:pos="7920"/>
-          <w:tab w:val="left" w:pos="8280"/>
-          <w:tab w:val="left" w:pos="8640"/>
-          <w:tab w:val="left" w:pos="9000"/>
-          <w:tab w:val="left" w:pos="9360"/>
-          <w:tab w:val="left" w:pos="9720"/>
-          <w:tab w:val="left" w:pos="10080"/>
-          <w:tab w:val="left" w:pos="10440"/>
-          <w:tab w:val="left" w:pos="10800"/>
-          <w:tab w:val="left" w:pos="11160"/>
-          <w:tab w:val="left" w:pos="11520"/>
-        </w:tabs>
-        <w:autoSpaceDE w:val="0"/>
-        <w:autoSpaceDN w:val="0"/>
-        <w:adjustRightInd w:val="0"/>
-        <w:spacing w:after="0" w:line="240" w:lineRule="auto"/>
-        <w:rPr>
-          <w:rFonts w:cs="Segoe Print"/>
-        </w:rPr>
-      </w:pPr>
-    </w:p>
-    <w:p>
-      <w:pPr>
-        <w:tabs>
-          <w:tab w:val="left" w:pos="360"/>
-          <w:tab w:val="left" w:pos="720"/>
-          <w:tab w:val="left" w:pos="1080"/>
-          <w:tab w:val="left" w:pos="1440"/>
-          <w:tab w:val="left" w:pos="1800"/>
-          <w:tab w:val="left" w:pos="2160"/>
-          <w:tab w:val="left" w:pos="2520"/>
-          <w:tab w:val="left" w:pos="2880"/>
-          <w:tab w:val="left" w:pos="3240"/>
-          <w:tab w:val="left" w:pos="3600"/>
-          <w:tab w:val="left" w:pos="3960"/>
-          <w:tab w:val="left" w:pos="4320"/>
-          <w:tab w:val="left" w:pos="4680"/>
-          <w:tab w:val="left" w:pos="5040"/>
-          <w:tab w:val="left" w:pos="5400"/>
-          <w:tab w:val="left" w:pos="5760"/>
-          <w:tab w:val="left" w:pos="6120"/>
-          <w:tab w:val="left" w:pos="6480"/>
-          <w:tab w:val="left" w:pos="6840"/>
-          <w:tab w:val="left" w:pos="7200"/>
-          <w:tab w:val="left" w:pos="7560"/>
-          <w:tab w:val="left" w:pos="7920"/>
-          <w:tab w:val="left" w:pos="8280"/>
-          <w:tab w:val="left" w:pos="8640"/>
-          <w:tab w:val="left" w:pos="9000"/>
-          <w:tab w:val="left" w:pos="9360"/>
-          <w:tab w:val="left" w:pos="9720"/>
-          <w:tab w:val="left" w:pos="10080"/>
-          <w:tab w:val="left" w:pos="10440"/>
-          <w:tab w:val="left" w:pos="10800"/>
-          <w:tab w:val="left" w:pos="11160"/>
-          <w:tab w:val="left" w:pos="11520"/>
-        </w:tabs>
-        <w:autoSpaceDE w:val="0"/>
-        <w:autoSpaceDN w:val="0"/>
-        <w:adjustRightInd w:val="0"/>
-        <w:spacing w:after="0" w:line="240" w:lineRule="auto"/>
-        <w:rPr>
-          <w:rFonts w:cs="Segoe Print"/>
-        </w:rPr>
-      </w:pPr>
-      <w:r>
-        <w:rPr>
-          <w:rFonts w:cs="Segoe Print"/>
-        </w:rPr>
-        <w:t xml:space="preserve">At the same time though, a Patient may also need to be the one informing </w:t>
-      </w:r>
-      <w:proofErr w:type="spellStart"/>
-      <w:proofErr w:type="gramStart"/>
-      <w:r>
-        <w:rPr>
-          <w:rFonts w:cs="Segoe Print"/>
-        </w:rPr>
-        <w:t>it's</w:t>
-      </w:r>
-      <w:proofErr w:type="spellEnd"/>
-      <w:proofErr w:type="gramEnd"/>
-      <w:r>
-        <w:rPr>
-          <w:rFonts w:cs="Segoe Print"/>
-        </w:rPr>
-        <w:t xml:space="preserve"> current holder/hotspot that it's leaving. So it may be better if the UI doesn't handle this, and only the patient does. This is simply because the UI would have to have more added onto/into it to handle that, while the patient already has to inform the hotspot due to the fact it can leave/storm out. </w:t>
-      </w:r>
-    </w:p>
-    <w:p>
-      <w:pPr>
-        <w:tabs>
-          <w:tab w:val="left" w:pos="360"/>
-          <w:tab w:val="left" w:pos="720"/>
-          <w:tab w:val="left" w:pos="1080"/>
-          <w:tab w:val="left" w:pos="1440"/>
-          <w:tab w:val="left" w:pos="1800"/>
-          <w:tab w:val="left" w:pos="2160"/>
-          <w:tab w:val="left" w:pos="2520"/>
-          <w:tab w:val="left" w:pos="2880"/>
-          <w:tab w:val="left" w:pos="3240"/>
-          <w:tab w:val="left" w:pos="3600"/>
-          <w:tab w:val="left" w:pos="3960"/>
-          <w:tab w:val="left" w:pos="4320"/>
-          <w:tab w:val="left" w:pos="4680"/>
-          <w:tab w:val="left" w:pos="5040"/>
-          <w:tab w:val="left" w:pos="5400"/>
-          <w:tab w:val="left" w:pos="5760"/>
-          <w:tab w:val="left" w:pos="6120"/>
-          <w:tab w:val="left" w:pos="6480"/>
-          <w:tab w:val="left" w:pos="6840"/>
-          <w:tab w:val="left" w:pos="7200"/>
-          <w:tab w:val="left" w:pos="7560"/>
-          <w:tab w:val="left" w:pos="7920"/>
-          <w:tab w:val="left" w:pos="8280"/>
-          <w:tab w:val="left" w:pos="8640"/>
-          <w:tab w:val="left" w:pos="9000"/>
-          <w:tab w:val="left" w:pos="9360"/>
-          <w:tab w:val="left" w:pos="9720"/>
-          <w:tab w:val="left" w:pos="10080"/>
-          <w:tab w:val="left" w:pos="10440"/>
-          <w:tab w:val="left" w:pos="10800"/>
-          <w:tab w:val="left" w:pos="11160"/>
-          <w:tab w:val="left" w:pos="11520"/>
-        </w:tabs>
-        <w:autoSpaceDE w:val="0"/>
-        <w:autoSpaceDN w:val="0"/>
-        <w:adjustRightInd w:val="0"/>
-        <w:spacing w:after="0" w:line="240" w:lineRule="auto"/>
-        <w:rPr>
-          <w:rFonts w:cs="Segoe Print"/>
-        </w:rPr>
-      </w:pPr>
-    </w:p>
-    <w:p>
-      <w:pPr>
-        <w:tabs>
-          <w:tab w:val="left" w:pos="360"/>
-          <w:tab w:val="left" w:pos="720"/>
-          <w:tab w:val="left" w:pos="1080"/>
-          <w:tab w:val="left" w:pos="1440"/>
-          <w:tab w:val="left" w:pos="1800"/>
-          <w:tab w:val="left" w:pos="2160"/>
-          <w:tab w:val="left" w:pos="2520"/>
-          <w:tab w:val="left" w:pos="2880"/>
-          <w:tab w:val="left" w:pos="3240"/>
-          <w:tab w:val="left" w:pos="3600"/>
-          <w:tab w:val="left" w:pos="3960"/>
-          <w:tab w:val="left" w:pos="4320"/>
-          <w:tab w:val="left" w:pos="4680"/>
-          <w:tab w:val="left" w:pos="5040"/>
-          <w:tab w:val="left" w:pos="5400"/>
-          <w:tab w:val="left" w:pos="5760"/>
-          <w:tab w:val="left" w:pos="6120"/>
-          <w:tab w:val="left" w:pos="6480"/>
-          <w:tab w:val="left" w:pos="6840"/>
-          <w:tab w:val="left" w:pos="7200"/>
-          <w:tab w:val="left" w:pos="7560"/>
-          <w:tab w:val="left" w:pos="7920"/>
-          <w:tab w:val="left" w:pos="8280"/>
-          <w:tab w:val="left" w:pos="8640"/>
-          <w:tab w:val="left" w:pos="9000"/>
-          <w:tab w:val="left" w:pos="9360"/>
-          <w:tab w:val="left" w:pos="9720"/>
-          <w:tab w:val="left" w:pos="10080"/>
-          <w:tab w:val="left" w:pos="10440"/>
-          <w:tab w:val="left" w:pos="10800"/>
-          <w:tab w:val="left" w:pos="11160"/>
-          <w:tab w:val="left" w:pos="11520"/>
-        </w:tabs>
-        <w:autoSpaceDE w:val="0"/>
-        <w:autoSpaceDN w:val="0"/>
-        <w:adjustRightInd w:val="0"/>
-        <w:spacing w:after="0" w:line="240" w:lineRule="auto"/>
-        <w:rPr>
-          <w:rFonts w:cs="Segoe Print"/>
-        </w:rPr>
-      </w:pPr>
-      <w:r>
-        <w:rPr>
-          <w:rFonts w:cs="Segoe Print"/>
-        </w:rPr>
-        <w:t xml:space="preserve">Should the ever present patient patience timer be a total amount of time or segments of time? And if it's segmented, should leftover time be added back to make a new total or should it simply be gone? The former would mean that the player has at least 50 seconds to get the patient in and out. The latter would mean that the player has only 15 seconds to sit the patient down in a room or in the waiting room. If this time elapses, the patient leaves. And the addition to </w:t>
-      </w:r>
-      <w:proofErr w:type="gramStart"/>
-      <w:r>
-        <w:rPr>
-          <w:rFonts w:cs="Segoe Print"/>
-        </w:rPr>
-        <w:t>segmented</w:t>
-      </w:r>
-      <w:proofErr w:type="gramEnd"/>
-      <w:r>
-        <w:rPr>
-          <w:rFonts w:cs="Segoe Print"/>
-        </w:rPr>
-        <w:t xml:space="preserve"> would mean if the player sat the patient down with 5 seconds left, do those 5 seconds simply get lost? Or do they get added onto the next timer. Also, if the patient is briefly pacified (more time added), does this extra time get added as well or no?</w:t>
-      </w:r>
-    </w:p>
-    <w:p>
-      <w:pPr>
-        <w:tabs>
-          <w:tab w:val="left" w:pos="360"/>
-          <w:tab w:val="left" w:pos="720"/>
-          <w:tab w:val="left" w:pos="1080"/>
-          <w:tab w:val="left" w:pos="1440"/>
-          <w:tab w:val="left" w:pos="1800"/>
-          <w:tab w:val="left" w:pos="2160"/>
-          <w:tab w:val="left" w:pos="2520"/>
-          <w:tab w:val="left" w:pos="2880"/>
-          <w:tab w:val="left" w:pos="3240"/>
-          <w:tab w:val="left" w:pos="3600"/>
-          <w:tab w:val="left" w:pos="3960"/>
-          <w:tab w:val="left" w:pos="4320"/>
-          <w:tab w:val="left" w:pos="4680"/>
-          <w:tab w:val="left" w:pos="5040"/>
-          <w:tab w:val="left" w:pos="5400"/>
-          <w:tab w:val="left" w:pos="5760"/>
-          <w:tab w:val="left" w:pos="6120"/>
-          <w:tab w:val="left" w:pos="6480"/>
-          <w:tab w:val="left" w:pos="6840"/>
-          <w:tab w:val="left" w:pos="7200"/>
-          <w:tab w:val="left" w:pos="7560"/>
-          <w:tab w:val="left" w:pos="7920"/>
-          <w:tab w:val="left" w:pos="8280"/>
-          <w:tab w:val="left" w:pos="8640"/>
-          <w:tab w:val="left" w:pos="9000"/>
-          <w:tab w:val="left" w:pos="9360"/>
-          <w:tab w:val="left" w:pos="9720"/>
-          <w:tab w:val="left" w:pos="10080"/>
-          <w:tab w:val="left" w:pos="10440"/>
-          <w:tab w:val="left" w:pos="10800"/>
-          <w:tab w:val="left" w:pos="11160"/>
-          <w:tab w:val="left" w:pos="11520"/>
-        </w:tabs>
-        <w:autoSpaceDE w:val="0"/>
-        <w:autoSpaceDN w:val="0"/>
-        <w:adjustRightInd w:val="0"/>
-        <w:spacing w:after="0" w:line="240" w:lineRule="auto"/>
-        <w:rPr>
-          <w:rFonts w:cs="Segoe Print"/>
-        </w:rPr>
-      </w:pPr>
-    </w:p>
-    <w:p>
-      <w:pPr>
-        <w:tabs>
-          <w:tab w:val="left" w:pos="360"/>
-          <w:tab w:val="left" w:pos="720"/>
-          <w:tab w:val="left" w:pos="1080"/>
-          <w:tab w:val="left" w:pos="1440"/>
-          <w:tab w:val="left" w:pos="1800"/>
-          <w:tab w:val="left" w:pos="2160"/>
-          <w:tab w:val="left" w:pos="2520"/>
-          <w:tab w:val="left" w:pos="2880"/>
-          <w:tab w:val="left" w:pos="3240"/>
-          <w:tab w:val="left" w:pos="3600"/>
-          <w:tab w:val="left" w:pos="3960"/>
-          <w:tab w:val="left" w:pos="4320"/>
-          <w:tab w:val="left" w:pos="4680"/>
-          <w:tab w:val="left" w:pos="5040"/>
-          <w:tab w:val="left" w:pos="5400"/>
-          <w:tab w:val="left" w:pos="5760"/>
-          <w:tab w:val="left" w:pos="6120"/>
-          <w:tab w:val="left" w:pos="6480"/>
-          <w:tab w:val="left" w:pos="6840"/>
-          <w:tab w:val="left" w:pos="7200"/>
-          <w:tab w:val="left" w:pos="7560"/>
-          <w:tab w:val="left" w:pos="7920"/>
-          <w:tab w:val="left" w:pos="8280"/>
-          <w:tab w:val="left" w:pos="8640"/>
-          <w:tab w:val="left" w:pos="9000"/>
-          <w:tab w:val="left" w:pos="9360"/>
-          <w:tab w:val="left" w:pos="9720"/>
-          <w:tab w:val="left" w:pos="10080"/>
-          <w:tab w:val="left" w:pos="10440"/>
-          <w:tab w:val="left" w:pos="10800"/>
-          <w:tab w:val="left" w:pos="11160"/>
-          <w:tab w:val="left" w:pos="11520"/>
-        </w:tabs>
-        <w:autoSpaceDE w:val="0"/>
-        <w:autoSpaceDN w:val="0"/>
-        <w:adjustRightInd w:val="0"/>
-        <w:spacing w:after="0" w:line="240" w:lineRule="auto"/>
-        <w:rPr>
-          <w:rFonts w:cs="Segoe Print"/>
-        </w:rPr>
-      </w:pPr>
-      <w:r>
-        <w:rPr>
-          <w:rFonts w:cs="Segoe Print"/>
-        </w:rPr>
-        <w:t xml:space="preserve">Only Exam Rooms, Waiting Room/Chair, and Triage actually use a/the patients. So should patient interactions be done individually or within </w:t>
-      </w:r>
-      <w:proofErr w:type="spellStart"/>
-      <w:r>
-        <w:rPr>
-          <w:rFonts w:cs="Segoe Print"/>
-        </w:rPr>
-        <w:t>interactableObject</w:t>
-      </w:r>
-      <w:proofErr w:type="spellEnd"/>
-      <w:r>
-        <w:rPr>
-          <w:rFonts w:cs="Segoe Print"/>
-        </w:rPr>
-        <w:t xml:space="preserve"> or should another parent/child relationship be created? I think I'll make another parent/child relationship. This will trim down what's in the top parent, and make it so that other objects, such as reference desk, sink, and more, have much less involved with them. </w:t>
-      </w:r>
-    </w:p>
-    <w:p>
-      <w:pPr>
-        <w:tabs>
-          <w:tab w:val="left" w:pos="360"/>
-          <w:tab w:val="left" w:pos="720"/>
-          <w:tab w:val="left" w:pos="1080"/>
-          <w:tab w:val="left" w:pos="1440"/>
-          <w:tab w:val="left" w:pos="1800"/>
-          <w:tab w:val="left" w:pos="2160"/>
-          <w:tab w:val="left" w:pos="2520"/>
-          <w:tab w:val="left" w:pos="2880"/>
-          <w:tab w:val="left" w:pos="3240"/>
-          <w:tab w:val="left" w:pos="3600"/>
-          <w:tab w:val="left" w:pos="3960"/>
-          <w:tab w:val="left" w:pos="4320"/>
-          <w:tab w:val="left" w:pos="4680"/>
-          <w:tab w:val="left" w:pos="5040"/>
-          <w:tab w:val="left" w:pos="5400"/>
-          <w:tab w:val="left" w:pos="5760"/>
-          <w:tab w:val="left" w:pos="6120"/>
-          <w:tab w:val="left" w:pos="6480"/>
-          <w:tab w:val="left" w:pos="6840"/>
-          <w:tab w:val="left" w:pos="7200"/>
-          <w:tab w:val="left" w:pos="7560"/>
-          <w:tab w:val="left" w:pos="7920"/>
-          <w:tab w:val="left" w:pos="8280"/>
-          <w:tab w:val="left" w:pos="8640"/>
-          <w:tab w:val="left" w:pos="9000"/>
-          <w:tab w:val="left" w:pos="9360"/>
-          <w:tab w:val="left" w:pos="9720"/>
-          <w:tab w:val="left" w:pos="10080"/>
-          <w:tab w:val="left" w:pos="10440"/>
-          <w:tab w:val="left" w:pos="10800"/>
-          <w:tab w:val="left" w:pos="11160"/>
-          <w:tab w:val="left" w:pos="11520"/>
-        </w:tabs>
-        <w:autoSpaceDE w:val="0"/>
-        <w:autoSpaceDN w:val="0"/>
-        <w:adjustRightInd w:val="0"/>
-        <w:spacing w:after="0" w:line="240" w:lineRule="auto"/>
-        <w:rPr>
-          <w:rFonts w:cs="Segoe Print"/>
-        </w:rPr>
-      </w:pPr>
-    </w:p>
-    <w:p>
-      <w:pPr>
-        <w:tabs>
-          <w:tab w:val="left" w:pos="360"/>
-          <w:tab w:val="left" w:pos="720"/>
-          <w:tab w:val="left" w:pos="1080"/>
-          <w:tab w:val="left" w:pos="1440"/>
-          <w:tab w:val="left" w:pos="1800"/>
-          <w:tab w:val="left" w:pos="2160"/>
-          <w:tab w:val="left" w:pos="2520"/>
-          <w:tab w:val="left" w:pos="2880"/>
-          <w:tab w:val="left" w:pos="3240"/>
-          <w:tab w:val="left" w:pos="3600"/>
-          <w:tab w:val="left" w:pos="3960"/>
-          <w:tab w:val="left" w:pos="4320"/>
-          <w:tab w:val="left" w:pos="4680"/>
-          <w:tab w:val="left" w:pos="5040"/>
-          <w:tab w:val="left" w:pos="5400"/>
-          <w:tab w:val="left" w:pos="5760"/>
-          <w:tab w:val="left" w:pos="6120"/>
-          <w:tab w:val="left" w:pos="6480"/>
-          <w:tab w:val="left" w:pos="6840"/>
-          <w:tab w:val="left" w:pos="7200"/>
-          <w:tab w:val="left" w:pos="7560"/>
-          <w:tab w:val="left" w:pos="7920"/>
-          <w:tab w:val="left" w:pos="8280"/>
-          <w:tab w:val="left" w:pos="8640"/>
-          <w:tab w:val="left" w:pos="9000"/>
-          <w:tab w:val="left" w:pos="9360"/>
-          <w:tab w:val="left" w:pos="9720"/>
-          <w:tab w:val="left" w:pos="10080"/>
-          <w:tab w:val="left" w:pos="10440"/>
-          <w:tab w:val="left" w:pos="10800"/>
-          <w:tab w:val="left" w:pos="11160"/>
-          <w:tab w:val="left" w:pos="11520"/>
-        </w:tabs>
-        <w:autoSpaceDE w:val="0"/>
-        <w:autoSpaceDN w:val="0"/>
-        <w:adjustRightInd w:val="0"/>
-        <w:spacing w:after="0" w:line="240" w:lineRule="auto"/>
-        <w:rPr>
-          <w:rFonts w:cs="Segoe Print"/>
-        </w:rPr>
-      </w:pPr>
-      <w:r>
-        <w:rPr>
-          <w:rFonts w:cs="Segoe Print"/>
-        </w:rPr>
-        <w:t xml:space="preserve">Those 3 will require 2 states, idle/active and </w:t>
-      </w:r>
-      <w:proofErr w:type="gramStart"/>
-      <w:r>
-        <w:rPr>
-          <w:rFonts w:cs="Segoe Print"/>
-        </w:rPr>
-        <w:t>Hovered</w:t>
-      </w:r>
-      <w:proofErr w:type="gramEnd"/>
-      <w:r>
-        <w:rPr>
-          <w:rFonts w:cs="Segoe Print"/>
-        </w:rPr>
-        <w:t xml:space="preserve">. They do not need a patient variable since they will not interact with them. They will also not need a vector2 for the patient's location. They will each perform their own functions. I think I may re-write the </w:t>
-      </w:r>
-      <w:proofErr w:type="spellStart"/>
-      <w:r>
-        <w:rPr>
-          <w:rFonts w:cs="Segoe Print"/>
-        </w:rPr>
-        <w:t>Interactable</w:t>
-      </w:r>
-      <w:proofErr w:type="spellEnd"/>
-      <w:r>
-        <w:rPr>
-          <w:rFonts w:cs="Segoe Print"/>
-        </w:rPr>
-        <w:t xml:space="preserve"> Object Class, and the other few really quick because they are currently very small, and I would feel better renaming and repurposing them now, instead of possibly later.  New Names will be:</w:t>
-      </w:r>
-    </w:p>
-    <w:p>
-      <w:pPr>
-        <w:tabs>
-          <w:tab w:val="left" w:pos="360"/>
-          <w:tab w:val="left" w:pos="720"/>
-          <w:tab w:val="left" w:pos="1080"/>
-          <w:tab w:val="left" w:pos="1440"/>
-          <w:tab w:val="left" w:pos="1800"/>
-          <w:tab w:val="left" w:pos="2160"/>
-          <w:tab w:val="left" w:pos="2520"/>
-          <w:tab w:val="left" w:pos="2880"/>
-          <w:tab w:val="left" w:pos="3240"/>
-          <w:tab w:val="left" w:pos="3600"/>
-          <w:tab w:val="left" w:pos="3960"/>
-          <w:tab w:val="left" w:pos="4320"/>
-          <w:tab w:val="left" w:pos="4680"/>
-          <w:tab w:val="left" w:pos="5040"/>
-          <w:tab w:val="left" w:pos="5400"/>
-          <w:tab w:val="left" w:pos="5760"/>
-          <w:tab w:val="left" w:pos="6120"/>
-          <w:tab w:val="left" w:pos="6480"/>
-          <w:tab w:val="left" w:pos="6840"/>
-          <w:tab w:val="left" w:pos="7200"/>
-          <w:tab w:val="left" w:pos="7560"/>
-          <w:tab w:val="left" w:pos="7920"/>
-          <w:tab w:val="left" w:pos="8280"/>
-          <w:tab w:val="left" w:pos="8640"/>
-          <w:tab w:val="left" w:pos="9000"/>
-          <w:tab w:val="left" w:pos="9360"/>
-          <w:tab w:val="left" w:pos="9720"/>
-          <w:tab w:val="left" w:pos="10080"/>
-          <w:tab w:val="left" w:pos="10440"/>
-          <w:tab w:val="left" w:pos="10800"/>
-          <w:tab w:val="left" w:pos="11160"/>
-          <w:tab w:val="left" w:pos="11520"/>
-        </w:tabs>
-        <w:autoSpaceDE w:val="0"/>
-        <w:autoSpaceDN w:val="0"/>
-        <w:adjustRightInd w:val="0"/>
-        <w:spacing w:after="0" w:line="240" w:lineRule="auto"/>
-        <w:rPr>
-          <w:rFonts w:cs="Segoe Print"/>
-        </w:rPr>
-      </w:pPr>
-    </w:p>
-    <w:p>
-      <w:pPr>
-        <w:tabs>
-          <w:tab w:val="left" w:pos="360"/>
-          <w:tab w:val="left" w:pos="720"/>
-          <w:tab w:val="left" w:pos="1080"/>
-          <w:tab w:val="left" w:pos="1440"/>
-          <w:tab w:val="left" w:pos="1800"/>
-          <w:tab w:val="left" w:pos="2160"/>
-          <w:tab w:val="left" w:pos="2520"/>
-          <w:tab w:val="left" w:pos="2880"/>
-          <w:tab w:val="left" w:pos="3240"/>
-          <w:tab w:val="left" w:pos="3600"/>
-          <w:tab w:val="left" w:pos="3960"/>
-          <w:tab w:val="left" w:pos="4320"/>
-          <w:tab w:val="left" w:pos="4680"/>
-          <w:tab w:val="left" w:pos="5040"/>
-          <w:tab w:val="left" w:pos="5400"/>
-          <w:tab w:val="left" w:pos="5760"/>
-          <w:tab w:val="left" w:pos="6120"/>
-          <w:tab w:val="left" w:pos="6480"/>
-          <w:tab w:val="left" w:pos="6840"/>
-          <w:tab w:val="left" w:pos="7200"/>
-          <w:tab w:val="left" w:pos="7560"/>
-          <w:tab w:val="left" w:pos="7920"/>
-          <w:tab w:val="left" w:pos="8280"/>
-          <w:tab w:val="left" w:pos="8640"/>
-          <w:tab w:val="left" w:pos="9000"/>
-          <w:tab w:val="left" w:pos="9360"/>
-          <w:tab w:val="left" w:pos="9720"/>
-          <w:tab w:val="left" w:pos="10080"/>
-          <w:tab w:val="left" w:pos="10440"/>
-          <w:tab w:val="left" w:pos="10800"/>
-          <w:tab w:val="left" w:pos="11160"/>
-          <w:tab w:val="left" w:pos="11520"/>
-        </w:tabs>
-        <w:autoSpaceDE w:val="0"/>
-        <w:autoSpaceDN w:val="0"/>
-        <w:adjustRightInd w:val="0"/>
-        <w:spacing w:after="0" w:line="240" w:lineRule="auto"/>
-        <w:rPr>
-          <w:rFonts w:cs="Segoe Print"/>
-        </w:rPr>
-      </w:pPr>
-      <w:proofErr w:type="spellStart"/>
-      <w:r>
-        <w:rPr>
-          <w:rFonts w:cs="Segoe Print"/>
-        </w:rPr>
-        <w:t>OfficeObject</w:t>
-      </w:r>
-      <w:proofErr w:type="spellEnd"/>
-      <w:r>
-        <w:rPr>
-          <w:rFonts w:cs="Segoe Print"/>
-        </w:rPr>
-        <w:t xml:space="preserve"> </w:t>
-      </w:r>
-      <w:r>
-        <w:rPr>
-          <w:rFonts w:cs="Segoe Print"/>
-        </w:rPr>
-        <w:t xml:space="preserve">- Objects around the office. This will encapsulate everything. </w:t>
+        <w:t xml:space="preserve">If the player clicks "Treat", the UI closes, the patient's timer remains halted, and the patient moves. If the Player clicks "A room will be ready soon", the UI should close, the patient should have the pacification delay added to it's current timer, and the current timer should become un-frozen/halted. In both of these situations, I also feel that the UI should inform the current hotspot of what happened. So if the patient is moving elsewhere, the hotspot should free itself up, and change it's status. </w:t>
+      </w:r>
+    </w:p>
+    <w:p>
+      <w:pPr>
+        <w:tabs>
+          <w:tab w:val="left" w:pos="360"/>
+          <w:tab w:val="left" w:pos="720"/>
+          <w:tab w:val="left" w:pos="1080"/>
+          <w:tab w:val="left" w:pos="1440"/>
+          <w:tab w:val="left" w:pos="1800"/>
+          <w:tab w:val="left" w:pos="2160"/>
+          <w:tab w:val="left" w:pos="2520"/>
+          <w:tab w:val="left" w:pos="2880"/>
+          <w:tab w:val="left" w:pos="3240"/>
+          <w:tab w:val="left" w:pos="3600"/>
+          <w:tab w:val="left" w:pos="3960"/>
+          <w:tab w:val="left" w:pos="4320"/>
+          <w:tab w:val="left" w:pos="4680"/>
+          <w:tab w:val="left" w:pos="5040"/>
+          <w:tab w:val="left" w:pos="5400"/>
+          <w:tab w:val="left" w:pos="5760"/>
+          <w:tab w:val="left" w:pos="6120"/>
+          <w:tab w:val="left" w:pos="6480"/>
+          <w:tab w:val="left" w:pos="6840"/>
+          <w:tab w:val="left" w:pos="7200"/>
+          <w:tab w:val="left" w:pos="7560"/>
+          <w:tab w:val="left" w:pos="7920"/>
+          <w:tab w:val="left" w:pos="8280"/>
+          <w:tab w:val="left" w:pos="8640"/>
+          <w:tab w:val="left" w:pos="9000"/>
+          <w:tab w:val="left" w:pos="9360"/>
+          <w:tab w:val="left" w:pos="9720"/>
+          <w:tab w:val="left" w:pos="10080"/>
+          <w:tab w:val="left" w:pos="10440"/>
+          <w:tab w:val="left" w:pos="10800"/>
+          <w:tab w:val="left" w:pos="11160"/>
+          <w:tab w:val="left" w:pos="11520"/>
+        </w:tabs>
+        <w:autoSpaceDE w:val="0"/>
+        <w:autoSpaceDN w:val="0"/>
+        <w:adjustRightInd w:val="0"/>
+        <w:spacing w:after="0" w:line="240" w:lineRule="auto"/>
+        <w:rPr>
+          <w:rFonts w:cs="Segoe Print"/>
+        </w:rPr>
+      </w:pPr>
+    </w:p>
+    <w:p>
+      <w:pPr>
+        <w:tabs>
+          <w:tab w:val="left" w:pos="360"/>
+          <w:tab w:val="left" w:pos="720"/>
+          <w:tab w:val="left" w:pos="1080"/>
+          <w:tab w:val="left" w:pos="1440"/>
+          <w:tab w:val="left" w:pos="1800"/>
+          <w:tab w:val="left" w:pos="2160"/>
+          <w:tab w:val="left" w:pos="2520"/>
+          <w:tab w:val="left" w:pos="2880"/>
+          <w:tab w:val="left" w:pos="3240"/>
+          <w:tab w:val="left" w:pos="3600"/>
+          <w:tab w:val="left" w:pos="3960"/>
+          <w:tab w:val="left" w:pos="4320"/>
+          <w:tab w:val="left" w:pos="4680"/>
+          <w:tab w:val="left" w:pos="5040"/>
+          <w:tab w:val="left" w:pos="5400"/>
+          <w:tab w:val="left" w:pos="5760"/>
+          <w:tab w:val="left" w:pos="6120"/>
+          <w:tab w:val="left" w:pos="6480"/>
+          <w:tab w:val="left" w:pos="6840"/>
+          <w:tab w:val="left" w:pos="7200"/>
+          <w:tab w:val="left" w:pos="7560"/>
+          <w:tab w:val="left" w:pos="7920"/>
+          <w:tab w:val="left" w:pos="8280"/>
+          <w:tab w:val="left" w:pos="8640"/>
+          <w:tab w:val="left" w:pos="9000"/>
+          <w:tab w:val="left" w:pos="9360"/>
+          <w:tab w:val="left" w:pos="9720"/>
+          <w:tab w:val="left" w:pos="10080"/>
+          <w:tab w:val="left" w:pos="10440"/>
+          <w:tab w:val="left" w:pos="10800"/>
+          <w:tab w:val="left" w:pos="11160"/>
+          <w:tab w:val="left" w:pos="11520"/>
+        </w:tabs>
+        <w:autoSpaceDE w:val="0"/>
+        <w:autoSpaceDN w:val="0"/>
+        <w:adjustRightInd w:val="0"/>
+        <w:spacing w:after="0" w:line="240" w:lineRule="auto"/>
+        <w:rPr>
+          <w:rFonts w:cs="Segoe Print"/>
+        </w:rPr>
+      </w:pPr>
+      <w:r>
+        <w:rPr>
+          <w:rFonts w:cs="Segoe Print"/>
+        </w:rPr>
+        <w:t xml:space="preserve">At the same time though, a Patient may also need to be the one informing it's current holder/hotspot that it's leaving. So it may be better if the UI doesn't handle this, and only the patient does. This is simply because the UI would have to have more added onto/into it to handle that, while the patient already has to inform the hotspot due to the fact it can leave/storm out. </w:t>
+      </w:r>
+    </w:p>
+    <w:p>
+      <w:pPr>
+        <w:tabs>
+          <w:tab w:val="left" w:pos="360"/>
+          <w:tab w:val="left" w:pos="720"/>
+          <w:tab w:val="left" w:pos="1080"/>
+          <w:tab w:val="left" w:pos="1440"/>
+          <w:tab w:val="left" w:pos="1800"/>
+          <w:tab w:val="left" w:pos="2160"/>
+          <w:tab w:val="left" w:pos="2520"/>
+          <w:tab w:val="left" w:pos="2880"/>
+          <w:tab w:val="left" w:pos="3240"/>
+          <w:tab w:val="left" w:pos="3600"/>
+          <w:tab w:val="left" w:pos="3960"/>
+          <w:tab w:val="left" w:pos="4320"/>
+          <w:tab w:val="left" w:pos="4680"/>
+          <w:tab w:val="left" w:pos="5040"/>
+          <w:tab w:val="left" w:pos="5400"/>
+          <w:tab w:val="left" w:pos="5760"/>
+          <w:tab w:val="left" w:pos="6120"/>
+          <w:tab w:val="left" w:pos="6480"/>
+          <w:tab w:val="left" w:pos="6840"/>
+          <w:tab w:val="left" w:pos="7200"/>
+          <w:tab w:val="left" w:pos="7560"/>
+          <w:tab w:val="left" w:pos="7920"/>
+          <w:tab w:val="left" w:pos="8280"/>
+          <w:tab w:val="left" w:pos="8640"/>
+          <w:tab w:val="left" w:pos="9000"/>
+          <w:tab w:val="left" w:pos="9360"/>
+          <w:tab w:val="left" w:pos="9720"/>
+          <w:tab w:val="left" w:pos="10080"/>
+          <w:tab w:val="left" w:pos="10440"/>
+          <w:tab w:val="left" w:pos="10800"/>
+          <w:tab w:val="left" w:pos="11160"/>
+          <w:tab w:val="left" w:pos="11520"/>
+        </w:tabs>
+        <w:autoSpaceDE w:val="0"/>
+        <w:autoSpaceDN w:val="0"/>
+        <w:adjustRightInd w:val="0"/>
+        <w:spacing w:after="0" w:line="240" w:lineRule="auto"/>
+        <w:rPr>
+          <w:rFonts w:cs="Segoe Print"/>
+        </w:rPr>
+      </w:pPr>
+    </w:p>
+    <w:p>
+      <w:pPr>
+        <w:tabs>
+          <w:tab w:val="left" w:pos="360"/>
+          <w:tab w:val="left" w:pos="720"/>
+          <w:tab w:val="left" w:pos="1080"/>
+          <w:tab w:val="left" w:pos="1440"/>
+          <w:tab w:val="left" w:pos="1800"/>
+          <w:tab w:val="left" w:pos="2160"/>
+          <w:tab w:val="left" w:pos="2520"/>
+          <w:tab w:val="left" w:pos="2880"/>
+          <w:tab w:val="left" w:pos="3240"/>
+          <w:tab w:val="left" w:pos="3600"/>
+          <w:tab w:val="left" w:pos="3960"/>
+          <w:tab w:val="left" w:pos="4320"/>
+          <w:tab w:val="left" w:pos="4680"/>
+          <w:tab w:val="left" w:pos="5040"/>
+          <w:tab w:val="left" w:pos="5400"/>
+          <w:tab w:val="left" w:pos="5760"/>
+          <w:tab w:val="left" w:pos="6120"/>
+          <w:tab w:val="left" w:pos="6480"/>
+          <w:tab w:val="left" w:pos="6840"/>
+          <w:tab w:val="left" w:pos="7200"/>
+          <w:tab w:val="left" w:pos="7560"/>
+          <w:tab w:val="left" w:pos="7920"/>
+          <w:tab w:val="left" w:pos="8280"/>
+          <w:tab w:val="left" w:pos="8640"/>
+          <w:tab w:val="left" w:pos="9000"/>
+          <w:tab w:val="left" w:pos="9360"/>
+          <w:tab w:val="left" w:pos="9720"/>
+          <w:tab w:val="left" w:pos="10080"/>
+          <w:tab w:val="left" w:pos="10440"/>
+          <w:tab w:val="left" w:pos="10800"/>
+          <w:tab w:val="left" w:pos="11160"/>
+          <w:tab w:val="left" w:pos="11520"/>
+        </w:tabs>
+        <w:autoSpaceDE w:val="0"/>
+        <w:autoSpaceDN w:val="0"/>
+        <w:adjustRightInd w:val="0"/>
+        <w:spacing w:after="0" w:line="240" w:lineRule="auto"/>
+        <w:rPr>
+          <w:rFonts w:cs="Segoe Print"/>
+        </w:rPr>
+      </w:pPr>
+      <w:r>
+        <w:rPr>
+          <w:rFonts w:cs="Segoe Print"/>
+        </w:rPr>
+        <w:t>Should the ever present patient patience timer be a total amount of time or segments of time? And if it's segmented, should leftover time be added back to make a new total or should it simply be gone? The former would mean that the player has at least 50 seconds to get the patient in and out. The latter would mean that the player has only 15 seconds to sit the patient down in a room or in the waiting room. If this time elapses, the patient leaves. And the addition to segmented would mean if the player sat the patient down with 5 seconds left, do those 5 seconds simply get lost? Or do they get added onto the next timer. Also, if the patient is briefly pacified (more time added), does this extra time get added as well or no?</w:t>
+      </w:r>
+    </w:p>
+    <w:p>
+      <w:pPr>
+        <w:tabs>
+          <w:tab w:val="left" w:pos="360"/>
+          <w:tab w:val="left" w:pos="720"/>
+          <w:tab w:val="left" w:pos="1080"/>
+          <w:tab w:val="left" w:pos="1440"/>
+          <w:tab w:val="left" w:pos="1800"/>
+          <w:tab w:val="left" w:pos="2160"/>
+          <w:tab w:val="left" w:pos="2520"/>
+          <w:tab w:val="left" w:pos="2880"/>
+          <w:tab w:val="left" w:pos="3240"/>
+          <w:tab w:val="left" w:pos="3600"/>
+          <w:tab w:val="left" w:pos="3960"/>
+          <w:tab w:val="left" w:pos="4320"/>
+          <w:tab w:val="left" w:pos="4680"/>
+          <w:tab w:val="left" w:pos="5040"/>
+          <w:tab w:val="left" w:pos="5400"/>
+          <w:tab w:val="left" w:pos="5760"/>
+          <w:tab w:val="left" w:pos="6120"/>
+          <w:tab w:val="left" w:pos="6480"/>
+          <w:tab w:val="left" w:pos="6840"/>
+          <w:tab w:val="left" w:pos="7200"/>
+          <w:tab w:val="left" w:pos="7560"/>
+          <w:tab w:val="left" w:pos="7920"/>
+          <w:tab w:val="left" w:pos="8280"/>
+          <w:tab w:val="left" w:pos="8640"/>
+          <w:tab w:val="left" w:pos="9000"/>
+          <w:tab w:val="left" w:pos="9360"/>
+          <w:tab w:val="left" w:pos="9720"/>
+          <w:tab w:val="left" w:pos="10080"/>
+          <w:tab w:val="left" w:pos="10440"/>
+          <w:tab w:val="left" w:pos="10800"/>
+          <w:tab w:val="left" w:pos="11160"/>
+          <w:tab w:val="left" w:pos="11520"/>
+        </w:tabs>
+        <w:autoSpaceDE w:val="0"/>
+        <w:autoSpaceDN w:val="0"/>
+        <w:adjustRightInd w:val="0"/>
+        <w:spacing w:after="0" w:line="240" w:lineRule="auto"/>
+        <w:rPr>
+          <w:rFonts w:cs="Segoe Print"/>
+        </w:rPr>
+      </w:pPr>
+    </w:p>
+    <w:p>
+      <w:pPr>
+        <w:tabs>
+          <w:tab w:val="left" w:pos="360"/>
+          <w:tab w:val="left" w:pos="720"/>
+          <w:tab w:val="left" w:pos="1080"/>
+          <w:tab w:val="left" w:pos="1440"/>
+          <w:tab w:val="left" w:pos="1800"/>
+          <w:tab w:val="left" w:pos="2160"/>
+          <w:tab w:val="left" w:pos="2520"/>
+          <w:tab w:val="left" w:pos="2880"/>
+          <w:tab w:val="left" w:pos="3240"/>
+          <w:tab w:val="left" w:pos="3600"/>
+          <w:tab w:val="left" w:pos="3960"/>
+          <w:tab w:val="left" w:pos="4320"/>
+          <w:tab w:val="left" w:pos="4680"/>
+          <w:tab w:val="left" w:pos="5040"/>
+          <w:tab w:val="left" w:pos="5400"/>
+          <w:tab w:val="left" w:pos="5760"/>
+          <w:tab w:val="left" w:pos="6120"/>
+          <w:tab w:val="left" w:pos="6480"/>
+          <w:tab w:val="left" w:pos="6840"/>
+          <w:tab w:val="left" w:pos="7200"/>
+          <w:tab w:val="left" w:pos="7560"/>
+          <w:tab w:val="left" w:pos="7920"/>
+          <w:tab w:val="left" w:pos="8280"/>
+          <w:tab w:val="left" w:pos="8640"/>
+          <w:tab w:val="left" w:pos="9000"/>
+          <w:tab w:val="left" w:pos="9360"/>
+          <w:tab w:val="left" w:pos="9720"/>
+          <w:tab w:val="left" w:pos="10080"/>
+          <w:tab w:val="left" w:pos="10440"/>
+          <w:tab w:val="left" w:pos="10800"/>
+          <w:tab w:val="left" w:pos="11160"/>
+          <w:tab w:val="left" w:pos="11520"/>
+        </w:tabs>
+        <w:autoSpaceDE w:val="0"/>
+        <w:autoSpaceDN w:val="0"/>
+        <w:adjustRightInd w:val="0"/>
+        <w:spacing w:after="0" w:line="240" w:lineRule="auto"/>
+        <w:rPr>
+          <w:rFonts w:cs="Segoe Print"/>
+        </w:rPr>
+      </w:pPr>
+      <w:r>
+        <w:rPr>
+          <w:rFonts w:cs="Segoe Print"/>
+        </w:rPr>
+        <w:t xml:space="preserve">Only Exam Rooms, Waiting Room/Chair, and Triage actually use a/the patients. So should patient interactions be done individually or within interactableObject or should another parent/child relationship be created? I think I'll make another parent/child relationship. This will trim down what's in the top parent, and make it so that other objects, such as reference desk, sink, and more, have much less involved with them. </w:t>
+      </w:r>
+    </w:p>
+    <w:p>
+      <w:pPr>
+        <w:tabs>
+          <w:tab w:val="left" w:pos="360"/>
+          <w:tab w:val="left" w:pos="720"/>
+          <w:tab w:val="left" w:pos="1080"/>
+          <w:tab w:val="left" w:pos="1440"/>
+          <w:tab w:val="left" w:pos="1800"/>
+          <w:tab w:val="left" w:pos="2160"/>
+          <w:tab w:val="left" w:pos="2520"/>
+          <w:tab w:val="left" w:pos="2880"/>
+          <w:tab w:val="left" w:pos="3240"/>
+          <w:tab w:val="left" w:pos="3600"/>
+          <w:tab w:val="left" w:pos="3960"/>
+          <w:tab w:val="left" w:pos="4320"/>
+          <w:tab w:val="left" w:pos="4680"/>
+          <w:tab w:val="left" w:pos="5040"/>
+          <w:tab w:val="left" w:pos="5400"/>
+          <w:tab w:val="left" w:pos="5760"/>
+          <w:tab w:val="left" w:pos="6120"/>
+          <w:tab w:val="left" w:pos="6480"/>
+          <w:tab w:val="left" w:pos="6840"/>
+          <w:tab w:val="left" w:pos="7200"/>
+          <w:tab w:val="left" w:pos="7560"/>
+          <w:tab w:val="left" w:pos="7920"/>
+          <w:tab w:val="left" w:pos="8280"/>
+          <w:tab w:val="left" w:pos="8640"/>
+          <w:tab w:val="left" w:pos="9000"/>
+          <w:tab w:val="left" w:pos="9360"/>
+          <w:tab w:val="left" w:pos="9720"/>
+          <w:tab w:val="left" w:pos="10080"/>
+          <w:tab w:val="left" w:pos="10440"/>
+          <w:tab w:val="left" w:pos="10800"/>
+          <w:tab w:val="left" w:pos="11160"/>
+          <w:tab w:val="left" w:pos="11520"/>
+        </w:tabs>
+        <w:autoSpaceDE w:val="0"/>
+        <w:autoSpaceDN w:val="0"/>
+        <w:adjustRightInd w:val="0"/>
+        <w:spacing w:after="0" w:line="240" w:lineRule="auto"/>
+        <w:rPr>
+          <w:rFonts w:cs="Segoe Print"/>
+        </w:rPr>
+      </w:pPr>
+    </w:p>
+    <w:p>
+      <w:pPr>
+        <w:tabs>
+          <w:tab w:val="left" w:pos="360"/>
+          <w:tab w:val="left" w:pos="720"/>
+          <w:tab w:val="left" w:pos="1080"/>
+          <w:tab w:val="left" w:pos="1440"/>
+          <w:tab w:val="left" w:pos="1800"/>
+          <w:tab w:val="left" w:pos="2160"/>
+          <w:tab w:val="left" w:pos="2520"/>
+          <w:tab w:val="left" w:pos="2880"/>
+          <w:tab w:val="left" w:pos="3240"/>
+          <w:tab w:val="left" w:pos="3600"/>
+          <w:tab w:val="left" w:pos="3960"/>
+          <w:tab w:val="left" w:pos="4320"/>
+          <w:tab w:val="left" w:pos="4680"/>
+          <w:tab w:val="left" w:pos="5040"/>
+          <w:tab w:val="left" w:pos="5400"/>
+          <w:tab w:val="left" w:pos="5760"/>
+          <w:tab w:val="left" w:pos="6120"/>
+          <w:tab w:val="left" w:pos="6480"/>
+          <w:tab w:val="left" w:pos="6840"/>
+          <w:tab w:val="left" w:pos="7200"/>
+          <w:tab w:val="left" w:pos="7560"/>
+          <w:tab w:val="left" w:pos="7920"/>
+          <w:tab w:val="left" w:pos="8280"/>
+          <w:tab w:val="left" w:pos="8640"/>
+          <w:tab w:val="left" w:pos="9000"/>
+          <w:tab w:val="left" w:pos="9360"/>
+          <w:tab w:val="left" w:pos="9720"/>
+          <w:tab w:val="left" w:pos="10080"/>
+          <w:tab w:val="left" w:pos="10440"/>
+          <w:tab w:val="left" w:pos="10800"/>
+          <w:tab w:val="left" w:pos="11160"/>
+          <w:tab w:val="left" w:pos="11520"/>
+        </w:tabs>
+        <w:autoSpaceDE w:val="0"/>
+        <w:autoSpaceDN w:val="0"/>
+        <w:adjustRightInd w:val="0"/>
+        <w:spacing w:after="0" w:line="240" w:lineRule="auto"/>
+        <w:rPr>
+          <w:rFonts w:cs="Segoe Print"/>
+        </w:rPr>
+      </w:pPr>
+      <w:r>
+        <w:rPr>
+          <w:rFonts w:cs="Segoe Print"/>
+        </w:rPr>
+        <w:t>Those 3 will require 2 states, idle/active and Hovered. They do not need a patient variable since they will not interact with them. They will also not need a vector2 for the patient's location. They will each perform their own functions. I think I may re-write the Interactable Object Class, and the other few really quick because they are currently very small, and I would feel better renaming and repurposing them now, instead of possibly later.  New Names will be:</w:t>
+      </w:r>
+    </w:p>
+    <w:p>
+      <w:pPr>
+        <w:tabs>
+          <w:tab w:val="left" w:pos="360"/>
+          <w:tab w:val="left" w:pos="720"/>
+          <w:tab w:val="left" w:pos="1080"/>
+          <w:tab w:val="left" w:pos="1440"/>
+          <w:tab w:val="left" w:pos="1800"/>
+          <w:tab w:val="left" w:pos="2160"/>
+          <w:tab w:val="left" w:pos="2520"/>
+          <w:tab w:val="left" w:pos="2880"/>
+          <w:tab w:val="left" w:pos="3240"/>
+          <w:tab w:val="left" w:pos="3600"/>
+          <w:tab w:val="left" w:pos="3960"/>
+          <w:tab w:val="left" w:pos="4320"/>
+          <w:tab w:val="left" w:pos="4680"/>
+          <w:tab w:val="left" w:pos="5040"/>
+          <w:tab w:val="left" w:pos="5400"/>
+          <w:tab w:val="left" w:pos="5760"/>
+          <w:tab w:val="left" w:pos="6120"/>
+          <w:tab w:val="left" w:pos="6480"/>
+          <w:tab w:val="left" w:pos="6840"/>
+          <w:tab w:val="left" w:pos="7200"/>
+          <w:tab w:val="left" w:pos="7560"/>
+          <w:tab w:val="left" w:pos="7920"/>
+          <w:tab w:val="left" w:pos="8280"/>
+          <w:tab w:val="left" w:pos="8640"/>
+          <w:tab w:val="left" w:pos="9000"/>
+          <w:tab w:val="left" w:pos="9360"/>
+          <w:tab w:val="left" w:pos="9720"/>
+          <w:tab w:val="left" w:pos="10080"/>
+          <w:tab w:val="left" w:pos="10440"/>
+          <w:tab w:val="left" w:pos="10800"/>
+          <w:tab w:val="left" w:pos="11160"/>
+          <w:tab w:val="left" w:pos="11520"/>
+        </w:tabs>
+        <w:autoSpaceDE w:val="0"/>
+        <w:autoSpaceDN w:val="0"/>
+        <w:adjustRightInd w:val="0"/>
+        <w:spacing w:after="0" w:line="240" w:lineRule="auto"/>
+        <w:rPr>
+          <w:rFonts w:cs="Segoe Print"/>
+        </w:rPr>
+      </w:pPr>
+    </w:p>
+    <w:p>
+      <w:pPr>
+        <w:tabs>
+          <w:tab w:val="left" w:pos="360"/>
+          <w:tab w:val="left" w:pos="720"/>
+          <w:tab w:val="left" w:pos="1080"/>
+          <w:tab w:val="left" w:pos="1440"/>
+          <w:tab w:val="left" w:pos="1800"/>
+          <w:tab w:val="left" w:pos="2160"/>
+          <w:tab w:val="left" w:pos="2520"/>
+          <w:tab w:val="left" w:pos="2880"/>
+          <w:tab w:val="left" w:pos="3240"/>
+          <w:tab w:val="left" w:pos="3600"/>
+          <w:tab w:val="left" w:pos="3960"/>
+          <w:tab w:val="left" w:pos="4320"/>
+          <w:tab w:val="left" w:pos="4680"/>
+          <w:tab w:val="left" w:pos="5040"/>
+          <w:tab w:val="left" w:pos="5400"/>
+          <w:tab w:val="left" w:pos="5760"/>
+          <w:tab w:val="left" w:pos="6120"/>
+          <w:tab w:val="left" w:pos="6480"/>
+          <w:tab w:val="left" w:pos="6840"/>
+          <w:tab w:val="left" w:pos="7200"/>
+          <w:tab w:val="left" w:pos="7560"/>
+          <w:tab w:val="left" w:pos="7920"/>
+          <w:tab w:val="left" w:pos="8280"/>
+          <w:tab w:val="left" w:pos="8640"/>
+          <w:tab w:val="left" w:pos="9000"/>
+          <w:tab w:val="left" w:pos="9360"/>
+          <w:tab w:val="left" w:pos="9720"/>
+          <w:tab w:val="left" w:pos="10080"/>
+          <w:tab w:val="left" w:pos="10440"/>
+          <w:tab w:val="left" w:pos="10800"/>
+          <w:tab w:val="left" w:pos="11160"/>
+          <w:tab w:val="left" w:pos="11520"/>
+        </w:tabs>
+        <w:autoSpaceDE w:val="0"/>
+        <w:autoSpaceDN w:val="0"/>
+        <w:adjustRightInd w:val="0"/>
+        <w:spacing w:after="0" w:line="240" w:lineRule="auto"/>
+        <w:rPr>
+          <w:rFonts w:cs="Segoe Print"/>
+        </w:rPr>
+      </w:pPr>
+      <w:r>
+        <w:rPr>
+          <w:rFonts w:cs="Segoe Print"/>
+        </w:rPr>
+        <w:t xml:space="preserve">OfficeObject - Objects around the office. This will encapsulate everything. </w:t>
       </w:r>
     </w:p>
     <w:p>
@@ -4590,21 +4078,7 @@
           <w:rFonts w:cs="Segoe Print"/>
         </w:rPr>
         <w:tab/>
-        <w:t xml:space="preserve">- </w:t>
-      </w:r>
-      <w:proofErr w:type="spellStart"/>
-      <w:r>
-        <w:rPr>
-          <w:rFonts w:cs="Segoe Print"/>
-        </w:rPr>
-        <w:t>OnMouseOver</w:t>
-      </w:r>
-      <w:proofErr w:type="spellEnd"/>
-      <w:r>
-        <w:rPr>
-          <w:rFonts w:cs="Segoe Print"/>
-        </w:rPr>
-        <w:t xml:space="preserve"> / Exit, since each of the objects will have these, it would be better if handled from inside.</w:t>
+        <w:t>- OnMouseOver / Exit, since each of the objects will have these, it would be better if handled from inside.</w:t>
       </w:r>
     </w:p>
     <w:p>
@@ -4752,22 +4226,8 @@
           <w:rFonts w:cs="Segoe Print"/>
         </w:rPr>
         <w:tab/>
-        <w:t xml:space="preserve">- Child of </w:t>
-      </w:r>
-      <w:proofErr w:type="spellStart"/>
-      <w:r>
-        <w:rPr>
-          <w:rFonts w:cs="Segoe Print"/>
-        </w:rPr>
-        <w:t>Office</w:t>
-      </w:r>
-      <w:r>
-        <w:rPr>
-          <w:rFonts w:cs="Segoe Print"/>
-        </w:rPr>
-        <w:t>Object</w:t>
-      </w:r>
-      <w:proofErr w:type="spellEnd"/>
+        <w:t>- Child of OfficeObject</w:t>
+      </w:r>
     </w:p>
     <w:p>
       <w:pPr>
@@ -5079,140 +4539,104 @@
           <w:rFonts w:cs="Segoe Print"/>
         </w:rPr>
         <w:tab/>
-        <w:t xml:space="preserve">- Set the status of </w:t>
-      </w:r>
-      <w:proofErr w:type="gramStart"/>
-      <w:r>
-        <w:rPr>
-          <w:rFonts w:cs="Segoe Print"/>
-        </w:rPr>
-        <w:t>Idle</w:t>
-      </w:r>
-      <w:proofErr w:type="gramEnd"/>
-      <w:r>
-        <w:rPr>
-          <w:rFonts w:cs="Segoe Print"/>
-        </w:rPr>
-        <w:t xml:space="preserve"> or Ready based on current patient (</w:t>
-      </w:r>
-      <w:proofErr w:type="spellStart"/>
-      <w:r>
-        <w:rPr>
-          <w:rFonts w:cs="Segoe Print"/>
-        </w:rPr>
-        <w:t>O</w:t>
-      </w:r>
-      <w:r>
-        <w:rPr>
-          <w:rFonts w:cs="Segoe Print"/>
-        </w:rPr>
-        <w:t>fficeObject</w:t>
-      </w:r>
-      <w:proofErr w:type="spellEnd"/>
-      <w:r>
-        <w:rPr>
-          <w:rFonts w:cs="Segoe Print"/>
-        </w:rPr>
-        <w:t xml:space="preserve"> handles hover)</w:t>
-      </w:r>
-    </w:p>
-    <w:p>
-      <w:pPr>
-        <w:tabs>
-          <w:tab w:val="left" w:pos="360"/>
-          <w:tab w:val="left" w:pos="720"/>
-          <w:tab w:val="left" w:pos="1080"/>
-          <w:tab w:val="left" w:pos="1440"/>
-          <w:tab w:val="left" w:pos="1800"/>
-          <w:tab w:val="left" w:pos="2160"/>
-          <w:tab w:val="left" w:pos="2520"/>
-          <w:tab w:val="left" w:pos="2880"/>
-          <w:tab w:val="left" w:pos="3240"/>
-          <w:tab w:val="left" w:pos="3600"/>
-          <w:tab w:val="left" w:pos="3960"/>
-          <w:tab w:val="left" w:pos="4320"/>
-          <w:tab w:val="left" w:pos="4680"/>
-          <w:tab w:val="left" w:pos="5040"/>
-          <w:tab w:val="left" w:pos="5400"/>
-          <w:tab w:val="left" w:pos="5760"/>
-          <w:tab w:val="left" w:pos="6120"/>
-          <w:tab w:val="left" w:pos="6480"/>
-          <w:tab w:val="left" w:pos="6840"/>
-          <w:tab w:val="left" w:pos="7200"/>
-          <w:tab w:val="left" w:pos="7560"/>
-          <w:tab w:val="left" w:pos="7920"/>
-          <w:tab w:val="left" w:pos="8280"/>
-          <w:tab w:val="left" w:pos="8640"/>
-          <w:tab w:val="left" w:pos="9000"/>
-          <w:tab w:val="left" w:pos="9360"/>
-          <w:tab w:val="left" w:pos="9720"/>
-          <w:tab w:val="left" w:pos="10080"/>
-          <w:tab w:val="left" w:pos="10440"/>
-          <w:tab w:val="left" w:pos="10800"/>
-          <w:tab w:val="left" w:pos="11160"/>
-          <w:tab w:val="left" w:pos="11520"/>
-        </w:tabs>
-        <w:autoSpaceDE w:val="0"/>
-        <w:autoSpaceDN w:val="0"/>
-        <w:adjustRightInd w:val="0"/>
-        <w:spacing w:after="0" w:line="240" w:lineRule="auto"/>
-        <w:rPr>
-          <w:rFonts w:cs="Segoe Print"/>
-        </w:rPr>
-      </w:pPr>
-    </w:p>
-    <w:p>
-      <w:pPr>
-        <w:tabs>
-          <w:tab w:val="left" w:pos="360"/>
-          <w:tab w:val="left" w:pos="720"/>
-          <w:tab w:val="left" w:pos="1080"/>
-          <w:tab w:val="left" w:pos="1440"/>
-          <w:tab w:val="left" w:pos="1800"/>
-          <w:tab w:val="left" w:pos="2160"/>
-          <w:tab w:val="left" w:pos="2520"/>
-          <w:tab w:val="left" w:pos="2880"/>
-          <w:tab w:val="left" w:pos="3240"/>
-          <w:tab w:val="left" w:pos="3600"/>
-          <w:tab w:val="left" w:pos="3960"/>
-          <w:tab w:val="left" w:pos="4320"/>
-          <w:tab w:val="left" w:pos="4680"/>
-          <w:tab w:val="left" w:pos="5040"/>
-          <w:tab w:val="left" w:pos="5400"/>
-          <w:tab w:val="left" w:pos="5760"/>
-          <w:tab w:val="left" w:pos="6120"/>
-          <w:tab w:val="left" w:pos="6480"/>
-          <w:tab w:val="left" w:pos="6840"/>
-          <w:tab w:val="left" w:pos="7200"/>
-          <w:tab w:val="left" w:pos="7560"/>
-          <w:tab w:val="left" w:pos="7920"/>
-          <w:tab w:val="left" w:pos="8280"/>
-          <w:tab w:val="left" w:pos="8640"/>
-          <w:tab w:val="left" w:pos="9000"/>
-          <w:tab w:val="left" w:pos="9360"/>
-          <w:tab w:val="left" w:pos="9720"/>
-          <w:tab w:val="left" w:pos="10080"/>
-          <w:tab w:val="left" w:pos="10440"/>
-          <w:tab w:val="left" w:pos="10800"/>
-          <w:tab w:val="left" w:pos="11160"/>
-          <w:tab w:val="left" w:pos="11520"/>
-        </w:tabs>
-        <w:autoSpaceDE w:val="0"/>
-        <w:autoSpaceDN w:val="0"/>
-        <w:adjustRightInd w:val="0"/>
-        <w:spacing w:after="0" w:line="240" w:lineRule="auto"/>
-        <w:rPr>
-          <w:rFonts w:cs="Segoe Print"/>
-        </w:rPr>
-      </w:pPr>
-      <w:proofErr w:type="spellStart"/>
+        <w:t>- Set the status of Idle or Ready based on current patient (OfficeObject handles hover)</w:t>
+      </w:r>
+    </w:p>
+    <w:p>
+      <w:pPr>
+        <w:tabs>
+          <w:tab w:val="left" w:pos="360"/>
+          <w:tab w:val="left" w:pos="720"/>
+          <w:tab w:val="left" w:pos="1080"/>
+          <w:tab w:val="left" w:pos="1440"/>
+          <w:tab w:val="left" w:pos="1800"/>
+          <w:tab w:val="left" w:pos="2160"/>
+          <w:tab w:val="left" w:pos="2520"/>
+          <w:tab w:val="left" w:pos="2880"/>
+          <w:tab w:val="left" w:pos="3240"/>
+          <w:tab w:val="left" w:pos="3600"/>
+          <w:tab w:val="left" w:pos="3960"/>
+          <w:tab w:val="left" w:pos="4320"/>
+          <w:tab w:val="left" w:pos="4680"/>
+          <w:tab w:val="left" w:pos="5040"/>
+          <w:tab w:val="left" w:pos="5400"/>
+          <w:tab w:val="left" w:pos="5760"/>
+          <w:tab w:val="left" w:pos="6120"/>
+          <w:tab w:val="left" w:pos="6480"/>
+          <w:tab w:val="left" w:pos="6840"/>
+          <w:tab w:val="left" w:pos="7200"/>
+          <w:tab w:val="left" w:pos="7560"/>
+          <w:tab w:val="left" w:pos="7920"/>
+          <w:tab w:val="left" w:pos="8280"/>
+          <w:tab w:val="left" w:pos="8640"/>
+          <w:tab w:val="left" w:pos="9000"/>
+          <w:tab w:val="left" w:pos="9360"/>
+          <w:tab w:val="left" w:pos="9720"/>
+          <w:tab w:val="left" w:pos="10080"/>
+          <w:tab w:val="left" w:pos="10440"/>
+          <w:tab w:val="left" w:pos="10800"/>
+          <w:tab w:val="left" w:pos="11160"/>
+          <w:tab w:val="left" w:pos="11520"/>
+        </w:tabs>
+        <w:autoSpaceDE w:val="0"/>
+        <w:autoSpaceDN w:val="0"/>
+        <w:adjustRightInd w:val="0"/>
+        <w:spacing w:after="0" w:line="240" w:lineRule="auto"/>
+        <w:rPr>
+          <w:rFonts w:cs="Segoe Print"/>
+        </w:rPr>
+      </w:pPr>
+    </w:p>
+    <w:p>
+      <w:pPr>
+        <w:tabs>
+          <w:tab w:val="left" w:pos="360"/>
+          <w:tab w:val="left" w:pos="720"/>
+          <w:tab w:val="left" w:pos="1080"/>
+          <w:tab w:val="left" w:pos="1440"/>
+          <w:tab w:val="left" w:pos="1800"/>
+          <w:tab w:val="left" w:pos="2160"/>
+          <w:tab w:val="left" w:pos="2520"/>
+          <w:tab w:val="left" w:pos="2880"/>
+          <w:tab w:val="left" w:pos="3240"/>
+          <w:tab w:val="left" w:pos="3600"/>
+          <w:tab w:val="left" w:pos="3960"/>
+          <w:tab w:val="left" w:pos="4320"/>
+          <w:tab w:val="left" w:pos="4680"/>
+          <w:tab w:val="left" w:pos="5040"/>
+          <w:tab w:val="left" w:pos="5400"/>
+          <w:tab w:val="left" w:pos="5760"/>
+          <w:tab w:val="left" w:pos="6120"/>
+          <w:tab w:val="left" w:pos="6480"/>
+          <w:tab w:val="left" w:pos="6840"/>
+          <w:tab w:val="left" w:pos="7200"/>
+          <w:tab w:val="left" w:pos="7560"/>
+          <w:tab w:val="left" w:pos="7920"/>
+          <w:tab w:val="left" w:pos="8280"/>
+          <w:tab w:val="left" w:pos="8640"/>
+          <w:tab w:val="left" w:pos="9000"/>
+          <w:tab w:val="left" w:pos="9360"/>
+          <w:tab w:val="left" w:pos="9720"/>
+          <w:tab w:val="left" w:pos="10080"/>
+          <w:tab w:val="left" w:pos="10440"/>
+          <w:tab w:val="left" w:pos="10800"/>
+          <w:tab w:val="left" w:pos="11160"/>
+          <w:tab w:val="left" w:pos="11520"/>
+        </w:tabs>
+        <w:autoSpaceDE w:val="0"/>
+        <w:autoSpaceDN w:val="0"/>
+        <w:adjustRightInd w:val="0"/>
+        <w:spacing w:after="0" w:line="240" w:lineRule="auto"/>
+        <w:rPr>
+          <w:rFonts w:cs="Segoe Print"/>
+        </w:rPr>
+      </w:pPr>
       <w:r>
         <w:rPr>
           <w:rFonts w:cs="Segoe Print"/>
         </w:rPr>
         <w:t>WaitingChair</w:t>
       </w:r>
-      <w:proofErr w:type="spellEnd"/>
     </w:p>
     <w:p>
       <w:pPr>
@@ -5263,16 +4687,8 @@
           <w:rFonts w:cs="Segoe Print"/>
         </w:rPr>
         <w:tab/>
-        <w:t xml:space="preserve">- Child of </w:t>
-      </w:r>
-      <w:proofErr w:type="spellStart"/>
-      <w:r>
-        <w:rPr>
-          <w:rFonts w:cs="Segoe Print"/>
-        </w:rPr>
-        <w:t>PatientObject</w:t>
-      </w:r>
-      <w:proofErr w:type="spellEnd"/>
+        <w:t>- Child of PatientObject</w:t>
+      </w:r>
     </w:p>
     <w:p>
       <w:pPr>
@@ -5478,16 +4894,8 @@
           <w:rFonts w:cs="Segoe Print"/>
         </w:rPr>
         <w:tab/>
-        <w:t xml:space="preserve">- Child of </w:t>
-      </w:r>
-      <w:proofErr w:type="spellStart"/>
-      <w:r>
-        <w:rPr>
-          <w:rFonts w:cs="Segoe Print"/>
-        </w:rPr>
-        <w:t>PatientObject</w:t>
-      </w:r>
-      <w:proofErr w:type="spellEnd"/>
+        <w:t>- Child of PatientObject</w:t>
+      </w:r>
     </w:p>
     <w:p>
       <w:pPr>
@@ -5682,14 +5090,12 @@
           <w:rFonts w:cs="Segoe Print"/>
         </w:rPr>
       </w:pPr>
-      <w:proofErr w:type="spellStart"/>
       <w:r>
         <w:rPr>
           <w:rFonts w:cs="Segoe Print"/>
         </w:rPr>
         <w:t>ExamRoom</w:t>
       </w:r>
-      <w:proofErr w:type="spellEnd"/>
     </w:p>
     <w:p>
       <w:pPr>
@@ -5740,16 +5146,8 @@
           <w:rFonts w:cs="Segoe Print"/>
         </w:rPr>
         <w:tab/>
-        <w:t xml:space="preserve">- Child of </w:t>
-      </w:r>
-      <w:proofErr w:type="spellStart"/>
-      <w:r>
-        <w:rPr>
-          <w:rFonts w:cs="Segoe Print"/>
-        </w:rPr>
-        <w:t>PatientObject</w:t>
-      </w:r>
-      <w:proofErr w:type="spellEnd"/>
+        <w:t>- Child of PatientObject</w:t>
+      </w:r>
     </w:p>
     <w:p>
       <w:pPr>
@@ -6052,16 +5450,8 @@
           <w:rFonts w:cs="Segoe Print"/>
         </w:rPr>
         <w:tab/>
-        <w:t xml:space="preserve">- Child of </w:t>
-      </w:r>
-      <w:proofErr w:type="spellStart"/>
-      <w:r>
-        <w:rPr>
-          <w:rFonts w:cs="Segoe Print"/>
-        </w:rPr>
-        <w:t>OfficeObject</w:t>
-      </w:r>
-      <w:proofErr w:type="spellEnd"/>
+        <w:t>- Child of OfficeObject</w:t>
+      </w:r>
     </w:p>
     <w:p>
       <w:pPr>
@@ -6112,21 +5502,7 @@
           <w:rFonts w:cs="Segoe Print"/>
         </w:rPr>
         <w:tab/>
-        <w:t xml:space="preserve">- Set the Nurse's clean </w:t>
-      </w:r>
-      <w:proofErr w:type="spellStart"/>
-      <w:r>
-        <w:rPr>
-          <w:rFonts w:cs="Segoe Print"/>
-        </w:rPr>
-        <w:t>bool</w:t>
-      </w:r>
-      <w:proofErr w:type="spellEnd"/>
-      <w:r>
-        <w:rPr>
-          <w:rFonts w:cs="Segoe Print"/>
-        </w:rPr>
-        <w:t xml:space="preserve"> to true</w:t>
+        <w:t>- Set the Nurse's clean bool to true</w:t>
       </w:r>
     </w:p>
     <w:p>
@@ -6274,16 +5650,8 @@
           <w:rFonts w:cs="Segoe Print"/>
         </w:rPr>
         <w:tab/>
-        <w:t xml:space="preserve">- Child of </w:t>
-      </w:r>
-      <w:proofErr w:type="spellStart"/>
-      <w:r>
-        <w:rPr>
-          <w:rFonts w:cs="Segoe Print"/>
-        </w:rPr>
-        <w:t>OfficeObject</w:t>
-      </w:r>
-      <w:proofErr w:type="spellEnd"/>
+        <w:t>- Child of OfficeObject</w:t>
+      </w:r>
     </w:p>
     <w:p>
       <w:pPr>
@@ -6386,20 +5754,7 @@
           <w:rFonts w:cs="Segoe Print"/>
         </w:rPr>
         <w:tab/>
-      </w:r>
-      <w:proofErr w:type="gramStart"/>
-      <w:r>
-        <w:rPr>
-          <w:rFonts w:cs="Segoe Print"/>
-        </w:rPr>
-        <w:t>- Pause</w:t>
-      </w:r>
-      <w:proofErr w:type="gramEnd"/>
-      <w:r>
-        <w:rPr>
-          <w:rFonts w:cs="Segoe Print"/>
-        </w:rPr>
-        <w:t xml:space="preserve"> Game?</w:t>
+        <w:t>- Pause Game?</w:t>
       </w:r>
     </w:p>
     <w:p>
@@ -6591,52 +5946,8 @@
         <w:rPr>
           <w:rFonts w:cs="Segoe Print"/>
         </w:rPr>
-        <w:t>Still need to queue up the patients that appear at the triage desk. Other than that, The patients currently go to an open slot/</w:t>
-      </w:r>
-      <w:proofErr w:type="spellStart"/>
-      <w:r>
-        <w:rPr>
-          <w:rFonts w:cs="Segoe Print"/>
-        </w:rPr>
-        <w:t>position</w:t>
-      </w:r>
-      <w:proofErr w:type="gramStart"/>
-      <w:r>
-        <w:rPr>
-          <w:rFonts w:cs="Segoe Print"/>
-        </w:rPr>
-        <w:t>,and</w:t>
-      </w:r>
-      <w:proofErr w:type="spellEnd"/>
-      <w:proofErr w:type="gramEnd"/>
-      <w:r>
-        <w:rPr>
-          <w:rFonts w:cs="Segoe Print"/>
-        </w:rPr>
-        <w:t xml:space="preserve"> will wait there until there time runs out. Then they will leave. Of course, it </w:t>
-      </w:r>
-      <w:proofErr w:type="spellStart"/>
-      <w:r>
-        <w:rPr>
-          <w:rFonts w:cs="Segoe Print"/>
-        </w:rPr>
-        <w:t>doesnt</w:t>
-      </w:r>
-      <w:proofErr w:type="spellEnd"/>
-      <w:r>
-        <w:rPr>
-          <w:rFonts w:cs="Segoe Print"/>
-        </w:rPr>
-        <w:t xml:space="preserve"> look pretty at the moment due to a lack of assets, and I don't feel like making some animations right now. But they will look better later. I need to add some kind of animation or a small sprite change to the hotspots themselves so I can determine what's going on during testing. The triage only appears to work if I click it on the left side, which is strange, but since I don't have a visual effect when I mouse over the hotspot, it will be difficult to know exactly where it is. </w:t>
-      </w:r>
-      <w:proofErr w:type="gramStart"/>
-      <w:r>
-        <w:rPr>
-          <w:rFonts w:cs="Segoe Print"/>
-        </w:rPr>
-        <w:t>Which is why I need to add one!!</w:t>
-      </w:r>
-      <w:proofErr w:type="gramEnd"/>
+        <w:t>Still need to queue up the patients that appear at the triage desk. Other than that, The patients currently go to an open slot/position,and will wait there until there time runs out. Then they will leave. Of course, it doesnt look pretty at the moment due to a lack of assets, and I don't feel like making some animations right now. But they will look better later. I need to add some kind of animation or a small sprite change to the hotspots themselves so I can determine what's going on during testing. The triage only appears to work if I click it on the left side, which is strange, but since I don't have a visual effect when I mouse over the hotspot, it will be difficult to know exactly where it is. Which is why I need to add one!!</w:t>
+      </w:r>
     </w:p>
     <w:p>
       <w:pPr>
@@ -6738,40 +6049,504 @@
           <w:rFonts w:cs="Segoe Print"/>
         </w:rPr>
         <w:lastRenderedPageBreak/>
-        <w:t xml:space="preserve">feel like </w:t>
-      </w:r>
-      <w:proofErr w:type="gramStart"/>
-      <w:r>
-        <w:rPr>
-          <w:rFonts w:cs="Segoe Print"/>
-        </w:rPr>
-        <w:t>The</w:t>
-      </w:r>
-      <w:proofErr w:type="gramEnd"/>
-      <w:r>
-        <w:rPr>
-          <w:rFonts w:cs="Segoe Print"/>
-        </w:rPr>
-        <w:t xml:space="preserve"> majority of the most trivial portion of the coding will be done once movement is. And </w:t>
-      </w:r>
-      <w:proofErr w:type="spellStart"/>
-      <w:proofErr w:type="gramStart"/>
-      <w:r>
-        <w:rPr>
-          <w:rFonts w:cs="Segoe Print"/>
-        </w:rPr>
-        <w:t>thats</w:t>
-      </w:r>
-      <w:proofErr w:type="spellEnd"/>
-      <w:proofErr w:type="gramEnd"/>
-      <w:r>
-        <w:rPr>
-          <w:rFonts w:cs="Segoe Print"/>
-        </w:rPr>
-        <w:t xml:space="preserve"> simply because movement required so many of the other aspects of the game to be at least started. </w:t>
-      </w:r>
-    </w:p>
-    <w:p/>
+        <w:t xml:space="preserve">feel like The majority of the most trivial portion of the coding will be done once movement is. And thats simply because movement required so many of the other aspects of the game to be at least started. </w:t>
+      </w:r>
+    </w:p>
+    <w:p>
+      <w:r>
+        <w:br w:type="page"/>
+      </w:r>
+    </w:p>
+    <w:p>
+      <w:pPr>
+        <w:tabs>
+          <w:tab w:val="left" w:pos="360"/>
+          <w:tab w:val="left" w:pos="720"/>
+          <w:tab w:val="left" w:pos="1080"/>
+          <w:tab w:val="left" w:pos="1440"/>
+          <w:tab w:val="left" w:pos="1800"/>
+          <w:tab w:val="left" w:pos="2160"/>
+          <w:tab w:val="left" w:pos="2520"/>
+          <w:tab w:val="left" w:pos="2880"/>
+          <w:tab w:val="left" w:pos="3240"/>
+          <w:tab w:val="left" w:pos="3600"/>
+          <w:tab w:val="left" w:pos="3960"/>
+          <w:tab w:val="left" w:pos="4320"/>
+          <w:tab w:val="left" w:pos="4680"/>
+          <w:tab w:val="left" w:pos="5040"/>
+          <w:tab w:val="left" w:pos="5400"/>
+          <w:tab w:val="left" w:pos="5760"/>
+          <w:tab w:val="left" w:pos="6120"/>
+          <w:tab w:val="left" w:pos="6480"/>
+          <w:tab w:val="left" w:pos="6840"/>
+          <w:tab w:val="left" w:pos="7200"/>
+          <w:tab w:val="left" w:pos="7560"/>
+          <w:tab w:val="left" w:pos="7920"/>
+          <w:tab w:val="left" w:pos="8280"/>
+          <w:tab w:val="left" w:pos="8640"/>
+          <w:tab w:val="left" w:pos="9000"/>
+          <w:tab w:val="left" w:pos="9360"/>
+          <w:tab w:val="left" w:pos="9720"/>
+          <w:tab w:val="left" w:pos="10080"/>
+          <w:tab w:val="left" w:pos="10440"/>
+          <w:tab w:val="left" w:pos="10800"/>
+          <w:tab w:val="left" w:pos="11160"/>
+          <w:tab w:val="left" w:pos="11520"/>
+        </w:tabs>
+        <w:autoSpaceDE w:val="0"/>
+        <w:autoSpaceDN w:val="0"/>
+        <w:adjustRightInd w:val="0"/>
+        <w:spacing w:after="0" w:line="240" w:lineRule="auto"/>
+        <w:rPr>
+          <w:rFonts w:cs="Segoe Print"/>
+        </w:rPr>
+      </w:pPr>
+      <w:r>
+        <w:rPr>
+          <w:rFonts w:cs="Segoe Print"/>
+        </w:rPr>
+        <w:lastRenderedPageBreak/>
+        <w:t>June 7th</w:t>
+      </w:r>
+    </w:p>
+    <w:p>
+      <w:pPr>
+        <w:tabs>
+          <w:tab w:val="left" w:pos="360"/>
+          <w:tab w:val="left" w:pos="720"/>
+          <w:tab w:val="left" w:pos="1080"/>
+          <w:tab w:val="left" w:pos="1440"/>
+          <w:tab w:val="left" w:pos="1800"/>
+          <w:tab w:val="left" w:pos="2160"/>
+          <w:tab w:val="left" w:pos="2520"/>
+          <w:tab w:val="left" w:pos="2880"/>
+          <w:tab w:val="left" w:pos="3240"/>
+          <w:tab w:val="left" w:pos="3600"/>
+          <w:tab w:val="left" w:pos="3960"/>
+          <w:tab w:val="left" w:pos="4320"/>
+          <w:tab w:val="left" w:pos="4680"/>
+          <w:tab w:val="left" w:pos="5040"/>
+          <w:tab w:val="left" w:pos="5400"/>
+          <w:tab w:val="left" w:pos="5760"/>
+          <w:tab w:val="left" w:pos="6120"/>
+          <w:tab w:val="left" w:pos="6480"/>
+          <w:tab w:val="left" w:pos="6840"/>
+          <w:tab w:val="left" w:pos="7200"/>
+          <w:tab w:val="left" w:pos="7560"/>
+          <w:tab w:val="left" w:pos="7920"/>
+          <w:tab w:val="left" w:pos="8280"/>
+          <w:tab w:val="left" w:pos="8640"/>
+          <w:tab w:val="left" w:pos="9000"/>
+          <w:tab w:val="left" w:pos="9360"/>
+          <w:tab w:val="left" w:pos="9720"/>
+          <w:tab w:val="left" w:pos="10080"/>
+          <w:tab w:val="left" w:pos="10440"/>
+          <w:tab w:val="left" w:pos="10800"/>
+          <w:tab w:val="left" w:pos="11160"/>
+          <w:tab w:val="left" w:pos="11520"/>
+        </w:tabs>
+        <w:autoSpaceDE w:val="0"/>
+        <w:autoSpaceDN w:val="0"/>
+        <w:adjustRightInd w:val="0"/>
+        <w:spacing w:after="0" w:line="240" w:lineRule="auto"/>
+        <w:rPr>
+          <w:rFonts w:cs="Segoe Print"/>
+        </w:rPr>
+      </w:pPr>
+    </w:p>
+    <w:p>
+      <w:pPr>
+        <w:tabs>
+          <w:tab w:val="left" w:pos="360"/>
+          <w:tab w:val="left" w:pos="720"/>
+          <w:tab w:val="left" w:pos="1080"/>
+          <w:tab w:val="left" w:pos="1440"/>
+          <w:tab w:val="left" w:pos="1800"/>
+          <w:tab w:val="left" w:pos="2160"/>
+          <w:tab w:val="left" w:pos="2520"/>
+          <w:tab w:val="left" w:pos="2880"/>
+          <w:tab w:val="left" w:pos="3240"/>
+          <w:tab w:val="left" w:pos="3600"/>
+          <w:tab w:val="left" w:pos="3960"/>
+          <w:tab w:val="left" w:pos="4320"/>
+          <w:tab w:val="left" w:pos="4680"/>
+          <w:tab w:val="left" w:pos="5040"/>
+          <w:tab w:val="left" w:pos="5400"/>
+          <w:tab w:val="left" w:pos="5760"/>
+          <w:tab w:val="left" w:pos="6120"/>
+          <w:tab w:val="left" w:pos="6480"/>
+          <w:tab w:val="left" w:pos="6840"/>
+          <w:tab w:val="left" w:pos="7200"/>
+          <w:tab w:val="left" w:pos="7560"/>
+          <w:tab w:val="left" w:pos="7920"/>
+          <w:tab w:val="left" w:pos="8280"/>
+          <w:tab w:val="left" w:pos="8640"/>
+          <w:tab w:val="left" w:pos="9000"/>
+          <w:tab w:val="left" w:pos="9360"/>
+          <w:tab w:val="left" w:pos="9720"/>
+          <w:tab w:val="left" w:pos="10080"/>
+          <w:tab w:val="left" w:pos="10440"/>
+          <w:tab w:val="left" w:pos="10800"/>
+          <w:tab w:val="left" w:pos="11160"/>
+          <w:tab w:val="left" w:pos="11520"/>
+        </w:tabs>
+        <w:autoSpaceDE w:val="0"/>
+        <w:autoSpaceDN w:val="0"/>
+        <w:adjustRightInd w:val="0"/>
+        <w:spacing w:after="0" w:line="240" w:lineRule="auto"/>
+        <w:rPr>
+          <w:rFonts w:cs="Segoe Print"/>
+        </w:rPr>
+      </w:pPr>
+      <w:r>
+        <w:rPr>
+          <w:rFonts w:cs="Segoe Print"/>
+        </w:rPr>
+        <w:t xml:space="preserve">Today I want to implement very basic/small UI that appears after the nurse has reached each location. This would be UI for the triage that says Leave, Wait, or Exam Room. UI for the waiting chair that says (Exam Room, Pacify) and UI for the Exam Room that says Goodbye. This UI will be changed later, and this exam room UI will need to cycle eventually. I also want to make sure that the nurse walks to specific locations for each object. I also want to make sure that each and every single object has a proper hotspot position. </w:t>
+      </w:r>
+    </w:p>
+    <w:p>
+      <w:pPr>
+        <w:tabs>
+          <w:tab w:val="left" w:pos="360"/>
+          <w:tab w:val="left" w:pos="720"/>
+          <w:tab w:val="left" w:pos="1080"/>
+          <w:tab w:val="left" w:pos="1440"/>
+          <w:tab w:val="left" w:pos="1800"/>
+          <w:tab w:val="left" w:pos="2160"/>
+          <w:tab w:val="left" w:pos="2520"/>
+          <w:tab w:val="left" w:pos="2880"/>
+          <w:tab w:val="left" w:pos="3240"/>
+          <w:tab w:val="left" w:pos="3600"/>
+          <w:tab w:val="left" w:pos="3960"/>
+          <w:tab w:val="left" w:pos="4320"/>
+          <w:tab w:val="left" w:pos="4680"/>
+          <w:tab w:val="left" w:pos="5040"/>
+          <w:tab w:val="left" w:pos="5400"/>
+          <w:tab w:val="left" w:pos="5760"/>
+          <w:tab w:val="left" w:pos="6120"/>
+          <w:tab w:val="left" w:pos="6480"/>
+          <w:tab w:val="left" w:pos="6840"/>
+          <w:tab w:val="left" w:pos="7200"/>
+          <w:tab w:val="left" w:pos="7560"/>
+          <w:tab w:val="left" w:pos="7920"/>
+          <w:tab w:val="left" w:pos="8280"/>
+          <w:tab w:val="left" w:pos="8640"/>
+          <w:tab w:val="left" w:pos="9000"/>
+          <w:tab w:val="left" w:pos="9360"/>
+          <w:tab w:val="left" w:pos="9720"/>
+          <w:tab w:val="left" w:pos="10080"/>
+          <w:tab w:val="left" w:pos="10440"/>
+          <w:tab w:val="left" w:pos="10800"/>
+          <w:tab w:val="left" w:pos="11160"/>
+          <w:tab w:val="left" w:pos="11520"/>
+        </w:tabs>
+        <w:autoSpaceDE w:val="0"/>
+        <w:autoSpaceDN w:val="0"/>
+        <w:adjustRightInd w:val="0"/>
+        <w:spacing w:after="0" w:line="240" w:lineRule="auto"/>
+        <w:rPr>
+          <w:rFonts w:cs="Segoe Print"/>
+        </w:rPr>
+      </w:pPr>
+    </w:p>
+    <w:p>
+      <w:pPr>
+        <w:tabs>
+          <w:tab w:val="left" w:pos="360"/>
+          <w:tab w:val="left" w:pos="720"/>
+          <w:tab w:val="left" w:pos="1080"/>
+          <w:tab w:val="left" w:pos="1440"/>
+          <w:tab w:val="left" w:pos="1800"/>
+          <w:tab w:val="left" w:pos="2160"/>
+          <w:tab w:val="left" w:pos="2520"/>
+          <w:tab w:val="left" w:pos="2880"/>
+          <w:tab w:val="left" w:pos="3240"/>
+          <w:tab w:val="left" w:pos="3600"/>
+          <w:tab w:val="left" w:pos="3960"/>
+          <w:tab w:val="left" w:pos="4320"/>
+          <w:tab w:val="left" w:pos="4680"/>
+          <w:tab w:val="left" w:pos="5040"/>
+          <w:tab w:val="left" w:pos="5400"/>
+          <w:tab w:val="left" w:pos="5760"/>
+          <w:tab w:val="left" w:pos="6120"/>
+          <w:tab w:val="left" w:pos="6480"/>
+          <w:tab w:val="left" w:pos="6840"/>
+          <w:tab w:val="left" w:pos="7200"/>
+          <w:tab w:val="left" w:pos="7560"/>
+          <w:tab w:val="left" w:pos="7920"/>
+          <w:tab w:val="left" w:pos="8280"/>
+          <w:tab w:val="left" w:pos="8640"/>
+          <w:tab w:val="left" w:pos="9000"/>
+          <w:tab w:val="left" w:pos="9360"/>
+          <w:tab w:val="left" w:pos="9720"/>
+          <w:tab w:val="left" w:pos="10080"/>
+          <w:tab w:val="left" w:pos="10440"/>
+          <w:tab w:val="left" w:pos="10800"/>
+          <w:tab w:val="left" w:pos="11160"/>
+          <w:tab w:val="left" w:pos="11520"/>
+        </w:tabs>
+        <w:autoSpaceDE w:val="0"/>
+        <w:autoSpaceDN w:val="0"/>
+        <w:adjustRightInd w:val="0"/>
+        <w:spacing w:after="0" w:line="240" w:lineRule="auto"/>
+        <w:rPr>
+          <w:rFonts w:cs="Segoe Print"/>
+        </w:rPr>
+      </w:pPr>
+      <w:r>
+        <w:rPr>
+          <w:rFonts w:cs="Segoe Print"/>
+        </w:rPr>
+        <w:t xml:space="preserve">I noticed a small problem occuring within the waiting chair animation controller and fixed it. </w:t>
+      </w:r>
+    </w:p>
+    <w:p>
+      <w:pPr>
+        <w:tabs>
+          <w:tab w:val="left" w:pos="360"/>
+          <w:tab w:val="left" w:pos="720"/>
+          <w:tab w:val="left" w:pos="1080"/>
+          <w:tab w:val="left" w:pos="1440"/>
+          <w:tab w:val="left" w:pos="1800"/>
+          <w:tab w:val="left" w:pos="2160"/>
+          <w:tab w:val="left" w:pos="2520"/>
+          <w:tab w:val="left" w:pos="2880"/>
+          <w:tab w:val="left" w:pos="3240"/>
+          <w:tab w:val="left" w:pos="3600"/>
+          <w:tab w:val="left" w:pos="3960"/>
+          <w:tab w:val="left" w:pos="4320"/>
+          <w:tab w:val="left" w:pos="4680"/>
+          <w:tab w:val="left" w:pos="5040"/>
+          <w:tab w:val="left" w:pos="5400"/>
+          <w:tab w:val="left" w:pos="5760"/>
+          <w:tab w:val="left" w:pos="6120"/>
+          <w:tab w:val="left" w:pos="6480"/>
+          <w:tab w:val="left" w:pos="6840"/>
+          <w:tab w:val="left" w:pos="7200"/>
+          <w:tab w:val="left" w:pos="7560"/>
+          <w:tab w:val="left" w:pos="7920"/>
+          <w:tab w:val="left" w:pos="8280"/>
+          <w:tab w:val="left" w:pos="8640"/>
+          <w:tab w:val="left" w:pos="9000"/>
+          <w:tab w:val="left" w:pos="9360"/>
+          <w:tab w:val="left" w:pos="9720"/>
+          <w:tab w:val="left" w:pos="10080"/>
+          <w:tab w:val="left" w:pos="10440"/>
+          <w:tab w:val="left" w:pos="10800"/>
+          <w:tab w:val="left" w:pos="11160"/>
+          <w:tab w:val="left" w:pos="11520"/>
+        </w:tabs>
+        <w:autoSpaceDE w:val="0"/>
+        <w:autoSpaceDN w:val="0"/>
+        <w:adjustRightInd w:val="0"/>
+        <w:spacing w:after="0" w:line="240" w:lineRule="auto"/>
+        <w:rPr>
+          <w:rFonts w:cs="Segoe Print"/>
+        </w:rPr>
+      </w:pPr>
+      <w:r>
+        <w:rPr>
+          <w:rFonts w:cs="Segoe Print"/>
+        </w:rPr>
+        <w:t xml:space="preserve">In order to make it so that the colliders/triggers created and being used by the polynav agents didnt interrupt any actions the player made while clicking, I turned the *Raycasts hit triggers* option off in project settings. </w:t>
+      </w:r>
+    </w:p>
+    <w:p>
+      <w:pPr>
+        <w:tabs>
+          <w:tab w:val="left" w:pos="360"/>
+          <w:tab w:val="left" w:pos="720"/>
+          <w:tab w:val="left" w:pos="1080"/>
+          <w:tab w:val="left" w:pos="1440"/>
+          <w:tab w:val="left" w:pos="1800"/>
+          <w:tab w:val="left" w:pos="2160"/>
+          <w:tab w:val="left" w:pos="2520"/>
+          <w:tab w:val="left" w:pos="2880"/>
+          <w:tab w:val="left" w:pos="3240"/>
+          <w:tab w:val="left" w:pos="3600"/>
+          <w:tab w:val="left" w:pos="3960"/>
+          <w:tab w:val="left" w:pos="4320"/>
+          <w:tab w:val="left" w:pos="4680"/>
+          <w:tab w:val="left" w:pos="5040"/>
+          <w:tab w:val="left" w:pos="5400"/>
+          <w:tab w:val="left" w:pos="5760"/>
+          <w:tab w:val="left" w:pos="6120"/>
+          <w:tab w:val="left" w:pos="6480"/>
+          <w:tab w:val="left" w:pos="6840"/>
+          <w:tab w:val="left" w:pos="7200"/>
+          <w:tab w:val="left" w:pos="7560"/>
+          <w:tab w:val="left" w:pos="7920"/>
+          <w:tab w:val="left" w:pos="8280"/>
+          <w:tab w:val="left" w:pos="8640"/>
+          <w:tab w:val="left" w:pos="9000"/>
+          <w:tab w:val="left" w:pos="9360"/>
+          <w:tab w:val="left" w:pos="9720"/>
+          <w:tab w:val="left" w:pos="10080"/>
+          <w:tab w:val="left" w:pos="10440"/>
+          <w:tab w:val="left" w:pos="10800"/>
+          <w:tab w:val="left" w:pos="11160"/>
+          <w:tab w:val="left" w:pos="11520"/>
+        </w:tabs>
+        <w:autoSpaceDE w:val="0"/>
+        <w:autoSpaceDN w:val="0"/>
+        <w:adjustRightInd w:val="0"/>
+        <w:spacing w:after="0" w:line="240" w:lineRule="auto"/>
+        <w:rPr>
+          <w:rFonts w:cs="Segoe Print"/>
+        </w:rPr>
+      </w:pPr>
+    </w:p>
+    <w:p>
+      <w:pPr>
+        <w:tabs>
+          <w:tab w:val="left" w:pos="360"/>
+          <w:tab w:val="left" w:pos="720"/>
+          <w:tab w:val="left" w:pos="1080"/>
+          <w:tab w:val="left" w:pos="1440"/>
+          <w:tab w:val="left" w:pos="1800"/>
+          <w:tab w:val="left" w:pos="2160"/>
+          <w:tab w:val="left" w:pos="2520"/>
+          <w:tab w:val="left" w:pos="2880"/>
+          <w:tab w:val="left" w:pos="3240"/>
+          <w:tab w:val="left" w:pos="3600"/>
+          <w:tab w:val="left" w:pos="3960"/>
+          <w:tab w:val="left" w:pos="4320"/>
+          <w:tab w:val="left" w:pos="4680"/>
+          <w:tab w:val="left" w:pos="5040"/>
+          <w:tab w:val="left" w:pos="5400"/>
+          <w:tab w:val="left" w:pos="5760"/>
+          <w:tab w:val="left" w:pos="6120"/>
+          <w:tab w:val="left" w:pos="6480"/>
+          <w:tab w:val="left" w:pos="6840"/>
+          <w:tab w:val="left" w:pos="7200"/>
+          <w:tab w:val="left" w:pos="7560"/>
+          <w:tab w:val="left" w:pos="7920"/>
+          <w:tab w:val="left" w:pos="8280"/>
+          <w:tab w:val="left" w:pos="8640"/>
+          <w:tab w:val="left" w:pos="9000"/>
+          <w:tab w:val="left" w:pos="9360"/>
+          <w:tab w:val="left" w:pos="9720"/>
+          <w:tab w:val="left" w:pos="10080"/>
+          <w:tab w:val="left" w:pos="10440"/>
+          <w:tab w:val="left" w:pos="10800"/>
+          <w:tab w:val="left" w:pos="11160"/>
+          <w:tab w:val="left" w:pos="11520"/>
+        </w:tabs>
+        <w:autoSpaceDE w:val="0"/>
+        <w:autoSpaceDN w:val="0"/>
+        <w:adjustRightInd w:val="0"/>
+        <w:spacing w:after="0" w:line="240" w:lineRule="auto"/>
+        <w:rPr>
+          <w:rFonts w:cs="Segoe Print"/>
+        </w:rPr>
+      </w:pPr>
+      <w:r>
+        <w:rPr>
+          <w:rFonts w:cs="Segoe Print"/>
+        </w:rPr>
+        <w:t xml:space="preserve">Going to create multiple Classes for UI specifically for interactions between patient/nurse. The parent will be PatientUI. The purpose of this class is to give all child classes access to their own patient. The purpose is also to allow different sources, such as a nurse, OfficeObject/PatientObject, or manager to access and update the data in the UI itself.  And child classes will be able to pull exactly what they need to populate their own specific UI. So the triage UI can pull the data it requires such as the story, dob, and name. At the moment, the waiting chair may display the same information, but will have different options within the UI. And although they display the same information, I feel that creating a separate class for each will be beneficial due to the change/difference in the UI itself, as well as the fact that changes may be made in the future, that would further differentiate the two. And it would be more difficult/time consuming to either add onto them or split them later on. </w:t>
+      </w:r>
+    </w:p>
+    <w:p>
+      <w:pPr>
+        <w:tabs>
+          <w:tab w:val="left" w:pos="360"/>
+          <w:tab w:val="left" w:pos="720"/>
+          <w:tab w:val="left" w:pos="1080"/>
+          <w:tab w:val="left" w:pos="1440"/>
+          <w:tab w:val="left" w:pos="1800"/>
+          <w:tab w:val="left" w:pos="2160"/>
+          <w:tab w:val="left" w:pos="2520"/>
+          <w:tab w:val="left" w:pos="2880"/>
+          <w:tab w:val="left" w:pos="3240"/>
+          <w:tab w:val="left" w:pos="3600"/>
+          <w:tab w:val="left" w:pos="3960"/>
+          <w:tab w:val="left" w:pos="4320"/>
+          <w:tab w:val="left" w:pos="4680"/>
+          <w:tab w:val="left" w:pos="5040"/>
+          <w:tab w:val="left" w:pos="5400"/>
+          <w:tab w:val="left" w:pos="5760"/>
+          <w:tab w:val="left" w:pos="6120"/>
+          <w:tab w:val="left" w:pos="6480"/>
+          <w:tab w:val="left" w:pos="6840"/>
+          <w:tab w:val="left" w:pos="7200"/>
+          <w:tab w:val="left" w:pos="7560"/>
+          <w:tab w:val="left" w:pos="7920"/>
+          <w:tab w:val="left" w:pos="8280"/>
+          <w:tab w:val="left" w:pos="8640"/>
+          <w:tab w:val="left" w:pos="9000"/>
+          <w:tab w:val="left" w:pos="9360"/>
+          <w:tab w:val="left" w:pos="9720"/>
+          <w:tab w:val="left" w:pos="10080"/>
+          <w:tab w:val="left" w:pos="10440"/>
+          <w:tab w:val="left" w:pos="10800"/>
+          <w:tab w:val="left" w:pos="11160"/>
+          <w:tab w:val="left" w:pos="11520"/>
+        </w:tabs>
+        <w:autoSpaceDE w:val="0"/>
+        <w:autoSpaceDN w:val="0"/>
+        <w:adjustRightInd w:val="0"/>
+        <w:spacing w:after="0" w:line="240" w:lineRule="auto"/>
+        <w:rPr>
+          <w:rFonts w:cs="Segoe Print"/>
+        </w:rPr>
+      </w:pPr>
+    </w:p>
+    <w:p>
+      <w:pPr>
+        <w:tabs>
+          <w:tab w:val="left" w:pos="360"/>
+          <w:tab w:val="left" w:pos="720"/>
+          <w:tab w:val="left" w:pos="1080"/>
+          <w:tab w:val="left" w:pos="1440"/>
+          <w:tab w:val="left" w:pos="1800"/>
+          <w:tab w:val="left" w:pos="2160"/>
+          <w:tab w:val="left" w:pos="2520"/>
+          <w:tab w:val="left" w:pos="2880"/>
+          <w:tab w:val="left" w:pos="3240"/>
+          <w:tab w:val="left" w:pos="3600"/>
+          <w:tab w:val="left" w:pos="3960"/>
+          <w:tab w:val="left" w:pos="4320"/>
+          <w:tab w:val="left" w:pos="4680"/>
+          <w:tab w:val="left" w:pos="5040"/>
+          <w:tab w:val="left" w:pos="5400"/>
+          <w:tab w:val="left" w:pos="5760"/>
+          <w:tab w:val="left" w:pos="6120"/>
+          <w:tab w:val="left" w:pos="6480"/>
+          <w:tab w:val="left" w:pos="6840"/>
+          <w:tab w:val="left" w:pos="7200"/>
+          <w:tab w:val="left" w:pos="7560"/>
+          <w:tab w:val="left" w:pos="7920"/>
+          <w:tab w:val="left" w:pos="8280"/>
+          <w:tab w:val="left" w:pos="8640"/>
+          <w:tab w:val="left" w:pos="9000"/>
+          <w:tab w:val="left" w:pos="9360"/>
+          <w:tab w:val="left" w:pos="9720"/>
+          <w:tab w:val="left" w:pos="10080"/>
+          <w:tab w:val="left" w:pos="10440"/>
+          <w:tab w:val="left" w:pos="10800"/>
+          <w:tab w:val="left" w:pos="11160"/>
+          <w:tab w:val="left" w:pos="11520"/>
+        </w:tabs>
+        <w:autoSpaceDE w:val="0"/>
+        <w:autoSpaceDN w:val="0"/>
+        <w:adjustRightInd w:val="0"/>
+        <w:spacing w:after="0" w:line="240" w:lineRule="auto"/>
+        <w:rPr>
+          <w:rFonts w:cs="Segoe Print"/>
+          <w:lang w:val="en"/>
+        </w:rPr>
+      </w:pPr>
+      <w:r>
+        <w:rPr>
+          <w:rFonts w:cs="Segoe Print"/>
+        </w:rPr>
+        <w:t>After a bit of testing and making sure all interactions were happening properly, I have gotten more of movement finished, and one more day should see all of it (what is currently in the game) complete. At the moment, clicking the triage area will move the nurse there, and then open information about a patient. Then the player can choose to send a patient to an exam room, waiting room, and simply kick them out. When I work on this next, I need to add some UI for the exam room, and make sure the buttons work for both the triage and waiting chairs.</w:t>
+      </w:r>
+      <w:bookmarkStart w:id="0" w:name="_GoBack"/>
+      <w:bookmarkEnd w:id="0"/>
+    </w:p>
     <w:sectPr>
       <w:pgSz w:w="12240" w:h="15840"/>
       <w:pgMar w:top="1440" w:right="1440" w:bottom="1440" w:left="1440" w:header="720" w:footer="720" w:gutter="0"/>

</xml_diff>

<commit_message>
Another Small Step Forward
More updates to movement. Added in the UI for ExamRoom hotspots. Fixed
the UI and movement for waiting chairs. Simplified some of the UI
classes. Small update to main menu. Removed Unused scenes from build
settings, and updated functionality of main menu UI.
</commit_message>
<xml_diff>
--- a/Journal - Thoughts.docx
+++ b/Journal - Thoughts.docx
@@ -8,6 +8,7 @@
           <w:rFonts w:cs="Segoe Print"/>
         </w:rPr>
       </w:pPr>
+      <w:bookmarkStart w:id="0" w:name="_GoBack"/>
       <w:r>
         <w:rPr>
           <w:rFonts w:cs="Segoe Print"/>
@@ -248,7 +249,21 @@
         <w:rPr>
           <w:rFonts w:cs="Segoe Print"/>
         </w:rPr>
-        <w:t>Since each object would be doing this themselves, this could cause some trouble with processing, but it shouldn’t be much, even if it is being done each frame.</w:t>
+        <w:t xml:space="preserve">Since each object would be doing this </w:t>
+      </w:r>
+      <w:proofErr w:type="gramStart"/>
+      <w:r>
+        <w:rPr>
+          <w:rFonts w:cs="Segoe Print"/>
+        </w:rPr>
+        <w:t>themselves</w:t>
+      </w:r>
+      <w:proofErr w:type="gramEnd"/>
+      <w:r>
+        <w:rPr>
+          <w:rFonts w:cs="Segoe Print"/>
+        </w:rPr>
+        <w:t>, this could cause some trouble with processing, but it shouldn’t be much, even if it is being done each frame.</w:t>
       </w:r>
     </w:p>
     <w:p>
@@ -422,103 +437,147 @@
         <w:rPr>
           <w:rFonts w:cs="Segoe Print"/>
         </w:rPr>
-        <w:t xml:space="preserve">Each object that the player can interact with will have a location for patients, and a location for players. So if the player interacts with a chair, the player will stand in front of it. If a patient on the other hand interacts with a chair, the patient should stand on top of it, and change it's animation. </w:t>
-      </w:r>
-    </w:p>
-    <w:p>
-      <w:pPr>
-        <w:tabs>
-          <w:tab w:val="left" w:pos="360"/>
-          <w:tab w:val="left" w:pos="720"/>
-          <w:tab w:val="left" w:pos="1080"/>
-          <w:tab w:val="left" w:pos="1440"/>
-          <w:tab w:val="left" w:pos="1800"/>
-          <w:tab w:val="left" w:pos="2160"/>
-          <w:tab w:val="left" w:pos="2520"/>
-          <w:tab w:val="left" w:pos="2880"/>
-          <w:tab w:val="left" w:pos="3240"/>
-          <w:tab w:val="left" w:pos="3600"/>
-          <w:tab w:val="left" w:pos="3960"/>
-          <w:tab w:val="left" w:pos="4320"/>
-          <w:tab w:val="left" w:pos="4680"/>
-          <w:tab w:val="left" w:pos="5040"/>
-          <w:tab w:val="left" w:pos="5400"/>
-          <w:tab w:val="left" w:pos="5760"/>
-          <w:tab w:val="left" w:pos="6120"/>
-          <w:tab w:val="left" w:pos="6480"/>
-          <w:tab w:val="left" w:pos="6840"/>
-          <w:tab w:val="left" w:pos="7200"/>
-          <w:tab w:val="left" w:pos="7560"/>
-          <w:tab w:val="left" w:pos="7920"/>
-          <w:tab w:val="left" w:pos="8280"/>
-          <w:tab w:val="left" w:pos="8640"/>
-          <w:tab w:val="left" w:pos="9000"/>
-          <w:tab w:val="left" w:pos="9360"/>
-          <w:tab w:val="left" w:pos="9720"/>
-          <w:tab w:val="left" w:pos="10080"/>
-          <w:tab w:val="left" w:pos="10440"/>
-          <w:tab w:val="left" w:pos="10800"/>
-          <w:tab w:val="left" w:pos="11160"/>
-          <w:tab w:val="left" w:pos="11520"/>
-        </w:tabs>
-        <w:autoSpaceDE w:val="0"/>
-        <w:autoSpaceDN w:val="0"/>
-        <w:adjustRightInd w:val="0"/>
-        <w:spacing w:after="0" w:line="240" w:lineRule="auto"/>
-        <w:rPr>
-          <w:rFonts w:cs="Segoe Print"/>
-        </w:rPr>
-      </w:pPr>
-    </w:p>
-    <w:p>
-      <w:pPr>
-        <w:tabs>
-          <w:tab w:val="left" w:pos="360"/>
-          <w:tab w:val="left" w:pos="720"/>
-          <w:tab w:val="left" w:pos="1080"/>
-          <w:tab w:val="left" w:pos="1440"/>
-          <w:tab w:val="left" w:pos="1800"/>
-          <w:tab w:val="left" w:pos="2160"/>
-          <w:tab w:val="left" w:pos="2520"/>
-          <w:tab w:val="left" w:pos="2880"/>
-          <w:tab w:val="left" w:pos="3240"/>
-          <w:tab w:val="left" w:pos="3600"/>
-          <w:tab w:val="left" w:pos="3960"/>
-          <w:tab w:val="left" w:pos="4320"/>
-          <w:tab w:val="left" w:pos="4680"/>
-          <w:tab w:val="left" w:pos="5040"/>
-          <w:tab w:val="left" w:pos="5400"/>
-          <w:tab w:val="left" w:pos="5760"/>
-          <w:tab w:val="left" w:pos="6120"/>
-          <w:tab w:val="left" w:pos="6480"/>
-          <w:tab w:val="left" w:pos="6840"/>
-          <w:tab w:val="left" w:pos="7200"/>
-          <w:tab w:val="left" w:pos="7560"/>
-          <w:tab w:val="left" w:pos="7920"/>
-          <w:tab w:val="left" w:pos="8280"/>
-          <w:tab w:val="left" w:pos="8640"/>
-          <w:tab w:val="left" w:pos="9000"/>
-          <w:tab w:val="left" w:pos="9360"/>
-          <w:tab w:val="left" w:pos="9720"/>
-          <w:tab w:val="left" w:pos="10080"/>
-          <w:tab w:val="left" w:pos="10440"/>
-          <w:tab w:val="left" w:pos="10800"/>
-          <w:tab w:val="left" w:pos="11160"/>
-          <w:tab w:val="left" w:pos="11520"/>
-        </w:tabs>
-        <w:autoSpaceDE w:val="0"/>
-        <w:autoSpaceDN w:val="0"/>
-        <w:adjustRightInd w:val="0"/>
-        <w:spacing w:after="0" w:line="240" w:lineRule="auto"/>
-        <w:rPr>
-          <w:rFonts w:cs="Segoe Print"/>
-        </w:rPr>
-      </w:pPr>
-      <w:r>
-        <w:rPr>
-          <w:rFonts w:cs="Segoe Print"/>
-        </w:rPr>
-        <w:t>All objects that the player can interact with should have 3 states. Idle, Active, and Hovered (which is a pseudostate).</w:t>
+        <w:t xml:space="preserve">Each object that the player can interact with will have a location for patients, and a location for players. So if the player interacts with a chair, the player will stand in front of it. If a patient on the other hand interacts with a chair, the patient should stand on top of it, and change </w:t>
+      </w:r>
+      <w:proofErr w:type="spellStart"/>
+      <w:proofErr w:type="gramStart"/>
+      <w:r>
+        <w:rPr>
+          <w:rFonts w:cs="Segoe Print"/>
+        </w:rPr>
+        <w:t>it's</w:t>
+      </w:r>
+      <w:proofErr w:type="spellEnd"/>
+      <w:proofErr w:type="gramEnd"/>
+      <w:r>
+        <w:rPr>
+          <w:rFonts w:cs="Segoe Print"/>
+        </w:rPr>
+        <w:t xml:space="preserve"> animation. </w:t>
+      </w:r>
+    </w:p>
+    <w:p>
+      <w:pPr>
+        <w:tabs>
+          <w:tab w:val="left" w:pos="360"/>
+          <w:tab w:val="left" w:pos="720"/>
+          <w:tab w:val="left" w:pos="1080"/>
+          <w:tab w:val="left" w:pos="1440"/>
+          <w:tab w:val="left" w:pos="1800"/>
+          <w:tab w:val="left" w:pos="2160"/>
+          <w:tab w:val="left" w:pos="2520"/>
+          <w:tab w:val="left" w:pos="2880"/>
+          <w:tab w:val="left" w:pos="3240"/>
+          <w:tab w:val="left" w:pos="3600"/>
+          <w:tab w:val="left" w:pos="3960"/>
+          <w:tab w:val="left" w:pos="4320"/>
+          <w:tab w:val="left" w:pos="4680"/>
+          <w:tab w:val="left" w:pos="5040"/>
+          <w:tab w:val="left" w:pos="5400"/>
+          <w:tab w:val="left" w:pos="5760"/>
+          <w:tab w:val="left" w:pos="6120"/>
+          <w:tab w:val="left" w:pos="6480"/>
+          <w:tab w:val="left" w:pos="6840"/>
+          <w:tab w:val="left" w:pos="7200"/>
+          <w:tab w:val="left" w:pos="7560"/>
+          <w:tab w:val="left" w:pos="7920"/>
+          <w:tab w:val="left" w:pos="8280"/>
+          <w:tab w:val="left" w:pos="8640"/>
+          <w:tab w:val="left" w:pos="9000"/>
+          <w:tab w:val="left" w:pos="9360"/>
+          <w:tab w:val="left" w:pos="9720"/>
+          <w:tab w:val="left" w:pos="10080"/>
+          <w:tab w:val="left" w:pos="10440"/>
+          <w:tab w:val="left" w:pos="10800"/>
+          <w:tab w:val="left" w:pos="11160"/>
+          <w:tab w:val="left" w:pos="11520"/>
+        </w:tabs>
+        <w:autoSpaceDE w:val="0"/>
+        <w:autoSpaceDN w:val="0"/>
+        <w:adjustRightInd w:val="0"/>
+        <w:spacing w:after="0" w:line="240" w:lineRule="auto"/>
+        <w:rPr>
+          <w:rFonts w:cs="Segoe Print"/>
+        </w:rPr>
+      </w:pPr>
+    </w:p>
+    <w:p>
+      <w:pPr>
+        <w:tabs>
+          <w:tab w:val="left" w:pos="360"/>
+          <w:tab w:val="left" w:pos="720"/>
+          <w:tab w:val="left" w:pos="1080"/>
+          <w:tab w:val="left" w:pos="1440"/>
+          <w:tab w:val="left" w:pos="1800"/>
+          <w:tab w:val="left" w:pos="2160"/>
+          <w:tab w:val="left" w:pos="2520"/>
+          <w:tab w:val="left" w:pos="2880"/>
+          <w:tab w:val="left" w:pos="3240"/>
+          <w:tab w:val="left" w:pos="3600"/>
+          <w:tab w:val="left" w:pos="3960"/>
+          <w:tab w:val="left" w:pos="4320"/>
+          <w:tab w:val="left" w:pos="4680"/>
+          <w:tab w:val="left" w:pos="5040"/>
+          <w:tab w:val="left" w:pos="5400"/>
+          <w:tab w:val="left" w:pos="5760"/>
+          <w:tab w:val="left" w:pos="6120"/>
+          <w:tab w:val="left" w:pos="6480"/>
+          <w:tab w:val="left" w:pos="6840"/>
+          <w:tab w:val="left" w:pos="7200"/>
+          <w:tab w:val="left" w:pos="7560"/>
+          <w:tab w:val="left" w:pos="7920"/>
+          <w:tab w:val="left" w:pos="8280"/>
+          <w:tab w:val="left" w:pos="8640"/>
+          <w:tab w:val="left" w:pos="9000"/>
+          <w:tab w:val="left" w:pos="9360"/>
+          <w:tab w:val="left" w:pos="9720"/>
+          <w:tab w:val="left" w:pos="10080"/>
+          <w:tab w:val="left" w:pos="10440"/>
+          <w:tab w:val="left" w:pos="10800"/>
+          <w:tab w:val="left" w:pos="11160"/>
+          <w:tab w:val="left" w:pos="11520"/>
+        </w:tabs>
+        <w:autoSpaceDE w:val="0"/>
+        <w:autoSpaceDN w:val="0"/>
+        <w:adjustRightInd w:val="0"/>
+        <w:spacing w:after="0" w:line="240" w:lineRule="auto"/>
+        <w:rPr>
+          <w:rFonts w:cs="Segoe Print"/>
+        </w:rPr>
+      </w:pPr>
+      <w:r>
+        <w:rPr>
+          <w:rFonts w:cs="Segoe Print"/>
+        </w:rPr>
+        <w:t xml:space="preserve">All objects that the player can interact with should have 3 states. Idle, Active, and </w:t>
+      </w:r>
+      <w:proofErr w:type="gramStart"/>
+      <w:r>
+        <w:rPr>
+          <w:rFonts w:cs="Segoe Print"/>
+        </w:rPr>
+        <w:t>Hovered</w:t>
+      </w:r>
+      <w:proofErr w:type="gramEnd"/>
+      <w:r>
+        <w:rPr>
+          <w:rFonts w:cs="Segoe Print"/>
+        </w:rPr>
+        <w:t xml:space="preserve"> (which is a </w:t>
+      </w:r>
+      <w:proofErr w:type="spellStart"/>
+      <w:r>
+        <w:rPr>
+          <w:rFonts w:cs="Segoe Print"/>
+        </w:rPr>
+        <w:t>pseudostate</w:t>
+      </w:r>
+      <w:proofErr w:type="spellEnd"/>
+      <w:r>
+        <w:rPr>
+          <w:rFonts w:cs="Segoe Print"/>
+        </w:rPr>
+        <w:t>).</w:t>
       </w:r>
     </w:p>
     <w:p>
@@ -665,7 +724,21 @@
         <w:rPr>
           <w:rFonts w:cs="Segoe Print"/>
         </w:rPr>
-        <w:t xml:space="preserve">Active will have a brighter looking/more eccentric sprite, and possibly an animation. Either that, or the patient within the object shall have some kind of animation/change. </w:t>
+        <w:t xml:space="preserve">Active will have a brighter looking/more eccentric sprite, and possibly an animation. Either </w:t>
+      </w:r>
+      <w:proofErr w:type="gramStart"/>
+      <w:r>
+        <w:rPr>
+          <w:rFonts w:cs="Segoe Print"/>
+        </w:rPr>
+        <w:t>that,</w:t>
+      </w:r>
+      <w:proofErr w:type="gramEnd"/>
+      <w:r>
+        <w:rPr>
+          <w:rFonts w:cs="Segoe Print"/>
+        </w:rPr>
+        <w:t xml:space="preserve"> or the patient within the object shall have some kind of animation/change. </w:t>
       </w:r>
     </w:p>
     <w:p>
@@ -818,7 +891,23 @@
         <w:rPr>
           <w:rFonts w:cs="Segoe Print"/>
         </w:rPr>
-        <w:t>Removing the mouse or clicking on the object will turn it back to it's active state.</w:t>
+        <w:t xml:space="preserve">Removing the mouse or clicking on the object will turn it back to </w:t>
+      </w:r>
+      <w:proofErr w:type="spellStart"/>
+      <w:proofErr w:type="gramStart"/>
+      <w:r>
+        <w:rPr>
+          <w:rFonts w:cs="Segoe Print"/>
+        </w:rPr>
+        <w:t>it's</w:t>
+      </w:r>
+      <w:proofErr w:type="spellEnd"/>
+      <w:proofErr w:type="gramEnd"/>
+      <w:r>
+        <w:rPr>
+          <w:rFonts w:cs="Segoe Print"/>
+        </w:rPr>
+        <w:t xml:space="preserve"> active state.</w:t>
       </w:r>
     </w:p>
     <w:p>
@@ -1010,58 +1099,94 @@
         <w:rPr>
           <w:rFonts w:cs="Segoe Print"/>
         </w:rPr>
-        <w:t>All interactable objects will be based off of a single class InteractableObject</w:t>
-      </w:r>
-    </w:p>
-    <w:p>
-      <w:pPr>
-        <w:tabs>
-          <w:tab w:val="left" w:pos="360"/>
-          <w:tab w:val="left" w:pos="720"/>
-          <w:tab w:val="left" w:pos="1080"/>
-          <w:tab w:val="left" w:pos="1440"/>
-          <w:tab w:val="left" w:pos="1800"/>
-          <w:tab w:val="left" w:pos="2160"/>
-          <w:tab w:val="left" w:pos="2520"/>
-          <w:tab w:val="left" w:pos="2880"/>
-          <w:tab w:val="left" w:pos="3240"/>
-          <w:tab w:val="left" w:pos="3600"/>
-          <w:tab w:val="left" w:pos="3960"/>
-          <w:tab w:val="left" w:pos="4320"/>
-          <w:tab w:val="left" w:pos="4680"/>
-          <w:tab w:val="left" w:pos="5040"/>
-          <w:tab w:val="left" w:pos="5400"/>
-          <w:tab w:val="left" w:pos="5760"/>
-          <w:tab w:val="left" w:pos="6120"/>
-          <w:tab w:val="left" w:pos="6480"/>
-          <w:tab w:val="left" w:pos="6840"/>
-          <w:tab w:val="left" w:pos="7200"/>
-          <w:tab w:val="left" w:pos="7560"/>
-          <w:tab w:val="left" w:pos="7920"/>
-          <w:tab w:val="left" w:pos="8280"/>
-          <w:tab w:val="left" w:pos="8640"/>
-          <w:tab w:val="left" w:pos="9000"/>
-          <w:tab w:val="left" w:pos="9360"/>
-          <w:tab w:val="left" w:pos="9720"/>
-          <w:tab w:val="left" w:pos="10080"/>
-          <w:tab w:val="left" w:pos="10440"/>
-          <w:tab w:val="left" w:pos="10800"/>
-          <w:tab w:val="left" w:pos="11160"/>
-          <w:tab w:val="left" w:pos="11520"/>
-        </w:tabs>
-        <w:autoSpaceDE w:val="0"/>
-        <w:autoSpaceDN w:val="0"/>
-        <w:adjustRightInd w:val="0"/>
-        <w:spacing w:after="0" w:line="240" w:lineRule="auto"/>
-        <w:rPr>
-          <w:rFonts w:cs="Segoe Print"/>
-        </w:rPr>
-      </w:pPr>
-      <w:r>
-        <w:rPr>
-          <w:rFonts w:cs="Segoe Print"/>
-        </w:rPr>
-        <w:t>Keep track of state : idle, active, hovered</w:t>
+        <w:t xml:space="preserve">All </w:t>
+      </w:r>
+      <w:proofErr w:type="spellStart"/>
+      <w:r>
+        <w:rPr>
+          <w:rFonts w:cs="Segoe Print"/>
+        </w:rPr>
+        <w:t>interactable</w:t>
+      </w:r>
+      <w:proofErr w:type="spellEnd"/>
+      <w:r>
+        <w:rPr>
+          <w:rFonts w:cs="Segoe Print"/>
+        </w:rPr>
+        <w:t xml:space="preserve"> objects will be based off of a single class </w:t>
+      </w:r>
+      <w:proofErr w:type="spellStart"/>
+      <w:r>
+        <w:rPr>
+          <w:rFonts w:cs="Segoe Print"/>
+        </w:rPr>
+        <w:t>InteractableObject</w:t>
+      </w:r>
+      <w:proofErr w:type="spellEnd"/>
+    </w:p>
+    <w:p>
+      <w:pPr>
+        <w:tabs>
+          <w:tab w:val="left" w:pos="360"/>
+          <w:tab w:val="left" w:pos="720"/>
+          <w:tab w:val="left" w:pos="1080"/>
+          <w:tab w:val="left" w:pos="1440"/>
+          <w:tab w:val="left" w:pos="1800"/>
+          <w:tab w:val="left" w:pos="2160"/>
+          <w:tab w:val="left" w:pos="2520"/>
+          <w:tab w:val="left" w:pos="2880"/>
+          <w:tab w:val="left" w:pos="3240"/>
+          <w:tab w:val="left" w:pos="3600"/>
+          <w:tab w:val="left" w:pos="3960"/>
+          <w:tab w:val="left" w:pos="4320"/>
+          <w:tab w:val="left" w:pos="4680"/>
+          <w:tab w:val="left" w:pos="5040"/>
+          <w:tab w:val="left" w:pos="5400"/>
+          <w:tab w:val="left" w:pos="5760"/>
+          <w:tab w:val="left" w:pos="6120"/>
+          <w:tab w:val="left" w:pos="6480"/>
+          <w:tab w:val="left" w:pos="6840"/>
+          <w:tab w:val="left" w:pos="7200"/>
+          <w:tab w:val="left" w:pos="7560"/>
+          <w:tab w:val="left" w:pos="7920"/>
+          <w:tab w:val="left" w:pos="8280"/>
+          <w:tab w:val="left" w:pos="8640"/>
+          <w:tab w:val="left" w:pos="9000"/>
+          <w:tab w:val="left" w:pos="9360"/>
+          <w:tab w:val="left" w:pos="9720"/>
+          <w:tab w:val="left" w:pos="10080"/>
+          <w:tab w:val="left" w:pos="10440"/>
+          <w:tab w:val="left" w:pos="10800"/>
+          <w:tab w:val="left" w:pos="11160"/>
+          <w:tab w:val="left" w:pos="11520"/>
+        </w:tabs>
+        <w:autoSpaceDE w:val="0"/>
+        <w:autoSpaceDN w:val="0"/>
+        <w:adjustRightInd w:val="0"/>
+        <w:spacing w:after="0" w:line="240" w:lineRule="auto"/>
+        <w:rPr>
+          <w:rFonts w:cs="Segoe Print"/>
+        </w:rPr>
+      </w:pPr>
+      <w:r>
+        <w:rPr>
+          <w:rFonts w:cs="Segoe Print"/>
+        </w:rPr>
+        <w:t xml:space="preserve">Keep track of </w:t>
+      </w:r>
+      <w:proofErr w:type="gramStart"/>
+      <w:r>
+        <w:rPr>
+          <w:rFonts w:cs="Segoe Print"/>
+        </w:rPr>
+        <w:t>state :</w:t>
+      </w:r>
+      <w:proofErr w:type="gramEnd"/>
+      <w:r>
+        <w:rPr>
+          <w:rFonts w:cs="Segoe Print"/>
+        </w:rPr>
+        <w:t xml:space="preserve"> idle, active, hovered</w:t>
       </w:r>
     </w:p>
     <w:p>
@@ -1306,11 +1431,19 @@
           <w:rFonts w:cs="Segoe Print"/>
         </w:rPr>
       </w:pPr>
-      <w:r>
-        <w:rPr>
-          <w:rFonts w:cs="Segoe Print"/>
-        </w:rPr>
-        <w:t>Player.setposition.receptiondesk.NLocation and the nurse will move to the reception desks n location.</w:t>
+      <w:proofErr w:type="spellStart"/>
+      <w:r>
+        <w:rPr>
+          <w:rFonts w:cs="Segoe Print"/>
+        </w:rPr>
+        <w:t>Player.setposition.receptiondesk.NLocation</w:t>
+      </w:r>
+      <w:proofErr w:type="spellEnd"/>
+      <w:r>
+        <w:rPr>
+          <w:rFonts w:cs="Segoe Print"/>
+        </w:rPr>
+        <w:t xml:space="preserve"> and the nurse will move to the reception desks n location.</w:t>
       </w:r>
     </w:p>
     <w:p>
@@ -1502,103 +1635,215 @@
         <w:rPr>
           <w:rFonts w:cs="Segoe Print"/>
         </w:rPr>
-        <w:t>Before making these animations and any others that will be in the game, I have decided that objects that will be interacted with will have their specific sprite as a child component of themselves. So for instance, I made the chairs first, set up all the properties and components. I made sure that the collider fit the chair, and then I removed the sprite. I then created a child gameobject of that object and placed the sprite there. Due to this, animations will only incorporate the gameobject’s child sprite, and should never effect any part of the actual object. This will allow me to create animations without fear of anything else possibly being messed up. So for instance, If I made the hover sprite interpolate between sizes of normal and large, and rotate, the actual object itself, and it's colliders would not be changed or affected by this. So the hitbox will remain exactly the same, and not cause any problems for the player.</w:t>
-      </w:r>
-    </w:p>
-    <w:p>
-      <w:pPr>
-        <w:tabs>
-          <w:tab w:val="left" w:pos="360"/>
-          <w:tab w:val="left" w:pos="720"/>
-          <w:tab w:val="left" w:pos="1080"/>
-          <w:tab w:val="left" w:pos="1440"/>
-          <w:tab w:val="left" w:pos="1800"/>
-          <w:tab w:val="left" w:pos="2160"/>
-          <w:tab w:val="left" w:pos="2520"/>
-          <w:tab w:val="left" w:pos="2880"/>
-          <w:tab w:val="left" w:pos="3240"/>
-          <w:tab w:val="left" w:pos="3600"/>
-          <w:tab w:val="left" w:pos="3960"/>
-          <w:tab w:val="left" w:pos="4320"/>
-          <w:tab w:val="left" w:pos="4680"/>
-          <w:tab w:val="left" w:pos="5040"/>
-          <w:tab w:val="left" w:pos="5400"/>
-          <w:tab w:val="left" w:pos="5760"/>
-          <w:tab w:val="left" w:pos="6120"/>
-          <w:tab w:val="left" w:pos="6480"/>
-          <w:tab w:val="left" w:pos="6840"/>
-          <w:tab w:val="left" w:pos="7200"/>
-          <w:tab w:val="left" w:pos="7560"/>
-          <w:tab w:val="left" w:pos="7920"/>
-          <w:tab w:val="left" w:pos="8280"/>
-          <w:tab w:val="left" w:pos="8640"/>
-          <w:tab w:val="left" w:pos="9000"/>
-          <w:tab w:val="left" w:pos="9360"/>
-          <w:tab w:val="left" w:pos="9720"/>
-          <w:tab w:val="left" w:pos="10080"/>
-          <w:tab w:val="left" w:pos="10440"/>
-          <w:tab w:val="left" w:pos="10800"/>
-          <w:tab w:val="left" w:pos="11160"/>
-          <w:tab w:val="left" w:pos="11520"/>
-        </w:tabs>
-        <w:autoSpaceDE w:val="0"/>
-        <w:autoSpaceDN w:val="0"/>
-        <w:adjustRightInd w:val="0"/>
-        <w:spacing w:after="0" w:line="240" w:lineRule="auto"/>
-        <w:rPr>
-          <w:rFonts w:cs="Segoe Print"/>
-        </w:rPr>
-      </w:pPr>
-    </w:p>
-    <w:p>
-      <w:pPr>
-        <w:tabs>
-          <w:tab w:val="left" w:pos="360"/>
-          <w:tab w:val="left" w:pos="720"/>
-          <w:tab w:val="left" w:pos="1080"/>
-          <w:tab w:val="left" w:pos="1440"/>
-          <w:tab w:val="left" w:pos="1800"/>
-          <w:tab w:val="left" w:pos="2160"/>
-          <w:tab w:val="left" w:pos="2520"/>
-          <w:tab w:val="left" w:pos="2880"/>
-          <w:tab w:val="left" w:pos="3240"/>
-          <w:tab w:val="left" w:pos="3600"/>
-          <w:tab w:val="left" w:pos="3960"/>
-          <w:tab w:val="left" w:pos="4320"/>
-          <w:tab w:val="left" w:pos="4680"/>
-          <w:tab w:val="left" w:pos="5040"/>
-          <w:tab w:val="left" w:pos="5400"/>
-          <w:tab w:val="left" w:pos="5760"/>
-          <w:tab w:val="left" w:pos="6120"/>
-          <w:tab w:val="left" w:pos="6480"/>
-          <w:tab w:val="left" w:pos="6840"/>
-          <w:tab w:val="left" w:pos="7200"/>
-          <w:tab w:val="left" w:pos="7560"/>
-          <w:tab w:val="left" w:pos="7920"/>
-          <w:tab w:val="left" w:pos="8280"/>
-          <w:tab w:val="left" w:pos="8640"/>
-          <w:tab w:val="left" w:pos="9000"/>
-          <w:tab w:val="left" w:pos="9360"/>
-          <w:tab w:val="left" w:pos="9720"/>
-          <w:tab w:val="left" w:pos="10080"/>
-          <w:tab w:val="left" w:pos="10440"/>
-          <w:tab w:val="left" w:pos="10800"/>
-          <w:tab w:val="left" w:pos="11160"/>
-          <w:tab w:val="left" w:pos="11520"/>
-        </w:tabs>
-        <w:autoSpaceDE w:val="0"/>
-        <w:autoSpaceDN w:val="0"/>
-        <w:adjustRightInd w:val="0"/>
-        <w:spacing w:after="0" w:line="240" w:lineRule="auto"/>
-        <w:rPr>
-          <w:rFonts w:cs="Segoe Print"/>
-        </w:rPr>
-      </w:pPr>
-      <w:r>
-        <w:rPr>
-          <w:rFonts w:cs="Segoe Print"/>
-        </w:rPr>
-        <w:t xml:space="preserve">Appear to have run into a small unforseen problem with layering. Although I am setting the z position each update, it's staying/resetting to 0 during movement, and remains that way until the nav agent has stopped moving. This leads me to believe that I may have to change something within the navagent scripts to convert them from vector2 to vector3. This would allow there to be a constant z value instead of it being reset to 0 each frame when the vector3 position I create is beind downcast to a vector2, which is what appears to be happening. </w:t>
+        <w:t xml:space="preserve">Before making these animations and any others that will be in the game, I have decided that objects that will be interacted with will have their specific sprite as a child component of themselves. So for instance, I made the chairs first, set up all the properties and components. I made sure that the collider fit the chair, and then I removed the sprite. I then created a child </w:t>
+      </w:r>
+      <w:proofErr w:type="spellStart"/>
+      <w:r>
+        <w:rPr>
+          <w:rFonts w:cs="Segoe Print"/>
+        </w:rPr>
+        <w:t>gameobject</w:t>
+      </w:r>
+      <w:proofErr w:type="spellEnd"/>
+      <w:r>
+        <w:rPr>
+          <w:rFonts w:cs="Segoe Print"/>
+        </w:rPr>
+        <w:t xml:space="preserve"> of that object and placed the sprite there. Due to this, animations will only incorporate the </w:t>
+      </w:r>
+      <w:proofErr w:type="spellStart"/>
+      <w:r>
+        <w:rPr>
+          <w:rFonts w:cs="Segoe Print"/>
+        </w:rPr>
+        <w:t>gameobject’s</w:t>
+      </w:r>
+      <w:proofErr w:type="spellEnd"/>
+      <w:r>
+        <w:rPr>
+          <w:rFonts w:cs="Segoe Print"/>
+        </w:rPr>
+        <w:t xml:space="preserve"> child sprite, and should never </w:t>
+      </w:r>
+      <w:proofErr w:type="gramStart"/>
+      <w:r>
+        <w:rPr>
+          <w:rFonts w:cs="Segoe Print"/>
+        </w:rPr>
+        <w:t>effect</w:t>
+      </w:r>
+      <w:proofErr w:type="gramEnd"/>
+      <w:r>
+        <w:rPr>
+          <w:rFonts w:cs="Segoe Print"/>
+        </w:rPr>
+        <w:t xml:space="preserve"> any part of the actual object. This will allow me to create animations without fear of anything else possibly being messed up. So for instance, </w:t>
+      </w:r>
+      <w:proofErr w:type="gramStart"/>
+      <w:r>
+        <w:rPr>
+          <w:rFonts w:cs="Segoe Print"/>
+        </w:rPr>
+        <w:t>If</w:t>
+      </w:r>
+      <w:proofErr w:type="gramEnd"/>
+      <w:r>
+        <w:rPr>
+          <w:rFonts w:cs="Segoe Print"/>
+        </w:rPr>
+        <w:t xml:space="preserve"> I made the hover sprite interpolate between sizes of normal and large, and rotate, the actual object itself, and it's colliders would not be changed or affected by this. So the hitbox will remain exactly the same, and not cause any problems for the player.</w:t>
+      </w:r>
+    </w:p>
+    <w:p>
+      <w:pPr>
+        <w:tabs>
+          <w:tab w:val="left" w:pos="360"/>
+          <w:tab w:val="left" w:pos="720"/>
+          <w:tab w:val="left" w:pos="1080"/>
+          <w:tab w:val="left" w:pos="1440"/>
+          <w:tab w:val="left" w:pos="1800"/>
+          <w:tab w:val="left" w:pos="2160"/>
+          <w:tab w:val="left" w:pos="2520"/>
+          <w:tab w:val="left" w:pos="2880"/>
+          <w:tab w:val="left" w:pos="3240"/>
+          <w:tab w:val="left" w:pos="3600"/>
+          <w:tab w:val="left" w:pos="3960"/>
+          <w:tab w:val="left" w:pos="4320"/>
+          <w:tab w:val="left" w:pos="4680"/>
+          <w:tab w:val="left" w:pos="5040"/>
+          <w:tab w:val="left" w:pos="5400"/>
+          <w:tab w:val="left" w:pos="5760"/>
+          <w:tab w:val="left" w:pos="6120"/>
+          <w:tab w:val="left" w:pos="6480"/>
+          <w:tab w:val="left" w:pos="6840"/>
+          <w:tab w:val="left" w:pos="7200"/>
+          <w:tab w:val="left" w:pos="7560"/>
+          <w:tab w:val="left" w:pos="7920"/>
+          <w:tab w:val="left" w:pos="8280"/>
+          <w:tab w:val="left" w:pos="8640"/>
+          <w:tab w:val="left" w:pos="9000"/>
+          <w:tab w:val="left" w:pos="9360"/>
+          <w:tab w:val="left" w:pos="9720"/>
+          <w:tab w:val="left" w:pos="10080"/>
+          <w:tab w:val="left" w:pos="10440"/>
+          <w:tab w:val="left" w:pos="10800"/>
+          <w:tab w:val="left" w:pos="11160"/>
+          <w:tab w:val="left" w:pos="11520"/>
+        </w:tabs>
+        <w:autoSpaceDE w:val="0"/>
+        <w:autoSpaceDN w:val="0"/>
+        <w:adjustRightInd w:val="0"/>
+        <w:spacing w:after="0" w:line="240" w:lineRule="auto"/>
+        <w:rPr>
+          <w:rFonts w:cs="Segoe Print"/>
+        </w:rPr>
+      </w:pPr>
+    </w:p>
+    <w:p>
+      <w:pPr>
+        <w:tabs>
+          <w:tab w:val="left" w:pos="360"/>
+          <w:tab w:val="left" w:pos="720"/>
+          <w:tab w:val="left" w:pos="1080"/>
+          <w:tab w:val="left" w:pos="1440"/>
+          <w:tab w:val="left" w:pos="1800"/>
+          <w:tab w:val="left" w:pos="2160"/>
+          <w:tab w:val="left" w:pos="2520"/>
+          <w:tab w:val="left" w:pos="2880"/>
+          <w:tab w:val="left" w:pos="3240"/>
+          <w:tab w:val="left" w:pos="3600"/>
+          <w:tab w:val="left" w:pos="3960"/>
+          <w:tab w:val="left" w:pos="4320"/>
+          <w:tab w:val="left" w:pos="4680"/>
+          <w:tab w:val="left" w:pos="5040"/>
+          <w:tab w:val="left" w:pos="5400"/>
+          <w:tab w:val="left" w:pos="5760"/>
+          <w:tab w:val="left" w:pos="6120"/>
+          <w:tab w:val="left" w:pos="6480"/>
+          <w:tab w:val="left" w:pos="6840"/>
+          <w:tab w:val="left" w:pos="7200"/>
+          <w:tab w:val="left" w:pos="7560"/>
+          <w:tab w:val="left" w:pos="7920"/>
+          <w:tab w:val="left" w:pos="8280"/>
+          <w:tab w:val="left" w:pos="8640"/>
+          <w:tab w:val="left" w:pos="9000"/>
+          <w:tab w:val="left" w:pos="9360"/>
+          <w:tab w:val="left" w:pos="9720"/>
+          <w:tab w:val="left" w:pos="10080"/>
+          <w:tab w:val="left" w:pos="10440"/>
+          <w:tab w:val="left" w:pos="10800"/>
+          <w:tab w:val="left" w:pos="11160"/>
+          <w:tab w:val="left" w:pos="11520"/>
+        </w:tabs>
+        <w:autoSpaceDE w:val="0"/>
+        <w:autoSpaceDN w:val="0"/>
+        <w:adjustRightInd w:val="0"/>
+        <w:spacing w:after="0" w:line="240" w:lineRule="auto"/>
+        <w:rPr>
+          <w:rFonts w:cs="Segoe Print"/>
+        </w:rPr>
+      </w:pPr>
+      <w:r>
+        <w:rPr>
+          <w:rFonts w:cs="Segoe Print"/>
+        </w:rPr>
+        <w:t xml:space="preserve">Appear to have run into a small </w:t>
+      </w:r>
+      <w:proofErr w:type="spellStart"/>
+      <w:r>
+        <w:rPr>
+          <w:rFonts w:cs="Segoe Print"/>
+        </w:rPr>
+        <w:t>unforseen</w:t>
+      </w:r>
+      <w:proofErr w:type="spellEnd"/>
+      <w:r>
+        <w:rPr>
+          <w:rFonts w:cs="Segoe Print"/>
+        </w:rPr>
+        <w:t xml:space="preserve"> problem with layering. Although I am setting the z position each update, it's staying/resetting to 0 during movement, and remains that way until the </w:t>
+      </w:r>
+      <w:proofErr w:type="spellStart"/>
+      <w:r>
+        <w:rPr>
+          <w:rFonts w:cs="Segoe Print"/>
+        </w:rPr>
+        <w:t>nav</w:t>
+      </w:r>
+      <w:proofErr w:type="spellEnd"/>
+      <w:r>
+        <w:rPr>
+          <w:rFonts w:cs="Segoe Print"/>
+        </w:rPr>
+        <w:t xml:space="preserve"> agent has stopped moving. This leads me to believe that I may have to change something within the </w:t>
+      </w:r>
+      <w:proofErr w:type="spellStart"/>
+      <w:r>
+        <w:rPr>
+          <w:rFonts w:cs="Segoe Print"/>
+        </w:rPr>
+        <w:t>navagent</w:t>
+      </w:r>
+      <w:proofErr w:type="spellEnd"/>
+      <w:r>
+        <w:rPr>
+          <w:rFonts w:cs="Segoe Print"/>
+        </w:rPr>
+        <w:t xml:space="preserve"> scripts to convert them from vector2 to vector3. This would allow there to be a constant z value instead of it being reset to 0 each frame when the vector3 position I create is </w:t>
+      </w:r>
+      <w:proofErr w:type="spellStart"/>
+      <w:r>
+        <w:rPr>
+          <w:rFonts w:cs="Segoe Print"/>
+        </w:rPr>
+        <w:t>beind</w:t>
+      </w:r>
+      <w:proofErr w:type="spellEnd"/>
+      <w:r>
+        <w:rPr>
+          <w:rFonts w:cs="Segoe Print"/>
+        </w:rPr>
+        <w:t xml:space="preserve"> downcast to a vector2, which is what appears to be happening. </w:t>
       </w:r>
     </w:p>
     <w:p>
@@ -1696,7 +1941,37 @@
           <w:rFonts w:cs="Segoe Print"/>
         </w:rPr>
         <w:lastRenderedPageBreak/>
-        <w:t xml:space="preserve">After taking a brief look through the polynav code... it looks like more time may need to be devoted to this in order to make objects be drawn on top of each other in the proper order. I will probably ask warren to give me some feedback or ideas on what to do. i think I am done for the night. I'm going to copy and paste this to the journal, upload the repository, and upload the current version of the game to google drive. </w:t>
+        <w:t xml:space="preserve">After taking a brief look through the </w:t>
+      </w:r>
+      <w:proofErr w:type="spellStart"/>
+      <w:r>
+        <w:rPr>
+          <w:rFonts w:cs="Segoe Print"/>
+        </w:rPr>
+        <w:t>polynav</w:t>
+      </w:r>
+      <w:proofErr w:type="spellEnd"/>
+      <w:r>
+        <w:rPr>
+          <w:rFonts w:cs="Segoe Print"/>
+        </w:rPr>
+        <w:t xml:space="preserve"> code... it looks like more time may need to be devoted to this in order to make objects be drawn on top of each other in the proper order. I will probably ask warren to give me some feedback or ideas on what to do. </w:t>
+      </w:r>
+      <w:proofErr w:type="spellStart"/>
+      <w:proofErr w:type="gramStart"/>
+      <w:r>
+        <w:rPr>
+          <w:rFonts w:cs="Segoe Print"/>
+        </w:rPr>
+        <w:t>i</w:t>
+      </w:r>
+      <w:proofErr w:type="spellEnd"/>
+      <w:proofErr w:type="gramEnd"/>
+      <w:r>
+        <w:rPr>
+          <w:rFonts w:cs="Segoe Print"/>
+        </w:rPr>
+        <w:t xml:space="preserve"> think I am done for the night. I'm going to copy and paste this to the journal, upload the repository, and upload the current version of the game to google drive. </w:t>
       </w:r>
     </w:p>
     <w:p>
@@ -2206,7 +2481,21 @@
         <w:rPr>
           <w:rFonts w:cs="Segoe Print"/>
         </w:rPr>
-        <w:t>- Have an active function such as clicking on an active waiting room chair, will make the chair inactive, and the patient should move to an open room if one is available</w:t>
+        <w:t xml:space="preserve">- Have an active function such as clicking on an active waiting room </w:t>
+      </w:r>
+      <w:proofErr w:type="gramStart"/>
+      <w:r>
+        <w:rPr>
+          <w:rFonts w:cs="Segoe Print"/>
+        </w:rPr>
+        <w:t>chair,</w:t>
+      </w:r>
+      <w:proofErr w:type="gramEnd"/>
+      <w:r>
+        <w:rPr>
+          <w:rFonts w:cs="Segoe Print"/>
+        </w:rPr>
+        <w:t xml:space="preserve"> will make the chair inactive, and the patient should move to an open room if one is available</w:t>
       </w:r>
     </w:p>
     <w:p>
@@ -2988,786 +3277,1002 @@
           <w:rFonts w:cs="Segoe Print"/>
         </w:rPr>
       </w:pPr>
-      <w:r>
-        <w:rPr>
-          <w:rFonts w:cs="Segoe Print"/>
-        </w:rPr>
-        <w:t>Creating a person class to be the parent of both Nurse and Patient. The main reason is for movement. If movement is handled through the person class, then I won't have to differentiate between calls later on. I feel like there should be more that the person class can do, but I can get back to that later once I have movement working.</w:t>
-      </w:r>
-    </w:p>
-    <w:p>
-      <w:pPr>
-        <w:tabs>
-          <w:tab w:val="left" w:pos="360"/>
-          <w:tab w:val="left" w:pos="720"/>
-          <w:tab w:val="left" w:pos="1080"/>
-          <w:tab w:val="left" w:pos="1440"/>
-          <w:tab w:val="left" w:pos="1800"/>
-          <w:tab w:val="left" w:pos="2160"/>
-          <w:tab w:val="left" w:pos="2520"/>
-          <w:tab w:val="left" w:pos="2880"/>
-          <w:tab w:val="left" w:pos="3240"/>
-          <w:tab w:val="left" w:pos="3600"/>
-          <w:tab w:val="left" w:pos="3960"/>
-          <w:tab w:val="left" w:pos="4320"/>
-          <w:tab w:val="left" w:pos="4680"/>
-          <w:tab w:val="left" w:pos="5040"/>
-          <w:tab w:val="left" w:pos="5400"/>
-          <w:tab w:val="left" w:pos="5760"/>
-          <w:tab w:val="left" w:pos="6120"/>
-          <w:tab w:val="left" w:pos="6480"/>
-          <w:tab w:val="left" w:pos="6840"/>
-          <w:tab w:val="left" w:pos="7200"/>
-          <w:tab w:val="left" w:pos="7560"/>
-          <w:tab w:val="left" w:pos="7920"/>
-          <w:tab w:val="left" w:pos="8280"/>
-          <w:tab w:val="left" w:pos="8640"/>
-          <w:tab w:val="left" w:pos="9000"/>
-          <w:tab w:val="left" w:pos="9360"/>
-          <w:tab w:val="left" w:pos="9720"/>
-          <w:tab w:val="left" w:pos="10080"/>
-          <w:tab w:val="left" w:pos="10440"/>
-          <w:tab w:val="left" w:pos="10800"/>
-          <w:tab w:val="left" w:pos="11160"/>
-          <w:tab w:val="left" w:pos="11520"/>
-        </w:tabs>
-        <w:autoSpaceDE w:val="0"/>
-        <w:autoSpaceDN w:val="0"/>
-        <w:adjustRightInd w:val="0"/>
-        <w:spacing w:after="0" w:line="240" w:lineRule="auto"/>
-        <w:rPr>
-          <w:rFonts w:cs="Segoe Print"/>
-        </w:rPr>
-      </w:pPr>
-    </w:p>
-    <w:p>
-      <w:pPr>
-        <w:tabs>
-          <w:tab w:val="left" w:pos="360"/>
-          <w:tab w:val="left" w:pos="720"/>
-          <w:tab w:val="left" w:pos="1080"/>
-          <w:tab w:val="left" w:pos="1440"/>
-          <w:tab w:val="left" w:pos="1800"/>
-          <w:tab w:val="left" w:pos="2160"/>
-          <w:tab w:val="left" w:pos="2520"/>
-          <w:tab w:val="left" w:pos="2880"/>
-          <w:tab w:val="left" w:pos="3240"/>
-          <w:tab w:val="left" w:pos="3600"/>
-          <w:tab w:val="left" w:pos="3960"/>
-          <w:tab w:val="left" w:pos="4320"/>
-          <w:tab w:val="left" w:pos="4680"/>
-          <w:tab w:val="left" w:pos="5040"/>
-          <w:tab w:val="left" w:pos="5400"/>
-          <w:tab w:val="left" w:pos="5760"/>
-          <w:tab w:val="left" w:pos="6120"/>
-          <w:tab w:val="left" w:pos="6480"/>
-          <w:tab w:val="left" w:pos="6840"/>
-          <w:tab w:val="left" w:pos="7200"/>
-          <w:tab w:val="left" w:pos="7560"/>
-          <w:tab w:val="left" w:pos="7920"/>
-          <w:tab w:val="left" w:pos="8280"/>
-          <w:tab w:val="left" w:pos="8640"/>
-          <w:tab w:val="left" w:pos="9000"/>
-          <w:tab w:val="left" w:pos="9360"/>
-          <w:tab w:val="left" w:pos="9720"/>
-          <w:tab w:val="left" w:pos="10080"/>
-          <w:tab w:val="left" w:pos="10440"/>
-          <w:tab w:val="left" w:pos="10800"/>
-          <w:tab w:val="left" w:pos="11160"/>
-          <w:tab w:val="left" w:pos="11520"/>
-        </w:tabs>
-        <w:autoSpaceDE w:val="0"/>
-        <w:autoSpaceDN w:val="0"/>
-        <w:adjustRightInd w:val="0"/>
-        <w:spacing w:after="0" w:line="240" w:lineRule="auto"/>
-        <w:rPr>
-          <w:rFonts w:cs="Segoe Print"/>
-        </w:rPr>
-      </w:pPr>
-      <w:r>
-        <w:rPr>
-          <w:rFonts w:cs="Segoe Print"/>
-        </w:rPr>
-        <w:t>I would like a way to differentiate between nurses and Patients, and I think tags may be the best way. This will allow the Person class to differentiate what it does. So for instance, when a location/hotspot has been reached, the Person class will inform the object to update it's status. A patient that was moving to the reception desk would therefore update it's status to match that. And a nurse on the other hand would open up the dialogue box for the first available patient.</w:t>
-      </w:r>
-    </w:p>
-    <w:p>
-      <w:pPr>
-        <w:tabs>
-          <w:tab w:val="left" w:pos="360"/>
-          <w:tab w:val="left" w:pos="720"/>
-          <w:tab w:val="left" w:pos="1080"/>
-          <w:tab w:val="left" w:pos="1440"/>
-          <w:tab w:val="left" w:pos="1800"/>
-          <w:tab w:val="left" w:pos="2160"/>
-          <w:tab w:val="left" w:pos="2520"/>
-          <w:tab w:val="left" w:pos="2880"/>
-          <w:tab w:val="left" w:pos="3240"/>
-          <w:tab w:val="left" w:pos="3600"/>
-          <w:tab w:val="left" w:pos="3960"/>
-          <w:tab w:val="left" w:pos="4320"/>
-          <w:tab w:val="left" w:pos="4680"/>
-          <w:tab w:val="left" w:pos="5040"/>
-          <w:tab w:val="left" w:pos="5400"/>
-          <w:tab w:val="left" w:pos="5760"/>
-          <w:tab w:val="left" w:pos="6120"/>
-          <w:tab w:val="left" w:pos="6480"/>
-          <w:tab w:val="left" w:pos="6840"/>
-          <w:tab w:val="left" w:pos="7200"/>
-          <w:tab w:val="left" w:pos="7560"/>
-          <w:tab w:val="left" w:pos="7920"/>
-          <w:tab w:val="left" w:pos="8280"/>
-          <w:tab w:val="left" w:pos="8640"/>
-          <w:tab w:val="left" w:pos="9000"/>
-          <w:tab w:val="left" w:pos="9360"/>
-          <w:tab w:val="left" w:pos="9720"/>
-          <w:tab w:val="left" w:pos="10080"/>
-          <w:tab w:val="left" w:pos="10440"/>
-          <w:tab w:val="left" w:pos="10800"/>
-          <w:tab w:val="left" w:pos="11160"/>
-          <w:tab w:val="left" w:pos="11520"/>
-        </w:tabs>
-        <w:autoSpaceDE w:val="0"/>
-        <w:autoSpaceDN w:val="0"/>
-        <w:adjustRightInd w:val="0"/>
-        <w:spacing w:after="0" w:line="240" w:lineRule="auto"/>
-        <w:rPr>
-          <w:rFonts w:cs="Segoe Print"/>
-        </w:rPr>
-      </w:pPr>
-    </w:p>
-    <w:p>
-      <w:pPr>
-        <w:tabs>
-          <w:tab w:val="left" w:pos="360"/>
-          <w:tab w:val="left" w:pos="720"/>
-          <w:tab w:val="left" w:pos="1080"/>
-          <w:tab w:val="left" w:pos="1440"/>
-          <w:tab w:val="left" w:pos="1800"/>
-          <w:tab w:val="left" w:pos="2160"/>
-          <w:tab w:val="left" w:pos="2520"/>
-          <w:tab w:val="left" w:pos="2880"/>
-          <w:tab w:val="left" w:pos="3240"/>
-          <w:tab w:val="left" w:pos="3600"/>
-          <w:tab w:val="left" w:pos="3960"/>
-          <w:tab w:val="left" w:pos="4320"/>
-          <w:tab w:val="left" w:pos="4680"/>
-          <w:tab w:val="left" w:pos="5040"/>
-          <w:tab w:val="left" w:pos="5400"/>
-          <w:tab w:val="left" w:pos="5760"/>
-          <w:tab w:val="left" w:pos="6120"/>
-          <w:tab w:val="left" w:pos="6480"/>
-          <w:tab w:val="left" w:pos="6840"/>
-          <w:tab w:val="left" w:pos="7200"/>
-          <w:tab w:val="left" w:pos="7560"/>
-          <w:tab w:val="left" w:pos="7920"/>
-          <w:tab w:val="left" w:pos="8280"/>
-          <w:tab w:val="left" w:pos="8640"/>
-          <w:tab w:val="left" w:pos="9000"/>
-          <w:tab w:val="left" w:pos="9360"/>
-          <w:tab w:val="left" w:pos="9720"/>
-          <w:tab w:val="left" w:pos="10080"/>
-          <w:tab w:val="left" w:pos="10440"/>
-          <w:tab w:val="left" w:pos="10800"/>
-          <w:tab w:val="left" w:pos="11160"/>
-          <w:tab w:val="left" w:pos="11520"/>
-        </w:tabs>
-        <w:autoSpaceDE w:val="0"/>
-        <w:autoSpaceDN w:val="0"/>
-        <w:adjustRightInd w:val="0"/>
-        <w:spacing w:after="0" w:line="240" w:lineRule="auto"/>
-        <w:rPr>
-          <w:rFonts w:cs="Segoe Print"/>
-        </w:rPr>
-      </w:pPr>
-      <w:r>
-        <w:rPr>
-          <w:rFonts w:cs="Segoe Print"/>
-        </w:rPr>
-        <w:t>Patient's should not continue to tick down their own clocks if they are being interacted with. So I need to create a check somewhere that will prevent this from happening. It can be in the patient class itself. The problem is, do I have a function called inside the patient that flips the switch or should it be done from outside? For instance, if the player clicks on this patient while their in a waiting room chair. The patients UI will pop up. At this point, the patient needs to stop ticking down its timer. And when this UI is closed, either by performing an action or inaction, the timer needs to either continue clicking, or remain stopped.</w:t>
-      </w:r>
-    </w:p>
-    <w:p>
-      <w:pPr>
-        <w:tabs>
-          <w:tab w:val="left" w:pos="360"/>
-          <w:tab w:val="left" w:pos="720"/>
-          <w:tab w:val="left" w:pos="1080"/>
-          <w:tab w:val="left" w:pos="1440"/>
-          <w:tab w:val="left" w:pos="1800"/>
-          <w:tab w:val="left" w:pos="2160"/>
-          <w:tab w:val="left" w:pos="2520"/>
-          <w:tab w:val="left" w:pos="2880"/>
-          <w:tab w:val="left" w:pos="3240"/>
-          <w:tab w:val="left" w:pos="3600"/>
-          <w:tab w:val="left" w:pos="3960"/>
-          <w:tab w:val="left" w:pos="4320"/>
-          <w:tab w:val="left" w:pos="4680"/>
-          <w:tab w:val="left" w:pos="5040"/>
-          <w:tab w:val="left" w:pos="5400"/>
-          <w:tab w:val="left" w:pos="5760"/>
-          <w:tab w:val="left" w:pos="6120"/>
-          <w:tab w:val="left" w:pos="6480"/>
-          <w:tab w:val="left" w:pos="6840"/>
-          <w:tab w:val="left" w:pos="7200"/>
-          <w:tab w:val="left" w:pos="7560"/>
-          <w:tab w:val="left" w:pos="7920"/>
-          <w:tab w:val="left" w:pos="8280"/>
-          <w:tab w:val="left" w:pos="8640"/>
-          <w:tab w:val="left" w:pos="9000"/>
-          <w:tab w:val="left" w:pos="9360"/>
-          <w:tab w:val="left" w:pos="9720"/>
-          <w:tab w:val="left" w:pos="10080"/>
-          <w:tab w:val="left" w:pos="10440"/>
-          <w:tab w:val="left" w:pos="10800"/>
-          <w:tab w:val="left" w:pos="11160"/>
-          <w:tab w:val="left" w:pos="11520"/>
-        </w:tabs>
-        <w:autoSpaceDE w:val="0"/>
-        <w:autoSpaceDN w:val="0"/>
-        <w:adjustRightInd w:val="0"/>
-        <w:spacing w:after="0" w:line="240" w:lineRule="auto"/>
-        <w:rPr>
-          <w:rFonts w:cs="Segoe Print"/>
-        </w:rPr>
-      </w:pPr>
-    </w:p>
-    <w:p>
-      <w:pPr>
-        <w:tabs>
-          <w:tab w:val="left" w:pos="360"/>
-          <w:tab w:val="left" w:pos="720"/>
-          <w:tab w:val="left" w:pos="1080"/>
-          <w:tab w:val="left" w:pos="1440"/>
-          <w:tab w:val="left" w:pos="1800"/>
-          <w:tab w:val="left" w:pos="2160"/>
-          <w:tab w:val="left" w:pos="2520"/>
-          <w:tab w:val="left" w:pos="2880"/>
-          <w:tab w:val="left" w:pos="3240"/>
-          <w:tab w:val="left" w:pos="3600"/>
-          <w:tab w:val="left" w:pos="3960"/>
-          <w:tab w:val="left" w:pos="4320"/>
-          <w:tab w:val="left" w:pos="4680"/>
-          <w:tab w:val="left" w:pos="5040"/>
-          <w:tab w:val="left" w:pos="5400"/>
-          <w:tab w:val="left" w:pos="5760"/>
-          <w:tab w:val="left" w:pos="6120"/>
-          <w:tab w:val="left" w:pos="6480"/>
-          <w:tab w:val="left" w:pos="6840"/>
-          <w:tab w:val="left" w:pos="7200"/>
-          <w:tab w:val="left" w:pos="7560"/>
-          <w:tab w:val="left" w:pos="7920"/>
-          <w:tab w:val="left" w:pos="8280"/>
-          <w:tab w:val="left" w:pos="8640"/>
-          <w:tab w:val="left" w:pos="9000"/>
-          <w:tab w:val="left" w:pos="9360"/>
-          <w:tab w:val="left" w:pos="9720"/>
-          <w:tab w:val="left" w:pos="10080"/>
-          <w:tab w:val="left" w:pos="10440"/>
-          <w:tab w:val="left" w:pos="10800"/>
-          <w:tab w:val="left" w:pos="11160"/>
-          <w:tab w:val="left" w:pos="11520"/>
-        </w:tabs>
-        <w:autoSpaceDE w:val="0"/>
-        <w:autoSpaceDN w:val="0"/>
-        <w:adjustRightInd w:val="0"/>
-        <w:spacing w:after="0" w:line="240" w:lineRule="auto"/>
-        <w:rPr>
-          <w:rFonts w:cs="Segoe Print"/>
-        </w:rPr>
-      </w:pPr>
-      <w:r>
-        <w:rPr>
-          <w:rFonts w:cs="Segoe Print"/>
-        </w:rPr>
-        <w:t xml:space="preserve">I feel like outside would be better. For instance the UI will know what action was made by the player, and can inform the patient of this action. So in this instance. UI Opens. UI informs patient to halt timers. </w:t>
+      <w:proofErr w:type="gramStart"/>
+      <w:r>
+        <w:rPr>
+          <w:rFonts w:cs="Segoe Print"/>
+        </w:rPr>
+        <w:t>Creating a person class to be the parent of both Nurse and Patient.</w:t>
+      </w:r>
+      <w:proofErr w:type="gramEnd"/>
+      <w:r>
+        <w:rPr>
+          <w:rFonts w:cs="Segoe Print"/>
+        </w:rPr>
+        <w:t xml:space="preserve"> The main reason is for movement. If movement is handled through the person class, then I won't have to differentiate between calls later on. I feel like there should be more that the person class can do, but I can get back to that later once I have movement working.</w:t>
+      </w:r>
+    </w:p>
+    <w:p>
+      <w:pPr>
+        <w:tabs>
+          <w:tab w:val="left" w:pos="360"/>
+          <w:tab w:val="left" w:pos="720"/>
+          <w:tab w:val="left" w:pos="1080"/>
+          <w:tab w:val="left" w:pos="1440"/>
+          <w:tab w:val="left" w:pos="1800"/>
+          <w:tab w:val="left" w:pos="2160"/>
+          <w:tab w:val="left" w:pos="2520"/>
+          <w:tab w:val="left" w:pos="2880"/>
+          <w:tab w:val="left" w:pos="3240"/>
+          <w:tab w:val="left" w:pos="3600"/>
+          <w:tab w:val="left" w:pos="3960"/>
+          <w:tab w:val="left" w:pos="4320"/>
+          <w:tab w:val="left" w:pos="4680"/>
+          <w:tab w:val="left" w:pos="5040"/>
+          <w:tab w:val="left" w:pos="5400"/>
+          <w:tab w:val="left" w:pos="5760"/>
+          <w:tab w:val="left" w:pos="6120"/>
+          <w:tab w:val="left" w:pos="6480"/>
+          <w:tab w:val="left" w:pos="6840"/>
+          <w:tab w:val="left" w:pos="7200"/>
+          <w:tab w:val="left" w:pos="7560"/>
+          <w:tab w:val="left" w:pos="7920"/>
+          <w:tab w:val="left" w:pos="8280"/>
+          <w:tab w:val="left" w:pos="8640"/>
+          <w:tab w:val="left" w:pos="9000"/>
+          <w:tab w:val="left" w:pos="9360"/>
+          <w:tab w:val="left" w:pos="9720"/>
+          <w:tab w:val="left" w:pos="10080"/>
+          <w:tab w:val="left" w:pos="10440"/>
+          <w:tab w:val="left" w:pos="10800"/>
+          <w:tab w:val="left" w:pos="11160"/>
+          <w:tab w:val="left" w:pos="11520"/>
+        </w:tabs>
+        <w:autoSpaceDE w:val="0"/>
+        <w:autoSpaceDN w:val="0"/>
+        <w:adjustRightInd w:val="0"/>
+        <w:spacing w:after="0" w:line="240" w:lineRule="auto"/>
+        <w:rPr>
+          <w:rFonts w:cs="Segoe Print"/>
+        </w:rPr>
+      </w:pPr>
+    </w:p>
+    <w:p>
+      <w:pPr>
+        <w:tabs>
+          <w:tab w:val="left" w:pos="360"/>
+          <w:tab w:val="left" w:pos="720"/>
+          <w:tab w:val="left" w:pos="1080"/>
+          <w:tab w:val="left" w:pos="1440"/>
+          <w:tab w:val="left" w:pos="1800"/>
+          <w:tab w:val="left" w:pos="2160"/>
+          <w:tab w:val="left" w:pos="2520"/>
+          <w:tab w:val="left" w:pos="2880"/>
+          <w:tab w:val="left" w:pos="3240"/>
+          <w:tab w:val="left" w:pos="3600"/>
+          <w:tab w:val="left" w:pos="3960"/>
+          <w:tab w:val="left" w:pos="4320"/>
+          <w:tab w:val="left" w:pos="4680"/>
+          <w:tab w:val="left" w:pos="5040"/>
+          <w:tab w:val="left" w:pos="5400"/>
+          <w:tab w:val="left" w:pos="5760"/>
+          <w:tab w:val="left" w:pos="6120"/>
+          <w:tab w:val="left" w:pos="6480"/>
+          <w:tab w:val="left" w:pos="6840"/>
+          <w:tab w:val="left" w:pos="7200"/>
+          <w:tab w:val="left" w:pos="7560"/>
+          <w:tab w:val="left" w:pos="7920"/>
+          <w:tab w:val="left" w:pos="8280"/>
+          <w:tab w:val="left" w:pos="8640"/>
+          <w:tab w:val="left" w:pos="9000"/>
+          <w:tab w:val="left" w:pos="9360"/>
+          <w:tab w:val="left" w:pos="9720"/>
+          <w:tab w:val="left" w:pos="10080"/>
+          <w:tab w:val="left" w:pos="10440"/>
+          <w:tab w:val="left" w:pos="10800"/>
+          <w:tab w:val="left" w:pos="11160"/>
+          <w:tab w:val="left" w:pos="11520"/>
+        </w:tabs>
+        <w:autoSpaceDE w:val="0"/>
+        <w:autoSpaceDN w:val="0"/>
+        <w:adjustRightInd w:val="0"/>
+        <w:spacing w:after="0" w:line="240" w:lineRule="auto"/>
+        <w:rPr>
+          <w:rFonts w:cs="Segoe Print"/>
+        </w:rPr>
+      </w:pPr>
+      <w:r>
+        <w:rPr>
+          <w:rFonts w:cs="Segoe Print"/>
+        </w:rPr>
+        <w:t xml:space="preserve">I would like a way to differentiate between nurses and Patients, and I think tags may be the best way. This will allow the Person class to differentiate what it does. So for instance, when a location/hotspot has been reached, the Person class will inform the object to update </w:t>
+      </w:r>
+      <w:proofErr w:type="spellStart"/>
+      <w:proofErr w:type="gramStart"/>
+      <w:r>
+        <w:rPr>
+          <w:rFonts w:cs="Segoe Print"/>
+        </w:rPr>
+        <w:t>it's</w:t>
+      </w:r>
+      <w:proofErr w:type="spellEnd"/>
+      <w:proofErr w:type="gramEnd"/>
+      <w:r>
+        <w:rPr>
+          <w:rFonts w:cs="Segoe Print"/>
+        </w:rPr>
+        <w:t xml:space="preserve"> status. A patient that was moving to the reception desk would therefore update </w:t>
+      </w:r>
+      <w:proofErr w:type="spellStart"/>
+      <w:proofErr w:type="gramStart"/>
+      <w:r>
+        <w:rPr>
+          <w:rFonts w:cs="Segoe Print"/>
+        </w:rPr>
+        <w:t>it's</w:t>
+      </w:r>
+      <w:proofErr w:type="spellEnd"/>
+      <w:proofErr w:type="gramEnd"/>
+      <w:r>
+        <w:rPr>
+          <w:rFonts w:cs="Segoe Print"/>
+        </w:rPr>
+        <w:t xml:space="preserve"> status to match that. And a nurse on the other hand would open up the dialogue box for the first available patient.</w:t>
+      </w:r>
+    </w:p>
+    <w:p>
+      <w:pPr>
+        <w:tabs>
+          <w:tab w:val="left" w:pos="360"/>
+          <w:tab w:val="left" w:pos="720"/>
+          <w:tab w:val="left" w:pos="1080"/>
+          <w:tab w:val="left" w:pos="1440"/>
+          <w:tab w:val="left" w:pos="1800"/>
+          <w:tab w:val="left" w:pos="2160"/>
+          <w:tab w:val="left" w:pos="2520"/>
+          <w:tab w:val="left" w:pos="2880"/>
+          <w:tab w:val="left" w:pos="3240"/>
+          <w:tab w:val="left" w:pos="3600"/>
+          <w:tab w:val="left" w:pos="3960"/>
+          <w:tab w:val="left" w:pos="4320"/>
+          <w:tab w:val="left" w:pos="4680"/>
+          <w:tab w:val="left" w:pos="5040"/>
+          <w:tab w:val="left" w:pos="5400"/>
+          <w:tab w:val="left" w:pos="5760"/>
+          <w:tab w:val="left" w:pos="6120"/>
+          <w:tab w:val="left" w:pos="6480"/>
+          <w:tab w:val="left" w:pos="6840"/>
+          <w:tab w:val="left" w:pos="7200"/>
+          <w:tab w:val="left" w:pos="7560"/>
+          <w:tab w:val="left" w:pos="7920"/>
+          <w:tab w:val="left" w:pos="8280"/>
+          <w:tab w:val="left" w:pos="8640"/>
+          <w:tab w:val="left" w:pos="9000"/>
+          <w:tab w:val="left" w:pos="9360"/>
+          <w:tab w:val="left" w:pos="9720"/>
+          <w:tab w:val="left" w:pos="10080"/>
+          <w:tab w:val="left" w:pos="10440"/>
+          <w:tab w:val="left" w:pos="10800"/>
+          <w:tab w:val="left" w:pos="11160"/>
+          <w:tab w:val="left" w:pos="11520"/>
+        </w:tabs>
+        <w:autoSpaceDE w:val="0"/>
+        <w:autoSpaceDN w:val="0"/>
+        <w:adjustRightInd w:val="0"/>
+        <w:spacing w:after="0" w:line="240" w:lineRule="auto"/>
+        <w:rPr>
+          <w:rFonts w:cs="Segoe Print"/>
+        </w:rPr>
+      </w:pPr>
+    </w:p>
+    <w:p>
+      <w:pPr>
+        <w:tabs>
+          <w:tab w:val="left" w:pos="360"/>
+          <w:tab w:val="left" w:pos="720"/>
+          <w:tab w:val="left" w:pos="1080"/>
+          <w:tab w:val="left" w:pos="1440"/>
+          <w:tab w:val="left" w:pos="1800"/>
+          <w:tab w:val="left" w:pos="2160"/>
+          <w:tab w:val="left" w:pos="2520"/>
+          <w:tab w:val="left" w:pos="2880"/>
+          <w:tab w:val="left" w:pos="3240"/>
+          <w:tab w:val="left" w:pos="3600"/>
+          <w:tab w:val="left" w:pos="3960"/>
+          <w:tab w:val="left" w:pos="4320"/>
+          <w:tab w:val="left" w:pos="4680"/>
+          <w:tab w:val="left" w:pos="5040"/>
+          <w:tab w:val="left" w:pos="5400"/>
+          <w:tab w:val="left" w:pos="5760"/>
+          <w:tab w:val="left" w:pos="6120"/>
+          <w:tab w:val="left" w:pos="6480"/>
+          <w:tab w:val="left" w:pos="6840"/>
+          <w:tab w:val="left" w:pos="7200"/>
+          <w:tab w:val="left" w:pos="7560"/>
+          <w:tab w:val="left" w:pos="7920"/>
+          <w:tab w:val="left" w:pos="8280"/>
+          <w:tab w:val="left" w:pos="8640"/>
+          <w:tab w:val="left" w:pos="9000"/>
+          <w:tab w:val="left" w:pos="9360"/>
+          <w:tab w:val="left" w:pos="9720"/>
+          <w:tab w:val="left" w:pos="10080"/>
+          <w:tab w:val="left" w:pos="10440"/>
+          <w:tab w:val="left" w:pos="10800"/>
+          <w:tab w:val="left" w:pos="11160"/>
+          <w:tab w:val="left" w:pos="11520"/>
+        </w:tabs>
+        <w:autoSpaceDE w:val="0"/>
+        <w:autoSpaceDN w:val="0"/>
+        <w:adjustRightInd w:val="0"/>
+        <w:spacing w:after="0" w:line="240" w:lineRule="auto"/>
+        <w:rPr>
+          <w:rFonts w:cs="Segoe Print"/>
+        </w:rPr>
+      </w:pPr>
+      <w:proofErr w:type="gramStart"/>
+      <w:r>
+        <w:rPr>
+          <w:rFonts w:cs="Segoe Print"/>
+        </w:rPr>
+        <w:t>Patient's</w:t>
+      </w:r>
+      <w:proofErr w:type="gramEnd"/>
+      <w:r>
+        <w:rPr>
+          <w:rFonts w:cs="Segoe Print"/>
+        </w:rPr>
+        <w:t xml:space="preserve"> should not continue to tick down their own clocks if they are being interacted with. So I need to create a check somewhere that will prevent this from happening. It can be in the patient class itself. The problem is, do I have a function called inside the patient that flips the switch or should it be done from outside? </w:t>
+      </w:r>
+      <w:proofErr w:type="gramStart"/>
+      <w:r>
+        <w:rPr>
+          <w:rFonts w:cs="Segoe Print"/>
+        </w:rPr>
+        <w:t xml:space="preserve">For instance, if the player clicks on this patient while </w:t>
+      </w:r>
+      <w:proofErr w:type="spellStart"/>
+      <w:r>
+        <w:rPr>
+          <w:rFonts w:cs="Segoe Print"/>
+        </w:rPr>
+        <w:t>their</w:t>
+      </w:r>
+      <w:proofErr w:type="spellEnd"/>
+      <w:r>
+        <w:rPr>
+          <w:rFonts w:cs="Segoe Print"/>
+        </w:rPr>
+        <w:t xml:space="preserve"> in a waiting room chair.</w:t>
+      </w:r>
+      <w:proofErr w:type="gramEnd"/>
+      <w:r>
+        <w:rPr>
+          <w:rFonts w:cs="Segoe Print"/>
+        </w:rPr>
+        <w:t xml:space="preserve"> The patients UI will pop up. At this point, the patient needs to stop ticking down its timer. And when this UI is closed, either by performing an action or inaction, the timer needs to either continue clicking, or remain stopped.</w:t>
+      </w:r>
+    </w:p>
+    <w:p>
+      <w:pPr>
+        <w:tabs>
+          <w:tab w:val="left" w:pos="360"/>
+          <w:tab w:val="left" w:pos="720"/>
+          <w:tab w:val="left" w:pos="1080"/>
+          <w:tab w:val="left" w:pos="1440"/>
+          <w:tab w:val="left" w:pos="1800"/>
+          <w:tab w:val="left" w:pos="2160"/>
+          <w:tab w:val="left" w:pos="2520"/>
+          <w:tab w:val="left" w:pos="2880"/>
+          <w:tab w:val="left" w:pos="3240"/>
+          <w:tab w:val="left" w:pos="3600"/>
+          <w:tab w:val="left" w:pos="3960"/>
+          <w:tab w:val="left" w:pos="4320"/>
+          <w:tab w:val="left" w:pos="4680"/>
+          <w:tab w:val="left" w:pos="5040"/>
+          <w:tab w:val="left" w:pos="5400"/>
+          <w:tab w:val="left" w:pos="5760"/>
+          <w:tab w:val="left" w:pos="6120"/>
+          <w:tab w:val="left" w:pos="6480"/>
+          <w:tab w:val="left" w:pos="6840"/>
+          <w:tab w:val="left" w:pos="7200"/>
+          <w:tab w:val="left" w:pos="7560"/>
+          <w:tab w:val="left" w:pos="7920"/>
+          <w:tab w:val="left" w:pos="8280"/>
+          <w:tab w:val="left" w:pos="8640"/>
+          <w:tab w:val="left" w:pos="9000"/>
+          <w:tab w:val="left" w:pos="9360"/>
+          <w:tab w:val="left" w:pos="9720"/>
+          <w:tab w:val="left" w:pos="10080"/>
+          <w:tab w:val="left" w:pos="10440"/>
+          <w:tab w:val="left" w:pos="10800"/>
+          <w:tab w:val="left" w:pos="11160"/>
+          <w:tab w:val="left" w:pos="11520"/>
+        </w:tabs>
+        <w:autoSpaceDE w:val="0"/>
+        <w:autoSpaceDN w:val="0"/>
+        <w:adjustRightInd w:val="0"/>
+        <w:spacing w:after="0" w:line="240" w:lineRule="auto"/>
+        <w:rPr>
+          <w:rFonts w:cs="Segoe Print"/>
+        </w:rPr>
+      </w:pPr>
+    </w:p>
+    <w:p>
+      <w:pPr>
+        <w:tabs>
+          <w:tab w:val="left" w:pos="360"/>
+          <w:tab w:val="left" w:pos="720"/>
+          <w:tab w:val="left" w:pos="1080"/>
+          <w:tab w:val="left" w:pos="1440"/>
+          <w:tab w:val="left" w:pos="1800"/>
+          <w:tab w:val="left" w:pos="2160"/>
+          <w:tab w:val="left" w:pos="2520"/>
+          <w:tab w:val="left" w:pos="2880"/>
+          <w:tab w:val="left" w:pos="3240"/>
+          <w:tab w:val="left" w:pos="3600"/>
+          <w:tab w:val="left" w:pos="3960"/>
+          <w:tab w:val="left" w:pos="4320"/>
+          <w:tab w:val="left" w:pos="4680"/>
+          <w:tab w:val="left" w:pos="5040"/>
+          <w:tab w:val="left" w:pos="5400"/>
+          <w:tab w:val="left" w:pos="5760"/>
+          <w:tab w:val="left" w:pos="6120"/>
+          <w:tab w:val="left" w:pos="6480"/>
+          <w:tab w:val="left" w:pos="6840"/>
+          <w:tab w:val="left" w:pos="7200"/>
+          <w:tab w:val="left" w:pos="7560"/>
+          <w:tab w:val="left" w:pos="7920"/>
+          <w:tab w:val="left" w:pos="8280"/>
+          <w:tab w:val="left" w:pos="8640"/>
+          <w:tab w:val="left" w:pos="9000"/>
+          <w:tab w:val="left" w:pos="9360"/>
+          <w:tab w:val="left" w:pos="9720"/>
+          <w:tab w:val="left" w:pos="10080"/>
+          <w:tab w:val="left" w:pos="10440"/>
+          <w:tab w:val="left" w:pos="10800"/>
+          <w:tab w:val="left" w:pos="11160"/>
+          <w:tab w:val="left" w:pos="11520"/>
+        </w:tabs>
+        <w:autoSpaceDE w:val="0"/>
+        <w:autoSpaceDN w:val="0"/>
+        <w:adjustRightInd w:val="0"/>
+        <w:spacing w:after="0" w:line="240" w:lineRule="auto"/>
+        <w:rPr>
+          <w:rFonts w:cs="Segoe Print"/>
+        </w:rPr>
+      </w:pPr>
+      <w:r>
+        <w:rPr>
+          <w:rFonts w:cs="Segoe Print"/>
+        </w:rPr>
+        <w:t xml:space="preserve">I feel like outside would be better. For instance the UI will know what action was made by the player, and can inform the patient of this action. </w:t>
+      </w:r>
+      <w:proofErr w:type="gramStart"/>
+      <w:r>
+        <w:rPr>
+          <w:rFonts w:cs="Segoe Print"/>
+        </w:rPr>
+        <w:t>So in this instance.</w:t>
+      </w:r>
+      <w:proofErr w:type="gramEnd"/>
+      <w:r>
+        <w:rPr>
+          <w:rFonts w:cs="Segoe Print"/>
+        </w:rPr>
+        <w:t xml:space="preserve"> </w:t>
+      </w:r>
+      <w:proofErr w:type="gramStart"/>
+      <w:r>
+        <w:rPr>
+          <w:rFonts w:cs="Segoe Print"/>
+        </w:rPr>
+        <w:t>UI Opens.</w:t>
+      </w:r>
+      <w:proofErr w:type="gramEnd"/>
+      <w:r>
+        <w:rPr>
+          <w:rFonts w:cs="Segoe Print"/>
+        </w:rPr>
+        <w:t xml:space="preserve"> UI informs patient to halt timers. </w:t>
       </w:r>
       <w:r>
         <w:rPr>
           <w:rFonts w:cs="Segoe Print"/>
         </w:rPr>
         <w:lastRenderedPageBreak/>
-        <w:t xml:space="preserve">If the player clicks "Treat", the UI closes, the patient's timer remains halted, and the patient moves. If the Player clicks "A room will be ready soon", the UI should close, the patient should have the pacification delay added to it's current timer, and the current timer should become un-frozen/halted. In both of these situations, I also feel that the UI should inform the current hotspot of what happened. So if the patient is moving elsewhere, the hotspot should free itself up, and change it's status. </w:t>
-      </w:r>
-    </w:p>
-    <w:p>
-      <w:pPr>
-        <w:tabs>
-          <w:tab w:val="left" w:pos="360"/>
-          <w:tab w:val="left" w:pos="720"/>
-          <w:tab w:val="left" w:pos="1080"/>
-          <w:tab w:val="left" w:pos="1440"/>
-          <w:tab w:val="left" w:pos="1800"/>
-          <w:tab w:val="left" w:pos="2160"/>
-          <w:tab w:val="left" w:pos="2520"/>
-          <w:tab w:val="left" w:pos="2880"/>
-          <w:tab w:val="left" w:pos="3240"/>
-          <w:tab w:val="left" w:pos="3600"/>
-          <w:tab w:val="left" w:pos="3960"/>
-          <w:tab w:val="left" w:pos="4320"/>
-          <w:tab w:val="left" w:pos="4680"/>
-          <w:tab w:val="left" w:pos="5040"/>
-          <w:tab w:val="left" w:pos="5400"/>
-          <w:tab w:val="left" w:pos="5760"/>
-          <w:tab w:val="left" w:pos="6120"/>
-          <w:tab w:val="left" w:pos="6480"/>
-          <w:tab w:val="left" w:pos="6840"/>
-          <w:tab w:val="left" w:pos="7200"/>
-          <w:tab w:val="left" w:pos="7560"/>
-          <w:tab w:val="left" w:pos="7920"/>
-          <w:tab w:val="left" w:pos="8280"/>
-          <w:tab w:val="left" w:pos="8640"/>
-          <w:tab w:val="left" w:pos="9000"/>
-          <w:tab w:val="left" w:pos="9360"/>
-          <w:tab w:val="left" w:pos="9720"/>
-          <w:tab w:val="left" w:pos="10080"/>
-          <w:tab w:val="left" w:pos="10440"/>
-          <w:tab w:val="left" w:pos="10800"/>
-          <w:tab w:val="left" w:pos="11160"/>
-          <w:tab w:val="left" w:pos="11520"/>
-        </w:tabs>
-        <w:autoSpaceDE w:val="0"/>
-        <w:autoSpaceDN w:val="0"/>
-        <w:adjustRightInd w:val="0"/>
-        <w:spacing w:after="0" w:line="240" w:lineRule="auto"/>
-        <w:rPr>
-          <w:rFonts w:cs="Segoe Print"/>
-        </w:rPr>
-      </w:pPr>
-    </w:p>
-    <w:p>
-      <w:pPr>
-        <w:tabs>
-          <w:tab w:val="left" w:pos="360"/>
-          <w:tab w:val="left" w:pos="720"/>
-          <w:tab w:val="left" w:pos="1080"/>
-          <w:tab w:val="left" w:pos="1440"/>
-          <w:tab w:val="left" w:pos="1800"/>
-          <w:tab w:val="left" w:pos="2160"/>
-          <w:tab w:val="left" w:pos="2520"/>
-          <w:tab w:val="left" w:pos="2880"/>
-          <w:tab w:val="left" w:pos="3240"/>
-          <w:tab w:val="left" w:pos="3600"/>
-          <w:tab w:val="left" w:pos="3960"/>
-          <w:tab w:val="left" w:pos="4320"/>
-          <w:tab w:val="left" w:pos="4680"/>
-          <w:tab w:val="left" w:pos="5040"/>
-          <w:tab w:val="left" w:pos="5400"/>
-          <w:tab w:val="left" w:pos="5760"/>
-          <w:tab w:val="left" w:pos="6120"/>
-          <w:tab w:val="left" w:pos="6480"/>
-          <w:tab w:val="left" w:pos="6840"/>
-          <w:tab w:val="left" w:pos="7200"/>
-          <w:tab w:val="left" w:pos="7560"/>
-          <w:tab w:val="left" w:pos="7920"/>
-          <w:tab w:val="left" w:pos="8280"/>
-          <w:tab w:val="left" w:pos="8640"/>
-          <w:tab w:val="left" w:pos="9000"/>
-          <w:tab w:val="left" w:pos="9360"/>
-          <w:tab w:val="left" w:pos="9720"/>
-          <w:tab w:val="left" w:pos="10080"/>
-          <w:tab w:val="left" w:pos="10440"/>
-          <w:tab w:val="left" w:pos="10800"/>
-          <w:tab w:val="left" w:pos="11160"/>
-          <w:tab w:val="left" w:pos="11520"/>
-        </w:tabs>
-        <w:autoSpaceDE w:val="0"/>
-        <w:autoSpaceDN w:val="0"/>
-        <w:adjustRightInd w:val="0"/>
-        <w:spacing w:after="0" w:line="240" w:lineRule="auto"/>
-        <w:rPr>
-          <w:rFonts w:cs="Segoe Print"/>
-        </w:rPr>
-      </w:pPr>
-      <w:r>
-        <w:rPr>
-          <w:rFonts w:cs="Segoe Print"/>
-        </w:rPr>
-        <w:t xml:space="preserve">At the same time though, a Patient may also need to be the one informing it's current holder/hotspot that it's leaving. So it may be better if the UI doesn't handle this, and only the patient does. This is simply because the UI would have to have more added onto/into it to handle that, while the patient already has to inform the hotspot due to the fact it can leave/storm out. </w:t>
-      </w:r>
-    </w:p>
-    <w:p>
-      <w:pPr>
-        <w:tabs>
-          <w:tab w:val="left" w:pos="360"/>
-          <w:tab w:val="left" w:pos="720"/>
-          <w:tab w:val="left" w:pos="1080"/>
-          <w:tab w:val="left" w:pos="1440"/>
-          <w:tab w:val="left" w:pos="1800"/>
-          <w:tab w:val="left" w:pos="2160"/>
-          <w:tab w:val="left" w:pos="2520"/>
-          <w:tab w:val="left" w:pos="2880"/>
-          <w:tab w:val="left" w:pos="3240"/>
-          <w:tab w:val="left" w:pos="3600"/>
-          <w:tab w:val="left" w:pos="3960"/>
-          <w:tab w:val="left" w:pos="4320"/>
-          <w:tab w:val="left" w:pos="4680"/>
-          <w:tab w:val="left" w:pos="5040"/>
-          <w:tab w:val="left" w:pos="5400"/>
-          <w:tab w:val="left" w:pos="5760"/>
-          <w:tab w:val="left" w:pos="6120"/>
-          <w:tab w:val="left" w:pos="6480"/>
-          <w:tab w:val="left" w:pos="6840"/>
-          <w:tab w:val="left" w:pos="7200"/>
-          <w:tab w:val="left" w:pos="7560"/>
-          <w:tab w:val="left" w:pos="7920"/>
-          <w:tab w:val="left" w:pos="8280"/>
-          <w:tab w:val="left" w:pos="8640"/>
-          <w:tab w:val="left" w:pos="9000"/>
-          <w:tab w:val="left" w:pos="9360"/>
-          <w:tab w:val="left" w:pos="9720"/>
-          <w:tab w:val="left" w:pos="10080"/>
-          <w:tab w:val="left" w:pos="10440"/>
-          <w:tab w:val="left" w:pos="10800"/>
-          <w:tab w:val="left" w:pos="11160"/>
-          <w:tab w:val="left" w:pos="11520"/>
-        </w:tabs>
-        <w:autoSpaceDE w:val="0"/>
-        <w:autoSpaceDN w:val="0"/>
-        <w:adjustRightInd w:val="0"/>
-        <w:spacing w:after="0" w:line="240" w:lineRule="auto"/>
-        <w:rPr>
-          <w:rFonts w:cs="Segoe Print"/>
-        </w:rPr>
-      </w:pPr>
-    </w:p>
-    <w:p>
-      <w:pPr>
-        <w:tabs>
-          <w:tab w:val="left" w:pos="360"/>
-          <w:tab w:val="left" w:pos="720"/>
-          <w:tab w:val="left" w:pos="1080"/>
-          <w:tab w:val="left" w:pos="1440"/>
-          <w:tab w:val="left" w:pos="1800"/>
-          <w:tab w:val="left" w:pos="2160"/>
-          <w:tab w:val="left" w:pos="2520"/>
-          <w:tab w:val="left" w:pos="2880"/>
-          <w:tab w:val="left" w:pos="3240"/>
-          <w:tab w:val="left" w:pos="3600"/>
-          <w:tab w:val="left" w:pos="3960"/>
-          <w:tab w:val="left" w:pos="4320"/>
-          <w:tab w:val="left" w:pos="4680"/>
-          <w:tab w:val="left" w:pos="5040"/>
-          <w:tab w:val="left" w:pos="5400"/>
-          <w:tab w:val="left" w:pos="5760"/>
-          <w:tab w:val="left" w:pos="6120"/>
-          <w:tab w:val="left" w:pos="6480"/>
-          <w:tab w:val="left" w:pos="6840"/>
-          <w:tab w:val="left" w:pos="7200"/>
-          <w:tab w:val="left" w:pos="7560"/>
-          <w:tab w:val="left" w:pos="7920"/>
-          <w:tab w:val="left" w:pos="8280"/>
-          <w:tab w:val="left" w:pos="8640"/>
-          <w:tab w:val="left" w:pos="9000"/>
-          <w:tab w:val="left" w:pos="9360"/>
-          <w:tab w:val="left" w:pos="9720"/>
-          <w:tab w:val="left" w:pos="10080"/>
-          <w:tab w:val="left" w:pos="10440"/>
-          <w:tab w:val="left" w:pos="10800"/>
-          <w:tab w:val="left" w:pos="11160"/>
-          <w:tab w:val="left" w:pos="11520"/>
-        </w:tabs>
-        <w:autoSpaceDE w:val="0"/>
-        <w:autoSpaceDN w:val="0"/>
-        <w:adjustRightInd w:val="0"/>
-        <w:spacing w:after="0" w:line="240" w:lineRule="auto"/>
-        <w:rPr>
-          <w:rFonts w:cs="Segoe Print"/>
-        </w:rPr>
-      </w:pPr>
-      <w:r>
-        <w:rPr>
-          <w:rFonts w:cs="Segoe Print"/>
-        </w:rPr>
-        <w:t>Should the ever present patient patience timer be a total amount of time or segments of time? And if it's segmented, should leftover time be added back to make a new total or should it simply be gone? The former would mean that the player has at least 50 seconds to get the patient in and out. The latter would mean that the player has only 15 seconds to sit the patient down in a room or in the waiting room. If this time elapses, the patient leaves. And the addition to segmented would mean if the player sat the patient down with 5 seconds left, do those 5 seconds simply get lost? Or do they get added onto the next timer. Also, if the patient is briefly pacified (more time added), does this extra time get added as well or no?</w:t>
-      </w:r>
-    </w:p>
-    <w:p>
-      <w:pPr>
-        <w:tabs>
-          <w:tab w:val="left" w:pos="360"/>
-          <w:tab w:val="left" w:pos="720"/>
-          <w:tab w:val="left" w:pos="1080"/>
-          <w:tab w:val="left" w:pos="1440"/>
-          <w:tab w:val="left" w:pos="1800"/>
-          <w:tab w:val="left" w:pos="2160"/>
-          <w:tab w:val="left" w:pos="2520"/>
-          <w:tab w:val="left" w:pos="2880"/>
-          <w:tab w:val="left" w:pos="3240"/>
-          <w:tab w:val="left" w:pos="3600"/>
-          <w:tab w:val="left" w:pos="3960"/>
-          <w:tab w:val="left" w:pos="4320"/>
-          <w:tab w:val="left" w:pos="4680"/>
-          <w:tab w:val="left" w:pos="5040"/>
-          <w:tab w:val="left" w:pos="5400"/>
-          <w:tab w:val="left" w:pos="5760"/>
-          <w:tab w:val="left" w:pos="6120"/>
-          <w:tab w:val="left" w:pos="6480"/>
-          <w:tab w:val="left" w:pos="6840"/>
-          <w:tab w:val="left" w:pos="7200"/>
-          <w:tab w:val="left" w:pos="7560"/>
-          <w:tab w:val="left" w:pos="7920"/>
-          <w:tab w:val="left" w:pos="8280"/>
-          <w:tab w:val="left" w:pos="8640"/>
-          <w:tab w:val="left" w:pos="9000"/>
-          <w:tab w:val="left" w:pos="9360"/>
-          <w:tab w:val="left" w:pos="9720"/>
-          <w:tab w:val="left" w:pos="10080"/>
-          <w:tab w:val="left" w:pos="10440"/>
-          <w:tab w:val="left" w:pos="10800"/>
-          <w:tab w:val="left" w:pos="11160"/>
-          <w:tab w:val="left" w:pos="11520"/>
-        </w:tabs>
-        <w:autoSpaceDE w:val="0"/>
-        <w:autoSpaceDN w:val="0"/>
-        <w:adjustRightInd w:val="0"/>
-        <w:spacing w:after="0" w:line="240" w:lineRule="auto"/>
-        <w:rPr>
-          <w:rFonts w:cs="Segoe Print"/>
-        </w:rPr>
-      </w:pPr>
-    </w:p>
-    <w:p>
-      <w:pPr>
-        <w:tabs>
-          <w:tab w:val="left" w:pos="360"/>
-          <w:tab w:val="left" w:pos="720"/>
-          <w:tab w:val="left" w:pos="1080"/>
-          <w:tab w:val="left" w:pos="1440"/>
-          <w:tab w:val="left" w:pos="1800"/>
-          <w:tab w:val="left" w:pos="2160"/>
-          <w:tab w:val="left" w:pos="2520"/>
-          <w:tab w:val="left" w:pos="2880"/>
-          <w:tab w:val="left" w:pos="3240"/>
-          <w:tab w:val="left" w:pos="3600"/>
-          <w:tab w:val="left" w:pos="3960"/>
-          <w:tab w:val="left" w:pos="4320"/>
-          <w:tab w:val="left" w:pos="4680"/>
-          <w:tab w:val="left" w:pos="5040"/>
-          <w:tab w:val="left" w:pos="5400"/>
-          <w:tab w:val="left" w:pos="5760"/>
-          <w:tab w:val="left" w:pos="6120"/>
-          <w:tab w:val="left" w:pos="6480"/>
-          <w:tab w:val="left" w:pos="6840"/>
-          <w:tab w:val="left" w:pos="7200"/>
-          <w:tab w:val="left" w:pos="7560"/>
-          <w:tab w:val="left" w:pos="7920"/>
-          <w:tab w:val="left" w:pos="8280"/>
-          <w:tab w:val="left" w:pos="8640"/>
-          <w:tab w:val="left" w:pos="9000"/>
-          <w:tab w:val="left" w:pos="9360"/>
-          <w:tab w:val="left" w:pos="9720"/>
-          <w:tab w:val="left" w:pos="10080"/>
-          <w:tab w:val="left" w:pos="10440"/>
-          <w:tab w:val="left" w:pos="10800"/>
-          <w:tab w:val="left" w:pos="11160"/>
-          <w:tab w:val="left" w:pos="11520"/>
-        </w:tabs>
-        <w:autoSpaceDE w:val="0"/>
-        <w:autoSpaceDN w:val="0"/>
-        <w:adjustRightInd w:val="0"/>
-        <w:spacing w:after="0" w:line="240" w:lineRule="auto"/>
-        <w:rPr>
-          <w:rFonts w:cs="Segoe Print"/>
-        </w:rPr>
-      </w:pPr>
-      <w:r>
-        <w:rPr>
-          <w:rFonts w:cs="Segoe Print"/>
-        </w:rPr>
-        <w:t xml:space="preserve">Only Exam Rooms, Waiting Room/Chair, and Triage actually use a/the patients. So should patient interactions be done individually or within interactableObject or should another parent/child relationship be created? I think I'll make another parent/child relationship. This will trim down what's in the top parent, and make it so that other objects, such as reference desk, sink, and more, have much less involved with them. </w:t>
-      </w:r>
-    </w:p>
-    <w:p>
-      <w:pPr>
-        <w:tabs>
-          <w:tab w:val="left" w:pos="360"/>
-          <w:tab w:val="left" w:pos="720"/>
-          <w:tab w:val="left" w:pos="1080"/>
-          <w:tab w:val="left" w:pos="1440"/>
-          <w:tab w:val="left" w:pos="1800"/>
-          <w:tab w:val="left" w:pos="2160"/>
-          <w:tab w:val="left" w:pos="2520"/>
-          <w:tab w:val="left" w:pos="2880"/>
-          <w:tab w:val="left" w:pos="3240"/>
-          <w:tab w:val="left" w:pos="3600"/>
-          <w:tab w:val="left" w:pos="3960"/>
-          <w:tab w:val="left" w:pos="4320"/>
-          <w:tab w:val="left" w:pos="4680"/>
-          <w:tab w:val="left" w:pos="5040"/>
-          <w:tab w:val="left" w:pos="5400"/>
-          <w:tab w:val="left" w:pos="5760"/>
-          <w:tab w:val="left" w:pos="6120"/>
-          <w:tab w:val="left" w:pos="6480"/>
-          <w:tab w:val="left" w:pos="6840"/>
-          <w:tab w:val="left" w:pos="7200"/>
-          <w:tab w:val="left" w:pos="7560"/>
-          <w:tab w:val="left" w:pos="7920"/>
-          <w:tab w:val="left" w:pos="8280"/>
-          <w:tab w:val="left" w:pos="8640"/>
-          <w:tab w:val="left" w:pos="9000"/>
-          <w:tab w:val="left" w:pos="9360"/>
-          <w:tab w:val="left" w:pos="9720"/>
-          <w:tab w:val="left" w:pos="10080"/>
-          <w:tab w:val="left" w:pos="10440"/>
-          <w:tab w:val="left" w:pos="10800"/>
-          <w:tab w:val="left" w:pos="11160"/>
-          <w:tab w:val="left" w:pos="11520"/>
-        </w:tabs>
-        <w:autoSpaceDE w:val="0"/>
-        <w:autoSpaceDN w:val="0"/>
-        <w:adjustRightInd w:val="0"/>
-        <w:spacing w:after="0" w:line="240" w:lineRule="auto"/>
-        <w:rPr>
-          <w:rFonts w:cs="Segoe Print"/>
-        </w:rPr>
-      </w:pPr>
-    </w:p>
-    <w:p>
-      <w:pPr>
-        <w:tabs>
-          <w:tab w:val="left" w:pos="360"/>
-          <w:tab w:val="left" w:pos="720"/>
-          <w:tab w:val="left" w:pos="1080"/>
-          <w:tab w:val="left" w:pos="1440"/>
-          <w:tab w:val="left" w:pos="1800"/>
-          <w:tab w:val="left" w:pos="2160"/>
-          <w:tab w:val="left" w:pos="2520"/>
-          <w:tab w:val="left" w:pos="2880"/>
-          <w:tab w:val="left" w:pos="3240"/>
-          <w:tab w:val="left" w:pos="3600"/>
-          <w:tab w:val="left" w:pos="3960"/>
-          <w:tab w:val="left" w:pos="4320"/>
-          <w:tab w:val="left" w:pos="4680"/>
-          <w:tab w:val="left" w:pos="5040"/>
-          <w:tab w:val="left" w:pos="5400"/>
-          <w:tab w:val="left" w:pos="5760"/>
-          <w:tab w:val="left" w:pos="6120"/>
-          <w:tab w:val="left" w:pos="6480"/>
-          <w:tab w:val="left" w:pos="6840"/>
-          <w:tab w:val="left" w:pos="7200"/>
-          <w:tab w:val="left" w:pos="7560"/>
-          <w:tab w:val="left" w:pos="7920"/>
-          <w:tab w:val="left" w:pos="8280"/>
-          <w:tab w:val="left" w:pos="8640"/>
-          <w:tab w:val="left" w:pos="9000"/>
-          <w:tab w:val="left" w:pos="9360"/>
-          <w:tab w:val="left" w:pos="9720"/>
-          <w:tab w:val="left" w:pos="10080"/>
-          <w:tab w:val="left" w:pos="10440"/>
-          <w:tab w:val="left" w:pos="10800"/>
-          <w:tab w:val="left" w:pos="11160"/>
-          <w:tab w:val="left" w:pos="11520"/>
-        </w:tabs>
-        <w:autoSpaceDE w:val="0"/>
-        <w:autoSpaceDN w:val="0"/>
-        <w:adjustRightInd w:val="0"/>
-        <w:spacing w:after="0" w:line="240" w:lineRule="auto"/>
-        <w:rPr>
-          <w:rFonts w:cs="Segoe Print"/>
-        </w:rPr>
-      </w:pPr>
-      <w:r>
-        <w:rPr>
-          <w:rFonts w:cs="Segoe Print"/>
-        </w:rPr>
-        <w:t>Those 3 will require 2 states, idle/active and Hovered. They do not need a patient variable since they will not interact with them. They will also not need a vector2 for the patient's location. They will each perform their own functions. I think I may re-write the Interactable Object Class, and the other few really quick because they are currently very small, and I would feel better renaming and repurposing them now, instead of possibly later.  New Names will be:</w:t>
-      </w:r>
-    </w:p>
-    <w:p>
-      <w:pPr>
-        <w:tabs>
-          <w:tab w:val="left" w:pos="360"/>
-          <w:tab w:val="left" w:pos="720"/>
-          <w:tab w:val="left" w:pos="1080"/>
-          <w:tab w:val="left" w:pos="1440"/>
-          <w:tab w:val="left" w:pos="1800"/>
-          <w:tab w:val="left" w:pos="2160"/>
-          <w:tab w:val="left" w:pos="2520"/>
-          <w:tab w:val="left" w:pos="2880"/>
-          <w:tab w:val="left" w:pos="3240"/>
-          <w:tab w:val="left" w:pos="3600"/>
-          <w:tab w:val="left" w:pos="3960"/>
-          <w:tab w:val="left" w:pos="4320"/>
-          <w:tab w:val="left" w:pos="4680"/>
-          <w:tab w:val="left" w:pos="5040"/>
-          <w:tab w:val="left" w:pos="5400"/>
-          <w:tab w:val="left" w:pos="5760"/>
-          <w:tab w:val="left" w:pos="6120"/>
-          <w:tab w:val="left" w:pos="6480"/>
-          <w:tab w:val="left" w:pos="6840"/>
-          <w:tab w:val="left" w:pos="7200"/>
-          <w:tab w:val="left" w:pos="7560"/>
-          <w:tab w:val="left" w:pos="7920"/>
-          <w:tab w:val="left" w:pos="8280"/>
-          <w:tab w:val="left" w:pos="8640"/>
-          <w:tab w:val="left" w:pos="9000"/>
-          <w:tab w:val="left" w:pos="9360"/>
-          <w:tab w:val="left" w:pos="9720"/>
-          <w:tab w:val="left" w:pos="10080"/>
-          <w:tab w:val="left" w:pos="10440"/>
-          <w:tab w:val="left" w:pos="10800"/>
-          <w:tab w:val="left" w:pos="11160"/>
-          <w:tab w:val="left" w:pos="11520"/>
-        </w:tabs>
-        <w:autoSpaceDE w:val="0"/>
-        <w:autoSpaceDN w:val="0"/>
-        <w:adjustRightInd w:val="0"/>
-        <w:spacing w:after="0" w:line="240" w:lineRule="auto"/>
-        <w:rPr>
-          <w:rFonts w:cs="Segoe Print"/>
-        </w:rPr>
-      </w:pPr>
-    </w:p>
-    <w:p>
-      <w:pPr>
-        <w:tabs>
-          <w:tab w:val="left" w:pos="360"/>
-          <w:tab w:val="left" w:pos="720"/>
-          <w:tab w:val="left" w:pos="1080"/>
-          <w:tab w:val="left" w:pos="1440"/>
-          <w:tab w:val="left" w:pos="1800"/>
-          <w:tab w:val="left" w:pos="2160"/>
-          <w:tab w:val="left" w:pos="2520"/>
-          <w:tab w:val="left" w:pos="2880"/>
-          <w:tab w:val="left" w:pos="3240"/>
-          <w:tab w:val="left" w:pos="3600"/>
-          <w:tab w:val="left" w:pos="3960"/>
-          <w:tab w:val="left" w:pos="4320"/>
-          <w:tab w:val="left" w:pos="4680"/>
-          <w:tab w:val="left" w:pos="5040"/>
-          <w:tab w:val="left" w:pos="5400"/>
-          <w:tab w:val="left" w:pos="5760"/>
-          <w:tab w:val="left" w:pos="6120"/>
-          <w:tab w:val="left" w:pos="6480"/>
-          <w:tab w:val="left" w:pos="6840"/>
-          <w:tab w:val="left" w:pos="7200"/>
-          <w:tab w:val="left" w:pos="7560"/>
-          <w:tab w:val="left" w:pos="7920"/>
-          <w:tab w:val="left" w:pos="8280"/>
-          <w:tab w:val="left" w:pos="8640"/>
-          <w:tab w:val="left" w:pos="9000"/>
-          <w:tab w:val="left" w:pos="9360"/>
-          <w:tab w:val="left" w:pos="9720"/>
-          <w:tab w:val="left" w:pos="10080"/>
-          <w:tab w:val="left" w:pos="10440"/>
-          <w:tab w:val="left" w:pos="10800"/>
-          <w:tab w:val="left" w:pos="11160"/>
-          <w:tab w:val="left" w:pos="11520"/>
-        </w:tabs>
-        <w:autoSpaceDE w:val="0"/>
-        <w:autoSpaceDN w:val="0"/>
-        <w:adjustRightInd w:val="0"/>
-        <w:spacing w:after="0" w:line="240" w:lineRule="auto"/>
-        <w:rPr>
-          <w:rFonts w:cs="Segoe Print"/>
-        </w:rPr>
-      </w:pPr>
-      <w:r>
-        <w:rPr>
-          <w:rFonts w:cs="Segoe Print"/>
-        </w:rPr>
-        <w:t xml:space="preserve">OfficeObject - Objects around the office. This will encapsulate everything. </w:t>
+        <w:t xml:space="preserve">If the player clicks "Treat", the UI closes, the patient's timer remains halted, and the patient moves. If the Player clicks "A room will be ready soon", the UI should close, the patient should have the pacification delay added to </w:t>
+      </w:r>
+      <w:proofErr w:type="spellStart"/>
+      <w:proofErr w:type="gramStart"/>
+      <w:r>
+        <w:rPr>
+          <w:rFonts w:cs="Segoe Print"/>
+        </w:rPr>
+        <w:t>it's</w:t>
+      </w:r>
+      <w:proofErr w:type="spellEnd"/>
+      <w:proofErr w:type="gramEnd"/>
+      <w:r>
+        <w:rPr>
+          <w:rFonts w:cs="Segoe Print"/>
+        </w:rPr>
+        <w:t xml:space="preserve"> current timer, and the current timer should become un-frozen/halted. In both of these situations, I also feel that the UI should inform the current hotspot of what happened. So if the patient is moving elsewhere, the hotspot should free itself up, and change </w:t>
+      </w:r>
+      <w:proofErr w:type="spellStart"/>
+      <w:proofErr w:type="gramStart"/>
+      <w:r>
+        <w:rPr>
+          <w:rFonts w:cs="Segoe Print"/>
+        </w:rPr>
+        <w:t>it's</w:t>
+      </w:r>
+      <w:proofErr w:type="spellEnd"/>
+      <w:proofErr w:type="gramEnd"/>
+      <w:r>
+        <w:rPr>
+          <w:rFonts w:cs="Segoe Print"/>
+        </w:rPr>
+        <w:t xml:space="preserve"> status. </w:t>
+      </w:r>
+    </w:p>
+    <w:p>
+      <w:pPr>
+        <w:tabs>
+          <w:tab w:val="left" w:pos="360"/>
+          <w:tab w:val="left" w:pos="720"/>
+          <w:tab w:val="left" w:pos="1080"/>
+          <w:tab w:val="left" w:pos="1440"/>
+          <w:tab w:val="left" w:pos="1800"/>
+          <w:tab w:val="left" w:pos="2160"/>
+          <w:tab w:val="left" w:pos="2520"/>
+          <w:tab w:val="left" w:pos="2880"/>
+          <w:tab w:val="left" w:pos="3240"/>
+          <w:tab w:val="left" w:pos="3600"/>
+          <w:tab w:val="left" w:pos="3960"/>
+          <w:tab w:val="left" w:pos="4320"/>
+          <w:tab w:val="left" w:pos="4680"/>
+          <w:tab w:val="left" w:pos="5040"/>
+          <w:tab w:val="left" w:pos="5400"/>
+          <w:tab w:val="left" w:pos="5760"/>
+          <w:tab w:val="left" w:pos="6120"/>
+          <w:tab w:val="left" w:pos="6480"/>
+          <w:tab w:val="left" w:pos="6840"/>
+          <w:tab w:val="left" w:pos="7200"/>
+          <w:tab w:val="left" w:pos="7560"/>
+          <w:tab w:val="left" w:pos="7920"/>
+          <w:tab w:val="left" w:pos="8280"/>
+          <w:tab w:val="left" w:pos="8640"/>
+          <w:tab w:val="left" w:pos="9000"/>
+          <w:tab w:val="left" w:pos="9360"/>
+          <w:tab w:val="left" w:pos="9720"/>
+          <w:tab w:val="left" w:pos="10080"/>
+          <w:tab w:val="left" w:pos="10440"/>
+          <w:tab w:val="left" w:pos="10800"/>
+          <w:tab w:val="left" w:pos="11160"/>
+          <w:tab w:val="left" w:pos="11520"/>
+        </w:tabs>
+        <w:autoSpaceDE w:val="0"/>
+        <w:autoSpaceDN w:val="0"/>
+        <w:adjustRightInd w:val="0"/>
+        <w:spacing w:after="0" w:line="240" w:lineRule="auto"/>
+        <w:rPr>
+          <w:rFonts w:cs="Segoe Print"/>
+        </w:rPr>
+      </w:pPr>
+    </w:p>
+    <w:p>
+      <w:pPr>
+        <w:tabs>
+          <w:tab w:val="left" w:pos="360"/>
+          <w:tab w:val="left" w:pos="720"/>
+          <w:tab w:val="left" w:pos="1080"/>
+          <w:tab w:val="left" w:pos="1440"/>
+          <w:tab w:val="left" w:pos="1800"/>
+          <w:tab w:val="left" w:pos="2160"/>
+          <w:tab w:val="left" w:pos="2520"/>
+          <w:tab w:val="left" w:pos="2880"/>
+          <w:tab w:val="left" w:pos="3240"/>
+          <w:tab w:val="left" w:pos="3600"/>
+          <w:tab w:val="left" w:pos="3960"/>
+          <w:tab w:val="left" w:pos="4320"/>
+          <w:tab w:val="left" w:pos="4680"/>
+          <w:tab w:val="left" w:pos="5040"/>
+          <w:tab w:val="left" w:pos="5400"/>
+          <w:tab w:val="left" w:pos="5760"/>
+          <w:tab w:val="left" w:pos="6120"/>
+          <w:tab w:val="left" w:pos="6480"/>
+          <w:tab w:val="left" w:pos="6840"/>
+          <w:tab w:val="left" w:pos="7200"/>
+          <w:tab w:val="left" w:pos="7560"/>
+          <w:tab w:val="left" w:pos="7920"/>
+          <w:tab w:val="left" w:pos="8280"/>
+          <w:tab w:val="left" w:pos="8640"/>
+          <w:tab w:val="left" w:pos="9000"/>
+          <w:tab w:val="left" w:pos="9360"/>
+          <w:tab w:val="left" w:pos="9720"/>
+          <w:tab w:val="left" w:pos="10080"/>
+          <w:tab w:val="left" w:pos="10440"/>
+          <w:tab w:val="left" w:pos="10800"/>
+          <w:tab w:val="left" w:pos="11160"/>
+          <w:tab w:val="left" w:pos="11520"/>
+        </w:tabs>
+        <w:autoSpaceDE w:val="0"/>
+        <w:autoSpaceDN w:val="0"/>
+        <w:adjustRightInd w:val="0"/>
+        <w:spacing w:after="0" w:line="240" w:lineRule="auto"/>
+        <w:rPr>
+          <w:rFonts w:cs="Segoe Print"/>
+        </w:rPr>
+      </w:pPr>
+      <w:r>
+        <w:rPr>
+          <w:rFonts w:cs="Segoe Print"/>
+        </w:rPr>
+        <w:t xml:space="preserve">At the same time though, a Patient may also need to be the one informing </w:t>
+      </w:r>
+      <w:proofErr w:type="spellStart"/>
+      <w:proofErr w:type="gramStart"/>
+      <w:r>
+        <w:rPr>
+          <w:rFonts w:cs="Segoe Print"/>
+        </w:rPr>
+        <w:t>it's</w:t>
+      </w:r>
+      <w:proofErr w:type="spellEnd"/>
+      <w:proofErr w:type="gramEnd"/>
+      <w:r>
+        <w:rPr>
+          <w:rFonts w:cs="Segoe Print"/>
+        </w:rPr>
+        <w:t xml:space="preserve"> current holder/hotspot that it's leaving. So it may be better if the UI doesn't handle this, and only the patient does. This is simply because the UI would have to have more added onto/into it to handle that, while the patient already has to inform the hotspot due to the fact it can leave/storm out. </w:t>
+      </w:r>
+    </w:p>
+    <w:p>
+      <w:pPr>
+        <w:tabs>
+          <w:tab w:val="left" w:pos="360"/>
+          <w:tab w:val="left" w:pos="720"/>
+          <w:tab w:val="left" w:pos="1080"/>
+          <w:tab w:val="left" w:pos="1440"/>
+          <w:tab w:val="left" w:pos="1800"/>
+          <w:tab w:val="left" w:pos="2160"/>
+          <w:tab w:val="left" w:pos="2520"/>
+          <w:tab w:val="left" w:pos="2880"/>
+          <w:tab w:val="left" w:pos="3240"/>
+          <w:tab w:val="left" w:pos="3600"/>
+          <w:tab w:val="left" w:pos="3960"/>
+          <w:tab w:val="left" w:pos="4320"/>
+          <w:tab w:val="left" w:pos="4680"/>
+          <w:tab w:val="left" w:pos="5040"/>
+          <w:tab w:val="left" w:pos="5400"/>
+          <w:tab w:val="left" w:pos="5760"/>
+          <w:tab w:val="left" w:pos="6120"/>
+          <w:tab w:val="left" w:pos="6480"/>
+          <w:tab w:val="left" w:pos="6840"/>
+          <w:tab w:val="left" w:pos="7200"/>
+          <w:tab w:val="left" w:pos="7560"/>
+          <w:tab w:val="left" w:pos="7920"/>
+          <w:tab w:val="left" w:pos="8280"/>
+          <w:tab w:val="left" w:pos="8640"/>
+          <w:tab w:val="left" w:pos="9000"/>
+          <w:tab w:val="left" w:pos="9360"/>
+          <w:tab w:val="left" w:pos="9720"/>
+          <w:tab w:val="left" w:pos="10080"/>
+          <w:tab w:val="left" w:pos="10440"/>
+          <w:tab w:val="left" w:pos="10800"/>
+          <w:tab w:val="left" w:pos="11160"/>
+          <w:tab w:val="left" w:pos="11520"/>
+        </w:tabs>
+        <w:autoSpaceDE w:val="0"/>
+        <w:autoSpaceDN w:val="0"/>
+        <w:adjustRightInd w:val="0"/>
+        <w:spacing w:after="0" w:line="240" w:lineRule="auto"/>
+        <w:rPr>
+          <w:rFonts w:cs="Segoe Print"/>
+        </w:rPr>
+      </w:pPr>
+    </w:p>
+    <w:p>
+      <w:pPr>
+        <w:tabs>
+          <w:tab w:val="left" w:pos="360"/>
+          <w:tab w:val="left" w:pos="720"/>
+          <w:tab w:val="left" w:pos="1080"/>
+          <w:tab w:val="left" w:pos="1440"/>
+          <w:tab w:val="left" w:pos="1800"/>
+          <w:tab w:val="left" w:pos="2160"/>
+          <w:tab w:val="left" w:pos="2520"/>
+          <w:tab w:val="left" w:pos="2880"/>
+          <w:tab w:val="left" w:pos="3240"/>
+          <w:tab w:val="left" w:pos="3600"/>
+          <w:tab w:val="left" w:pos="3960"/>
+          <w:tab w:val="left" w:pos="4320"/>
+          <w:tab w:val="left" w:pos="4680"/>
+          <w:tab w:val="left" w:pos="5040"/>
+          <w:tab w:val="left" w:pos="5400"/>
+          <w:tab w:val="left" w:pos="5760"/>
+          <w:tab w:val="left" w:pos="6120"/>
+          <w:tab w:val="left" w:pos="6480"/>
+          <w:tab w:val="left" w:pos="6840"/>
+          <w:tab w:val="left" w:pos="7200"/>
+          <w:tab w:val="left" w:pos="7560"/>
+          <w:tab w:val="left" w:pos="7920"/>
+          <w:tab w:val="left" w:pos="8280"/>
+          <w:tab w:val="left" w:pos="8640"/>
+          <w:tab w:val="left" w:pos="9000"/>
+          <w:tab w:val="left" w:pos="9360"/>
+          <w:tab w:val="left" w:pos="9720"/>
+          <w:tab w:val="left" w:pos="10080"/>
+          <w:tab w:val="left" w:pos="10440"/>
+          <w:tab w:val="left" w:pos="10800"/>
+          <w:tab w:val="left" w:pos="11160"/>
+          <w:tab w:val="left" w:pos="11520"/>
+        </w:tabs>
+        <w:autoSpaceDE w:val="0"/>
+        <w:autoSpaceDN w:val="0"/>
+        <w:adjustRightInd w:val="0"/>
+        <w:spacing w:after="0" w:line="240" w:lineRule="auto"/>
+        <w:rPr>
+          <w:rFonts w:cs="Segoe Print"/>
+        </w:rPr>
+      </w:pPr>
+      <w:r>
+        <w:rPr>
+          <w:rFonts w:cs="Segoe Print"/>
+        </w:rPr>
+        <w:t xml:space="preserve">Should the ever present patient patience timer be a total amount of time or segments of time? And if it's segmented, should leftover time be added back to make a new total or should it simply be gone? The former would mean that the player has at least 50 seconds to get the patient in and out. The latter would mean that the player has only 15 seconds to sit the patient down in a room or in the waiting room. If this time elapses, the patient leaves. And the addition to </w:t>
+      </w:r>
+      <w:proofErr w:type="gramStart"/>
+      <w:r>
+        <w:rPr>
+          <w:rFonts w:cs="Segoe Print"/>
+        </w:rPr>
+        <w:t>segmented</w:t>
+      </w:r>
+      <w:proofErr w:type="gramEnd"/>
+      <w:r>
+        <w:rPr>
+          <w:rFonts w:cs="Segoe Print"/>
+        </w:rPr>
+        <w:t xml:space="preserve"> would mean if the player sat the patient down with 5 seconds left, do those 5 seconds simply get lost? Or do they get added onto the next timer. Also, if the patient is briefly pacified (more time added), does this extra time get added as well or no?</w:t>
+      </w:r>
+    </w:p>
+    <w:p>
+      <w:pPr>
+        <w:tabs>
+          <w:tab w:val="left" w:pos="360"/>
+          <w:tab w:val="left" w:pos="720"/>
+          <w:tab w:val="left" w:pos="1080"/>
+          <w:tab w:val="left" w:pos="1440"/>
+          <w:tab w:val="left" w:pos="1800"/>
+          <w:tab w:val="left" w:pos="2160"/>
+          <w:tab w:val="left" w:pos="2520"/>
+          <w:tab w:val="left" w:pos="2880"/>
+          <w:tab w:val="left" w:pos="3240"/>
+          <w:tab w:val="left" w:pos="3600"/>
+          <w:tab w:val="left" w:pos="3960"/>
+          <w:tab w:val="left" w:pos="4320"/>
+          <w:tab w:val="left" w:pos="4680"/>
+          <w:tab w:val="left" w:pos="5040"/>
+          <w:tab w:val="left" w:pos="5400"/>
+          <w:tab w:val="left" w:pos="5760"/>
+          <w:tab w:val="left" w:pos="6120"/>
+          <w:tab w:val="left" w:pos="6480"/>
+          <w:tab w:val="left" w:pos="6840"/>
+          <w:tab w:val="left" w:pos="7200"/>
+          <w:tab w:val="left" w:pos="7560"/>
+          <w:tab w:val="left" w:pos="7920"/>
+          <w:tab w:val="left" w:pos="8280"/>
+          <w:tab w:val="left" w:pos="8640"/>
+          <w:tab w:val="left" w:pos="9000"/>
+          <w:tab w:val="left" w:pos="9360"/>
+          <w:tab w:val="left" w:pos="9720"/>
+          <w:tab w:val="left" w:pos="10080"/>
+          <w:tab w:val="left" w:pos="10440"/>
+          <w:tab w:val="left" w:pos="10800"/>
+          <w:tab w:val="left" w:pos="11160"/>
+          <w:tab w:val="left" w:pos="11520"/>
+        </w:tabs>
+        <w:autoSpaceDE w:val="0"/>
+        <w:autoSpaceDN w:val="0"/>
+        <w:adjustRightInd w:val="0"/>
+        <w:spacing w:after="0" w:line="240" w:lineRule="auto"/>
+        <w:rPr>
+          <w:rFonts w:cs="Segoe Print"/>
+        </w:rPr>
+      </w:pPr>
+    </w:p>
+    <w:p>
+      <w:pPr>
+        <w:tabs>
+          <w:tab w:val="left" w:pos="360"/>
+          <w:tab w:val="left" w:pos="720"/>
+          <w:tab w:val="left" w:pos="1080"/>
+          <w:tab w:val="left" w:pos="1440"/>
+          <w:tab w:val="left" w:pos="1800"/>
+          <w:tab w:val="left" w:pos="2160"/>
+          <w:tab w:val="left" w:pos="2520"/>
+          <w:tab w:val="left" w:pos="2880"/>
+          <w:tab w:val="left" w:pos="3240"/>
+          <w:tab w:val="left" w:pos="3600"/>
+          <w:tab w:val="left" w:pos="3960"/>
+          <w:tab w:val="left" w:pos="4320"/>
+          <w:tab w:val="left" w:pos="4680"/>
+          <w:tab w:val="left" w:pos="5040"/>
+          <w:tab w:val="left" w:pos="5400"/>
+          <w:tab w:val="left" w:pos="5760"/>
+          <w:tab w:val="left" w:pos="6120"/>
+          <w:tab w:val="left" w:pos="6480"/>
+          <w:tab w:val="left" w:pos="6840"/>
+          <w:tab w:val="left" w:pos="7200"/>
+          <w:tab w:val="left" w:pos="7560"/>
+          <w:tab w:val="left" w:pos="7920"/>
+          <w:tab w:val="left" w:pos="8280"/>
+          <w:tab w:val="left" w:pos="8640"/>
+          <w:tab w:val="left" w:pos="9000"/>
+          <w:tab w:val="left" w:pos="9360"/>
+          <w:tab w:val="left" w:pos="9720"/>
+          <w:tab w:val="left" w:pos="10080"/>
+          <w:tab w:val="left" w:pos="10440"/>
+          <w:tab w:val="left" w:pos="10800"/>
+          <w:tab w:val="left" w:pos="11160"/>
+          <w:tab w:val="left" w:pos="11520"/>
+        </w:tabs>
+        <w:autoSpaceDE w:val="0"/>
+        <w:autoSpaceDN w:val="0"/>
+        <w:adjustRightInd w:val="0"/>
+        <w:spacing w:after="0" w:line="240" w:lineRule="auto"/>
+        <w:rPr>
+          <w:rFonts w:cs="Segoe Print"/>
+        </w:rPr>
+      </w:pPr>
+      <w:r>
+        <w:rPr>
+          <w:rFonts w:cs="Segoe Print"/>
+        </w:rPr>
+        <w:t xml:space="preserve">Only Exam Rooms, Waiting Room/Chair, and Triage actually use a/the patients. So should patient interactions be done individually or within </w:t>
+      </w:r>
+      <w:proofErr w:type="spellStart"/>
+      <w:r>
+        <w:rPr>
+          <w:rFonts w:cs="Segoe Print"/>
+        </w:rPr>
+        <w:t>interactableObject</w:t>
+      </w:r>
+      <w:proofErr w:type="spellEnd"/>
+      <w:r>
+        <w:rPr>
+          <w:rFonts w:cs="Segoe Print"/>
+        </w:rPr>
+        <w:t xml:space="preserve"> or should another parent/child relationship be created? I think I'll make another parent/child relationship. This will trim down what's in the top parent, and make it so that other objects, such as reference desk, sink, and more, have much less involved with them. </w:t>
+      </w:r>
+    </w:p>
+    <w:p>
+      <w:pPr>
+        <w:tabs>
+          <w:tab w:val="left" w:pos="360"/>
+          <w:tab w:val="left" w:pos="720"/>
+          <w:tab w:val="left" w:pos="1080"/>
+          <w:tab w:val="left" w:pos="1440"/>
+          <w:tab w:val="left" w:pos="1800"/>
+          <w:tab w:val="left" w:pos="2160"/>
+          <w:tab w:val="left" w:pos="2520"/>
+          <w:tab w:val="left" w:pos="2880"/>
+          <w:tab w:val="left" w:pos="3240"/>
+          <w:tab w:val="left" w:pos="3600"/>
+          <w:tab w:val="left" w:pos="3960"/>
+          <w:tab w:val="left" w:pos="4320"/>
+          <w:tab w:val="left" w:pos="4680"/>
+          <w:tab w:val="left" w:pos="5040"/>
+          <w:tab w:val="left" w:pos="5400"/>
+          <w:tab w:val="left" w:pos="5760"/>
+          <w:tab w:val="left" w:pos="6120"/>
+          <w:tab w:val="left" w:pos="6480"/>
+          <w:tab w:val="left" w:pos="6840"/>
+          <w:tab w:val="left" w:pos="7200"/>
+          <w:tab w:val="left" w:pos="7560"/>
+          <w:tab w:val="left" w:pos="7920"/>
+          <w:tab w:val="left" w:pos="8280"/>
+          <w:tab w:val="left" w:pos="8640"/>
+          <w:tab w:val="left" w:pos="9000"/>
+          <w:tab w:val="left" w:pos="9360"/>
+          <w:tab w:val="left" w:pos="9720"/>
+          <w:tab w:val="left" w:pos="10080"/>
+          <w:tab w:val="left" w:pos="10440"/>
+          <w:tab w:val="left" w:pos="10800"/>
+          <w:tab w:val="left" w:pos="11160"/>
+          <w:tab w:val="left" w:pos="11520"/>
+        </w:tabs>
+        <w:autoSpaceDE w:val="0"/>
+        <w:autoSpaceDN w:val="0"/>
+        <w:adjustRightInd w:val="0"/>
+        <w:spacing w:after="0" w:line="240" w:lineRule="auto"/>
+        <w:rPr>
+          <w:rFonts w:cs="Segoe Print"/>
+        </w:rPr>
+      </w:pPr>
+    </w:p>
+    <w:p>
+      <w:pPr>
+        <w:tabs>
+          <w:tab w:val="left" w:pos="360"/>
+          <w:tab w:val="left" w:pos="720"/>
+          <w:tab w:val="left" w:pos="1080"/>
+          <w:tab w:val="left" w:pos="1440"/>
+          <w:tab w:val="left" w:pos="1800"/>
+          <w:tab w:val="left" w:pos="2160"/>
+          <w:tab w:val="left" w:pos="2520"/>
+          <w:tab w:val="left" w:pos="2880"/>
+          <w:tab w:val="left" w:pos="3240"/>
+          <w:tab w:val="left" w:pos="3600"/>
+          <w:tab w:val="left" w:pos="3960"/>
+          <w:tab w:val="left" w:pos="4320"/>
+          <w:tab w:val="left" w:pos="4680"/>
+          <w:tab w:val="left" w:pos="5040"/>
+          <w:tab w:val="left" w:pos="5400"/>
+          <w:tab w:val="left" w:pos="5760"/>
+          <w:tab w:val="left" w:pos="6120"/>
+          <w:tab w:val="left" w:pos="6480"/>
+          <w:tab w:val="left" w:pos="6840"/>
+          <w:tab w:val="left" w:pos="7200"/>
+          <w:tab w:val="left" w:pos="7560"/>
+          <w:tab w:val="left" w:pos="7920"/>
+          <w:tab w:val="left" w:pos="8280"/>
+          <w:tab w:val="left" w:pos="8640"/>
+          <w:tab w:val="left" w:pos="9000"/>
+          <w:tab w:val="left" w:pos="9360"/>
+          <w:tab w:val="left" w:pos="9720"/>
+          <w:tab w:val="left" w:pos="10080"/>
+          <w:tab w:val="left" w:pos="10440"/>
+          <w:tab w:val="left" w:pos="10800"/>
+          <w:tab w:val="left" w:pos="11160"/>
+          <w:tab w:val="left" w:pos="11520"/>
+        </w:tabs>
+        <w:autoSpaceDE w:val="0"/>
+        <w:autoSpaceDN w:val="0"/>
+        <w:adjustRightInd w:val="0"/>
+        <w:spacing w:after="0" w:line="240" w:lineRule="auto"/>
+        <w:rPr>
+          <w:rFonts w:cs="Segoe Print"/>
+        </w:rPr>
+      </w:pPr>
+      <w:r>
+        <w:rPr>
+          <w:rFonts w:cs="Segoe Print"/>
+        </w:rPr>
+        <w:t xml:space="preserve">Those 3 will require 2 states, idle/active and </w:t>
+      </w:r>
+      <w:proofErr w:type="gramStart"/>
+      <w:r>
+        <w:rPr>
+          <w:rFonts w:cs="Segoe Print"/>
+        </w:rPr>
+        <w:t>Hovered</w:t>
+      </w:r>
+      <w:proofErr w:type="gramEnd"/>
+      <w:r>
+        <w:rPr>
+          <w:rFonts w:cs="Segoe Print"/>
+        </w:rPr>
+        <w:t xml:space="preserve">. They do not need a patient variable since they will not interact with them. They will also not need a vector2 for the patient's location. They will each perform their own functions. I think I may re-write the </w:t>
+      </w:r>
+      <w:proofErr w:type="spellStart"/>
+      <w:r>
+        <w:rPr>
+          <w:rFonts w:cs="Segoe Print"/>
+        </w:rPr>
+        <w:t>Interactable</w:t>
+      </w:r>
+      <w:proofErr w:type="spellEnd"/>
+      <w:r>
+        <w:rPr>
+          <w:rFonts w:cs="Segoe Print"/>
+        </w:rPr>
+        <w:t xml:space="preserve"> Object Class, and the other few really quick because they are currently very small, and I would feel better renaming and repurposing them now, instead of possibly later.  New Names will be:</w:t>
+      </w:r>
+    </w:p>
+    <w:p>
+      <w:pPr>
+        <w:tabs>
+          <w:tab w:val="left" w:pos="360"/>
+          <w:tab w:val="left" w:pos="720"/>
+          <w:tab w:val="left" w:pos="1080"/>
+          <w:tab w:val="left" w:pos="1440"/>
+          <w:tab w:val="left" w:pos="1800"/>
+          <w:tab w:val="left" w:pos="2160"/>
+          <w:tab w:val="left" w:pos="2520"/>
+          <w:tab w:val="left" w:pos="2880"/>
+          <w:tab w:val="left" w:pos="3240"/>
+          <w:tab w:val="left" w:pos="3600"/>
+          <w:tab w:val="left" w:pos="3960"/>
+          <w:tab w:val="left" w:pos="4320"/>
+          <w:tab w:val="left" w:pos="4680"/>
+          <w:tab w:val="left" w:pos="5040"/>
+          <w:tab w:val="left" w:pos="5400"/>
+          <w:tab w:val="left" w:pos="5760"/>
+          <w:tab w:val="left" w:pos="6120"/>
+          <w:tab w:val="left" w:pos="6480"/>
+          <w:tab w:val="left" w:pos="6840"/>
+          <w:tab w:val="left" w:pos="7200"/>
+          <w:tab w:val="left" w:pos="7560"/>
+          <w:tab w:val="left" w:pos="7920"/>
+          <w:tab w:val="left" w:pos="8280"/>
+          <w:tab w:val="left" w:pos="8640"/>
+          <w:tab w:val="left" w:pos="9000"/>
+          <w:tab w:val="left" w:pos="9360"/>
+          <w:tab w:val="left" w:pos="9720"/>
+          <w:tab w:val="left" w:pos="10080"/>
+          <w:tab w:val="left" w:pos="10440"/>
+          <w:tab w:val="left" w:pos="10800"/>
+          <w:tab w:val="left" w:pos="11160"/>
+          <w:tab w:val="left" w:pos="11520"/>
+        </w:tabs>
+        <w:autoSpaceDE w:val="0"/>
+        <w:autoSpaceDN w:val="0"/>
+        <w:adjustRightInd w:val="0"/>
+        <w:spacing w:after="0" w:line="240" w:lineRule="auto"/>
+        <w:rPr>
+          <w:rFonts w:cs="Segoe Print"/>
+        </w:rPr>
+      </w:pPr>
+    </w:p>
+    <w:p>
+      <w:pPr>
+        <w:tabs>
+          <w:tab w:val="left" w:pos="360"/>
+          <w:tab w:val="left" w:pos="720"/>
+          <w:tab w:val="left" w:pos="1080"/>
+          <w:tab w:val="left" w:pos="1440"/>
+          <w:tab w:val="left" w:pos="1800"/>
+          <w:tab w:val="left" w:pos="2160"/>
+          <w:tab w:val="left" w:pos="2520"/>
+          <w:tab w:val="left" w:pos="2880"/>
+          <w:tab w:val="left" w:pos="3240"/>
+          <w:tab w:val="left" w:pos="3600"/>
+          <w:tab w:val="left" w:pos="3960"/>
+          <w:tab w:val="left" w:pos="4320"/>
+          <w:tab w:val="left" w:pos="4680"/>
+          <w:tab w:val="left" w:pos="5040"/>
+          <w:tab w:val="left" w:pos="5400"/>
+          <w:tab w:val="left" w:pos="5760"/>
+          <w:tab w:val="left" w:pos="6120"/>
+          <w:tab w:val="left" w:pos="6480"/>
+          <w:tab w:val="left" w:pos="6840"/>
+          <w:tab w:val="left" w:pos="7200"/>
+          <w:tab w:val="left" w:pos="7560"/>
+          <w:tab w:val="left" w:pos="7920"/>
+          <w:tab w:val="left" w:pos="8280"/>
+          <w:tab w:val="left" w:pos="8640"/>
+          <w:tab w:val="left" w:pos="9000"/>
+          <w:tab w:val="left" w:pos="9360"/>
+          <w:tab w:val="left" w:pos="9720"/>
+          <w:tab w:val="left" w:pos="10080"/>
+          <w:tab w:val="left" w:pos="10440"/>
+          <w:tab w:val="left" w:pos="10800"/>
+          <w:tab w:val="left" w:pos="11160"/>
+          <w:tab w:val="left" w:pos="11520"/>
+        </w:tabs>
+        <w:autoSpaceDE w:val="0"/>
+        <w:autoSpaceDN w:val="0"/>
+        <w:adjustRightInd w:val="0"/>
+        <w:spacing w:after="0" w:line="240" w:lineRule="auto"/>
+        <w:rPr>
+          <w:rFonts w:cs="Segoe Print"/>
+        </w:rPr>
+      </w:pPr>
+      <w:proofErr w:type="spellStart"/>
+      <w:r>
+        <w:rPr>
+          <w:rFonts w:cs="Segoe Print"/>
+        </w:rPr>
+        <w:t>OfficeObject</w:t>
+      </w:r>
+      <w:proofErr w:type="spellEnd"/>
+      <w:r>
+        <w:rPr>
+          <w:rFonts w:cs="Segoe Print"/>
+        </w:rPr>
+        <w:t xml:space="preserve"> - Objects around the office. This will encapsulate everything. </w:t>
       </w:r>
     </w:p>
     <w:p>
@@ -4078,7 +4583,21 @@
           <w:rFonts w:cs="Segoe Print"/>
         </w:rPr>
         <w:tab/>
-        <w:t>- OnMouseOver / Exit, since each of the objects will have these, it would be better if handled from inside.</w:t>
+        <w:t xml:space="preserve">- </w:t>
+      </w:r>
+      <w:proofErr w:type="spellStart"/>
+      <w:r>
+        <w:rPr>
+          <w:rFonts w:cs="Segoe Print"/>
+        </w:rPr>
+        <w:t>OnMouseOver</w:t>
+      </w:r>
+      <w:proofErr w:type="spellEnd"/>
+      <w:r>
+        <w:rPr>
+          <w:rFonts w:cs="Segoe Print"/>
+        </w:rPr>
+        <w:t xml:space="preserve"> / Exit, since each of the objects will have these, it would be better if handled from inside.</w:t>
       </w:r>
     </w:p>
     <w:p>
@@ -4226,8 +4745,16 @@
           <w:rFonts w:cs="Segoe Print"/>
         </w:rPr>
         <w:tab/>
-        <w:t>- Child of OfficeObject</w:t>
-      </w:r>
+        <w:t xml:space="preserve">- Child of </w:t>
+      </w:r>
+      <w:proofErr w:type="spellStart"/>
+      <w:r>
+        <w:rPr>
+          <w:rFonts w:cs="Segoe Print"/>
+        </w:rPr>
+        <w:t>OfficeObject</w:t>
+      </w:r>
+      <w:proofErr w:type="spellEnd"/>
     </w:p>
     <w:p>
       <w:pPr>
@@ -4539,104 +5066,134 @@
           <w:rFonts w:cs="Segoe Print"/>
         </w:rPr>
         <w:tab/>
-        <w:t>- Set the status of Idle or Ready based on current patient (OfficeObject handles hover)</w:t>
-      </w:r>
-    </w:p>
-    <w:p>
-      <w:pPr>
-        <w:tabs>
-          <w:tab w:val="left" w:pos="360"/>
-          <w:tab w:val="left" w:pos="720"/>
-          <w:tab w:val="left" w:pos="1080"/>
-          <w:tab w:val="left" w:pos="1440"/>
-          <w:tab w:val="left" w:pos="1800"/>
-          <w:tab w:val="left" w:pos="2160"/>
-          <w:tab w:val="left" w:pos="2520"/>
-          <w:tab w:val="left" w:pos="2880"/>
-          <w:tab w:val="left" w:pos="3240"/>
-          <w:tab w:val="left" w:pos="3600"/>
-          <w:tab w:val="left" w:pos="3960"/>
-          <w:tab w:val="left" w:pos="4320"/>
-          <w:tab w:val="left" w:pos="4680"/>
-          <w:tab w:val="left" w:pos="5040"/>
-          <w:tab w:val="left" w:pos="5400"/>
-          <w:tab w:val="left" w:pos="5760"/>
-          <w:tab w:val="left" w:pos="6120"/>
-          <w:tab w:val="left" w:pos="6480"/>
-          <w:tab w:val="left" w:pos="6840"/>
-          <w:tab w:val="left" w:pos="7200"/>
-          <w:tab w:val="left" w:pos="7560"/>
-          <w:tab w:val="left" w:pos="7920"/>
-          <w:tab w:val="left" w:pos="8280"/>
-          <w:tab w:val="left" w:pos="8640"/>
-          <w:tab w:val="left" w:pos="9000"/>
-          <w:tab w:val="left" w:pos="9360"/>
-          <w:tab w:val="left" w:pos="9720"/>
-          <w:tab w:val="left" w:pos="10080"/>
-          <w:tab w:val="left" w:pos="10440"/>
-          <w:tab w:val="left" w:pos="10800"/>
-          <w:tab w:val="left" w:pos="11160"/>
-          <w:tab w:val="left" w:pos="11520"/>
-        </w:tabs>
-        <w:autoSpaceDE w:val="0"/>
-        <w:autoSpaceDN w:val="0"/>
-        <w:adjustRightInd w:val="0"/>
-        <w:spacing w:after="0" w:line="240" w:lineRule="auto"/>
-        <w:rPr>
-          <w:rFonts w:cs="Segoe Print"/>
-        </w:rPr>
-      </w:pPr>
-    </w:p>
-    <w:p>
-      <w:pPr>
-        <w:tabs>
-          <w:tab w:val="left" w:pos="360"/>
-          <w:tab w:val="left" w:pos="720"/>
-          <w:tab w:val="left" w:pos="1080"/>
-          <w:tab w:val="left" w:pos="1440"/>
-          <w:tab w:val="left" w:pos="1800"/>
-          <w:tab w:val="left" w:pos="2160"/>
-          <w:tab w:val="left" w:pos="2520"/>
-          <w:tab w:val="left" w:pos="2880"/>
-          <w:tab w:val="left" w:pos="3240"/>
-          <w:tab w:val="left" w:pos="3600"/>
-          <w:tab w:val="left" w:pos="3960"/>
-          <w:tab w:val="left" w:pos="4320"/>
-          <w:tab w:val="left" w:pos="4680"/>
-          <w:tab w:val="left" w:pos="5040"/>
-          <w:tab w:val="left" w:pos="5400"/>
-          <w:tab w:val="left" w:pos="5760"/>
-          <w:tab w:val="left" w:pos="6120"/>
-          <w:tab w:val="left" w:pos="6480"/>
-          <w:tab w:val="left" w:pos="6840"/>
-          <w:tab w:val="left" w:pos="7200"/>
-          <w:tab w:val="left" w:pos="7560"/>
-          <w:tab w:val="left" w:pos="7920"/>
-          <w:tab w:val="left" w:pos="8280"/>
-          <w:tab w:val="left" w:pos="8640"/>
-          <w:tab w:val="left" w:pos="9000"/>
-          <w:tab w:val="left" w:pos="9360"/>
-          <w:tab w:val="left" w:pos="9720"/>
-          <w:tab w:val="left" w:pos="10080"/>
-          <w:tab w:val="left" w:pos="10440"/>
-          <w:tab w:val="left" w:pos="10800"/>
-          <w:tab w:val="left" w:pos="11160"/>
-          <w:tab w:val="left" w:pos="11520"/>
-        </w:tabs>
-        <w:autoSpaceDE w:val="0"/>
-        <w:autoSpaceDN w:val="0"/>
-        <w:adjustRightInd w:val="0"/>
-        <w:spacing w:after="0" w:line="240" w:lineRule="auto"/>
-        <w:rPr>
-          <w:rFonts w:cs="Segoe Print"/>
-        </w:rPr>
-      </w:pPr>
+        <w:t xml:space="preserve">- Set the status of </w:t>
+      </w:r>
+      <w:proofErr w:type="gramStart"/>
+      <w:r>
+        <w:rPr>
+          <w:rFonts w:cs="Segoe Print"/>
+        </w:rPr>
+        <w:t>Idle</w:t>
+      </w:r>
+      <w:proofErr w:type="gramEnd"/>
+      <w:r>
+        <w:rPr>
+          <w:rFonts w:cs="Segoe Print"/>
+        </w:rPr>
+        <w:t xml:space="preserve"> or Ready based on current patient (</w:t>
+      </w:r>
+      <w:proofErr w:type="spellStart"/>
+      <w:r>
+        <w:rPr>
+          <w:rFonts w:cs="Segoe Print"/>
+        </w:rPr>
+        <w:t>OfficeObject</w:t>
+      </w:r>
+      <w:proofErr w:type="spellEnd"/>
+      <w:r>
+        <w:rPr>
+          <w:rFonts w:cs="Segoe Print"/>
+        </w:rPr>
+        <w:t xml:space="preserve"> handles hover)</w:t>
+      </w:r>
+    </w:p>
+    <w:p>
+      <w:pPr>
+        <w:tabs>
+          <w:tab w:val="left" w:pos="360"/>
+          <w:tab w:val="left" w:pos="720"/>
+          <w:tab w:val="left" w:pos="1080"/>
+          <w:tab w:val="left" w:pos="1440"/>
+          <w:tab w:val="left" w:pos="1800"/>
+          <w:tab w:val="left" w:pos="2160"/>
+          <w:tab w:val="left" w:pos="2520"/>
+          <w:tab w:val="left" w:pos="2880"/>
+          <w:tab w:val="left" w:pos="3240"/>
+          <w:tab w:val="left" w:pos="3600"/>
+          <w:tab w:val="left" w:pos="3960"/>
+          <w:tab w:val="left" w:pos="4320"/>
+          <w:tab w:val="left" w:pos="4680"/>
+          <w:tab w:val="left" w:pos="5040"/>
+          <w:tab w:val="left" w:pos="5400"/>
+          <w:tab w:val="left" w:pos="5760"/>
+          <w:tab w:val="left" w:pos="6120"/>
+          <w:tab w:val="left" w:pos="6480"/>
+          <w:tab w:val="left" w:pos="6840"/>
+          <w:tab w:val="left" w:pos="7200"/>
+          <w:tab w:val="left" w:pos="7560"/>
+          <w:tab w:val="left" w:pos="7920"/>
+          <w:tab w:val="left" w:pos="8280"/>
+          <w:tab w:val="left" w:pos="8640"/>
+          <w:tab w:val="left" w:pos="9000"/>
+          <w:tab w:val="left" w:pos="9360"/>
+          <w:tab w:val="left" w:pos="9720"/>
+          <w:tab w:val="left" w:pos="10080"/>
+          <w:tab w:val="left" w:pos="10440"/>
+          <w:tab w:val="left" w:pos="10800"/>
+          <w:tab w:val="left" w:pos="11160"/>
+          <w:tab w:val="left" w:pos="11520"/>
+        </w:tabs>
+        <w:autoSpaceDE w:val="0"/>
+        <w:autoSpaceDN w:val="0"/>
+        <w:adjustRightInd w:val="0"/>
+        <w:spacing w:after="0" w:line="240" w:lineRule="auto"/>
+        <w:rPr>
+          <w:rFonts w:cs="Segoe Print"/>
+        </w:rPr>
+      </w:pPr>
+    </w:p>
+    <w:p>
+      <w:pPr>
+        <w:tabs>
+          <w:tab w:val="left" w:pos="360"/>
+          <w:tab w:val="left" w:pos="720"/>
+          <w:tab w:val="left" w:pos="1080"/>
+          <w:tab w:val="left" w:pos="1440"/>
+          <w:tab w:val="left" w:pos="1800"/>
+          <w:tab w:val="left" w:pos="2160"/>
+          <w:tab w:val="left" w:pos="2520"/>
+          <w:tab w:val="left" w:pos="2880"/>
+          <w:tab w:val="left" w:pos="3240"/>
+          <w:tab w:val="left" w:pos="3600"/>
+          <w:tab w:val="left" w:pos="3960"/>
+          <w:tab w:val="left" w:pos="4320"/>
+          <w:tab w:val="left" w:pos="4680"/>
+          <w:tab w:val="left" w:pos="5040"/>
+          <w:tab w:val="left" w:pos="5400"/>
+          <w:tab w:val="left" w:pos="5760"/>
+          <w:tab w:val="left" w:pos="6120"/>
+          <w:tab w:val="left" w:pos="6480"/>
+          <w:tab w:val="left" w:pos="6840"/>
+          <w:tab w:val="left" w:pos="7200"/>
+          <w:tab w:val="left" w:pos="7560"/>
+          <w:tab w:val="left" w:pos="7920"/>
+          <w:tab w:val="left" w:pos="8280"/>
+          <w:tab w:val="left" w:pos="8640"/>
+          <w:tab w:val="left" w:pos="9000"/>
+          <w:tab w:val="left" w:pos="9360"/>
+          <w:tab w:val="left" w:pos="9720"/>
+          <w:tab w:val="left" w:pos="10080"/>
+          <w:tab w:val="left" w:pos="10440"/>
+          <w:tab w:val="left" w:pos="10800"/>
+          <w:tab w:val="left" w:pos="11160"/>
+          <w:tab w:val="left" w:pos="11520"/>
+        </w:tabs>
+        <w:autoSpaceDE w:val="0"/>
+        <w:autoSpaceDN w:val="0"/>
+        <w:adjustRightInd w:val="0"/>
+        <w:spacing w:after="0" w:line="240" w:lineRule="auto"/>
+        <w:rPr>
+          <w:rFonts w:cs="Segoe Print"/>
+        </w:rPr>
+      </w:pPr>
+      <w:proofErr w:type="spellStart"/>
       <w:r>
         <w:rPr>
           <w:rFonts w:cs="Segoe Print"/>
         </w:rPr>
         <w:t>WaitingChair</w:t>
       </w:r>
+      <w:proofErr w:type="spellEnd"/>
     </w:p>
     <w:p>
       <w:pPr>
@@ -4687,8 +5244,16 @@
           <w:rFonts w:cs="Segoe Print"/>
         </w:rPr>
         <w:tab/>
-        <w:t>- Child of PatientObject</w:t>
-      </w:r>
+        <w:t xml:space="preserve">- Child of </w:t>
+      </w:r>
+      <w:proofErr w:type="spellStart"/>
+      <w:r>
+        <w:rPr>
+          <w:rFonts w:cs="Segoe Print"/>
+        </w:rPr>
+        <w:t>PatientObject</w:t>
+      </w:r>
+      <w:proofErr w:type="spellEnd"/>
     </w:p>
     <w:p>
       <w:pPr>
@@ -4894,8 +5459,16 @@
           <w:rFonts w:cs="Segoe Print"/>
         </w:rPr>
         <w:tab/>
-        <w:t>- Child of PatientObject</w:t>
-      </w:r>
+        <w:t xml:space="preserve">- Child of </w:t>
+      </w:r>
+      <w:proofErr w:type="spellStart"/>
+      <w:r>
+        <w:rPr>
+          <w:rFonts w:cs="Segoe Print"/>
+        </w:rPr>
+        <w:t>PatientObject</w:t>
+      </w:r>
+      <w:proofErr w:type="spellEnd"/>
     </w:p>
     <w:p>
       <w:pPr>
@@ -5090,12 +5663,14 @@
           <w:rFonts w:cs="Segoe Print"/>
         </w:rPr>
       </w:pPr>
+      <w:proofErr w:type="spellStart"/>
       <w:r>
         <w:rPr>
           <w:rFonts w:cs="Segoe Print"/>
         </w:rPr>
         <w:t>ExamRoom</w:t>
       </w:r>
+      <w:proofErr w:type="spellEnd"/>
     </w:p>
     <w:p>
       <w:pPr>
@@ -5146,8 +5721,16 @@
           <w:rFonts w:cs="Segoe Print"/>
         </w:rPr>
         <w:tab/>
-        <w:t>- Child of PatientObject</w:t>
-      </w:r>
+        <w:t xml:space="preserve">- Child of </w:t>
+      </w:r>
+      <w:proofErr w:type="spellStart"/>
+      <w:r>
+        <w:rPr>
+          <w:rFonts w:cs="Segoe Print"/>
+        </w:rPr>
+        <w:t>PatientObject</w:t>
+      </w:r>
+      <w:proofErr w:type="spellEnd"/>
     </w:p>
     <w:p>
       <w:pPr>
@@ -5450,8 +6033,16 @@
           <w:rFonts w:cs="Segoe Print"/>
         </w:rPr>
         <w:tab/>
-        <w:t>- Child of OfficeObject</w:t>
-      </w:r>
+        <w:t xml:space="preserve">- Child of </w:t>
+      </w:r>
+      <w:proofErr w:type="spellStart"/>
+      <w:r>
+        <w:rPr>
+          <w:rFonts w:cs="Segoe Print"/>
+        </w:rPr>
+        <w:t>OfficeObject</w:t>
+      </w:r>
+      <w:proofErr w:type="spellEnd"/>
     </w:p>
     <w:p>
       <w:pPr>
@@ -5502,7 +6093,21 @@
           <w:rFonts w:cs="Segoe Print"/>
         </w:rPr>
         <w:tab/>
-        <w:t>- Set the Nurse's clean bool to true</w:t>
+        <w:t xml:space="preserve">- Set the Nurse's clean </w:t>
+      </w:r>
+      <w:proofErr w:type="spellStart"/>
+      <w:r>
+        <w:rPr>
+          <w:rFonts w:cs="Segoe Print"/>
+        </w:rPr>
+        <w:t>bool</w:t>
+      </w:r>
+      <w:proofErr w:type="spellEnd"/>
+      <w:r>
+        <w:rPr>
+          <w:rFonts w:cs="Segoe Print"/>
+        </w:rPr>
+        <w:t xml:space="preserve"> to true</w:t>
       </w:r>
     </w:p>
     <w:p>
@@ -5650,8 +6255,16 @@
           <w:rFonts w:cs="Segoe Print"/>
         </w:rPr>
         <w:tab/>
-        <w:t>- Child of OfficeObject</w:t>
-      </w:r>
+        <w:t xml:space="preserve">- Child of </w:t>
+      </w:r>
+      <w:proofErr w:type="spellStart"/>
+      <w:r>
+        <w:rPr>
+          <w:rFonts w:cs="Segoe Print"/>
+        </w:rPr>
+        <w:t>OfficeObject</w:t>
+      </w:r>
+      <w:proofErr w:type="spellEnd"/>
     </w:p>
     <w:p>
       <w:pPr>
@@ -5754,7 +6367,20 @@
           <w:rFonts w:cs="Segoe Print"/>
         </w:rPr>
         <w:tab/>
-        <w:t>- Pause Game?</w:t>
+      </w:r>
+      <w:proofErr w:type="gramStart"/>
+      <w:r>
+        <w:rPr>
+          <w:rFonts w:cs="Segoe Print"/>
+        </w:rPr>
+        <w:t>- Pause</w:t>
+      </w:r>
+      <w:proofErr w:type="gramEnd"/>
+      <w:r>
+        <w:rPr>
+          <w:rFonts w:cs="Segoe Print"/>
+        </w:rPr>
+        <w:t xml:space="preserve"> Game?</w:t>
       </w:r>
     </w:p>
     <w:p>
@@ -5946,8 +6572,52 @@
         <w:rPr>
           <w:rFonts w:cs="Segoe Print"/>
         </w:rPr>
-        <w:t>Still need to queue up the patients that appear at the triage desk. Other than that, The patients currently go to an open slot/position,and will wait there until there time runs out. Then they will leave. Of course, it doesnt look pretty at the moment due to a lack of assets, and I don't feel like making some animations right now. But they will look better later. I need to add some kind of animation or a small sprite change to the hotspots themselves so I can determine what's going on during testing. The triage only appears to work if I click it on the left side, which is strange, but since I don't have a visual effect when I mouse over the hotspot, it will be difficult to know exactly where it is. Which is why I need to add one!!</w:t>
-      </w:r>
+        <w:t>Still need to queue up the patients that appear at the triage desk. Other than that, The patients currently go to an open slot/</w:t>
+      </w:r>
+      <w:proofErr w:type="spellStart"/>
+      <w:r>
+        <w:rPr>
+          <w:rFonts w:cs="Segoe Print"/>
+        </w:rPr>
+        <w:t>position</w:t>
+      </w:r>
+      <w:proofErr w:type="gramStart"/>
+      <w:r>
+        <w:rPr>
+          <w:rFonts w:cs="Segoe Print"/>
+        </w:rPr>
+        <w:t>,and</w:t>
+      </w:r>
+      <w:proofErr w:type="spellEnd"/>
+      <w:proofErr w:type="gramEnd"/>
+      <w:r>
+        <w:rPr>
+          <w:rFonts w:cs="Segoe Print"/>
+        </w:rPr>
+        <w:t xml:space="preserve"> will wait there until there time runs out. Then they will leave. Of course, it </w:t>
+      </w:r>
+      <w:proofErr w:type="spellStart"/>
+      <w:r>
+        <w:rPr>
+          <w:rFonts w:cs="Segoe Print"/>
+        </w:rPr>
+        <w:t>doesnt</w:t>
+      </w:r>
+      <w:proofErr w:type="spellEnd"/>
+      <w:r>
+        <w:rPr>
+          <w:rFonts w:cs="Segoe Print"/>
+        </w:rPr>
+        <w:t xml:space="preserve"> look pretty at the moment due to a lack of assets, and I don't feel like making some animations right now. But they will look better later. I need to add some kind of animation or a small sprite change to the hotspots themselves so I can determine what's going on during testing. The triage only appears to work if I click it on the left side, which is strange, but since I don't have a visual effect when I mouse over the hotspot, it will be difficult to know exactly where it is. </w:t>
+      </w:r>
+      <w:proofErr w:type="gramStart"/>
+      <w:r>
+        <w:rPr>
+          <w:rFonts w:cs="Segoe Print"/>
+        </w:rPr>
+        <w:t>Which is why I need to add one!!</w:t>
+      </w:r>
+      <w:proofErr w:type="gramEnd"/>
     </w:p>
     <w:p>
       <w:pPr>
@@ -6049,7 +6719,37 @@
           <w:rFonts w:cs="Segoe Print"/>
         </w:rPr>
         <w:lastRenderedPageBreak/>
-        <w:t xml:space="preserve">feel like The majority of the most trivial portion of the coding will be done once movement is. And thats simply because movement required so many of the other aspects of the game to be at least started. </w:t>
+        <w:t xml:space="preserve">feel like </w:t>
+      </w:r>
+      <w:proofErr w:type="gramStart"/>
+      <w:r>
+        <w:rPr>
+          <w:rFonts w:cs="Segoe Print"/>
+        </w:rPr>
+        <w:t>The</w:t>
+      </w:r>
+      <w:proofErr w:type="gramEnd"/>
+      <w:r>
+        <w:rPr>
+          <w:rFonts w:cs="Segoe Print"/>
+        </w:rPr>
+        <w:t xml:space="preserve"> majority of the most trivial portion of the coding will be done once movement is. And </w:t>
+      </w:r>
+      <w:proofErr w:type="spellStart"/>
+      <w:proofErr w:type="gramStart"/>
+      <w:r>
+        <w:rPr>
+          <w:rFonts w:cs="Segoe Print"/>
+        </w:rPr>
+        <w:t>thats</w:t>
+      </w:r>
+      <w:proofErr w:type="spellEnd"/>
+      <w:proofErr w:type="gramEnd"/>
+      <w:r>
+        <w:rPr>
+          <w:rFonts w:cs="Segoe Print"/>
+        </w:rPr>
+        <w:t xml:space="preserve"> simply because movement required so many of the other aspects of the game to be at least started. </w:t>
       </w:r>
     </w:p>
     <w:p>
@@ -6202,250 +6902,734 @@
         <w:rPr>
           <w:rFonts w:cs="Segoe Print"/>
         </w:rPr>
-        <w:t xml:space="preserve">Today I want to implement very basic/small UI that appears after the nurse has reached each location. This would be UI for the triage that says Leave, Wait, or Exam Room. UI for the waiting chair that says (Exam Room, Pacify) and UI for the Exam Room that says Goodbye. This UI will be changed later, and this exam room UI will need to cycle eventually. I also want to make sure that the nurse walks to specific locations for each object. I also want to make sure that each and every single object has a proper hotspot position. </w:t>
-      </w:r>
-    </w:p>
-    <w:p>
-      <w:pPr>
-        <w:tabs>
-          <w:tab w:val="left" w:pos="360"/>
-          <w:tab w:val="left" w:pos="720"/>
-          <w:tab w:val="left" w:pos="1080"/>
-          <w:tab w:val="left" w:pos="1440"/>
-          <w:tab w:val="left" w:pos="1800"/>
-          <w:tab w:val="left" w:pos="2160"/>
-          <w:tab w:val="left" w:pos="2520"/>
-          <w:tab w:val="left" w:pos="2880"/>
-          <w:tab w:val="left" w:pos="3240"/>
-          <w:tab w:val="left" w:pos="3600"/>
-          <w:tab w:val="left" w:pos="3960"/>
-          <w:tab w:val="left" w:pos="4320"/>
-          <w:tab w:val="left" w:pos="4680"/>
-          <w:tab w:val="left" w:pos="5040"/>
-          <w:tab w:val="left" w:pos="5400"/>
-          <w:tab w:val="left" w:pos="5760"/>
-          <w:tab w:val="left" w:pos="6120"/>
-          <w:tab w:val="left" w:pos="6480"/>
-          <w:tab w:val="left" w:pos="6840"/>
-          <w:tab w:val="left" w:pos="7200"/>
-          <w:tab w:val="left" w:pos="7560"/>
-          <w:tab w:val="left" w:pos="7920"/>
-          <w:tab w:val="left" w:pos="8280"/>
-          <w:tab w:val="left" w:pos="8640"/>
-          <w:tab w:val="left" w:pos="9000"/>
-          <w:tab w:val="left" w:pos="9360"/>
-          <w:tab w:val="left" w:pos="9720"/>
-          <w:tab w:val="left" w:pos="10080"/>
-          <w:tab w:val="left" w:pos="10440"/>
-          <w:tab w:val="left" w:pos="10800"/>
-          <w:tab w:val="left" w:pos="11160"/>
-          <w:tab w:val="left" w:pos="11520"/>
-        </w:tabs>
-        <w:autoSpaceDE w:val="0"/>
-        <w:autoSpaceDN w:val="0"/>
-        <w:adjustRightInd w:val="0"/>
-        <w:spacing w:after="0" w:line="240" w:lineRule="auto"/>
-        <w:rPr>
-          <w:rFonts w:cs="Segoe Print"/>
-        </w:rPr>
-      </w:pPr>
-    </w:p>
-    <w:p>
-      <w:pPr>
-        <w:tabs>
-          <w:tab w:val="left" w:pos="360"/>
-          <w:tab w:val="left" w:pos="720"/>
-          <w:tab w:val="left" w:pos="1080"/>
-          <w:tab w:val="left" w:pos="1440"/>
-          <w:tab w:val="left" w:pos="1800"/>
-          <w:tab w:val="left" w:pos="2160"/>
-          <w:tab w:val="left" w:pos="2520"/>
-          <w:tab w:val="left" w:pos="2880"/>
-          <w:tab w:val="left" w:pos="3240"/>
-          <w:tab w:val="left" w:pos="3600"/>
-          <w:tab w:val="left" w:pos="3960"/>
-          <w:tab w:val="left" w:pos="4320"/>
-          <w:tab w:val="left" w:pos="4680"/>
-          <w:tab w:val="left" w:pos="5040"/>
-          <w:tab w:val="left" w:pos="5400"/>
-          <w:tab w:val="left" w:pos="5760"/>
-          <w:tab w:val="left" w:pos="6120"/>
-          <w:tab w:val="left" w:pos="6480"/>
-          <w:tab w:val="left" w:pos="6840"/>
-          <w:tab w:val="left" w:pos="7200"/>
-          <w:tab w:val="left" w:pos="7560"/>
-          <w:tab w:val="left" w:pos="7920"/>
-          <w:tab w:val="left" w:pos="8280"/>
-          <w:tab w:val="left" w:pos="8640"/>
-          <w:tab w:val="left" w:pos="9000"/>
-          <w:tab w:val="left" w:pos="9360"/>
-          <w:tab w:val="left" w:pos="9720"/>
-          <w:tab w:val="left" w:pos="10080"/>
-          <w:tab w:val="left" w:pos="10440"/>
-          <w:tab w:val="left" w:pos="10800"/>
-          <w:tab w:val="left" w:pos="11160"/>
-          <w:tab w:val="left" w:pos="11520"/>
-        </w:tabs>
-        <w:autoSpaceDE w:val="0"/>
-        <w:autoSpaceDN w:val="0"/>
-        <w:adjustRightInd w:val="0"/>
-        <w:spacing w:after="0" w:line="240" w:lineRule="auto"/>
-        <w:rPr>
-          <w:rFonts w:cs="Segoe Print"/>
-        </w:rPr>
-      </w:pPr>
-      <w:r>
-        <w:rPr>
-          <w:rFonts w:cs="Segoe Print"/>
-        </w:rPr>
-        <w:t xml:space="preserve">I noticed a small problem occuring within the waiting chair animation controller and fixed it. </w:t>
-      </w:r>
-    </w:p>
-    <w:p>
-      <w:pPr>
-        <w:tabs>
-          <w:tab w:val="left" w:pos="360"/>
-          <w:tab w:val="left" w:pos="720"/>
-          <w:tab w:val="left" w:pos="1080"/>
-          <w:tab w:val="left" w:pos="1440"/>
-          <w:tab w:val="left" w:pos="1800"/>
-          <w:tab w:val="left" w:pos="2160"/>
-          <w:tab w:val="left" w:pos="2520"/>
-          <w:tab w:val="left" w:pos="2880"/>
-          <w:tab w:val="left" w:pos="3240"/>
-          <w:tab w:val="left" w:pos="3600"/>
-          <w:tab w:val="left" w:pos="3960"/>
-          <w:tab w:val="left" w:pos="4320"/>
-          <w:tab w:val="left" w:pos="4680"/>
-          <w:tab w:val="left" w:pos="5040"/>
-          <w:tab w:val="left" w:pos="5400"/>
-          <w:tab w:val="left" w:pos="5760"/>
-          <w:tab w:val="left" w:pos="6120"/>
-          <w:tab w:val="left" w:pos="6480"/>
-          <w:tab w:val="left" w:pos="6840"/>
-          <w:tab w:val="left" w:pos="7200"/>
-          <w:tab w:val="left" w:pos="7560"/>
-          <w:tab w:val="left" w:pos="7920"/>
-          <w:tab w:val="left" w:pos="8280"/>
-          <w:tab w:val="left" w:pos="8640"/>
-          <w:tab w:val="left" w:pos="9000"/>
-          <w:tab w:val="left" w:pos="9360"/>
-          <w:tab w:val="left" w:pos="9720"/>
-          <w:tab w:val="left" w:pos="10080"/>
-          <w:tab w:val="left" w:pos="10440"/>
-          <w:tab w:val="left" w:pos="10800"/>
-          <w:tab w:val="left" w:pos="11160"/>
-          <w:tab w:val="left" w:pos="11520"/>
-        </w:tabs>
-        <w:autoSpaceDE w:val="0"/>
-        <w:autoSpaceDN w:val="0"/>
-        <w:adjustRightInd w:val="0"/>
-        <w:spacing w:after="0" w:line="240" w:lineRule="auto"/>
-        <w:rPr>
-          <w:rFonts w:cs="Segoe Print"/>
-        </w:rPr>
-      </w:pPr>
-      <w:r>
-        <w:rPr>
-          <w:rFonts w:cs="Segoe Print"/>
-        </w:rPr>
-        <w:t xml:space="preserve">In order to make it so that the colliders/triggers created and being used by the polynav agents didnt interrupt any actions the player made while clicking, I turned the *Raycasts hit triggers* option off in project settings. </w:t>
-      </w:r>
-    </w:p>
-    <w:p>
-      <w:pPr>
-        <w:tabs>
-          <w:tab w:val="left" w:pos="360"/>
-          <w:tab w:val="left" w:pos="720"/>
-          <w:tab w:val="left" w:pos="1080"/>
-          <w:tab w:val="left" w:pos="1440"/>
-          <w:tab w:val="left" w:pos="1800"/>
-          <w:tab w:val="left" w:pos="2160"/>
-          <w:tab w:val="left" w:pos="2520"/>
-          <w:tab w:val="left" w:pos="2880"/>
-          <w:tab w:val="left" w:pos="3240"/>
-          <w:tab w:val="left" w:pos="3600"/>
-          <w:tab w:val="left" w:pos="3960"/>
-          <w:tab w:val="left" w:pos="4320"/>
-          <w:tab w:val="left" w:pos="4680"/>
-          <w:tab w:val="left" w:pos="5040"/>
-          <w:tab w:val="left" w:pos="5400"/>
-          <w:tab w:val="left" w:pos="5760"/>
-          <w:tab w:val="left" w:pos="6120"/>
-          <w:tab w:val="left" w:pos="6480"/>
-          <w:tab w:val="left" w:pos="6840"/>
-          <w:tab w:val="left" w:pos="7200"/>
-          <w:tab w:val="left" w:pos="7560"/>
-          <w:tab w:val="left" w:pos="7920"/>
-          <w:tab w:val="left" w:pos="8280"/>
-          <w:tab w:val="left" w:pos="8640"/>
-          <w:tab w:val="left" w:pos="9000"/>
-          <w:tab w:val="left" w:pos="9360"/>
-          <w:tab w:val="left" w:pos="9720"/>
-          <w:tab w:val="left" w:pos="10080"/>
-          <w:tab w:val="left" w:pos="10440"/>
-          <w:tab w:val="left" w:pos="10800"/>
-          <w:tab w:val="left" w:pos="11160"/>
-          <w:tab w:val="left" w:pos="11520"/>
-        </w:tabs>
-        <w:autoSpaceDE w:val="0"/>
-        <w:autoSpaceDN w:val="0"/>
-        <w:adjustRightInd w:val="0"/>
-        <w:spacing w:after="0" w:line="240" w:lineRule="auto"/>
-        <w:rPr>
-          <w:rFonts w:cs="Segoe Print"/>
-        </w:rPr>
-      </w:pPr>
-    </w:p>
-    <w:p>
-      <w:pPr>
-        <w:tabs>
-          <w:tab w:val="left" w:pos="360"/>
-          <w:tab w:val="left" w:pos="720"/>
-          <w:tab w:val="left" w:pos="1080"/>
-          <w:tab w:val="left" w:pos="1440"/>
-          <w:tab w:val="left" w:pos="1800"/>
-          <w:tab w:val="left" w:pos="2160"/>
-          <w:tab w:val="left" w:pos="2520"/>
-          <w:tab w:val="left" w:pos="2880"/>
-          <w:tab w:val="left" w:pos="3240"/>
-          <w:tab w:val="left" w:pos="3600"/>
-          <w:tab w:val="left" w:pos="3960"/>
-          <w:tab w:val="left" w:pos="4320"/>
-          <w:tab w:val="left" w:pos="4680"/>
-          <w:tab w:val="left" w:pos="5040"/>
-          <w:tab w:val="left" w:pos="5400"/>
-          <w:tab w:val="left" w:pos="5760"/>
-          <w:tab w:val="left" w:pos="6120"/>
-          <w:tab w:val="left" w:pos="6480"/>
-          <w:tab w:val="left" w:pos="6840"/>
-          <w:tab w:val="left" w:pos="7200"/>
-          <w:tab w:val="left" w:pos="7560"/>
-          <w:tab w:val="left" w:pos="7920"/>
-          <w:tab w:val="left" w:pos="8280"/>
-          <w:tab w:val="left" w:pos="8640"/>
-          <w:tab w:val="left" w:pos="9000"/>
-          <w:tab w:val="left" w:pos="9360"/>
-          <w:tab w:val="left" w:pos="9720"/>
-          <w:tab w:val="left" w:pos="10080"/>
-          <w:tab w:val="left" w:pos="10440"/>
-          <w:tab w:val="left" w:pos="10800"/>
-          <w:tab w:val="left" w:pos="11160"/>
-          <w:tab w:val="left" w:pos="11520"/>
-        </w:tabs>
-        <w:autoSpaceDE w:val="0"/>
-        <w:autoSpaceDN w:val="0"/>
-        <w:adjustRightInd w:val="0"/>
-        <w:spacing w:after="0" w:line="240" w:lineRule="auto"/>
-        <w:rPr>
-          <w:rFonts w:cs="Segoe Print"/>
-        </w:rPr>
-      </w:pPr>
-      <w:r>
-        <w:rPr>
-          <w:rFonts w:cs="Segoe Print"/>
-        </w:rPr>
-        <w:t xml:space="preserve">Going to create multiple Classes for UI specifically for interactions between patient/nurse. The parent will be PatientUI. The purpose of this class is to give all child classes access to their own patient. The purpose is also to allow different sources, such as a nurse, OfficeObject/PatientObject, or manager to access and update the data in the UI itself.  And child classes will be able to pull exactly what they need to populate their own specific UI. So the triage UI can pull the data it requires such as the story, dob, and name. At the moment, the waiting chair may display the same information, but will have different options within the UI. And although they display the same information, I feel that creating a separate class for each will be beneficial due to the change/difference in the UI itself, as well as the fact that changes may be made in the future, that would further differentiate the two. And it would be more difficult/time consuming to either add onto them or split them later on. </w:t>
+        <w:t xml:space="preserve">Today I want to implement very basic/small UI that appears after the nurse has reached each location. This would be UI for the triage that says Leave, Wait, or Exam Room. </w:t>
+      </w:r>
+      <w:proofErr w:type="gramStart"/>
+      <w:r>
+        <w:rPr>
+          <w:rFonts w:cs="Segoe Print"/>
+        </w:rPr>
+        <w:t>UI for the waiting chair that says (Exam Room, Pacify) and UI for the Exam Room that says Goodbye.</w:t>
+      </w:r>
+      <w:proofErr w:type="gramEnd"/>
+      <w:r>
+        <w:rPr>
+          <w:rFonts w:cs="Segoe Print"/>
+        </w:rPr>
+        <w:t xml:space="preserve"> This UI will be changed later, and this exam room UI will need to cycle eventually. I also want to make sure that the nurse walks to specific locations for each object. I also want to make sure that each and every single object has a proper hotspot position. </w:t>
+      </w:r>
+    </w:p>
+    <w:p>
+      <w:pPr>
+        <w:tabs>
+          <w:tab w:val="left" w:pos="360"/>
+          <w:tab w:val="left" w:pos="720"/>
+          <w:tab w:val="left" w:pos="1080"/>
+          <w:tab w:val="left" w:pos="1440"/>
+          <w:tab w:val="left" w:pos="1800"/>
+          <w:tab w:val="left" w:pos="2160"/>
+          <w:tab w:val="left" w:pos="2520"/>
+          <w:tab w:val="left" w:pos="2880"/>
+          <w:tab w:val="left" w:pos="3240"/>
+          <w:tab w:val="left" w:pos="3600"/>
+          <w:tab w:val="left" w:pos="3960"/>
+          <w:tab w:val="left" w:pos="4320"/>
+          <w:tab w:val="left" w:pos="4680"/>
+          <w:tab w:val="left" w:pos="5040"/>
+          <w:tab w:val="left" w:pos="5400"/>
+          <w:tab w:val="left" w:pos="5760"/>
+          <w:tab w:val="left" w:pos="6120"/>
+          <w:tab w:val="left" w:pos="6480"/>
+          <w:tab w:val="left" w:pos="6840"/>
+          <w:tab w:val="left" w:pos="7200"/>
+          <w:tab w:val="left" w:pos="7560"/>
+          <w:tab w:val="left" w:pos="7920"/>
+          <w:tab w:val="left" w:pos="8280"/>
+          <w:tab w:val="left" w:pos="8640"/>
+          <w:tab w:val="left" w:pos="9000"/>
+          <w:tab w:val="left" w:pos="9360"/>
+          <w:tab w:val="left" w:pos="9720"/>
+          <w:tab w:val="left" w:pos="10080"/>
+          <w:tab w:val="left" w:pos="10440"/>
+          <w:tab w:val="left" w:pos="10800"/>
+          <w:tab w:val="left" w:pos="11160"/>
+          <w:tab w:val="left" w:pos="11520"/>
+        </w:tabs>
+        <w:autoSpaceDE w:val="0"/>
+        <w:autoSpaceDN w:val="0"/>
+        <w:adjustRightInd w:val="0"/>
+        <w:spacing w:after="0" w:line="240" w:lineRule="auto"/>
+        <w:rPr>
+          <w:rFonts w:cs="Segoe Print"/>
+        </w:rPr>
+      </w:pPr>
+    </w:p>
+    <w:p>
+      <w:pPr>
+        <w:tabs>
+          <w:tab w:val="left" w:pos="360"/>
+          <w:tab w:val="left" w:pos="720"/>
+          <w:tab w:val="left" w:pos="1080"/>
+          <w:tab w:val="left" w:pos="1440"/>
+          <w:tab w:val="left" w:pos="1800"/>
+          <w:tab w:val="left" w:pos="2160"/>
+          <w:tab w:val="left" w:pos="2520"/>
+          <w:tab w:val="left" w:pos="2880"/>
+          <w:tab w:val="left" w:pos="3240"/>
+          <w:tab w:val="left" w:pos="3600"/>
+          <w:tab w:val="left" w:pos="3960"/>
+          <w:tab w:val="left" w:pos="4320"/>
+          <w:tab w:val="left" w:pos="4680"/>
+          <w:tab w:val="left" w:pos="5040"/>
+          <w:tab w:val="left" w:pos="5400"/>
+          <w:tab w:val="left" w:pos="5760"/>
+          <w:tab w:val="left" w:pos="6120"/>
+          <w:tab w:val="left" w:pos="6480"/>
+          <w:tab w:val="left" w:pos="6840"/>
+          <w:tab w:val="left" w:pos="7200"/>
+          <w:tab w:val="left" w:pos="7560"/>
+          <w:tab w:val="left" w:pos="7920"/>
+          <w:tab w:val="left" w:pos="8280"/>
+          <w:tab w:val="left" w:pos="8640"/>
+          <w:tab w:val="left" w:pos="9000"/>
+          <w:tab w:val="left" w:pos="9360"/>
+          <w:tab w:val="left" w:pos="9720"/>
+          <w:tab w:val="left" w:pos="10080"/>
+          <w:tab w:val="left" w:pos="10440"/>
+          <w:tab w:val="left" w:pos="10800"/>
+          <w:tab w:val="left" w:pos="11160"/>
+          <w:tab w:val="left" w:pos="11520"/>
+        </w:tabs>
+        <w:autoSpaceDE w:val="0"/>
+        <w:autoSpaceDN w:val="0"/>
+        <w:adjustRightInd w:val="0"/>
+        <w:spacing w:after="0" w:line="240" w:lineRule="auto"/>
+        <w:rPr>
+          <w:rFonts w:cs="Segoe Print"/>
+        </w:rPr>
+      </w:pPr>
+      <w:r>
+        <w:rPr>
+          <w:rFonts w:cs="Segoe Print"/>
+        </w:rPr>
+        <w:t xml:space="preserve">I noticed a small problem </w:t>
+      </w:r>
+      <w:proofErr w:type="spellStart"/>
+      <w:r>
+        <w:rPr>
+          <w:rFonts w:cs="Segoe Print"/>
+        </w:rPr>
+        <w:t>occuring</w:t>
+      </w:r>
+      <w:proofErr w:type="spellEnd"/>
+      <w:r>
+        <w:rPr>
+          <w:rFonts w:cs="Segoe Print"/>
+        </w:rPr>
+        <w:t xml:space="preserve"> within the waiting chair animation controller and fixed it. </w:t>
+      </w:r>
+    </w:p>
+    <w:p>
+      <w:pPr>
+        <w:tabs>
+          <w:tab w:val="left" w:pos="360"/>
+          <w:tab w:val="left" w:pos="720"/>
+          <w:tab w:val="left" w:pos="1080"/>
+          <w:tab w:val="left" w:pos="1440"/>
+          <w:tab w:val="left" w:pos="1800"/>
+          <w:tab w:val="left" w:pos="2160"/>
+          <w:tab w:val="left" w:pos="2520"/>
+          <w:tab w:val="left" w:pos="2880"/>
+          <w:tab w:val="left" w:pos="3240"/>
+          <w:tab w:val="left" w:pos="3600"/>
+          <w:tab w:val="left" w:pos="3960"/>
+          <w:tab w:val="left" w:pos="4320"/>
+          <w:tab w:val="left" w:pos="4680"/>
+          <w:tab w:val="left" w:pos="5040"/>
+          <w:tab w:val="left" w:pos="5400"/>
+          <w:tab w:val="left" w:pos="5760"/>
+          <w:tab w:val="left" w:pos="6120"/>
+          <w:tab w:val="left" w:pos="6480"/>
+          <w:tab w:val="left" w:pos="6840"/>
+          <w:tab w:val="left" w:pos="7200"/>
+          <w:tab w:val="left" w:pos="7560"/>
+          <w:tab w:val="left" w:pos="7920"/>
+          <w:tab w:val="left" w:pos="8280"/>
+          <w:tab w:val="left" w:pos="8640"/>
+          <w:tab w:val="left" w:pos="9000"/>
+          <w:tab w:val="left" w:pos="9360"/>
+          <w:tab w:val="left" w:pos="9720"/>
+          <w:tab w:val="left" w:pos="10080"/>
+          <w:tab w:val="left" w:pos="10440"/>
+          <w:tab w:val="left" w:pos="10800"/>
+          <w:tab w:val="left" w:pos="11160"/>
+          <w:tab w:val="left" w:pos="11520"/>
+        </w:tabs>
+        <w:autoSpaceDE w:val="0"/>
+        <w:autoSpaceDN w:val="0"/>
+        <w:adjustRightInd w:val="0"/>
+        <w:spacing w:after="0" w:line="240" w:lineRule="auto"/>
+        <w:rPr>
+          <w:rFonts w:cs="Segoe Print"/>
+        </w:rPr>
+      </w:pPr>
+      <w:r>
+        <w:rPr>
+          <w:rFonts w:cs="Segoe Print"/>
+        </w:rPr>
+        <w:t xml:space="preserve">In order to make it so that the colliders/triggers created and being used by the </w:t>
+      </w:r>
+      <w:proofErr w:type="spellStart"/>
+      <w:r>
+        <w:rPr>
+          <w:rFonts w:cs="Segoe Print"/>
+        </w:rPr>
+        <w:t>polynav</w:t>
+      </w:r>
+      <w:proofErr w:type="spellEnd"/>
+      <w:r>
+        <w:rPr>
+          <w:rFonts w:cs="Segoe Print"/>
+        </w:rPr>
+        <w:t xml:space="preserve"> agents </w:t>
+      </w:r>
+      <w:proofErr w:type="spellStart"/>
+      <w:r>
+        <w:rPr>
+          <w:rFonts w:cs="Segoe Print"/>
+        </w:rPr>
+        <w:t>didnt</w:t>
+      </w:r>
+      <w:proofErr w:type="spellEnd"/>
+      <w:r>
+        <w:rPr>
+          <w:rFonts w:cs="Segoe Print"/>
+        </w:rPr>
+        <w:t xml:space="preserve"> interrupt any actions the player made while clicking, I turned the *</w:t>
+      </w:r>
+      <w:proofErr w:type="spellStart"/>
+      <w:r>
+        <w:rPr>
+          <w:rFonts w:cs="Segoe Print"/>
+        </w:rPr>
+        <w:t>Raycasts</w:t>
+      </w:r>
+      <w:proofErr w:type="spellEnd"/>
+      <w:r>
+        <w:rPr>
+          <w:rFonts w:cs="Segoe Print"/>
+        </w:rPr>
+        <w:t xml:space="preserve"> hit triggers* option off in project settings. </w:t>
+      </w:r>
+    </w:p>
+    <w:p>
+      <w:pPr>
+        <w:tabs>
+          <w:tab w:val="left" w:pos="360"/>
+          <w:tab w:val="left" w:pos="720"/>
+          <w:tab w:val="left" w:pos="1080"/>
+          <w:tab w:val="left" w:pos="1440"/>
+          <w:tab w:val="left" w:pos="1800"/>
+          <w:tab w:val="left" w:pos="2160"/>
+          <w:tab w:val="left" w:pos="2520"/>
+          <w:tab w:val="left" w:pos="2880"/>
+          <w:tab w:val="left" w:pos="3240"/>
+          <w:tab w:val="left" w:pos="3600"/>
+          <w:tab w:val="left" w:pos="3960"/>
+          <w:tab w:val="left" w:pos="4320"/>
+          <w:tab w:val="left" w:pos="4680"/>
+          <w:tab w:val="left" w:pos="5040"/>
+          <w:tab w:val="left" w:pos="5400"/>
+          <w:tab w:val="left" w:pos="5760"/>
+          <w:tab w:val="left" w:pos="6120"/>
+          <w:tab w:val="left" w:pos="6480"/>
+          <w:tab w:val="left" w:pos="6840"/>
+          <w:tab w:val="left" w:pos="7200"/>
+          <w:tab w:val="left" w:pos="7560"/>
+          <w:tab w:val="left" w:pos="7920"/>
+          <w:tab w:val="left" w:pos="8280"/>
+          <w:tab w:val="left" w:pos="8640"/>
+          <w:tab w:val="left" w:pos="9000"/>
+          <w:tab w:val="left" w:pos="9360"/>
+          <w:tab w:val="left" w:pos="9720"/>
+          <w:tab w:val="left" w:pos="10080"/>
+          <w:tab w:val="left" w:pos="10440"/>
+          <w:tab w:val="left" w:pos="10800"/>
+          <w:tab w:val="left" w:pos="11160"/>
+          <w:tab w:val="left" w:pos="11520"/>
+        </w:tabs>
+        <w:autoSpaceDE w:val="0"/>
+        <w:autoSpaceDN w:val="0"/>
+        <w:adjustRightInd w:val="0"/>
+        <w:spacing w:after="0" w:line="240" w:lineRule="auto"/>
+        <w:rPr>
+          <w:rFonts w:cs="Segoe Print"/>
+        </w:rPr>
+      </w:pPr>
+    </w:p>
+    <w:p>
+      <w:pPr>
+        <w:tabs>
+          <w:tab w:val="left" w:pos="360"/>
+          <w:tab w:val="left" w:pos="720"/>
+          <w:tab w:val="left" w:pos="1080"/>
+          <w:tab w:val="left" w:pos="1440"/>
+          <w:tab w:val="left" w:pos="1800"/>
+          <w:tab w:val="left" w:pos="2160"/>
+          <w:tab w:val="left" w:pos="2520"/>
+          <w:tab w:val="left" w:pos="2880"/>
+          <w:tab w:val="left" w:pos="3240"/>
+          <w:tab w:val="left" w:pos="3600"/>
+          <w:tab w:val="left" w:pos="3960"/>
+          <w:tab w:val="left" w:pos="4320"/>
+          <w:tab w:val="left" w:pos="4680"/>
+          <w:tab w:val="left" w:pos="5040"/>
+          <w:tab w:val="left" w:pos="5400"/>
+          <w:tab w:val="left" w:pos="5760"/>
+          <w:tab w:val="left" w:pos="6120"/>
+          <w:tab w:val="left" w:pos="6480"/>
+          <w:tab w:val="left" w:pos="6840"/>
+          <w:tab w:val="left" w:pos="7200"/>
+          <w:tab w:val="left" w:pos="7560"/>
+          <w:tab w:val="left" w:pos="7920"/>
+          <w:tab w:val="left" w:pos="8280"/>
+          <w:tab w:val="left" w:pos="8640"/>
+          <w:tab w:val="left" w:pos="9000"/>
+          <w:tab w:val="left" w:pos="9360"/>
+          <w:tab w:val="left" w:pos="9720"/>
+          <w:tab w:val="left" w:pos="10080"/>
+          <w:tab w:val="left" w:pos="10440"/>
+          <w:tab w:val="left" w:pos="10800"/>
+          <w:tab w:val="left" w:pos="11160"/>
+          <w:tab w:val="left" w:pos="11520"/>
+        </w:tabs>
+        <w:autoSpaceDE w:val="0"/>
+        <w:autoSpaceDN w:val="0"/>
+        <w:adjustRightInd w:val="0"/>
+        <w:spacing w:after="0" w:line="240" w:lineRule="auto"/>
+        <w:rPr>
+          <w:rFonts w:cs="Segoe Print"/>
+        </w:rPr>
+      </w:pPr>
+      <w:proofErr w:type="gramStart"/>
+      <w:r>
+        <w:rPr>
+          <w:rFonts w:cs="Segoe Print"/>
+        </w:rPr>
+        <w:t>Going to create multiple Classes for UI specifically for interactions between patient/nurse.</w:t>
+      </w:r>
+      <w:proofErr w:type="gramEnd"/>
+      <w:r>
+        <w:rPr>
+          <w:rFonts w:cs="Segoe Print"/>
+        </w:rPr>
+        <w:t xml:space="preserve"> The parent will be </w:t>
+      </w:r>
+      <w:proofErr w:type="spellStart"/>
+      <w:r>
+        <w:rPr>
+          <w:rFonts w:cs="Segoe Print"/>
+        </w:rPr>
+        <w:t>PatientUI</w:t>
+      </w:r>
+      <w:proofErr w:type="spellEnd"/>
+      <w:r>
+        <w:rPr>
+          <w:rFonts w:cs="Segoe Print"/>
+        </w:rPr>
+        <w:t xml:space="preserve">. The purpose of this class is to give all child classes access to their own patient. The purpose is also to allow different sources, such as a nurse, </w:t>
+      </w:r>
+      <w:proofErr w:type="spellStart"/>
+      <w:r>
+        <w:rPr>
+          <w:rFonts w:cs="Segoe Print"/>
+        </w:rPr>
+        <w:t>OfficeObject</w:t>
+      </w:r>
+      <w:proofErr w:type="spellEnd"/>
+      <w:r>
+        <w:rPr>
+          <w:rFonts w:cs="Segoe Print"/>
+        </w:rPr>
+        <w:t>/</w:t>
+      </w:r>
+      <w:proofErr w:type="spellStart"/>
+      <w:r>
+        <w:rPr>
+          <w:rFonts w:cs="Segoe Print"/>
+        </w:rPr>
+        <w:t>PatientObject</w:t>
+      </w:r>
+      <w:proofErr w:type="spellEnd"/>
+      <w:r>
+        <w:rPr>
+          <w:rFonts w:cs="Segoe Print"/>
+        </w:rPr>
+        <w:t xml:space="preserve">, or manager to access and update the data in the UI itself.  And child classes will be able to pull exactly what they need to populate their own specific UI. So the triage UI can pull the data it requires such as the story, </w:t>
+      </w:r>
+      <w:proofErr w:type="gramStart"/>
+      <w:r>
+        <w:rPr>
+          <w:rFonts w:cs="Segoe Print"/>
+        </w:rPr>
+        <w:t>dob</w:t>
+      </w:r>
+      <w:proofErr w:type="gramEnd"/>
+      <w:r>
+        <w:rPr>
+          <w:rFonts w:cs="Segoe Print"/>
+        </w:rPr>
+        <w:t xml:space="preserve">, and name. At the moment, the waiting chair may display the same information, but will have different options within the UI. And although they display the same information, I feel that creating a separate class for each will be beneficial due to the change/difference in the UI itself, as well as the fact that changes may be made in the future, that would further differentiate the two. And it would be more difficult/time consuming to either add onto them or split them later on. </w:t>
+      </w:r>
+    </w:p>
+    <w:p>
+      <w:pPr>
+        <w:tabs>
+          <w:tab w:val="left" w:pos="360"/>
+          <w:tab w:val="left" w:pos="720"/>
+          <w:tab w:val="left" w:pos="1080"/>
+          <w:tab w:val="left" w:pos="1440"/>
+          <w:tab w:val="left" w:pos="1800"/>
+          <w:tab w:val="left" w:pos="2160"/>
+          <w:tab w:val="left" w:pos="2520"/>
+          <w:tab w:val="left" w:pos="2880"/>
+          <w:tab w:val="left" w:pos="3240"/>
+          <w:tab w:val="left" w:pos="3600"/>
+          <w:tab w:val="left" w:pos="3960"/>
+          <w:tab w:val="left" w:pos="4320"/>
+          <w:tab w:val="left" w:pos="4680"/>
+          <w:tab w:val="left" w:pos="5040"/>
+          <w:tab w:val="left" w:pos="5400"/>
+          <w:tab w:val="left" w:pos="5760"/>
+          <w:tab w:val="left" w:pos="6120"/>
+          <w:tab w:val="left" w:pos="6480"/>
+          <w:tab w:val="left" w:pos="6840"/>
+          <w:tab w:val="left" w:pos="7200"/>
+          <w:tab w:val="left" w:pos="7560"/>
+          <w:tab w:val="left" w:pos="7920"/>
+          <w:tab w:val="left" w:pos="8280"/>
+          <w:tab w:val="left" w:pos="8640"/>
+          <w:tab w:val="left" w:pos="9000"/>
+          <w:tab w:val="left" w:pos="9360"/>
+          <w:tab w:val="left" w:pos="9720"/>
+          <w:tab w:val="left" w:pos="10080"/>
+          <w:tab w:val="left" w:pos="10440"/>
+          <w:tab w:val="left" w:pos="10800"/>
+          <w:tab w:val="left" w:pos="11160"/>
+          <w:tab w:val="left" w:pos="11520"/>
+        </w:tabs>
+        <w:autoSpaceDE w:val="0"/>
+        <w:autoSpaceDN w:val="0"/>
+        <w:adjustRightInd w:val="0"/>
+        <w:spacing w:after="0" w:line="240" w:lineRule="auto"/>
+        <w:rPr>
+          <w:rFonts w:cs="Segoe Print"/>
+        </w:rPr>
+      </w:pPr>
+    </w:p>
+    <w:p>
+      <w:pPr>
+        <w:tabs>
+          <w:tab w:val="left" w:pos="360"/>
+          <w:tab w:val="left" w:pos="720"/>
+          <w:tab w:val="left" w:pos="1080"/>
+          <w:tab w:val="left" w:pos="1440"/>
+          <w:tab w:val="left" w:pos="1800"/>
+          <w:tab w:val="left" w:pos="2160"/>
+          <w:tab w:val="left" w:pos="2520"/>
+          <w:tab w:val="left" w:pos="2880"/>
+          <w:tab w:val="left" w:pos="3240"/>
+          <w:tab w:val="left" w:pos="3600"/>
+          <w:tab w:val="left" w:pos="3960"/>
+          <w:tab w:val="left" w:pos="4320"/>
+          <w:tab w:val="left" w:pos="4680"/>
+          <w:tab w:val="left" w:pos="5040"/>
+          <w:tab w:val="left" w:pos="5400"/>
+          <w:tab w:val="left" w:pos="5760"/>
+          <w:tab w:val="left" w:pos="6120"/>
+          <w:tab w:val="left" w:pos="6480"/>
+          <w:tab w:val="left" w:pos="6840"/>
+          <w:tab w:val="left" w:pos="7200"/>
+          <w:tab w:val="left" w:pos="7560"/>
+          <w:tab w:val="left" w:pos="7920"/>
+          <w:tab w:val="left" w:pos="8280"/>
+          <w:tab w:val="left" w:pos="8640"/>
+          <w:tab w:val="left" w:pos="9000"/>
+          <w:tab w:val="left" w:pos="9360"/>
+          <w:tab w:val="left" w:pos="9720"/>
+          <w:tab w:val="left" w:pos="10080"/>
+          <w:tab w:val="left" w:pos="10440"/>
+          <w:tab w:val="left" w:pos="10800"/>
+          <w:tab w:val="left" w:pos="11160"/>
+          <w:tab w:val="left" w:pos="11520"/>
+        </w:tabs>
+        <w:autoSpaceDE w:val="0"/>
+        <w:autoSpaceDN w:val="0"/>
+        <w:adjustRightInd w:val="0"/>
+        <w:spacing w:after="0" w:line="240" w:lineRule="auto"/>
+        <w:rPr>
+          <w:rFonts w:cs="Segoe Print"/>
+        </w:rPr>
+      </w:pPr>
+      <w:r>
+        <w:rPr>
+          <w:rFonts w:cs="Segoe Print"/>
+        </w:rPr>
+        <w:t>After a bit of testing and making sure all interactions were happening properly, I have gotten more of movement finished, and one more day should see all of it (what is currently in the game) complete. At the moment, clicking the triage area will move the nurse there, and then open information about a patient. Then the player can choose to send a patient to an exam room, waiting room, and simply kick them out. When I work on this next, I need to add some UI for the exam room, and make sure the buttons work for both the triage and waiting chairs.</w:t>
+      </w:r>
+    </w:p>
+    <w:p>
+      <w:pPr>
+        <w:rPr>
+          <w:rFonts w:cs="Segoe Print"/>
+        </w:rPr>
+      </w:pPr>
+      <w:r>
+        <w:rPr>
+          <w:rFonts w:cs="Segoe Print"/>
+        </w:rPr>
+        <w:br w:type="page"/>
+      </w:r>
+    </w:p>
+    <w:p>
+      <w:pPr>
+        <w:tabs>
+          <w:tab w:val="left" w:pos="360"/>
+          <w:tab w:val="left" w:pos="720"/>
+          <w:tab w:val="left" w:pos="1080"/>
+          <w:tab w:val="left" w:pos="1440"/>
+          <w:tab w:val="left" w:pos="1800"/>
+          <w:tab w:val="left" w:pos="2160"/>
+          <w:tab w:val="left" w:pos="2520"/>
+          <w:tab w:val="left" w:pos="2880"/>
+          <w:tab w:val="left" w:pos="3240"/>
+          <w:tab w:val="left" w:pos="3600"/>
+          <w:tab w:val="left" w:pos="3960"/>
+          <w:tab w:val="left" w:pos="4320"/>
+          <w:tab w:val="left" w:pos="4680"/>
+          <w:tab w:val="left" w:pos="5040"/>
+          <w:tab w:val="left" w:pos="5400"/>
+          <w:tab w:val="left" w:pos="5760"/>
+          <w:tab w:val="left" w:pos="6120"/>
+          <w:tab w:val="left" w:pos="6480"/>
+          <w:tab w:val="left" w:pos="6840"/>
+          <w:tab w:val="left" w:pos="7200"/>
+          <w:tab w:val="left" w:pos="7560"/>
+          <w:tab w:val="left" w:pos="7920"/>
+          <w:tab w:val="left" w:pos="8280"/>
+          <w:tab w:val="left" w:pos="8640"/>
+          <w:tab w:val="left" w:pos="9000"/>
+          <w:tab w:val="left" w:pos="9360"/>
+          <w:tab w:val="left" w:pos="9720"/>
+          <w:tab w:val="left" w:pos="10080"/>
+          <w:tab w:val="left" w:pos="10440"/>
+          <w:tab w:val="left" w:pos="10800"/>
+          <w:tab w:val="left" w:pos="11160"/>
+          <w:tab w:val="left" w:pos="11520"/>
+        </w:tabs>
+        <w:autoSpaceDE w:val="0"/>
+        <w:autoSpaceDN w:val="0"/>
+        <w:adjustRightInd w:val="0"/>
+        <w:spacing w:after="0" w:line="240" w:lineRule="auto"/>
+        <w:rPr>
+          <w:rFonts w:cs="Segoe Print"/>
+        </w:rPr>
+      </w:pPr>
+      <w:r>
+        <w:rPr>
+          <w:rFonts w:cs="Segoe Print"/>
+        </w:rPr>
+        <w:lastRenderedPageBreak/>
+        <w:t>June 8th</w:t>
+      </w:r>
+    </w:p>
+    <w:p>
+      <w:pPr>
+        <w:tabs>
+          <w:tab w:val="left" w:pos="360"/>
+          <w:tab w:val="left" w:pos="720"/>
+          <w:tab w:val="left" w:pos="1080"/>
+          <w:tab w:val="left" w:pos="1440"/>
+          <w:tab w:val="left" w:pos="1800"/>
+          <w:tab w:val="left" w:pos="2160"/>
+          <w:tab w:val="left" w:pos="2520"/>
+          <w:tab w:val="left" w:pos="2880"/>
+          <w:tab w:val="left" w:pos="3240"/>
+          <w:tab w:val="left" w:pos="3600"/>
+          <w:tab w:val="left" w:pos="3960"/>
+          <w:tab w:val="left" w:pos="4320"/>
+          <w:tab w:val="left" w:pos="4680"/>
+          <w:tab w:val="left" w:pos="5040"/>
+          <w:tab w:val="left" w:pos="5400"/>
+          <w:tab w:val="left" w:pos="5760"/>
+          <w:tab w:val="left" w:pos="6120"/>
+          <w:tab w:val="left" w:pos="6480"/>
+          <w:tab w:val="left" w:pos="6840"/>
+          <w:tab w:val="left" w:pos="7200"/>
+          <w:tab w:val="left" w:pos="7560"/>
+          <w:tab w:val="left" w:pos="7920"/>
+          <w:tab w:val="left" w:pos="8280"/>
+          <w:tab w:val="left" w:pos="8640"/>
+          <w:tab w:val="left" w:pos="9000"/>
+          <w:tab w:val="left" w:pos="9360"/>
+          <w:tab w:val="left" w:pos="9720"/>
+          <w:tab w:val="left" w:pos="10080"/>
+          <w:tab w:val="left" w:pos="10440"/>
+          <w:tab w:val="left" w:pos="10800"/>
+          <w:tab w:val="left" w:pos="11160"/>
+          <w:tab w:val="left" w:pos="11520"/>
+        </w:tabs>
+        <w:autoSpaceDE w:val="0"/>
+        <w:autoSpaceDN w:val="0"/>
+        <w:adjustRightInd w:val="0"/>
+        <w:spacing w:after="0" w:line="240" w:lineRule="auto"/>
+        <w:rPr>
+          <w:rFonts w:cs="Segoe Print"/>
+        </w:rPr>
+      </w:pPr>
+      <w:r>
+        <w:rPr>
+          <w:rFonts w:cs="Segoe Print"/>
+        </w:rPr>
+        <w:t xml:space="preserve">I only have about an hour to work on this at the moment, but I want to continue working on movement. And possibly get it to a point where I can post a version that others can try. </w:t>
+      </w:r>
+    </w:p>
+    <w:p>
+      <w:pPr>
+        <w:tabs>
+          <w:tab w:val="left" w:pos="360"/>
+          <w:tab w:val="left" w:pos="720"/>
+          <w:tab w:val="left" w:pos="1080"/>
+          <w:tab w:val="left" w:pos="1440"/>
+          <w:tab w:val="left" w:pos="1800"/>
+          <w:tab w:val="left" w:pos="2160"/>
+          <w:tab w:val="left" w:pos="2520"/>
+          <w:tab w:val="left" w:pos="2880"/>
+          <w:tab w:val="left" w:pos="3240"/>
+          <w:tab w:val="left" w:pos="3600"/>
+          <w:tab w:val="left" w:pos="3960"/>
+          <w:tab w:val="left" w:pos="4320"/>
+          <w:tab w:val="left" w:pos="4680"/>
+          <w:tab w:val="left" w:pos="5040"/>
+          <w:tab w:val="left" w:pos="5400"/>
+          <w:tab w:val="left" w:pos="5760"/>
+          <w:tab w:val="left" w:pos="6120"/>
+          <w:tab w:val="left" w:pos="6480"/>
+          <w:tab w:val="left" w:pos="6840"/>
+          <w:tab w:val="left" w:pos="7200"/>
+          <w:tab w:val="left" w:pos="7560"/>
+          <w:tab w:val="left" w:pos="7920"/>
+          <w:tab w:val="left" w:pos="8280"/>
+          <w:tab w:val="left" w:pos="8640"/>
+          <w:tab w:val="left" w:pos="9000"/>
+          <w:tab w:val="left" w:pos="9360"/>
+          <w:tab w:val="left" w:pos="9720"/>
+          <w:tab w:val="left" w:pos="10080"/>
+          <w:tab w:val="left" w:pos="10440"/>
+          <w:tab w:val="left" w:pos="10800"/>
+          <w:tab w:val="left" w:pos="11160"/>
+          <w:tab w:val="left" w:pos="11520"/>
+        </w:tabs>
+        <w:autoSpaceDE w:val="0"/>
+        <w:autoSpaceDN w:val="0"/>
+        <w:adjustRightInd w:val="0"/>
+        <w:spacing w:after="0" w:line="240" w:lineRule="auto"/>
+        <w:rPr>
+          <w:rFonts w:cs="Segoe Print"/>
+        </w:rPr>
+      </w:pPr>
+    </w:p>
+    <w:p>
+      <w:pPr>
+        <w:tabs>
+          <w:tab w:val="left" w:pos="360"/>
+          <w:tab w:val="left" w:pos="720"/>
+          <w:tab w:val="left" w:pos="1080"/>
+          <w:tab w:val="left" w:pos="1440"/>
+          <w:tab w:val="left" w:pos="1800"/>
+          <w:tab w:val="left" w:pos="2160"/>
+          <w:tab w:val="left" w:pos="2520"/>
+          <w:tab w:val="left" w:pos="2880"/>
+          <w:tab w:val="left" w:pos="3240"/>
+          <w:tab w:val="left" w:pos="3600"/>
+          <w:tab w:val="left" w:pos="3960"/>
+          <w:tab w:val="left" w:pos="4320"/>
+          <w:tab w:val="left" w:pos="4680"/>
+          <w:tab w:val="left" w:pos="5040"/>
+          <w:tab w:val="left" w:pos="5400"/>
+          <w:tab w:val="left" w:pos="5760"/>
+          <w:tab w:val="left" w:pos="6120"/>
+          <w:tab w:val="left" w:pos="6480"/>
+          <w:tab w:val="left" w:pos="6840"/>
+          <w:tab w:val="left" w:pos="7200"/>
+          <w:tab w:val="left" w:pos="7560"/>
+          <w:tab w:val="left" w:pos="7920"/>
+          <w:tab w:val="left" w:pos="8280"/>
+          <w:tab w:val="left" w:pos="8640"/>
+          <w:tab w:val="left" w:pos="9000"/>
+          <w:tab w:val="left" w:pos="9360"/>
+          <w:tab w:val="left" w:pos="9720"/>
+          <w:tab w:val="left" w:pos="10080"/>
+          <w:tab w:val="left" w:pos="10440"/>
+          <w:tab w:val="left" w:pos="10800"/>
+          <w:tab w:val="left" w:pos="11160"/>
+          <w:tab w:val="left" w:pos="11520"/>
+        </w:tabs>
+        <w:autoSpaceDE w:val="0"/>
+        <w:autoSpaceDN w:val="0"/>
+        <w:adjustRightInd w:val="0"/>
+        <w:spacing w:after="0" w:line="240" w:lineRule="auto"/>
+        <w:rPr>
+          <w:rFonts w:cs="Segoe Print"/>
+        </w:rPr>
+      </w:pPr>
+      <w:r>
+        <w:rPr>
+          <w:rFonts w:cs="Segoe Print"/>
+        </w:rPr>
+        <w:t xml:space="preserve">The Triage is working well, and so </w:t>
+      </w:r>
+      <w:proofErr w:type="gramStart"/>
+      <w:r>
+        <w:rPr>
+          <w:rFonts w:cs="Segoe Print"/>
+        </w:rPr>
+        <w:t>is</w:t>
+      </w:r>
+      <w:proofErr w:type="gramEnd"/>
+      <w:r>
+        <w:rPr>
+          <w:rFonts w:cs="Segoe Print"/>
+        </w:rPr>
+        <w:t xml:space="preserve"> the waiting room/chairs now. I now plan on creating some placeholder </w:t>
+      </w:r>
+      <w:proofErr w:type="spellStart"/>
+      <w:r>
+        <w:rPr>
+          <w:rFonts w:cs="Segoe Print"/>
+        </w:rPr>
+        <w:t>Ui</w:t>
+      </w:r>
+      <w:proofErr w:type="spellEnd"/>
+      <w:r>
+        <w:rPr>
+          <w:rFonts w:cs="Segoe Print"/>
+        </w:rPr>
+        <w:t xml:space="preserve"> for the exam room. I'll just give it an exit button for now. This will clearly be changed later because the exam area and the other objects near it will require so much. But at the moment, this should allow me to cycle through patients, and test movement of the most important things. After this is complete, I'll need to add in the sink, reference desk, bloodwork machine/tube, exam room computers, and id checking hotspots. These should work largely the same. And because of the way I created my classes, the sink and ref desk will be normal office objects. The exam room computers, and id checking will most likely be patient objects, and the bloodwork machine could be either or, but most likely remain as an </w:t>
+      </w:r>
+      <w:proofErr w:type="spellStart"/>
+      <w:r>
+        <w:rPr>
+          <w:rFonts w:cs="Segoe Print"/>
+        </w:rPr>
+        <w:t>officeobject</w:t>
+      </w:r>
+      <w:proofErr w:type="spellEnd"/>
+      <w:r>
+        <w:rPr>
+          <w:rFonts w:cs="Segoe Print"/>
+        </w:rPr>
+        <w:t>.</w:t>
       </w:r>
     </w:p>
     <w:p>
@@ -6542,10 +7726,331 @@
         <w:rPr>
           <w:rFonts w:cs="Segoe Print"/>
         </w:rPr>
-        <w:t>After a bit of testing and making sure all interactions were happening properly, I have gotten more of movement finished, and one more day should see all of it (what is currently in the game) complete. At the moment, clicking the triage area will move the nurse there, and then open information about a patient. Then the player can choose to send a patient to an exam room, waiting room, and simply kick them out. When I work on this next, I need to add some UI for the exam room, and make sure the buttons work for both the triage and waiting chairs.</w:t>
-      </w:r>
-      <w:bookmarkStart w:id="0" w:name="_GoBack"/>
-      <w:bookmarkEnd w:id="0"/>
+        <w:t xml:space="preserve">Noticed that several of the UI classes have the same or similar methods, so I simplified them and placed them into the parent class </w:t>
+      </w:r>
+      <w:proofErr w:type="spellStart"/>
+      <w:r>
+        <w:rPr>
+          <w:rFonts w:cs="Segoe Print"/>
+        </w:rPr>
+        <w:t>UI_Patient</w:t>
+      </w:r>
+      <w:proofErr w:type="spellEnd"/>
+      <w:r>
+        <w:rPr>
+          <w:rFonts w:cs="Segoe Print"/>
+        </w:rPr>
+        <w:t xml:space="preserve">. Now each specific class will have access to </w:t>
+      </w:r>
+      <w:proofErr w:type="spellStart"/>
+      <w:r>
+        <w:rPr>
+          <w:rFonts w:cs="Segoe Print"/>
+        </w:rPr>
+        <w:t>Send_Away</w:t>
+      </w:r>
+      <w:proofErr w:type="spellEnd"/>
+      <w:r>
+        <w:rPr>
+          <w:rFonts w:cs="Segoe Print"/>
+        </w:rPr>
+        <w:t xml:space="preserve">, </w:t>
+      </w:r>
+      <w:proofErr w:type="spellStart"/>
+      <w:r>
+        <w:rPr>
+          <w:rFonts w:cs="Segoe Print"/>
+        </w:rPr>
+        <w:t>Send_ExamRoom</w:t>
+      </w:r>
+      <w:proofErr w:type="spellEnd"/>
+      <w:r>
+        <w:rPr>
+          <w:rFonts w:cs="Segoe Print"/>
+        </w:rPr>
+        <w:t xml:space="preserve">, </w:t>
+      </w:r>
+      <w:proofErr w:type="spellStart"/>
+      <w:r>
+        <w:rPr>
+          <w:rFonts w:cs="Segoe Print"/>
+        </w:rPr>
+        <w:t>Send_WaitingRoom</w:t>
+      </w:r>
+      <w:proofErr w:type="spellEnd"/>
+      <w:r>
+        <w:rPr>
+          <w:rFonts w:cs="Segoe Print"/>
+        </w:rPr>
+        <w:t xml:space="preserve">, and Pacify. I also Noticed that the current 3 </w:t>
+      </w:r>
+      <w:proofErr w:type="spellStart"/>
+      <w:proofErr w:type="gramStart"/>
+      <w:r>
+        <w:rPr>
+          <w:rFonts w:cs="Segoe Print"/>
+        </w:rPr>
+        <w:t>PatientObjects</w:t>
+      </w:r>
+      <w:proofErr w:type="spellEnd"/>
+      <w:r>
+        <w:rPr>
+          <w:rFonts w:cs="Segoe Print"/>
+        </w:rPr>
+        <w:t xml:space="preserve"> ,</w:t>
+      </w:r>
+      <w:proofErr w:type="gramEnd"/>
+      <w:r>
+        <w:rPr>
+          <w:rFonts w:cs="Segoe Print"/>
+        </w:rPr>
+        <w:t xml:space="preserve"> Waiting Chair, Triage, and Exam room have the same exact method for </w:t>
+      </w:r>
+      <w:proofErr w:type="spellStart"/>
+      <w:r>
+        <w:rPr>
+          <w:rFonts w:cs="Segoe Print"/>
+        </w:rPr>
+        <w:t>onmouse</w:t>
+      </w:r>
+      <w:proofErr w:type="spellEnd"/>
+      <w:r>
+        <w:rPr>
+          <w:rFonts w:cs="Segoe Print"/>
+        </w:rPr>
+        <w:t xml:space="preserve"> over/click. I may need to simplify that and place it in the </w:t>
+      </w:r>
+      <w:proofErr w:type="spellStart"/>
+      <w:r>
+        <w:rPr>
+          <w:rFonts w:cs="Segoe Print"/>
+        </w:rPr>
+        <w:t>PatientObject</w:t>
+      </w:r>
+      <w:proofErr w:type="spellEnd"/>
+      <w:r>
+        <w:rPr>
+          <w:rFonts w:cs="Segoe Print"/>
+        </w:rPr>
+        <w:t xml:space="preserve"> class if I see no reason to differentiate them. </w:t>
+      </w:r>
+    </w:p>
+    <w:p>
+      <w:pPr>
+        <w:tabs>
+          <w:tab w:val="left" w:pos="360"/>
+          <w:tab w:val="left" w:pos="720"/>
+          <w:tab w:val="left" w:pos="1080"/>
+          <w:tab w:val="left" w:pos="1440"/>
+          <w:tab w:val="left" w:pos="1800"/>
+          <w:tab w:val="left" w:pos="2160"/>
+          <w:tab w:val="left" w:pos="2520"/>
+          <w:tab w:val="left" w:pos="2880"/>
+          <w:tab w:val="left" w:pos="3240"/>
+          <w:tab w:val="left" w:pos="3600"/>
+          <w:tab w:val="left" w:pos="3960"/>
+          <w:tab w:val="left" w:pos="4320"/>
+          <w:tab w:val="left" w:pos="4680"/>
+          <w:tab w:val="left" w:pos="5040"/>
+          <w:tab w:val="left" w:pos="5400"/>
+          <w:tab w:val="left" w:pos="5760"/>
+          <w:tab w:val="left" w:pos="6120"/>
+          <w:tab w:val="left" w:pos="6480"/>
+          <w:tab w:val="left" w:pos="6840"/>
+          <w:tab w:val="left" w:pos="7200"/>
+          <w:tab w:val="left" w:pos="7560"/>
+          <w:tab w:val="left" w:pos="7920"/>
+          <w:tab w:val="left" w:pos="8280"/>
+          <w:tab w:val="left" w:pos="8640"/>
+          <w:tab w:val="left" w:pos="9000"/>
+          <w:tab w:val="left" w:pos="9360"/>
+          <w:tab w:val="left" w:pos="9720"/>
+          <w:tab w:val="left" w:pos="10080"/>
+          <w:tab w:val="left" w:pos="10440"/>
+          <w:tab w:val="left" w:pos="10800"/>
+          <w:tab w:val="left" w:pos="11160"/>
+          <w:tab w:val="left" w:pos="11520"/>
+        </w:tabs>
+        <w:autoSpaceDE w:val="0"/>
+        <w:autoSpaceDN w:val="0"/>
+        <w:adjustRightInd w:val="0"/>
+        <w:spacing w:after="0" w:line="240" w:lineRule="auto"/>
+        <w:rPr>
+          <w:rFonts w:cs="Segoe Print"/>
+          <w:lang w:val="en"/>
+        </w:rPr>
+      </w:pPr>
+    </w:p>
+    <w:p>
+      <w:pPr>
+        <w:tabs>
+          <w:tab w:val="left" w:pos="360"/>
+          <w:tab w:val="left" w:pos="720"/>
+          <w:tab w:val="left" w:pos="1080"/>
+          <w:tab w:val="left" w:pos="1440"/>
+          <w:tab w:val="left" w:pos="1800"/>
+          <w:tab w:val="left" w:pos="2160"/>
+          <w:tab w:val="left" w:pos="2520"/>
+          <w:tab w:val="left" w:pos="2880"/>
+          <w:tab w:val="left" w:pos="3240"/>
+          <w:tab w:val="left" w:pos="3600"/>
+          <w:tab w:val="left" w:pos="3960"/>
+          <w:tab w:val="left" w:pos="4320"/>
+          <w:tab w:val="left" w:pos="4680"/>
+          <w:tab w:val="left" w:pos="5040"/>
+          <w:tab w:val="left" w:pos="5400"/>
+          <w:tab w:val="left" w:pos="5760"/>
+          <w:tab w:val="left" w:pos="6120"/>
+          <w:tab w:val="left" w:pos="6480"/>
+          <w:tab w:val="left" w:pos="6840"/>
+          <w:tab w:val="left" w:pos="7200"/>
+          <w:tab w:val="left" w:pos="7560"/>
+          <w:tab w:val="left" w:pos="7920"/>
+          <w:tab w:val="left" w:pos="8280"/>
+          <w:tab w:val="left" w:pos="8640"/>
+          <w:tab w:val="left" w:pos="9000"/>
+          <w:tab w:val="left" w:pos="9360"/>
+          <w:tab w:val="left" w:pos="9720"/>
+          <w:tab w:val="left" w:pos="10080"/>
+          <w:tab w:val="left" w:pos="10440"/>
+          <w:tab w:val="left" w:pos="10800"/>
+          <w:tab w:val="left" w:pos="11160"/>
+          <w:tab w:val="left" w:pos="11520"/>
+        </w:tabs>
+        <w:autoSpaceDE w:val="0"/>
+        <w:autoSpaceDN w:val="0"/>
+        <w:adjustRightInd w:val="0"/>
+        <w:spacing w:after="0" w:line="240" w:lineRule="auto"/>
+        <w:rPr>
+          <w:rFonts w:cs="Segoe Print"/>
+          <w:lang w:val="en"/>
+        </w:rPr>
+      </w:pPr>
+      <w:r>
+        <w:rPr>
+          <w:rFonts w:cs="Segoe Print"/>
+          <w:lang w:val="en"/>
+        </w:rPr>
+        <w:t xml:space="preserve">I updated the main menu a small amount and disabled buttons that currently have no function, as well as fixing the other buttons so that they redirect to the proper scenes. I removed unused scenes from the build settings, so builds should be smaller than they previously were. I then created a build, and placed it on </w:t>
+      </w:r>
+      <w:proofErr w:type="spellStart"/>
+      <w:r>
+        <w:rPr>
+          <w:rFonts w:cs="Segoe Print"/>
+          <w:lang w:val="en"/>
+        </w:rPr>
+        <w:t>mywebspace</w:t>
+      </w:r>
+      <w:proofErr w:type="spellEnd"/>
+      <w:r>
+        <w:rPr>
+          <w:rFonts w:cs="Segoe Print"/>
+          <w:lang w:val="en"/>
+        </w:rPr>
+        <w:t>:</w:t>
+      </w:r>
+    </w:p>
+    <w:p>
+      <w:pPr>
+        <w:tabs>
+          <w:tab w:val="left" w:pos="360"/>
+          <w:tab w:val="left" w:pos="720"/>
+          <w:tab w:val="left" w:pos="1080"/>
+          <w:tab w:val="left" w:pos="1440"/>
+          <w:tab w:val="left" w:pos="1800"/>
+          <w:tab w:val="left" w:pos="2160"/>
+          <w:tab w:val="left" w:pos="2520"/>
+          <w:tab w:val="left" w:pos="2880"/>
+          <w:tab w:val="left" w:pos="3240"/>
+          <w:tab w:val="left" w:pos="3600"/>
+          <w:tab w:val="left" w:pos="3960"/>
+          <w:tab w:val="left" w:pos="4320"/>
+          <w:tab w:val="left" w:pos="4680"/>
+          <w:tab w:val="left" w:pos="5040"/>
+          <w:tab w:val="left" w:pos="5400"/>
+          <w:tab w:val="left" w:pos="5760"/>
+          <w:tab w:val="left" w:pos="6120"/>
+          <w:tab w:val="left" w:pos="6480"/>
+          <w:tab w:val="left" w:pos="6840"/>
+          <w:tab w:val="left" w:pos="7200"/>
+          <w:tab w:val="left" w:pos="7560"/>
+          <w:tab w:val="left" w:pos="7920"/>
+          <w:tab w:val="left" w:pos="8280"/>
+          <w:tab w:val="left" w:pos="8640"/>
+          <w:tab w:val="left" w:pos="9000"/>
+          <w:tab w:val="left" w:pos="9360"/>
+          <w:tab w:val="left" w:pos="9720"/>
+          <w:tab w:val="left" w:pos="10080"/>
+          <w:tab w:val="left" w:pos="10440"/>
+          <w:tab w:val="left" w:pos="10800"/>
+          <w:tab w:val="left" w:pos="11160"/>
+          <w:tab w:val="left" w:pos="11520"/>
+        </w:tabs>
+        <w:autoSpaceDE w:val="0"/>
+        <w:autoSpaceDN w:val="0"/>
+        <w:adjustRightInd w:val="0"/>
+        <w:spacing w:after="0" w:line="240" w:lineRule="auto"/>
+      </w:pPr>
+      <w:hyperlink r:id="rId5" w:tgtFrame="_blank" w:history="1">
+        <w:r>
+          <w:rPr>
+            <w:rStyle w:val="Hyperlink"/>
+            <w:rFonts w:cs="Arial"/>
+            <w:color w:val="444444"/>
+            <w:sz w:val="21"/>
+            <w:szCs w:val="21"/>
+            <w:shd w:val="clear" w:color="auto" w:fill="FFFFFF"/>
+          </w:rPr>
+          <w:t>http://mywebspace.quinnipiac.edu/rmburgess/ABG/ABG%20Rush%206-8/ABG%20Rush%206-8.html</w:t>
+        </w:r>
+      </w:hyperlink>
+    </w:p>
+    <w:bookmarkEnd w:id="0"/>
+    <w:p>
+      <w:pPr>
+        <w:tabs>
+          <w:tab w:val="left" w:pos="360"/>
+          <w:tab w:val="left" w:pos="720"/>
+          <w:tab w:val="left" w:pos="1080"/>
+          <w:tab w:val="left" w:pos="1440"/>
+          <w:tab w:val="left" w:pos="1800"/>
+          <w:tab w:val="left" w:pos="2160"/>
+          <w:tab w:val="left" w:pos="2520"/>
+          <w:tab w:val="left" w:pos="2880"/>
+          <w:tab w:val="left" w:pos="3240"/>
+          <w:tab w:val="left" w:pos="3600"/>
+          <w:tab w:val="left" w:pos="3960"/>
+          <w:tab w:val="left" w:pos="4320"/>
+          <w:tab w:val="left" w:pos="4680"/>
+          <w:tab w:val="left" w:pos="5040"/>
+          <w:tab w:val="left" w:pos="5400"/>
+          <w:tab w:val="left" w:pos="5760"/>
+          <w:tab w:val="left" w:pos="6120"/>
+          <w:tab w:val="left" w:pos="6480"/>
+          <w:tab w:val="left" w:pos="6840"/>
+          <w:tab w:val="left" w:pos="7200"/>
+          <w:tab w:val="left" w:pos="7560"/>
+          <w:tab w:val="left" w:pos="7920"/>
+          <w:tab w:val="left" w:pos="8280"/>
+          <w:tab w:val="left" w:pos="8640"/>
+          <w:tab w:val="left" w:pos="9000"/>
+          <w:tab w:val="left" w:pos="9360"/>
+          <w:tab w:val="left" w:pos="9720"/>
+          <w:tab w:val="left" w:pos="10080"/>
+          <w:tab w:val="left" w:pos="10440"/>
+          <w:tab w:val="left" w:pos="10800"/>
+          <w:tab w:val="left" w:pos="11160"/>
+          <w:tab w:val="left" w:pos="11520"/>
+        </w:tabs>
+        <w:autoSpaceDE w:val="0"/>
+        <w:autoSpaceDN w:val="0"/>
+        <w:adjustRightInd w:val="0"/>
+        <w:spacing w:after="0" w:line="240" w:lineRule="auto"/>
+        <w:rPr>
+          <w:rFonts w:cs="Segoe Print"/>
+          <w:lang w:val="en"/>
+        </w:rPr>
+      </w:pPr>
     </w:p>
     <w:sectPr>
       <w:pgSz w:w="12240" w:h="15840"/>
@@ -6744,6 +8249,18 @@
     <w:semiHidden/>
     <w:unhideWhenUsed/>
   </w:style>
+  <w:style w:type="character" w:styleId="Hyperlink">
+    <w:name w:val="Hyperlink"/>
+    <w:basedOn w:val="DefaultParagraphFont"/>
+    <w:uiPriority w:val="99"/>
+    <w:semiHidden/>
+    <w:unhideWhenUsed/>
+    <w:rsid w:val="00224655"/>
+    <w:rPr>
+      <w:color w:val="0000FF"/>
+      <w:u w:val="single"/>
+    </w:rPr>
+  </w:style>
 </w:styles>
 </file>
 
@@ -6933,6 +8450,18 @@
     <w:uiPriority w:val="99"/>
     <w:semiHidden/>
     <w:unhideWhenUsed/>
+  </w:style>
+  <w:style w:type="character" w:styleId="Hyperlink">
+    <w:name w:val="Hyperlink"/>
+    <w:basedOn w:val="DefaultParagraphFont"/>
+    <w:uiPriority w:val="99"/>
+    <w:semiHidden/>
+    <w:unhideWhenUsed/>
+    <w:rsid w:val="00224655"/>
+    <w:rPr>
+      <w:color w:val="0000FF"/>
+      <w:u w:val="single"/>
+    </w:rPr>
   </w:style>
 </w:styles>
 </file>

</xml_diff>

<commit_message>
Updates to ExamRoomComputer and their UI. Fixed Double click problem. More.
Solved a problem with the patient/Nurse greeting interaction.
Implemented vital sign check. Added in new assets for exam room
computers. Fleshed out exam room computer UI class, fixed double click
problem. More in Journal

Current version can be played here:

http://mywebspace.quinnipiac.edu/rmburgess/ABG/ABG%20Rush%207-1/ABG%20Rush%207-1.html

Project can be found here:
https://drive.google.com/open?id=0B3AY1tb1Jvy7QXRwU0ZTVkNoRk0&authuser=0
</commit_message>
<xml_diff>
--- a/Journal - Thoughts.docx
+++ b/Journal - Thoughts.docx
@@ -25344,19 +25344,7 @@
         <w:rPr>
           <w:rFonts w:cs="Segoe Print"/>
         </w:rPr>
-        <w:t xml:space="preserve">Going to give the nurse a busy flag that gets set if an interface is </w:t>
-      </w:r>
-      <w:r>
-        <w:rPr>
-          <w:rFonts w:cs="Segoe Print"/>
-        </w:rPr>
-        <w:t>open</w:t>
-      </w:r>
-      <w:r>
-        <w:rPr>
-          <w:rFonts w:cs="Segoe Print"/>
-        </w:rPr>
-        <w:t xml:space="preserve"> or if moving and whatnot.</w:t>
+        <w:t>Going to give the nurse a busy flag that gets set if an interface is open or if moving and whatnot.</w:t>
       </w:r>
       <w:proofErr w:type="gramEnd"/>
       <w:r>
@@ -25377,133 +25365,103 @@
         <w:rPr>
           <w:rFonts w:cs="Segoe Print"/>
         </w:rPr>
-        <w:t xml:space="preserve"> over</w:t>
-      </w:r>
-      <w:r>
-        <w:rPr>
-          <w:rFonts w:cs="Segoe Print"/>
-        </w:rPr>
-        <w:t xml:space="preserve"> interactions will require this busy flag to be false before they go ahead with any other actions. I find it funny that out of all the scripts in the game, the one for the nurse is the smallest. It currently only has 16 lines total.</w:t>
-      </w:r>
-    </w:p>
-    <w:p>
-      <w:pPr>
-        <w:tabs>
-          <w:tab w:val="left" w:pos="360"/>
-          <w:tab w:val="left" w:pos="720"/>
-          <w:tab w:val="left" w:pos="1080"/>
-          <w:tab w:val="left" w:pos="1440"/>
-          <w:tab w:val="left" w:pos="1800"/>
-          <w:tab w:val="left" w:pos="2160"/>
-          <w:tab w:val="left" w:pos="2520"/>
-          <w:tab w:val="left" w:pos="2880"/>
-          <w:tab w:val="left" w:pos="3240"/>
-          <w:tab w:val="left" w:pos="3600"/>
-          <w:tab w:val="left" w:pos="3960"/>
-          <w:tab w:val="left" w:pos="4320"/>
-          <w:tab w:val="left" w:pos="4680"/>
-          <w:tab w:val="left" w:pos="5040"/>
-          <w:tab w:val="left" w:pos="5400"/>
-          <w:tab w:val="left" w:pos="5760"/>
-          <w:tab w:val="left" w:pos="6120"/>
-          <w:tab w:val="left" w:pos="6480"/>
-          <w:tab w:val="left" w:pos="6840"/>
-          <w:tab w:val="left" w:pos="7200"/>
-          <w:tab w:val="left" w:pos="7560"/>
-          <w:tab w:val="left" w:pos="7920"/>
-          <w:tab w:val="left" w:pos="8280"/>
-          <w:tab w:val="left" w:pos="8640"/>
-          <w:tab w:val="left" w:pos="9000"/>
-          <w:tab w:val="left" w:pos="9360"/>
-          <w:tab w:val="left" w:pos="9720"/>
-          <w:tab w:val="left" w:pos="10080"/>
-          <w:tab w:val="left" w:pos="10440"/>
-          <w:tab w:val="left" w:pos="10800"/>
-          <w:tab w:val="left" w:pos="11160"/>
-          <w:tab w:val="left" w:pos="11520"/>
-        </w:tabs>
-        <w:autoSpaceDE w:val="0"/>
-        <w:autoSpaceDN w:val="0"/>
-        <w:adjustRightInd w:val="0"/>
-        <w:spacing w:after="0" w:line="240" w:lineRule="auto"/>
-        <w:rPr>
-          <w:rFonts w:cs="Segoe Print"/>
-        </w:rPr>
-      </w:pPr>
-    </w:p>
-    <w:p>
-      <w:pPr>
-        <w:tabs>
-          <w:tab w:val="left" w:pos="360"/>
-          <w:tab w:val="left" w:pos="720"/>
-          <w:tab w:val="left" w:pos="1080"/>
-          <w:tab w:val="left" w:pos="1440"/>
-          <w:tab w:val="left" w:pos="1800"/>
-          <w:tab w:val="left" w:pos="2160"/>
-          <w:tab w:val="left" w:pos="2520"/>
-          <w:tab w:val="left" w:pos="2880"/>
-          <w:tab w:val="left" w:pos="3240"/>
-          <w:tab w:val="left" w:pos="3600"/>
-          <w:tab w:val="left" w:pos="3960"/>
-          <w:tab w:val="left" w:pos="4320"/>
-          <w:tab w:val="left" w:pos="4680"/>
-          <w:tab w:val="left" w:pos="5040"/>
-          <w:tab w:val="left" w:pos="5400"/>
-          <w:tab w:val="left" w:pos="5760"/>
-          <w:tab w:val="left" w:pos="6120"/>
-          <w:tab w:val="left" w:pos="6480"/>
-          <w:tab w:val="left" w:pos="6840"/>
-          <w:tab w:val="left" w:pos="7200"/>
-          <w:tab w:val="left" w:pos="7560"/>
-          <w:tab w:val="left" w:pos="7920"/>
-          <w:tab w:val="left" w:pos="8280"/>
-          <w:tab w:val="left" w:pos="8640"/>
-          <w:tab w:val="left" w:pos="9000"/>
-          <w:tab w:val="left" w:pos="9360"/>
-          <w:tab w:val="left" w:pos="9720"/>
-          <w:tab w:val="left" w:pos="10080"/>
-          <w:tab w:val="left" w:pos="10440"/>
-          <w:tab w:val="left" w:pos="10800"/>
-          <w:tab w:val="left" w:pos="11160"/>
-          <w:tab w:val="left" w:pos="11520"/>
-        </w:tabs>
-        <w:autoSpaceDE w:val="0"/>
-        <w:autoSpaceDN w:val="0"/>
-        <w:adjustRightInd w:val="0"/>
-        <w:spacing w:after="0" w:line="240" w:lineRule="auto"/>
-        <w:rPr>
-          <w:rFonts w:cs="Segoe Print"/>
-        </w:rPr>
-      </w:pPr>
-      <w:r>
-        <w:rPr>
-          <w:rFonts w:cs="Segoe Print"/>
-        </w:rPr>
-        <w:t xml:space="preserve">Thinking about possibly giving </w:t>
-      </w:r>
-      <w:r>
-        <w:rPr>
-          <w:rFonts w:cs="Segoe Print"/>
-        </w:rPr>
-        <w:t>OfficeObject</w:t>
-      </w:r>
-      <w:r>
-        <w:rPr>
-          <w:rFonts w:cs="Segoe Print"/>
-        </w:rPr>
-        <w:t xml:space="preserve">s a perform action method that is overridden. That way, when movement is done, the </w:t>
-      </w:r>
-      <w:r>
-        <w:rPr>
-          <w:rFonts w:cs="Segoe Print"/>
-        </w:rPr>
-        <w:t>OfficeObject</w:t>
-      </w:r>
-      <w:r>
-        <w:rPr>
-          <w:rFonts w:cs="Segoe Print"/>
-        </w:rPr>
-        <w:t xml:space="preserve"> will be called back and have </w:t>
+        <w:t xml:space="preserve"> over interactions will require this busy flag to be false before they go ahead with any other actions. I find it funny that out of all the scripts in the game, the one for the nurse is the smallest. It currently only has 16 lines total.</w:t>
+      </w:r>
+    </w:p>
+    <w:p>
+      <w:pPr>
+        <w:tabs>
+          <w:tab w:val="left" w:pos="360"/>
+          <w:tab w:val="left" w:pos="720"/>
+          <w:tab w:val="left" w:pos="1080"/>
+          <w:tab w:val="left" w:pos="1440"/>
+          <w:tab w:val="left" w:pos="1800"/>
+          <w:tab w:val="left" w:pos="2160"/>
+          <w:tab w:val="left" w:pos="2520"/>
+          <w:tab w:val="left" w:pos="2880"/>
+          <w:tab w:val="left" w:pos="3240"/>
+          <w:tab w:val="left" w:pos="3600"/>
+          <w:tab w:val="left" w:pos="3960"/>
+          <w:tab w:val="left" w:pos="4320"/>
+          <w:tab w:val="left" w:pos="4680"/>
+          <w:tab w:val="left" w:pos="5040"/>
+          <w:tab w:val="left" w:pos="5400"/>
+          <w:tab w:val="left" w:pos="5760"/>
+          <w:tab w:val="left" w:pos="6120"/>
+          <w:tab w:val="left" w:pos="6480"/>
+          <w:tab w:val="left" w:pos="6840"/>
+          <w:tab w:val="left" w:pos="7200"/>
+          <w:tab w:val="left" w:pos="7560"/>
+          <w:tab w:val="left" w:pos="7920"/>
+          <w:tab w:val="left" w:pos="8280"/>
+          <w:tab w:val="left" w:pos="8640"/>
+          <w:tab w:val="left" w:pos="9000"/>
+          <w:tab w:val="left" w:pos="9360"/>
+          <w:tab w:val="left" w:pos="9720"/>
+          <w:tab w:val="left" w:pos="10080"/>
+          <w:tab w:val="left" w:pos="10440"/>
+          <w:tab w:val="left" w:pos="10800"/>
+          <w:tab w:val="left" w:pos="11160"/>
+          <w:tab w:val="left" w:pos="11520"/>
+        </w:tabs>
+        <w:autoSpaceDE w:val="0"/>
+        <w:autoSpaceDN w:val="0"/>
+        <w:adjustRightInd w:val="0"/>
+        <w:spacing w:after="0" w:line="240" w:lineRule="auto"/>
+        <w:rPr>
+          <w:rFonts w:cs="Segoe Print"/>
+        </w:rPr>
+      </w:pPr>
+    </w:p>
+    <w:p>
+      <w:pPr>
+        <w:tabs>
+          <w:tab w:val="left" w:pos="360"/>
+          <w:tab w:val="left" w:pos="720"/>
+          <w:tab w:val="left" w:pos="1080"/>
+          <w:tab w:val="left" w:pos="1440"/>
+          <w:tab w:val="left" w:pos="1800"/>
+          <w:tab w:val="left" w:pos="2160"/>
+          <w:tab w:val="left" w:pos="2520"/>
+          <w:tab w:val="left" w:pos="2880"/>
+          <w:tab w:val="left" w:pos="3240"/>
+          <w:tab w:val="left" w:pos="3600"/>
+          <w:tab w:val="left" w:pos="3960"/>
+          <w:tab w:val="left" w:pos="4320"/>
+          <w:tab w:val="left" w:pos="4680"/>
+          <w:tab w:val="left" w:pos="5040"/>
+          <w:tab w:val="left" w:pos="5400"/>
+          <w:tab w:val="left" w:pos="5760"/>
+          <w:tab w:val="left" w:pos="6120"/>
+          <w:tab w:val="left" w:pos="6480"/>
+          <w:tab w:val="left" w:pos="6840"/>
+          <w:tab w:val="left" w:pos="7200"/>
+          <w:tab w:val="left" w:pos="7560"/>
+          <w:tab w:val="left" w:pos="7920"/>
+          <w:tab w:val="left" w:pos="8280"/>
+          <w:tab w:val="left" w:pos="8640"/>
+          <w:tab w:val="left" w:pos="9000"/>
+          <w:tab w:val="left" w:pos="9360"/>
+          <w:tab w:val="left" w:pos="9720"/>
+          <w:tab w:val="left" w:pos="10080"/>
+          <w:tab w:val="left" w:pos="10440"/>
+          <w:tab w:val="left" w:pos="10800"/>
+          <w:tab w:val="left" w:pos="11160"/>
+          <w:tab w:val="left" w:pos="11520"/>
+        </w:tabs>
+        <w:autoSpaceDE w:val="0"/>
+        <w:autoSpaceDN w:val="0"/>
+        <w:adjustRightInd w:val="0"/>
+        <w:spacing w:after="0" w:line="240" w:lineRule="auto"/>
+        <w:rPr>
+          <w:rFonts w:cs="Segoe Print"/>
+        </w:rPr>
+      </w:pPr>
+      <w:r>
+        <w:rPr>
+          <w:rFonts w:cs="Segoe Print"/>
+        </w:rPr>
+        <w:t xml:space="preserve">Thinking about possibly giving OfficeObjects a perform action method that is overridden. That way, when movement is done, the OfficeObject will be called back and have </w:t>
       </w:r>
       <w:proofErr w:type="gramStart"/>
       <w:r>
@@ -25517,7 +25475,21 @@
         <w:rPr>
           <w:rFonts w:cs="Segoe Print"/>
         </w:rPr>
-        <w:t xml:space="preserve"> action called. This action will do whatever is required/necessary for that specific object. </w:t>
+        <w:t xml:space="preserve"> action called. This action will do whatever is </w:t>
+      </w:r>
+      <w:proofErr w:type="gramStart"/>
+      <w:r>
+        <w:rPr>
+          <w:rFonts w:cs="Segoe Print"/>
+        </w:rPr>
+        <w:t>required/necessary</w:t>
+      </w:r>
+      <w:proofErr w:type="gramEnd"/>
+      <w:r>
+        <w:rPr>
+          <w:rFonts w:cs="Segoe Print"/>
+        </w:rPr>
+        <w:t xml:space="preserve"> for that specific object. </w:t>
       </w:r>
     </w:p>
     <w:p>
@@ -25709,295 +25681,199 @@
         <w:rPr>
           <w:rFonts w:cs="Segoe Print"/>
         </w:rPr>
-        <w:t>While the status of patients has been movement based up until now, it will soon be based on other factors as well, and be set from different places. Due to this</w:t>
-      </w:r>
-      <w:r>
-        <w:rPr>
-          <w:rFonts w:cs="Segoe Print"/>
-        </w:rPr>
-        <w:t>, the names</w:t>
-      </w:r>
-      <w:r>
-        <w:rPr>
-          <w:rFonts w:cs="Segoe Print"/>
-        </w:rPr>
-        <w:t xml:space="preserve"> of some methods have changed to not be movement related. A Status string has been added to the Patient class as well as new timers for vitals, bloodwork, and diagnosis. The Person Class is also seeing some changes since some of the interactions within the game have changed. </w:t>
-      </w:r>
-    </w:p>
-    <w:p>
-      <w:pPr>
-        <w:tabs>
-          <w:tab w:val="left" w:pos="360"/>
-          <w:tab w:val="left" w:pos="720"/>
-          <w:tab w:val="left" w:pos="1080"/>
-          <w:tab w:val="left" w:pos="1440"/>
-          <w:tab w:val="left" w:pos="1800"/>
-          <w:tab w:val="left" w:pos="2160"/>
-          <w:tab w:val="left" w:pos="2520"/>
-          <w:tab w:val="left" w:pos="2880"/>
-          <w:tab w:val="left" w:pos="3240"/>
-          <w:tab w:val="left" w:pos="3600"/>
-          <w:tab w:val="left" w:pos="3960"/>
-          <w:tab w:val="left" w:pos="4320"/>
-          <w:tab w:val="left" w:pos="4680"/>
-          <w:tab w:val="left" w:pos="5040"/>
-          <w:tab w:val="left" w:pos="5400"/>
-          <w:tab w:val="left" w:pos="5760"/>
-          <w:tab w:val="left" w:pos="6120"/>
-          <w:tab w:val="left" w:pos="6480"/>
-          <w:tab w:val="left" w:pos="6840"/>
-          <w:tab w:val="left" w:pos="7200"/>
-          <w:tab w:val="left" w:pos="7560"/>
-          <w:tab w:val="left" w:pos="7920"/>
-          <w:tab w:val="left" w:pos="8280"/>
-          <w:tab w:val="left" w:pos="8640"/>
-          <w:tab w:val="left" w:pos="9000"/>
-          <w:tab w:val="left" w:pos="9360"/>
-          <w:tab w:val="left" w:pos="9720"/>
-          <w:tab w:val="left" w:pos="10080"/>
-          <w:tab w:val="left" w:pos="10440"/>
-          <w:tab w:val="left" w:pos="10800"/>
-          <w:tab w:val="left" w:pos="11160"/>
-          <w:tab w:val="left" w:pos="11520"/>
-        </w:tabs>
-        <w:autoSpaceDE w:val="0"/>
-        <w:autoSpaceDN w:val="0"/>
-        <w:adjustRightInd w:val="0"/>
-        <w:spacing w:after="0" w:line="240" w:lineRule="auto"/>
-        <w:rPr>
-          <w:rFonts w:cs="Segoe Print"/>
-        </w:rPr>
-      </w:pPr>
-    </w:p>
-    <w:p>
-      <w:pPr>
-        <w:tabs>
-          <w:tab w:val="left" w:pos="360"/>
-          <w:tab w:val="left" w:pos="720"/>
-          <w:tab w:val="left" w:pos="1080"/>
-          <w:tab w:val="left" w:pos="1440"/>
-          <w:tab w:val="left" w:pos="1800"/>
-          <w:tab w:val="left" w:pos="2160"/>
-          <w:tab w:val="left" w:pos="2520"/>
-          <w:tab w:val="left" w:pos="2880"/>
-          <w:tab w:val="left" w:pos="3240"/>
-          <w:tab w:val="left" w:pos="3600"/>
-          <w:tab w:val="left" w:pos="3960"/>
-          <w:tab w:val="left" w:pos="4320"/>
-          <w:tab w:val="left" w:pos="4680"/>
-          <w:tab w:val="left" w:pos="5040"/>
-          <w:tab w:val="left" w:pos="5400"/>
-          <w:tab w:val="left" w:pos="5760"/>
-          <w:tab w:val="left" w:pos="6120"/>
-          <w:tab w:val="left" w:pos="6480"/>
-          <w:tab w:val="left" w:pos="6840"/>
-          <w:tab w:val="left" w:pos="7200"/>
-          <w:tab w:val="left" w:pos="7560"/>
-          <w:tab w:val="left" w:pos="7920"/>
-          <w:tab w:val="left" w:pos="8280"/>
-          <w:tab w:val="left" w:pos="8640"/>
-          <w:tab w:val="left" w:pos="9000"/>
-          <w:tab w:val="left" w:pos="9360"/>
-          <w:tab w:val="left" w:pos="9720"/>
-          <w:tab w:val="left" w:pos="10080"/>
-          <w:tab w:val="left" w:pos="10440"/>
-          <w:tab w:val="left" w:pos="10800"/>
-          <w:tab w:val="left" w:pos="11160"/>
-          <w:tab w:val="left" w:pos="11520"/>
-        </w:tabs>
-        <w:autoSpaceDE w:val="0"/>
-        <w:autoSpaceDN w:val="0"/>
-        <w:adjustRightInd w:val="0"/>
-        <w:spacing w:after="0" w:line="240" w:lineRule="auto"/>
-        <w:rPr>
-          <w:rFonts w:cs="Segoe Print"/>
-        </w:rPr>
-      </w:pPr>
-      <w:r>
-        <w:rPr>
-          <w:rFonts w:cs="Segoe Print"/>
-        </w:rPr>
-        <w:t xml:space="preserve">So at the moment, the nurse walks to the corresponding computer after sending a patient to the waiting room. I found a problem with this though. Due to a change I made about 1-2 weeks ago, the corresponding ExamRoom does not have a reference to </w:t>
-      </w:r>
-      <w:r>
-        <w:rPr>
-          <w:rFonts w:cs="Segoe Print"/>
-        </w:rPr>
-        <w:t>its</w:t>
-      </w:r>
-      <w:r>
-        <w:rPr>
-          <w:rFonts w:cs="Segoe Print"/>
-        </w:rPr>
-        <w:t xml:space="preserve"> patient until it arrives. The way it work</w:t>
-      </w:r>
-      <w:r>
-        <w:rPr>
-          <w:rFonts w:cs="Segoe Print"/>
-        </w:rPr>
-        <w:t>ed</w:t>
-      </w:r>
-      <w:r>
-        <w:rPr>
-          <w:rFonts w:cs="Segoe Print"/>
-        </w:rPr>
-        <w:t xml:space="preserve"> before is that it gained that reference immediately after being assigned. This is a problem because if the nurse ever arrives at the computer before the patient arrives at the exam room, then the nurse won't setup the exam room and </w:t>
-      </w:r>
-      <w:r>
-        <w:rPr>
-          <w:rFonts w:cs="Segoe Print"/>
-        </w:rPr>
-        <w:t>its</w:t>
-      </w:r>
-      <w:r>
-        <w:rPr>
-          <w:rFonts w:cs="Segoe Print"/>
-        </w:rPr>
-        <w:t xml:space="preserve"> corresponding information. </w:t>
-      </w:r>
-    </w:p>
-    <w:p>
-      <w:pPr>
-        <w:tabs>
-          <w:tab w:val="left" w:pos="360"/>
-          <w:tab w:val="left" w:pos="720"/>
-          <w:tab w:val="left" w:pos="1080"/>
-          <w:tab w:val="left" w:pos="1440"/>
-          <w:tab w:val="left" w:pos="1800"/>
-          <w:tab w:val="left" w:pos="2160"/>
-          <w:tab w:val="left" w:pos="2520"/>
-          <w:tab w:val="left" w:pos="2880"/>
-          <w:tab w:val="left" w:pos="3240"/>
-          <w:tab w:val="left" w:pos="3600"/>
-          <w:tab w:val="left" w:pos="3960"/>
-          <w:tab w:val="left" w:pos="4320"/>
-          <w:tab w:val="left" w:pos="4680"/>
-          <w:tab w:val="left" w:pos="5040"/>
-          <w:tab w:val="left" w:pos="5400"/>
-          <w:tab w:val="left" w:pos="5760"/>
-          <w:tab w:val="left" w:pos="6120"/>
-          <w:tab w:val="left" w:pos="6480"/>
-          <w:tab w:val="left" w:pos="6840"/>
-          <w:tab w:val="left" w:pos="7200"/>
-          <w:tab w:val="left" w:pos="7560"/>
-          <w:tab w:val="left" w:pos="7920"/>
-          <w:tab w:val="left" w:pos="8280"/>
-          <w:tab w:val="left" w:pos="8640"/>
-          <w:tab w:val="left" w:pos="9000"/>
-          <w:tab w:val="left" w:pos="9360"/>
-          <w:tab w:val="left" w:pos="9720"/>
-          <w:tab w:val="left" w:pos="10080"/>
-          <w:tab w:val="left" w:pos="10440"/>
-          <w:tab w:val="left" w:pos="10800"/>
-          <w:tab w:val="left" w:pos="11160"/>
-          <w:tab w:val="left" w:pos="11520"/>
-        </w:tabs>
-        <w:autoSpaceDE w:val="0"/>
-        <w:autoSpaceDN w:val="0"/>
-        <w:adjustRightInd w:val="0"/>
-        <w:spacing w:after="0" w:line="240" w:lineRule="auto"/>
-        <w:rPr>
-          <w:rFonts w:cs="Segoe Print"/>
-        </w:rPr>
-      </w:pPr>
-    </w:p>
-    <w:p>
-      <w:pPr>
-        <w:tabs>
-          <w:tab w:val="left" w:pos="360"/>
-          <w:tab w:val="left" w:pos="720"/>
-          <w:tab w:val="left" w:pos="1080"/>
-          <w:tab w:val="left" w:pos="1440"/>
-          <w:tab w:val="left" w:pos="1800"/>
-          <w:tab w:val="left" w:pos="2160"/>
-          <w:tab w:val="left" w:pos="2520"/>
-          <w:tab w:val="left" w:pos="2880"/>
-          <w:tab w:val="left" w:pos="3240"/>
-          <w:tab w:val="left" w:pos="3600"/>
-          <w:tab w:val="left" w:pos="3960"/>
-          <w:tab w:val="left" w:pos="4320"/>
-          <w:tab w:val="left" w:pos="4680"/>
-          <w:tab w:val="left" w:pos="5040"/>
-          <w:tab w:val="left" w:pos="5400"/>
-          <w:tab w:val="left" w:pos="5760"/>
-          <w:tab w:val="left" w:pos="6120"/>
-          <w:tab w:val="left" w:pos="6480"/>
-          <w:tab w:val="left" w:pos="6840"/>
-          <w:tab w:val="left" w:pos="7200"/>
-          <w:tab w:val="left" w:pos="7560"/>
-          <w:tab w:val="left" w:pos="7920"/>
-          <w:tab w:val="left" w:pos="8280"/>
-          <w:tab w:val="left" w:pos="8640"/>
-          <w:tab w:val="left" w:pos="9000"/>
-          <w:tab w:val="left" w:pos="9360"/>
-          <w:tab w:val="left" w:pos="9720"/>
-          <w:tab w:val="left" w:pos="10080"/>
-          <w:tab w:val="left" w:pos="10440"/>
-          <w:tab w:val="left" w:pos="10800"/>
-          <w:tab w:val="left" w:pos="11160"/>
-          <w:tab w:val="left" w:pos="11520"/>
-        </w:tabs>
-        <w:autoSpaceDE w:val="0"/>
-        <w:autoSpaceDN w:val="0"/>
-        <w:adjustRightInd w:val="0"/>
-        <w:spacing w:after="0" w:line="240" w:lineRule="auto"/>
-        <w:rPr>
-          <w:rFonts w:cs="Segoe Print"/>
-        </w:rPr>
-      </w:pPr>
-      <w:r>
-        <w:rPr>
-          <w:rFonts w:cs="Segoe Print"/>
-        </w:rPr>
-        <w:t xml:space="preserve">One way to solve this is to change the speed of the patients to be faster than the nurse, but this can still lead to some problems later on if the way movement works ever changes or if someone else take's the reigns and don't learn about that fix. I would rather create some kind of delay or failsafe in the </w:t>
-      </w:r>
-      <w:r>
-        <w:rPr>
-          <w:rFonts w:cs="Segoe Print"/>
-        </w:rPr>
-        <w:t>code that</w:t>
-      </w:r>
-      <w:r>
-        <w:rPr>
-          <w:rFonts w:cs="Segoe Print"/>
-        </w:rPr>
-        <w:t xml:space="preserve"> waits until the patient has arrived, and then proceed. That way, there are no </w:t>
-      </w:r>
-      <w:r>
-        <w:rPr>
-          <w:rFonts w:cs="Segoe Print"/>
-        </w:rPr>
-        <w:t>changes</w:t>
-      </w:r>
-      <w:r>
-        <w:rPr>
-          <w:rFonts w:cs="Segoe Print"/>
-        </w:rPr>
-        <w:t xml:space="preserve"> for this </w:t>
-      </w:r>
-      <w:r>
-        <w:rPr>
-          <w:rFonts w:cs="Segoe Print"/>
-        </w:rPr>
-        <w:t>hiccup</w:t>
-      </w:r>
-      <w:r>
-        <w:rPr>
-          <w:rFonts w:cs="Segoe Print"/>
-        </w:rPr>
-        <w:t xml:space="preserve">/error/glitch to occur. I could simply make the function break/stop if it looks for a reference and </w:t>
-      </w:r>
-      <w:r>
-        <w:rPr>
-          <w:rFonts w:cs="Segoe Print"/>
-        </w:rPr>
-        <w:t>doesn’t</w:t>
-      </w:r>
-      <w:r>
-        <w:rPr>
-          <w:rFonts w:cs="Segoe Print"/>
-        </w:rPr>
-        <w:t xml:space="preserve"> find one. It would then try again every .25 seconds. Another option is to turn this function into a </w:t>
+        <w:t xml:space="preserve">While the status of patients has been movement based up until now, it will soon be based on other factors as well, and be set from different places. Due to this, the names of some methods have changed to not be movement related. A Status string has been added to the Patient class as well as new timers for vitals, bloodwork, and diagnosis. The Person Class is also seeing some changes since some of the interactions within the game have changed. </w:t>
+      </w:r>
+    </w:p>
+    <w:p>
+      <w:pPr>
+        <w:tabs>
+          <w:tab w:val="left" w:pos="360"/>
+          <w:tab w:val="left" w:pos="720"/>
+          <w:tab w:val="left" w:pos="1080"/>
+          <w:tab w:val="left" w:pos="1440"/>
+          <w:tab w:val="left" w:pos="1800"/>
+          <w:tab w:val="left" w:pos="2160"/>
+          <w:tab w:val="left" w:pos="2520"/>
+          <w:tab w:val="left" w:pos="2880"/>
+          <w:tab w:val="left" w:pos="3240"/>
+          <w:tab w:val="left" w:pos="3600"/>
+          <w:tab w:val="left" w:pos="3960"/>
+          <w:tab w:val="left" w:pos="4320"/>
+          <w:tab w:val="left" w:pos="4680"/>
+          <w:tab w:val="left" w:pos="5040"/>
+          <w:tab w:val="left" w:pos="5400"/>
+          <w:tab w:val="left" w:pos="5760"/>
+          <w:tab w:val="left" w:pos="6120"/>
+          <w:tab w:val="left" w:pos="6480"/>
+          <w:tab w:val="left" w:pos="6840"/>
+          <w:tab w:val="left" w:pos="7200"/>
+          <w:tab w:val="left" w:pos="7560"/>
+          <w:tab w:val="left" w:pos="7920"/>
+          <w:tab w:val="left" w:pos="8280"/>
+          <w:tab w:val="left" w:pos="8640"/>
+          <w:tab w:val="left" w:pos="9000"/>
+          <w:tab w:val="left" w:pos="9360"/>
+          <w:tab w:val="left" w:pos="9720"/>
+          <w:tab w:val="left" w:pos="10080"/>
+          <w:tab w:val="left" w:pos="10440"/>
+          <w:tab w:val="left" w:pos="10800"/>
+          <w:tab w:val="left" w:pos="11160"/>
+          <w:tab w:val="left" w:pos="11520"/>
+        </w:tabs>
+        <w:autoSpaceDE w:val="0"/>
+        <w:autoSpaceDN w:val="0"/>
+        <w:adjustRightInd w:val="0"/>
+        <w:spacing w:after="0" w:line="240" w:lineRule="auto"/>
+        <w:rPr>
+          <w:rFonts w:cs="Segoe Print"/>
+        </w:rPr>
+      </w:pPr>
+    </w:p>
+    <w:p>
+      <w:pPr>
+        <w:tabs>
+          <w:tab w:val="left" w:pos="360"/>
+          <w:tab w:val="left" w:pos="720"/>
+          <w:tab w:val="left" w:pos="1080"/>
+          <w:tab w:val="left" w:pos="1440"/>
+          <w:tab w:val="left" w:pos="1800"/>
+          <w:tab w:val="left" w:pos="2160"/>
+          <w:tab w:val="left" w:pos="2520"/>
+          <w:tab w:val="left" w:pos="2880"/>
+          <w:tab w:val="left" w:pos="3240"/>
+          <w:tab w:val="left" w:pos="3600"/>
+          <w:tab w:val="left" w:pos="3960"/>
+          <w:tab w:val="left" w:pos="4320"/>
+          <w:tab w:val="left" w:pos="4680"/>
+          <w:tab w:val="left" w:pos="5040"/>
+          <w:tab w:val="left" w:pos="5400"/>
+          <w:tab w:val="left" w:pos="5760"/>
+          <w:tab w:val="left" w:pos="6120"/>
+          <w:tab w:val="left" w:pos="6480"/>
+          <w:tab w:val="left" w:pos="6840"/>
+          <w:tab w:val="left" w:pos="7200"/>
+          <w:tab w:val="left" w:pos="7560"/>
+          <w:tab w:val="left" w:pos="7920"/>
+          <w:tab w:val="left" w:pos="8280"/>
+          <w:tab w:val="left" w:pos="8640"/>
+          <w:tab w:val="left" w:pos="9000"/>
+          <w:tab w:val="left" w:pos="9360"/>
+          <w:tab w:val="left" w:pos="9720"/>
+          <w:tab w:val="left" w:pos="10080"/>
+          <w:tab w:val="left" w:pos="10440"/>
+          <w:tab w:val="left" w:pos="10800"/>
+          <w:tab w:val="left" w:pos="11160"/>
+          <w:tab w:val="left" w:pos="11520"/>
+        </w:tabs>
+        <w:autoSpaceDE w:val="0"/>
+        <w:autoSpaceDN w:val="0"/>
+        <w:adjustRightInd w:val="0"/>
+        <w:spacing w:after="0" w:line="240" w:lineRule="auto"/>
+        <w:rPr>
+          <w:rFonts w:cs="Segoe Print"/>
+        </w:rPr>
+      </w:pPr>
+      <w:r>
+        <w:rPr>
+          <w:rFonts w:cs="Segoe Print"/>
+        </w:rPr>
+        <w:t xml:space="preserve">So at the moment, the nurse walks to the corresponding computer after sending a patient to the waiting room. I found a problem with this though. Due to a change I made about 1-2 weeks ago, the corresponding ExamRoom does not have a reference to its patient until it arrives. The way it worked before is that it gained that reference immediately after being assigned. This is a problem because if the nurse ever arrives at the computer before the patient arrives at the exam room, then the nurse won't setup the exam room and its corresponding information. </w:t>
+      </w:r>
+    </w:p>
+    <w:p>
+      <w:pPr>
+        <w:tabs>
+          <w:tab w:val="left" w:pos="360"/>
+          <w:tab w:val="left" w:pos="720"/>
+          <w:tab w:val="left" w:pos="1080"/>
+          <w:tab w:val="left" w:pos="1440"/>
+          <w:tab w:val="left" w:pos="1800"/>
+          <w:tab w:val="left" w:pos="2160"/>
+          <w:tab w:val="left" w:pos="2520"/>
+          <w:tab w:val="left" w:pos="2880"/>
+          <w:tab w:val="left" w:pos="3240"/>
+          <w:tab w:val="left" w:pos="3600"/>
+          <w:tab w:val="left" w:pos="3960"/>
+          <w:tab w:val="left" w:pos="4320"/>
+          <w:tab w:val="left" w:pos="4680"/>
+          <w:tab w:val="left" w:pos="5040"/>
+          <w:tab w:val="left" w:pos="5400"/>
+          <w:tab w:val="left" w:pos="5760"/>
+          <w:tab w:val="left" w:pos="6120"/>
+          <w:tab w:val="left" w:pos="6480"/>
+          <w:tab w:val="left" w:pos="6840"/>
+          <w:tab w:val="left" w:pos="7200"/>
+          <w:tab w:val="left" w:pos="7560"/>
+          <w:tab w:val="left" w:pos="7920"/>
+          <w:tab w:val="left" w:pos="8280"/>
+          <w:tab w:val="left" w:pos="8640"/>
+          <w:tab w:val="left" w:pos="9000"/>
+          <w:tab w:val="left" w:pos="9360"/>
+          <w:tab w:val="left" w:pos="9720"/>
+          <w:tab w:val="left" w:pos="10080"/>
+          <w:tab w:val="left" w:pos="10440"/>
+          <w:tab w:val="left" w:pos="10800"/>
+          <w:tab w:val="left" w:pos="11160"/>
+          <w:tab w:val="left" w:pos="11520"/>
+        </w:tabs>
+        <w:autoSpaceDE w:val="0"/>
+        <w:autoSpaceDN w:val="0"/>
+        <w:adjustRightInd w:val="0"/>
+        <w:spacing w:after="0" w:line="240" w:lineRule="auto"/>
+        <w:rPr>
+          <w:rFonts w:cs="Segoe Print"/>
+        </w:rPr>
+      </w:pPr>
+    </w:p>
+    <w:p>
+      <w:pPr>
+        <w:tabs>
+          <w:tab w:val="left" w:pos="360"/>
+          <w:tab w:val="left" w:pos="720"/>
+          <w:tab w:val="left" w:pos="1080"/>
+          <w:tab w:val="left" w:pos="1440"/>
+          <w:tab w:val="left" w:pos="1800"/>
+          <w:tab w:val="left" w:pos="2160"/>
+          <w:tab w:val="left" w:pos="2520"/>
+          <w:tab w:val="left" w:pos="2880"/>
+          <w:tab w:val="left" w:pos="3240"/>
+          <w:tab w:val="left" w:pos="3600"/>
+          <w:tab w:val="left" w:pos="3960"/>
+          <w:tab w:val="left" w:pos="4320"/>
+          <w:tab w:val="left" w:pos="4680"/>
+          <w:tab w:val="left" w:pos="5040"/>
+          <w:tab w:val="left" w:pos="5400"/>
+          <w:tab w:val="left" w:pos="5760"/>
+          <w:tab w:val="left" w:pos="6120"/>
+          <w:tab w:val="left" w:pos="6480"/>
+          <w:tab w:val="left" w:pos="6840"/>
+          <w:tab w:val="left" w:pos="7200"/>
+          <w:tab w:val="left" w:pos="7560"/>
+          <w:tab w:val="left" w:pos="7920"/>
+          <w:tab w:val="left" w:pos="8280"/>
+          <w:tab w:val="left" w:pos="8640"/>
+          <w:tab w:val="left" w:pos="9000"/>
+          <w:tab w:val="left" w:pos="9360"/>
+          <w:tab w:val="left" w:pos="9720"/>
+          <w:tab w:val="left" w:pos="10080"/>
+          <w:tab w:val="left" w:pos="10440"/>
+          <w:tab w:val="left" w:pos="10800"/>
+          <w:tab w:val="left" w:pos="11160"/>
+          <w:tab w:val="left" w:pos="11520"/>
+        </w:tabs>
+        <w:autoSpaceDE w:val="0"/>
+        <w:autoSpaceDN w:val="0"/>
+        <w:adjustRightInd w:val="0"/>
+        <w:spacing w:after="0" w:line="240" w:lineRule="auto"/>
+        <w:rPr>
+          <w:rFonts w:cs="Segoe Print"/>
+        </w:rPr>
+      </w:pPr>
+      <w:r>
+        <w:rPr>
+          <w:rFonts w:cs="Segoe Print"/>
+        </w:rPr>
+        <w:t xml:space="preserve">One way to solve this is to change the speed of the patients to be faster than the nurse, but this can still lead to some problems later on if the way movement works ever changes or if someone else take's the reigns and don't learn about that fix. I would rather create some kind of delay or failsafe in the code that waits until the patient has arrived, and then proceed. That way, there are no changes for this hiccup/error/glitch to occur. I could simply make the function break/stop if it looks for a reference and doesn’t find one. It would then try again every .25 seconds. Another option is to turn this function into a </w:t>
       </w:r>
       <w:proofErr w:type="spellStart"/>
       <w:r>
@@ -26011,19 +25887,7 @@
         <w:rPr>
           <w:rFonts w:cs="Segoe Print"/>
         </w:rPr>
-        <w:t xml:space="preserve"> that </w:t>
-      </w:r>
-      <w:r>
-        <w:rPr>
-          <w:rFonts w:cs="Segoe Print"/>
-        </w:rPr>
-        <w:t>simply</w:t>
-      </w:r>
-      <w:r>
-        <w:rPr>
-          <w:rFonts w:cs="Segoe Print"/>
-        </w:rPr>
-        <w:t xml:space="preserve"> waits .5 - 1 second before taking action. However, this could lead to the same problem as the changing speed option. Another option would lead to changes outside of the script, but I'd prefer not to do that since it would/may require multiple changes in multiple scripts.</w:t>
+        <w:t xml:space="preserve"> that simply waits .5 - 1 second before taking action. However, this could lead to the same problem as the changing speed option. Another option would lead to changes outside of the script, but I'd prefer not to do that since it would/may require multiple changes in multiple scripts.</w:t>
       </w:r>
     </w:p>
     <w:p>
@@ -26299,19 +26163,7 @@
         <w:rPr>
           <w:rFonts w:cs="Segoe Print"/>
         </w:rPr>
-        <w:t xml:space="preserve">I think it will be best to come back to this later after I have a better handle on how I have everything working. There are too many unknowns at the moment. So at the moment, I'll simply just increase the speed of the patient and reduce the speed of the nurse. This is an external change that requires no coding, and it should work </w:t>
-      </w:r>
-      <w:r>
-        <w:rPr>
-          <w:rFonts w:cs="Segoe Print"/>
-        </w:rPr>
-        <w:t>every time</w:t>
-      </w:r>
-      <w:r>
-        <w:rPr>
-          <w:rFonts w:cs="Segoe Print"/>
-        </w:rPr>
-        <w:t>, at least in theory. After doing some testing with the speed, it's definitely a fix, but I don't like it. And the movement seems a bit wrong/badly paced now. I'm also going to increase the conversation length of the patient and nurse when setting up the exam room computer, and doing the vital signs.</w:t>
+        <w:t>I think it will be best to come back to this later after I have a better handle on how I have everything working. There are too many unknowns at the moment. So at the moment, I'll simply just increase the speed of the patient and reduce the speed of the nurse. This is an external change that requires no coding, and it should work every time, at least in theory. After doing some testing with the speed, it's definitely a fix, but I don't like it. And the movement seems a bit wrong/badly paced now. I'm also going to increase the conversation length of the patient and nurse when setting up the exam room computer, and doing the vital signs.</w:t>
       </w:r>
     </w:p>
     <w:p>
@@ -26525,115 +26377,1587 @@
         <w:rPr>
           <w:rFonts w:cs="Segoe Print"/>
         </w:rPr>
-        <w:t xml:space="preserve"> slow going, but I think </w:t>
-      </w:r>
-      <w:r>
-        <w:rPr>
-          <w:rFonts w:cs="Segoe Print"/>
-        </w:rPr>
-        <w:t>that’s</w:t>
-      </w:r>
-      <w:r>
-        <w:rPr>
-          <w:rFonts w:cs="Segoe Print"/>
-        </w:rPr>
-        <w:t xml:space="preserve"> because I'm currently waiting on assets that may change how some things work. So each time I work on something, for instance: today I worked on the different states of the patients and going through the cycle. Although I am close to finishing, I stopped to work on other things because I know I won't be able to finish it and test it thoroughly. I'm still waiting on Different Interfaces, and animations. The animations are on the simple side because I just need to add in a few lines of code to fill in gaps I already made for them. Interfaces on the other hand are more difficult because graphics are difficult to change, and the interface itself requires code specifically for it. And until I know exactly what the interface will have, I can only build a skeleton in anticipation.</w:t>
-      </w:r>
-    </w:p>
-    <w:p>
-      <w:pPr>
-        <w:tabs>
-          <w:tab w:val="left" w:pos="360"/>
-          <w:tab w:val="left" w:pos="720"/>
-          <w:tab w:val="left" w:pos="1080"/>
-          <w:tab w:val="left" w:pos="1440"/>
-          <w:tab w:val="left" w:pos="1800"/>
-          <w:tab w:val="left" w:pos="2160"/>
-          <w:tab w:val="left" w:pos="2520"/>
-          <w:tab w:val="left" w:pos="2880"/>
-          <w:tab w:val="left" w:pos="3240"/>
-          <w:tab w:val="left" w:pos="3600"/>
-          <w:tab w:val="left" w:pos="3960"/>
-          <w:tab w:val="left" w:pos="4320"/>
-          <w:tab w:val="left" w:pos="4680"/>
-          <w:tab w:val="left" w:pos="5040"/>
-          <w:tab w:val="left" w:pos="5400"/>
-          <w:tab w:val="left" w:pos="5760"/>
-          <w:tab w:val="left" w:pos="6120"/>
-          <w:tab w:val="left" w:pos="6480"/>
-          <w:tab w:val="left" w:pos="6840"/>
-          <w:tab w:val="left" w:pos="7200"/>
-          <w:tab w:val="left" w:pos="7560"/>
-          <w:tab w:val="left" w:pos="7920"/>
-          <w:tab w:val="left" w:pos="8280"/>
-          <w:tab w:val="left" w:pos="8640"/>
-          <w:tab w:val="left" w:pos="9000"/>
-          <w:tab w:val="left" w:pos="9360"/>
-          <w:tab w:val="left" w:pos="9720"/>
-          <w:tab w:val="left" w:pos="10080"/>
-          <w:tab w:val="left" w:pos="10440"/>
-          <w:tab w:val="left" w:pos="10800"/>
-          <w:tab w:val="left" w:pos="11160"/>
-          <w:tab w:val="left" w:pos="11520"/>
-        </w:tabs>
-        <w:autoSpaceDE w:val="0"/>
-        <w:autoSpaceDN w:val="0"/>
-        <w:adjustRightInd w:val="0"/>
-        <w:spacing w:after="0" w:line="240" w:lineRule="auto"/>
-        <w:rPr>
-          <w:rFonts w:cs="Segoe Print"/>
-        </w:rPr>
-      </w:pPr>
-    </w:p>
-    <w:p>
-      <w:pPr>
-        <w:tabs>
-          <w:tab w:val="left" w:pos="360"/>
-          <w:tab w:val="left" w:pos="720"/>
-          <w:tab w:val="left" w:pos="1080"/>
-          <w:tab w:val="left" w:pos="1440"/>
-          <w:tab w:val="left" w:pos="1800"/>
-          <w:tab w:val="left" w:pos="2160"/>
-          <w:tab w:val="left" w:pos="2520"/>
-          <w:tab w:val="left" w:pos="2880"/>
-          <w:tab w:val="left" w:pos="3240"/>
-          <w:tab w:val="left" w:pos="3600"/>
-          <w:tab w:val="left" w:pos="3960"/>
-          <w:tab w:val="left" w:pos="4320"/>
-          <w:tab w:val="left" w:pos="4680"/>
-          <w:tab w:val="left" w:pos="5040"/>
-          <w:tab w:val="left" w:pos="5400"/>
-          <w:tab w:val="left" w:pos="5760"/>
-          <w:tab w:val="left" w:pos="6120"/>
-          <w:tab w:val="left" w:pos="6480"/>
-          <w:tab w:val="left" w:pos="6840"/>
-          <w:tab w:val="left" w:pos="7200"/>
-          <w:tab w:val="left" w:pos="7560"/>
-          <w:tab w:val="left" w:pos="7920"/>
-          <w:tab w:val="left" w:pos="8280"/>
-          <w:tab w:val="left" w:pos="8640"/>
-          <w:tab w:val="left" w:pos="9000"/>
-          <w:tab w:val="left" w:pos="9360"/>
-          <w:tab w:val="left" w:pos="9720"/>
-          <w:tab w:val="left" w:pos="10080"/>
-          <w:tab w:val="left" w:pos="10440"/>
-          <w:tab w:val="left" w:pos="10800"/>
-          <w:tab w:val="left" w:pos="11160"/>
-          <w:tab w:val="left" w:pos="11520"/>
-        </w:tabs>
-        <w:autoSpaceDE w:val="0"/>
-        <w:autoSpaceDN w:val="0"/>
-        <w:adjustRightInd w:val="0"/>
-        <w:spacing w:after="0" w:line="240" w:lineRule="auto"/>
-        <w:rPr>
-          <w:rFonts w:cs="Segoe Print"/>
-        </w:rPr>
-      </w:pPr>
-      <w:r>
-        <w:rPr>
-          <w:rFonts w:cs="Segoe Print"/>
-        </w:rPr>
-        <w:t>I guess the best way to explain what I mean is... Having a car, all the gas you need, and knowing the destination, but not having the map. You could head to the</w:t>
+        <w:t xml:space="preserve"> slow going, but I think that’s because I'm currently waiting on assets that may change how some things work. So each time I work on something, for instance: today I worked on the different states of the patients and going through the cycle. Although I am close to finishing, I stopped to work on other things because I know I won't be able to finish it and test it thoroughly. I'm still waiting on Different Interfaces, and animations. The animations are on the simple side because I just need to add in a few lines of code to fill in gaps I already made for them. Interfaces on the other hand are more difficult because graphics are difficult to change, and the interface itself requires code specifically for it. And until I know exactly what the interface will have, I can only build a skeleton in anticipation.</w:t>
+      </w:r>
+    </w:p>
+    <w:p>
+      <w:pPr>
+        <w:tabs>
+          <w:tab w:val="left" w:pos="360"/>
+          <w:tab w:val="left" w:pos="720"/>
+          <w:tab w:val="left" w:pos="1080"/>
+          <w:tab w:val="left" w:pos="1440"/>
+          <w:tab w:val="left" w:pos="1800"/>
+          <w:tab w:val="left" w:pos="2160"/>
+          <w:tab w:val="left" w:pos="2520"/>
+          <w:tab w:val="left" w:pos="2880"/>
+          <w:tab w:val="left" w:pos="3240"/>
+          <w:tab w:val="left" w:pos="3600"/>
+          <w:tab w:val="left" w:pos="3960"/>
+          <w:tab w:val="left" w:pos="4320"/>
+          <w:tab w:val="left" w:pos="4680"/>
+          <w:tab w:val="left" w:pos="5040"/>
+          <w:tab w:val="left" w:pos="5400"/>
+          <w:tab w:val="left" w:pos="5760"/>
+          <w:tab w:val="left" w:pos="6120"/>
+          <w:tab w:val="left" w:pos="6480"/>
+          <w:tab w:val="left" w:pos="6840"/>
+          <w:tab w:val="left" w:pos="7200"/>
+          <w:tab w:val="left" w:pos="7560"/>
+          <w:tab w:val="left" w:pos="7920"/>
+          <w:tab w:val="left" w:pos="8280"/>
+          <w:tab w:val="left" w:pos="8640"/>
+          <w:tab w:val="left" w:pos="9000"/>
+          <w:tab w:val="left" w:pos="9360"/>
+          <w:tab w:val="left" w:pos="9720"/>
+          <w:tab w:val="left" w:pos="10080"/>
+          <w:tab w:val="left" w:pos="10440"/>
+          <w:tab w:val="left" w:pos="10800"/>
+          <w:tab w:val="left" w:pos="11160"/>
+          <w:tab w:val="left" w:pos="11520"/>
+        </w:tabs>
+        <w:autoSpaceDE w:val="0"/>
+        <w:autoSpaceDN w:val="0"/>
+        <w:adjustRightInd w:val="0"/>
+        <w:spacing w:after="0" w:line="240" w:lineRule="auto"/>
+        <w:rPr>
+          <w:rFonts w:cs="Segoe Print"/>
+        </w:rPr>
+      </w:pPr>
+    </w:p>
+    <w:p>
+      <w:pPr>
+        <w:tabs>
+          <w:tab w:val="left" w:pos="360"/>
+          <w:tab w:val="left" w:pos="720"/>
+          <w:tab w:val="left" w:pos="1080"/>
+          <w:tab w:val="left" w:pos="1440"/>
+          <w:tab w:val="left" w:pos="1800"/>
+          <w:tab w:val="left" w:pos="2160"/>
+          <w:tab w:val="left" w:pos="2520"/>
+          <w:tab w:val="left" w:pos="2880"/>
+          <w:tab w:val="left" w:pos="3240"/>
+          <w:tab w:val="left" w:pos="3600"/>
+          <w:tab w:val="left" w:pos="3960"/>
+          <w:tab w:val="left" w:pos="4320"/>
+          <w:tab w:val="left" w:pos="4680"/>
+          <w:tab w:val="left" w:pos="5040"/>
+          <w:tab w:val="left" w:pos="5400"/>
+          <w:tab w:val="left" w:pos="5760"/>
+          <w:tab w:val="left" w:pos="6120"/>
+          <w:tab w:val="left" w:pos="6480"/>
+          <w:tab w:val="left" w:pos="6840"/>
+          <w:tab w:val="left" w:pos="7200"/>
+          <w:tab w:val="left" w:pos="7560"/>
+          <w:tab w:val="left" w:pos="7920"/>
+          <w:tab w:val="left" w:pos="8280"/>
+          <w:tab w:val="left" w:pos="8640"/>
+          <w:tab w:val="left" w:pos="9000"/>
+          <w:tab w:val="left" w:pos="9360"/>
+          <w:tab w:val="left" w:pos="9720"/>
+          <w:tab w:val="left" w:pos="10080"/>
+          <w:tab w:val="left" w:pos="10440"/>
+          <w:tab w:val="left" w:pos="10800"/>
+          <w:tab w:val="left" w:pos="11160"/>
+          <w:tab w:val="left" w:pos="11520"/>
+        </w:tabs>
+        <w:autoSpaceDE w:val="0"/>
+        <w:autoSpaceDN w:val="0"/>
+        <w:adjustRightInd w:val="0"/>
+        <w:spacing w:after="0" w:line="240" w:lineRule="auto"/>
+        <w:rPr>
+          <w:rFonts w:cs="Segoe Print"/>
+        </w:rPr>
+      </w:pPr>
+      <w:r>
+        <w:rPr>
+          <w:rFonts w:cs="Segoe Print"/>
+        </w:rPr>
+        <w:t xml:space="preserve">I guess the best way to explain what I mean is... Having a car, all the gas you need, and knowing the destination, but not having the map. You could head to the destination without the map, but there’s a chance you won't get to the destination, and all the gas would be wasted. You would be stuck wherever you end up. You could head there with 80% of the map, and guess the other 20% but unless you're really good at guessing, you're liable to end up stuck once again. A third option is to follow the map to the extent you can, Fill in more of the map, and then continue moving. While this way may be slower, you’re far less likely to run out of gas, and much more likely to reach the destination. The only problem is: What do you do when you're waiting for more of the map? </w:t>
+      </w:r>
+    </w:p>
+    <w:p>
+      <w:pPr>
+        <w:tabs>
+          <w:tab w:val="left" w:pos="360"/>
+          <w:tab w:val="left" w:pos="720"/>
+          <w:tab w:val="left" w:pos="1080"/>
+          <w:tab w:val="left" w:pos="1440"/>
+          <w:tab w:val="left" w:pos="1800"/>
+          <w:tab w:val="left" w:pos="2160"/>
+          <w:tab w:val="left" w:pos="2520"/>
+          <w:tab w:val="left" w:pos="2880"/>
+          <w:tab w:val="left" w:pos="3240"/>
+          <w:tab w:val="left" w:pos="3600"/>
+          <w:tab w:val="left" w:pos="3960"/>
+          <w:tab w:val="left" w:pos="4320"/>
+          <w:tab w:val="left" w:pos="4680"/>
+          <w:tab w:val="left" w:pos="5040"/>
+          <w:tab w:val="left" w:pos="5400"/>
+          <w:tab w:val="left" w:pos="5760"/>
+          <w:tab w:val="left" w:pos="6120"/>
+          <w:tab w:val="left" w:pos="6480"/>
+          <w:tab w:val="left" w:pos="6840"/>
+          <w:tab w:val="left" w:pos="7200"/>
+          <w:tab w:val="left" w:pos="7560"/>
+          <w:tab w:val="left" w:pos="7920"/>
+          <w:tab w:val="left" w:pos="8280"/>
+          <w:tab w:val="left" w:pos="8640"/>
+          <w:tab w:val="left" w:pos="9000"/>
+          <w:tab w:val="left" w:pos="9360"/>
+          <w:tab w:val="left" w:pos="9720"/>
+          <w:tab w:val="left" w:pos="10080"/>
+          <w:tab w:val="left" w:pos="10440"/>
+          <w:tab w:val="left" w:pos="10800"/>
+          <w:tab w:val="left" w:pos="11160"/>
+          <w:tab w:val="left" w:pos="11520"/>
+        </w:tabs>
+        <w:autoSpaceDE w:val="0"/>
+        <w:autoSpaceDN w:val="0"/>
+        <w:adjustRightInd w:val="0"/>
+        <w:spacing w:after="0" w:line="240" w:lineRule="auto"/>
+        <w:rPr>
+          <w:rFonts w:cs="Segoe Print"/>
+        </w:rPr>
+      </w:pPr>
+    </w:p>
+    <w:p>
+      <w:pPr>
+        <w:tabs>
+          <w:tab w:val="left" w:pos="360"/>
+          <w:tab w:val="left" w:pos="720"/>
+          <w:tab w:val="left" w:pos="1080"/>
+          <w:tab w:val="left" w:pos="1440"/>
+          <w:tab w:val="left" w:pos="1800"/>
+          <w:tab w:val="left" w:pos="2160"/>
+          <w:tab w:val="left" w:pos="2520"/>
+          <w:tab w:val="left" w:pos="2880"/>
+          <w:tab w:val="left" w:pos="3240"/>
+          <w:tab w:val="left" w:pos="3600"/>
+          <w:tab w:val="left" w:pos="3960"/>
+          <w:tab w:val="left" w:pos="4320"/>
+          <w:tab w:val="left" w:pos="4680"/>
+          <w:tab w:val="left" w:pos="5040"/>
+          <w:tab w:val="left" w:pos="5400"/>
+          <w:tab w:val="left" w:pos="5760"/>
+          <w:tab w:val="left" w:pos="6120"/>
+          <w:tab w:val="left" w:pos="6480"/>
+          <w:tab w:val="left" w:pos="6840"/>
+          <w:tab w:val="left" w:pos="7200"/>
+          <w:tab w:val="left" w:pos="7560"/>
+          <w:tab w:val="left" w:pos="7920"/>
+          <w:tab w:val="left" w:pos="8280"/>
+          <w:tab w:val="left" w:pos="8640"/>
+          <w:tab w:val="left" w:pos="9000"/>
+          <w:tab w:val="left" w:pos="9360"/>
+          <w:tab w:val="left" w:pos="9720"/>
+          <w:tab w:val="left" w:pos="10080"/>
+          <w:tab w:val="left" w:pos="10440"/>
+          <w:tab w:val="left" w:pos="10800"/>
+          <w:tab w:val="left" w:pos="11160"/>
+          <w:tab w:val="left" w:pos="11520"/>
+        </w:tabs>
+        <w:autoSpaceDE w:val="0"/>
+        <w:autoSpaceDN w:val="0"/>
+        <w:adjustRightInd w:val="0"/>
+        <w:spacing w:after="0" w:line="240" w:lineRule="auto"/>
+        <w:rPr>
+          <w:rFonts w:cs="Segoe Print"/>
+        </w:rPr>
+      </w:pPr>
+      <w:r>
+        <w:rPr>
+          <w:rFonts w:cs="Segoe Print"/>
+        </w:rPr>
+        <w:t>Luckily for me, this is only a metaphorical example, and while I wait for one map to fill in, I have plenty more maps to reach other destinations while I wait.</w:t>
+      </w:r>
+    </w:p>
+    <w:p>
+      <w:pPr>
+        <w:rPr>
+          <w:rFonts w:cs="Segoe Print"/>
+          <w:lang w:val="en"/>
+        </w:rPr>
+      </w:pPr>
+      <w:r>
+        <w:rPr>
+          <w:rFonts w:cs="Segoe Print"/>
+          <w:lang w:val="en"/>
+        </w:rPr>
+        <w:br w:type="page"/>
+      </w:r>
+    </w:p>
+    <w:p>
+      <w:pPr>
+        <w:tabs>
+          <w:tab w:val="left" w:pos="360"/>
+          <w:tab w:val="left" w:pos="720"/>
+          <w:tab w:val="left" w:pos="1080"/>
+          <w:tab w:val="left" w:pos="1440"/>
+          <w:tab w:val="left" w:pos="1800"/>
+          <w:tab w:val="left" w:pos="2160"/>
+          <w:tab w:val="left" w:pos="2520"/>
+          <w:tab w:val="left" w:pos="2880"/>
+          <w:tab w:val="left" w:pos="3240"/>
+          <w:tab w:val="left" w:pos="3600"/>
+          <w:tab w:val="left" w:pos="3960"/>
+          <w:tab w:val="left" w:pos="4320"/>
+          <w:tab w:val="left" w:pos="4680"/>
+          <w:tab w:val="left" w:pos="5040"/>
+          <w:tab w:val="left" w:pos="5400"/>
+          <w:tab w:val="left" w:pos="5760"/>
+          <w:tab w:val="left" w:pos="6120"/>
+          <w:tab w:val="left" w:pos="6480"/>
+          <w:tab w:val="left" w:pos="6840"/>
+          <w:tab w:val="left" w:pos="7200"/>
+          <w:tab w:val="left" w:pos="7560"/>
+          <w:tab w:val="left" w:pos="7920"/>
+          <w:tab w:val="left" w:pos="8280"/>
+          <w:tab w:val="left" w:pos="8640"/>
+          <w:tab w:val="left" w:pos="9000"/>
+          <w:tab w:val="left" w:pos="9360"/>
+          <w:tab w:val="left" w:pos="9720"/>
+          <w:tab w:val="left" w:pos="10080"/>
+          <w:tab w:val="left" w:pos="10440"/>
+          <w:tab w:val="left" w:pos="10800"/>
+          <w:tab w:val="left" w:pos="11160"/>
+          <w:tab w:val="left" w:pos="11520"/>
+        </w:tabs>
+        <w:autoSpaceDE w:val="0"/>
+        <w:autoSpaceDN w:val="0"/>
+        <w:adjustRightInd w:val="0"/>
+        <w:spacing w:after="0" w:line="240" w:lineRule="auto"/>
+        <w:rPr>
+          <w:rFonts w:cs="Segoe Print"/>
+        </w:rPr>
+      </w:pPr>
+      <w:r>
+        <w:rPr>
+          <w:rFonts w:cs="Segoe Print"/>
+        </w:rPr>
+        <w:lastRenderedPageBreak/>
+        <w:t>July 1st</w:t>
+      </w:r>
+    </w:p>
+    <w:p>
+      <w:pPr>
+        <w:tabs>
+          <w:tab w:val="left" w:pos="360"/>
+          <w:tab w:val="left" w:pos="720"/>
+          <w:tab w:val="left" w:pos="1080"/>
+          <w:tab w:val="left" w:pos="1440"/>
+          <w:tab w:val="left" w:pos="1800"/>
+          <w:tab w:val="left" w:pos="2160"/>
+          <w:tab w:val="left" w:pos="2520"/>
+          <w:tab w:val="left" w:pos="2880"/>
+          <w:tab w:val="left" w:pos="3240"/>
+          <w:tab w:val="left" w:pos="3600"/>
+          <w:tab w:val="left" w:pos="3960"/>
+          <w:tab w:val="left" w:pos="4320"/>
+          <w:tab w:val="left" w:pos="4680"/>
+          <w:tab w:val="left" w:pos="5040"/>
+          <w:tab w:val="left" w:pos="5400"/>
+          <w:tab w:val="left" w:pos="5760"/>
+          <w:tab w:val="left" w:pos="6120"/>
+          <w:tab w:val="left" w:pos="6480"/>
+          <w:tab w:val="left" w:pos="6840"/>
+          <w:tab w:val="left" w:pos="7200"/>
+          <w:tab w:val="left" w:pos="7560"/>
+          <w:tab w:val="left" w:pos="7920"/>
+          <w:tab w:val="left" w:pos="8280"/>
+          <w:tab w:val="left" w:pos="8640"/>
+          <w:tab w:val="left" w:pos="9000"/>
+          <w:tab w:val="left" w:pos="9360"/>
+          <w:tab w:val="left" w:pos="9720"/>
+          <w:tab w:val="left" w:pos="10080"/>
+          <w:tab w:val="left" w:pos="10440"/>
+          <w:tab w:val="left" w:pos="10800"/>
+          <w:tab w:val="left" w:pos="11160"/>
+          <w:tab w:val="left" w:pos="11520"/>
+        </w:tabs>
+        <w:autoSpaceDE w:val="0"/>
+        <w:autoSpaceDN w:val="0"/>
+        <w:adjustRightInd w:val="0"/>
+        <w:spacing w:after="0" w:line="240" w:lineRule="auto"/>
+        <w:rPr>
+          <w:rFonts w:cs="Segoe Print"/>
+        </w:rPr>
+      </w:pPr>
+      <w:r>
+        <w:rPr>
+          <w:rFonts w:cs="Segoe Print"/>
+        </w:rPr>
+        <w:t xml:space="preserve">As for the problem I came </w:t>
+      </w:r>
+      <w:r>
+        <w:rPr>
+          <w:rFonts w:cs="Segoe Print"/>
+        </w:rPr>
+        <w:t>across</w:t>
+      </w:r>
+      <w:r>
+        <w:rPr>
+          <w:rFonts w:cs="Segoe Print"/>
+        </w:rPr>
+        <w:t xml:space="preserve"> with the patient/nurse arriving at different times, I have decided to create a third, very small method. This method will not do anything unless the script has a reference to a patient, and the nurse. When it has both of these, it will perform whatever needs to be done, and then reset the references. This will go in the nurse class. </w:t>
+      </w:r>
+      <w:proofErr w:type="gramStart"/>
+      <w:r>
+        <w:rPr>
+          <w:rFonts w:cs="Segoe Print"/>
+        </w:rPr>
+        <w:t>And...</w:t>
+      </w:r>
+      <w:proofErr w:type="gramEnd"/>
+      <w:r>
+        <w:rPr>
+          <w:rFonts w:cs="Segoe Print"/>
+        </w:rPr>
+        <w:t xml:space="preserve"> </w:t>
+      </w:r>
+      <w:proofErr w:type="gramStart"/>
+      <w:r>
+        <w:rPr>
+          <w:rFonts w:cs="Segoe Print"/>
+        </w:rPr>
+        <w:t>it</w:t>
+      </w:r>
+      <w:proofErr w:type="gramEnd"/>
+      <w:r>
+        <w:rPr>
+          <w:rFonts w:cs="Segoe Print"/>
+        </w:rPr>
+        <w:t xml:space="preserve"> works. </w:t>
+      </w:r>
+    </w:p>
+    <w:p>
+      <w:pPr>
+        <w:tabs>
+          <w:tab w:val="left" w:pos="360"/>
+          <w:tab w:val="left" w:pos="720"/>
+          <w:tab w:val="left" w:pos="1080"/>
+          <w:tab w:val="left" w:pos="1440"/>
+          <w:tab w:val="left" w:pos="1800"/>
+          <w:tab w:val="left" w:pos="2160"/>
+          <w:tab w:val="left" w:pos="2520"/>
+          <w:tab w:val="left" w:pos="2880"/>
+          <w:tab w:val="left" w:pos="3240"/>
+          <w:tab w:val="left" w:pos="3600"/>
+          <w:tab w:val="left" w:pos="3960"/>
+          <w:tab w:val="left" w:pos="4320"/>
+          <w:tab w:val="left" w:pos="4680"/>
+          <w:tab w:val="left" w:pos="5040"/>
+          <w:tab w:val="left" w:pos="5400"/>
+          <w:tab w:val="left" w:pos="5760"/>
+          <w:tab w:val="left" w:pos="6120"/>
+          <w:tab w:val="left" w:pos="6480"/>
+          <w:tab w:val="left" w:pos="6840"/>
+          <w:tab w:val="left" w:pos="7200"/>
+          <w:tab w:val="left" w:pos="7560"/>
+          <w:tab w:val="left" w:pos="7920"/>
+          <w:tab w:val="left" w:pos="8280"/>
+          <w:tab w:val="left" w:pos="8640"/>
+          <w:tab w:val="left" w:pos="9000"/>
+          <w:tab w:val="left" w:pos="9360"/>
+          <w:tab w:val="left" w:pos="9720"/>
+          <w:tab w:val="left" w:pos="10080"/>
+          <w:tab w:val="left" w:pos="10440"/>
+          <w:tab w:val="left" w:pos="10800"/>
+          <w:tab w:val="left" w:pos="11160"/>
+          <w:tab w:val="left" w:pos="11520"/>
+        </w:tabs>
+        <w:autoSpaceDE w:val="0"/>
+        <w:autoSpaceDN w:val="0"/>
+        <w:adjustRightInd w:val="0"/>
+        <w:spacing w:after="0" w:line="240" w:lineRule="auto"/>
+        <w:rPr>
+          <w:rFonts w:cs="Segoe Print"/>
+        </w:rPr>
+      </w:pPr>
+    </w:p>
+    <w:p>
+      <w:pPr>
+        <w:tabs>
+          <w:tab w:val="left" w:pos="360"/>
+          <w:tab w:val="left" w:pos="720"/>
+          <w:tab w:val="left" w:pos="1080"/>
+          <w:tab w:val="left" w:pos="1440"/>
+          <w:tab w:val="left" w:pos="1800"/>
+          <w:tab w:val="left" w:pos="2160"/>
+          <w:tab w:val="left" w:pos="2520"/>
+          <w:tab w:val="left" w:pos="2880"/>
+          <w:tab w:val="left" w:pos="3240"/>
+          <w:tab w:val="left" w:pos="3600"/>
+          <w:tab w:val="left" w:pos="3960"/>
+          <w:tab w:val="left" w:pos="4320"/>
+          <w:tab w:val="left" w:pos="4680"/>
+          <w:tab w:val="left" w:pos="5040"/>
+          <w:tab w:val="left" w:pos="5400"/>
+          <w:tab w:val="left" w:pos="5760"/>
+          <w:tab w:val="left" w:pos="6120"/>
+          <w:tab w:val="left" w:pos="6480"/>
+          <w:tab w:val="left" w:pos="6840"/>
+          <w:tab w:val="left" w:pos="7200"/>
+          <w:tab w:val="left" w:pos="7560"/>
+          <w:tab w:val="left" w:pos="7920"/>
+          <w:tab w:val="left" w:pos="8280"/>
+          <w:tab w:val="left" w:pos="8640"/>
+          <w:tab w:val="left" w:pos="9000"/>
+          <w:tab w:val="left" w:pos="9360"/>
+          <w:tab w:val="left" w:pos="9720"/>
+          <w:tab w:val="left" w:pos="10080"/>
+          <w:tab w:val="left" w:pos="10440"/>
+          <w:tab w:val="left" w:pos="10800"/>
+          <w:tab w:val="left" w:pos="11160"/>
+          <w:tab w:val="left" w:pos="11520"/>
+        </w:tabs>
+        <w:autoSpaceDE w:val="0"/>
+        <w:autoSpaceDN w:val="0"/>
+        <w:adjustRightInd w:val="0"/>
+        <w:spacing w:after="0" w:line="240" w:lineRule="auto"/>
+        <w:rPr>
+          <w:rFonts w:cs="Segoe Print"/>
+        </w:rPr>
+      </w:pPr>
+      <w:r>
+        <w:rPr>
+          <w:rFonts w:cs="Segoe Print"/>
+        </w:rPr>
+        <w:t xml:space="preserve">I'm going to start linking the Manager, </w:t>
+      </w:r>
+      <w:proofErr w:type="spellStart"/>
+      <w:r>
+        <w:rPr>
+          <w:rFonts w:cs="Segoe Print"/>
+        </w:rPr>
+        <w:t>GameGUI</w:t>
+      </w:r>
+      <w:proofErr w:type="spellEnd"/>
+      <w:r>
+        <w:rPr>
+          <w:rFonts w:cs="Segoe Print"/>
+        </w:rPr>
+        <w:t>, and other required interfaces now. The ExamRoom UI is now linked. Now I'm going to update it since I have the assets for it now. The layout won't be final, but this will allow me to get a bunch more testing done.</w:t>
+      </w:r>
+    </w:p>
+    <w:p>
+      <w:pPr>
+        <w:tabs>
+          <w:tab w:val="left" w:pos="360"/>
+          <w:tab w:val="left" w:pos="720"/>
+          <w:tab w:val="left" w:pos="1080"/>
+          <w:tab w:val="left" w:pos="1440"/>
+          <w:tab w:val="left" w:pos="1800"/>
+          <w:tab w:val="left" w:pos="2160"/>
+          <w:tab w:val="left" w:pos="2520"/>
+          <w:tab w:val="left" w:pos="2880"/>
+          <w:tab w:val="left" w:pos="3240"/>
+          <w:tab w:val="left" w:pos="3600"/>
+          <w:tab w:val="left" w:pos="3960"/>
+          <w:tab w:val="left" w:pos="4320"/>
+          <w:tab w:val="left" w:pos="4680"/>
+          <w:tab w:val="left" w:pos="5040"/>
+          <w:tab w:val="left" w:pos="5400"/>
+          <w:tab w:val="left" w:pos="5760"/>
+          <w:tab w:val="left" w:pos="6120"/>
+          <w:tab w:val="left" w:pos="6480"/>
+          <w:tab w:val="left" w:pos="6840"/>
+          <w:tab w:val="left" w:pos="7200"/>
+          <w:tab w:val="left" w:pos="7560"/>
+          <w:tab w:val="left" w:pos="7920"/>
+          <w:tab w:val="left" w:pos="8280"/>
+          <w:tab w:val="left" w:pos="8640"/>
+          <w:tab w:val="left" w:pos="9000"/>
+          <w:tab w:val="left" w:pos="9360"/>
+          <w:tab w:val="left" w:pos="9720"/>
+          <w:tab w:val="left" w:pos="10080"/>
+          <w:tab w:val="left" w:pos="10440"/>
+          <w:tab w:val="left" w:pos="10800"/>
+          <w:tab w:val="left" w:pos="11160"/>
+          <w:tab w:val="left" w:pos="11520"/>
+        </w:tabs>
+        <w:autoSpaceDE w:val="0"/>
+        <w:autoSpaceDN w:val="0"/>
+        <w:adjustRightInd w:val="0"/>
+        <w:spacing w:after="0" w:line="240" w:lineRule="auto"/>
+        <w:rPr>
+          <w:rFonts w:cs="Segoe Print"/>
+        </w:rPr>
+      </w:pPr>
+    </w:p>
+    <w:p>
+      <w:pPr>
+        <w:tabs>
+          <w:tab w:val="left" w:pos="360"/>
+          <w:tab w:val="left" w:pos="720"/>
+          <w:tab w:val="left" w:pos="1080"/>
+          <w:tab w:val="left" w:pos="1440"/>
+          <w:tab w:val="left" w:pos="1800"/>
+          <w:tab w:val="left" w:pos="2160"/>
+          <w:tab w:val="left" w:pos="2520"/>
+          <w:tab w:val="left" w:pos="2880"/>
+          <w:tab w:val="left" w:pos="3240"/>
+          <w:tab w:val="left" w:pos="3600"/>
+          <w:tab w:val="left" w:pos="3960"/>
+          <w:tab w:val="left" w:pos="4320"/>
+          <w:tab w:val="left" w:pos="4680"/>
+          <w:tab w:val="left" w:pos="5040"/>
+          <w:tab w:val="left" w:pos="5400"/>
+          <w:tab w:val="left" w:pos="5760"/>
+          <w:tab w:val="left" w:pos="6120"/>
+          <w:tab w:val="left" w:pos="6480"/>
+          <w:tab w:val="left" w:pos="6840"/>
+          <w:tab w:val="left" w:pos="7200"/>
+          <w:tab w:val="left" w:pos="7560"/>
+          <w:tab w:val="left" w:pos="7920"/>
+          <w:tab w:val="left" w:pos="8280"/>
+          <w:tab w:val="left" w:pos="8640"/>
+          <w:tab w:val="left" w:pos="9000"/>
+          <w:tab w:val="left" w:pos="9360"/>
+          <w:tab w:val="left" w:pos="9720"/>
+          <w:tab w:val="left" w:pos="10080"/>
+          <w:tab w:val="left" w:pos="10440"/>
+          <w:tab w:val="left" w:pos="10800"/>
+          <w:tab w:val="left" w:pos="11160"/>
+          <w:tab w:val="left" w:pos="11520"/>
+        </w:tabs>
+        <w:autoSpaceDE w:val="0"/>
+        <w:autoSpaceDN w:val="0"/>
+        <w:adjustRightInd w:val="0"/>
+        <w:spacing w:after="0" w:line="240" w:lineRule="auto"/>
+        <w:rPr>
+          <w:rFonts w:cs="Segoe Print"/>
+        </w:rPr>
+      </w:pPr>
+      <w:proofErr w:type="gramStart"/>
+      <w:r>
+        <w:rPr>
+          <w:rFonts w:cs="Segoe Print"/>
+        </w:rPr>
+        <w:t xml:space="preserve">Created some of the interface for the ExamRoom </w:t>
+      </w:r>
+      <w:proofErr w:type="spellStart"/>
+      <w:r>
+        <w:rPr>
+          <w:rFonts w:cs="Segoe Print"/>
+        </w:rPr>
+        <w:t>COmputer</w:t>
+      </w:r>
+      <w:proofErr w:type="spellEnd"/>
+      <w:r>
+        <w:rPr>
+          <w:rFonts w:cs="Segoe Print"/>
+        </w:rPr>
+        <w:t>.</w:t>
+      </w:r>
+      <w:proofErr w:type="gramEnd"/>
+      <w:r>
+        <w:rPr>
+          <w:rFonts w:cs="Segoe Print"/>
+        </w:rPr>
+        <w:t xml:space="preserve"> Did some animations for the buttons as well, that may have been a waste of time depending on how things go later on. I need to add in the data fields next. Then I should be able to test the states further. Oh, and at the moment, </w:t>
+      </w:r>
+      <w:proofErr w:type="gramStart"/>
+      <w:r>
+        <w:rPr>
+          <w:rFonts w:cs="Segoe Print"/>
+        </w:rPr>
+        <w:t>The</w:t>
+      </w:r>
+      <w:proofErr w:type="gramEnd"/>
+      <w:r>
+        <w:rPr>
+          <w:rFonts w:cs="Segoe Print"/>
+        </w:rPr>
+        <w:t xml:space="preserve"> nurse brings the patient to the exam room, they talk briefly, and then the nurse op</w:t>
+      </w:r>
+      <w:r>
+        <w:rPr>
+          <w:rFonts w:cs="Segoe Print"/>
+        </w:rPr>
+        <w:t xml:space="preserve">ens up the computer. </w:t>
+      </w:r>
+    </w:p>
+    <w:p>
+      <w:pPr>
+        <w:tabs>
+          <w:tab w:val="left" w:pos="360"/>
+          <w:tab w:val="left" w:pos="720"/>
+          <w:tab w:val="left" w:pos="1080"/>
+          <w:tab w:val="left" w:pos="1440"/>
+          <w:tab w:val="left" w:pos="1800"/>
+          <w:tab w:val="left" w:pos="2160"/>
+          <w:tab w:val="left" w:pos="2520"/>
+          <w:tab w:val="left" w:pos="2880"/>
+          <w:tab w:val="left" w:pos="3240"/>
+          <w:tab w:val="left" w:pos="3600"/>
+          <w:tab w:val="left" w:pos="3960"/>
+          <w:tab w:val="left" w:pos="4320"/>
+          <w:tab w:val="left" w:pos="4680"/>
+          <w:tab w:val="left" w:pos="5040"/>
+          <w:tab w:val="left" w:pos="5400"/>
+          <w:tab w:val="left" w:pos="5760"/>
+          <w:tab w:val="left" w:pos="6120"/>
+          <w:tab w:val="left" w:pos="6480"/>
+          <w:tab w:val="left" w:pos="6840"/>
+          <w:tab w:val="left" w:pos="7200"/>
+          <w:tab w:val="left" w:pos="7560"/>
+          <w:tab w:val="left" w:pos="7920"/>
+          <w:tab w:val="left" w:pos="8280"/>
+          <w:tab w:val="left" w:pos="8640"/>
+          <w:tab w:val="left" w:pos="9000"/>
+          <w:tab w:val="left" w:pos="9360"/>
+          <w:tab w:val="left" w:pos="9720"/>
+          <w:tab w:val="left" w:pos="10080"/>
+          <w:tab w:val="left" w:pos="10440"/>
+          <w:tab w:val="left" w:pos="10800"/>
+          <w:tab w:val="left" w:pos="11160"/>
+          <w:tab w:val="left" w:pos="11520"/>
+        </w:tabs>
+        <w:autoSpaceDE w:val="0"/>
+        <w:autoSpaceDN w:val="0"/>
+        <w:adjustRightInd w:val="0"/>
+        <w:spacing w:after="0" w:line="240" w:lineRule="auto"/>
+        <w:rPr>
+          <w:rFonts w:cs="Segoe Print"/>
+        </w:rPr>
+      </w:pPr>
+    </w:p>
+    <w:p>
+      <w:pPr>
+        <w:tabs>
+          <w:tab w:val="left" w:pos="360"/>
+          <w:tab w:val="left" w:pos="720"/>
+          <w:tab w:val="left" w:pos="1080"/>
+          <w:tab w:val="left" w:pos="1440"/>
+          <w:tab w:val="left" w:pos="1800"/>
+          <w:tab w:val="left" w:pos="2160"/>
+          <w:tab w:val="left" w:pos="2520"/>
+          <w:tab w:val="left" w:pos="2880"/>
+          <w:tab w:val="left" w:pos="3240"/>
+          <w:tab w:val="left" w:pos="3600"/>
+          <w:tab w:val="left" w:pos="3960"/>
+          <w:tab w:val="left" w:pos="4320"/>
+          <w:tab w:val="left" w:pos="4680"/>
+          <w:tab w:val="left" w:pos="5040"/>
+          <w:tab w:val="left" w:pos="5400"/>
+          <w:tab w:val="left" w:pos="5760"/>
+          <w:tab w:val="left" w:pos="6120"/>
+          <w:tab w:val="left" w:pos="6480"/>
+          <w:tab w:val="left" w:pos="6840"/>
+          <w:tab w:val="left" w:pos="7200"/>
+          <w:tab w:val="left" w:pos="7560"/>
+          <w:tab w:val="left" w:pos="7920"/>
+          <w:tab w:val="left" w:pos="8280"/>
+          <w:tab w:val="left" w:pos="8640"/>
+          <w:tab w:val="left" w:pos="9000"/>
+          <w:tab w:val="left" w:pos="9360"/>
+          <w:tab w:val="left" w:pos="9720"/>
+          <w:tab w:val="left" w:pos="10080"/>
+          <w:tab w:val="left" w:pos="10440"/>
+          <w:tab w:val="left" w:pos="10800"/>
+          <w:tab w:val="left" w:pos="11160"/>
+          <w:tab w:val="left" w:pos="11520"/>
+        </w:tabs>
+        <w:autoSpaceDE w:val="0"/>
+        <w:autoSpaceDN w:val="0"/>
+        <w:adjustRightInd w:val="0"/>
+        <w:spacing w:after="0" w:line="240" w:lineRule="auto"/>
+        <w:rPr>
+          <w:rFonts w:cs="Segoe Print"/>
+        </w:rPr>
+      </w:pPr>
+      <w:r>
+        <w:rPr>
+          <w:rFonts w:cs="Segoe Print"/>
+        </w:rPr>
+        <w:t xml:space="preserve">While testing and debugging the ExamRoom computer, I noticed a problem with the ExamRoom Chat that occurs when a patient has just been moved from the exam room. Although I fixed it earlier, I happened to come </w:t>
+      </w:r>
+      <w:r>
+        <w:rPr>
+          <w:rFonts w:cs="Segoe Print"/>
+        </w:rPr>
+        <w:t>across</w:t>
+      </w:r>
+      <w:r>
+        <w:rPr>
+          <w:rFonts w:cs="Segoe Print"/>
+        </w:rPr>
+        <w:t xml:space="preserve"> a few occurrences where nothing would happen. After spending some time debugging that, I realized that it's because the patient may be in 1 of two possible states. This is because of the movement speed of the objects as well as a few other factors at the moment. But the Patient could have their status as either </w:t>
+      </w:r>
+      <w:proofErr w:type="spellStart"/>
+      <w:r>
+        <w:rPr>
+          <w:rFonts w:cs="Segoe Print"/>
+        </w:rPr>
+        <w:t>WaitingChair</w:t>
+      </w:r>
+      <w:proofErr w:type="spellEnd"/>
+      <w:r>
+        <w:rPr>
+          <w:rFonts w:cs="Segoe Print"/>
+        </w:rPr>
+        <w:t xml:space="preserve"> (since it has not left yet) or ExamRoom (if it got there first). </w:t>
+      </w:r>
+    </w:p>
+    <w:p>
+      <w:pPr>
+        <w:tabs>
+          <w:tab w:val="left" w:pos="360"/>
+          <w:tab w:val="left" w:pos="720"/>
+          <w:tab w:val="left" w:pos="1080"/>
+          <w:tab w:val="left" w:pos="1440"/>
+          <w:tab w:val="left" w:pos="1800"/>
+          <w:tab w:val="left" w:pos="2160"/>
+          <w:tab w:val="left" w:pos="2520"/>
+          <w:tab w:val="left" w:pos="2880"/>
+          <w:tab w:val="left" w:pos="3240"/>
+          <w:tab w:val="left" w:pos="3600"/>
+          <w:tab w:val="left" w:pos="3960"/>
+          <w:tab w:val="left" w:pos="4320"/>
+          <w:tab w:val="left" w:pos="4680"/>
+          <w:tab w:val="left" w:pos="5040"/>
+          <w:tab w:val="left" w:pos="5400"/>
+          <w:tab w:val="left" w:pos="5760"/>
+          <w:tab w:val="left" w:pos="6120"/>
+          <w:tab w:val="left" w:pos="6480"/>
+          <w:tab w:val="left" w:pos="6840"/>
+          <w:tab w:val="left" w:pos="7200"/>
+          <w:tab w:val="left" w:pos="7560"/>
+          <w:tab w:val="left" w:pos="7920"/>
+          <w:tab w:val="left" w:pos="8280"/>
+          <w:tab w:val="left" w:pos="8640"/>
+          <w:tab w:val="left" w:pos="9000"/>
+          <w:tab w:val="left" w:pos="9360"/>
+          <w:tab w:val="left" w:pos="9720"/>
+          <w:tab w:val="left" w:pos="10080"/>
+          <w:tab w:val="left" w:pos="10440"/>
+          <w:tab w:val="left" w:pos="10800"/>
+          <w:tab w:val="left" w:pos="11160"/>
+          <w:tab w:val="left" w:pos="11520"/>
+        </w:tabs>
+        <w:autoSpaceDE w:val="0"/>
+        <w:autoSpaceDN w:val="0"/>
+        <w:adjustRightInd w:val="0"/>
+        <w:spacing w:after="0" w:line="240" w:lineRule="auto"/>
+        <w:rPr>
+          <w:rFonts w:cs="Segoe Print"/>
+        </w:rPr>
+      </w:pPr>
+    </w:p>
+    <w:p>
+      <w:pPr>
+        <w:tabs>
+          <w:tab w:val="left" w:pos="360"/>
+          <w:tab w:val="left" w:pos="720"/>
+          <w:tab w:val="left" w:pos="1080"/>
+          <w:tab w:val="left" w:pos="1440"/>
+          <w:tab w:val="left" w:pos="1800"/>
+          <w:tab w:val="left" w:pos="2160"/>
+          <w:tab w:val="left" w:pos="2520"/>
+          <w:tab w:val="left" w:pos="2880"/>
+          <w:tab w:val="left" w:pos="3240"/>
+          <w:tab w:val="left" w:pos="3600"/>
+          <w:tab w:val="left" w:pos="3960"/>
+          <w:tab w:val="left" w:pos="4320"/>
+          <w:tab w:val="left" w:pos="4680"/>
+          <w:tab w:val="left" w:pos="5040"/>
+          <w:tab w:val="left" w:pos="5400"/>
+          <w:tab w:val="left" w:pos="5760"/>
+          <w:tab w:val="left" w:pos="6120"/>
+          <w:tab w:val="left" w:pos="6480"/>
+          <w:tab w:val="left" w:pos="6840"/>
+          <w:tab w:val="left" w:pos="7200"/>
+          <w:tab w:val="left" w:pos="7560"/>
+          <w:tab w:val="left" w:pos="7920"/>
+          <w:tab w:val="left" w:pos="8280"/>
+          <w:tab w:val="left" w:pos="8640"/>
+          <w:tab w:val="left" w:pos="9000"/>
+          <w:tab w:val="left" w:pos="9360"/>
+          <w:tab w:val="left" w:pos="9720"/>
+          <w:tab w:val="left" w:pos="10080"/>
+          <w:tab w:val="left" w:pos="10440"/>
+          <w:tab w:val="left" w:pos="10800"/>
+          <w:tab w:val="left" w:pos="11160"/>
+          <w:tab w:val="left" w:pos="11520"/>
+        </w:tabs>
+        <w:autoSpaceDE w:val="0"/>
+        <w:autoSpaceDN w:val="0"/>
+        <w:adjustRightInd w:val="0"/>
+        <w:spacing w:after="0" w:line="240" w:lineRule="auto"/>
+        <w:rPr>
+          <w:rFonts w:cs="Segoe Print"/>
+        </w:rPr>
+      </w:pPr>
+      <w:r>
+        <w:rPr>
+          <w:rFonts w:cs="Segoe Print"/>
+        </w:rPr>
+        <w:t xml:space="preserve">So at the moment, I have implemented </w:t>
+      </w:r>
+      <w:proofErr w:type="gramStart"/>
+      <w:r>
+        <w:rPr>
+          <w:rFonts w:cs="Segoe Print"/>
+        </w:rPr>
+        <w:t>an if</w:t>
+      </w:r>
+      <w:proofErr w:type="gramEnd"/>
+      <w:r>
+        <w:rPr>
+          <w:rFonts w:cs="Segoe Print"/>
+        </w:rPr>
+        <w:t xml:space="preserve"> statement that catches and handles both the same way. Once I have adjusted the movement back to a same/similar amount for both, it shouldn't be a problem anymore. But I'll keep it in there </w:t>
+      </w:r>
+      <w:r>
+        <w:rPr>
+          <w:rFonts w:cs="Segoe Print"/>
+        </w:rPr>
+        <w:t>anyway</w:t>
+      </w:r>
+      <w:r>
+        <w:rPr>
+          <w:rFonts w:cs="Segoe Print"/>
+        </w:rPr>
+        <w:t>.</w:t>
+      </w:r>
+    </w:p>
+    <w:p>
+      <w:pPr>
+        <w:tabs>
+          <w:tab w:val="left" w:pos="360"/>
+          <w:tab w:val="left" w:pos="720"/>
+          <w:tab w:val="left" w:pos="1080"/>
+          <w:tab w:val="left" w:pos="1440"/>
+          <w:tab w:val="left" w:pos="1800"/>
+          <w:tab w:val="left" w:pos="2160"/>
+          <w:tab w:val="left" w:pos="2520"/>
+          <w:tab w:val="left" w:pos="2880"/>
+          <w:tab w:val="left" w:pos="3240"/>
+          <w:tab w:val="left" w:pos="3600"/>
+          <w:tab w:val="left" w:pos="3960"/>
+          <w:tab w:val="left" w:pos="4320"/>
+          <w:tab w:val="left" w:pos="4680"/>
+          <w:tab w:val="left" w:pos="5040"/>
+          <w:tab w:val="left" w:pos="5400"/>
+          <w:tab w:val="left" w:pos="5760"/>
+          <w:tab w:val="left" w:pos="6120"/>
+          <w:tab w:val="left" w:pos="6480"/>
+          <w:tab w:val="left" w:pos="6840"/>
+          <w:tab w:val="left" w:pos="7200"/>
+          <w:tab w:val="left" w:pos="7560"/>
+          <w:tab w:val="left" w:pos="7920"/>
+          <w:tab w:val="left" w:pos="8280"/>
+          <w:tab w:val="left" w:pos="8640"/>
+          <w:tab w:val="left" w:pos="9000"/>
+          <w:tab w:val="left" w:pos="9360"/>
+          <w:tab w:val="left" w:pos="9720"/>
+          <w:tab w:val="left" w:pos="10080"/>
+          <w:tab w:val="left" w:pos="10440"/>
+          <w:tab w:val="left" w:pos="10800"/>
+          <w:tab w:val="left" w:pos="11160"/>
+          <w:tab w:val="left" w:pos="11520"/>
+        </w:tabs>
+        <w:autoSpaceDE w:val="0"/>
+        <w:autoSpaceDN w:val="0"/>
+        <w:adjustRightInd w:val="0"/>
+        <w:spacing w:after="0" w:line="240" w:lineRule="auto"/>
+        <w:rPr>
+          <w:rFonts w:cs="Segoe Print"/>
+        </w:rPr>
+      </w:pPr>
+    </w:p>
+    <w:p>
+      <w:pPr>
+        <w:tabs>
+          <w:tab w:val="left" w:pos="360"/>
+          <w:tab w:val="left" w:pos="720"/>
+          <w:tab w:val="left" w:pos="1080"/>
+          <w:tab w:val="left" w:pos="1440"/>
+          <w:tab w:val="left" w:pos="1800"/>
+          <w:tab w:val="left" w:pos="2160"/>
+          <w:tab w:val="left" w:pos="2520"/>
+          <w:tab w:val="left" w:pos="2880"/>
+          <w:tab w:val="left" w:pos="3240"/>
+          <w:tab w:val="left" w:pos="3600"/>
+          <w:tab w:val="left" w:pos="3960"/>
+          <w:tab w:val="left" w:pos="4320"/>
+          <w:tab w:val="left" w:pos="4680"/>
+          <w:tab w:val="left" w:pos="5040"/>
+          <w:tab w:val="left" w:pos="5400"/>
+          <w:tab w:val="left" w:pos="5760"/>
+          <w:tab w:val="left" w:pos="6120"/>
+          <w:tab w:val="left" w:pos="6480"/>
+          <w:tab w:val="left" w:pos="6840"/>
+          <w:tab w:val="left" w:pos="7200"/>
+          <w:tab w:val="left" w:pos="7560"/>
+          <w:tab w:val="left" w:pos="7920"/>
+          <w:tab w:val="left" w:pos="8280"/>
+          <w:tab w:val="left" w:pos="8640"/>
+          <w:tab w:val="left" w:pos="9000"/>
+          <w:tab w:val="left" w:pos="9360"/>
+          <w:tab w:val="left" w:pos="9720"/>
+          <w:tab w:val="left" w:pos="10080"/>
+          <w:tab w:val="left" w:pos="10440"/>
+          <w:tab w:val="left" w:pos="10800"/>
+          <w:tab w:val="left" w:pos="11160"/>
+          <w:tab w:val="left" w:pos="11520"/>
+        </w:tabs>
+        <w:autoSpaceDE w:val="0"/>
+        <w:autoSpaceDN w:val="0"/>
+        <w:adjustRightInd w:val="0"/>
+        <w:spacing w:after="0" w:line="240" w:lineRule="auto"/>
+        <w:rPr>
+          <w:rFonts w:cs="Segoe Print"/>
+        </w:rPr>
+      </w:pPr>
+      <w:r>
+        <w:rPr>
+          <w:rFonts w:cs="Segoe Print"/>
+        </w:rPr>
+        <w:t xml:space="preserve">Speaking about the ExamRoom Computer interface, I think it looks okay for now. It's got text fields for name, </w:t>
+      </w:r>
+      <w:proofErr w:type="spellStart"/>
+      <w:proofErr w:type="gramStart"/>
+      <w:r>
+        <w:rPr>
+          <w:rFonts w:cs="Segoe Print"/>
+        </w:rPr>
+        <w:t>dob</w:t>
+      </w:r>
+      <w:proofErr w:type="spellEnd"/>
+      <w:proofErr w:type="gramEnd"/>
+      <w:r>
+        <w:rPr>
+          <w:rFonts w:cs="Segoe Print"/>
+        </w:rPr>
+        <w:t xml:space="preserve">, bloodwork values, history, symptoms, conditions, and medications. All of them work at the moment and populate accordingly (or as much as I have tested). There are two tab buttons for Patient History and Diagnosis. Those are currently being implemented. </w:t>
+      </w:r>
+      <w:r>
+        <w:rPr>
+          <w:rFonts w:cs="Segoe Print"/>
+        </w:rPr>
+        <w:t>There’s</w:t>
+      </w:r>
+      <w:r>
+        <w:rPr>
+          <w:rFonts w:cs="Segoe Print"/>
+        </w:rPr>
+        <w:t xml:space="preserve"> also a close button and a bloodwork button. At the moment, the Idea is that the bloodwork button will appear 80-90% of the time. The initial 75%, it's not </w:t>
+      </w:r>
+      <w:proofErr w:type="spellStart"/>
+      <w:r>
+        <w:rPr>
+          <w:rFonts w:cs="Segoe Print"/>
+        </w:rPr>
+        <w:t>interactable</w:t>
+      </w:r>
+      <w:proofErr w:type="spellEnd"/>
+      <w:r>
+        <w:rPr>
+          <w:rFonts w:cs="Segoe Print"/>
+        </w:rPr>
+        <w:t xml:space="preserve"> since the player is not ready to request bloodwork. When the player is ready however, the button becomes </w:t>
+      </w:r>
+      <w:proofErr w:type="spellStart"/>
+      <w:r>
+        <w:rPr>
+          <w:rFonts w:cs="Segoe Print"/>
+        </w:rPr>
+        <w:t>interactable</w:t>
+      </w:r>
+      <w:proofErr w:type="spellEnd"/>
+      <w:r>
+        <w:rPr>
+          <w:rFonts w:cs="Segoe Print"/>
+        </w:rPr>
+        <w:t>. Clicking this button will then start the bloodwork timer, and the button will become disabled again. The next time that the player looks at the interface, if the bloodwork is finished, the ABG values of PH, CO2, and HCO3 will have taken the spot of the button.</w:t>
+      </w:r>
+    </w:p>
+    <w:p>
+      <w:pPr>
+        <w:tabs>
+          <w:tab w:val="left" w:pos="360"/>
+          <w:tab w:val="left" w:pos="720"/>
+          <w:tab w:val="left" w:pos="1080"/>
+          <w:tab w:val="left" w:pos="1440"/>
+          <w:tab w:val="left" w:pos="1800"/>
+          <w:tab w:val="left" w:pos="2160"/>
+          <w:tab w:val="left" w:pos="2520"/>
+          <w:tab w:val="left" w:pos="2880"/>
+          <w:tab w:val="left" w:pos="3240"/>
+          <w:tab w:val="left" w:pos="3600"/>
+          <w:tab w:val="left" w:pos="3960"/>
+          <w:tab w:val="left" w:pos="4320"/>
+          <w:tab w:val="left" w:pos="4680"/>
+          <w:tab w:val="left" w:pos="5040"/>
+          <w:tab w:val="left" w:pos="5400"/>
+          <w:tab w:val="left" w:pos="5760"/>
+          <w:tab w:val="left" w:pos="6120"/>
+          <w:tab w:val="left" w:pos="6480"/>
+          <w:tab w:val="left" w:pos="6840"/>
+          <w:tab w:val="left" w:pos="7200"/>
+          <w:tab w:val="left" w:pos="7560"/>
+          <w:tab w:val="left" w:pos="7920"/>
+          <w:tab w:val="left" w:pos="8280"/>
+          <w:tab w:val="left" w:pos="8640"/>
+          <w:tab w:val="left" w:pos="9000"/>
+          <w:tab w:val="left" w:pos="9360"/>
+          <w:tab w:val="left" w:pos="9720"/>
+          <w:tab w:val="left" w:pos="10080"/>
+          <w:tab w:val="left" w:pos="10440"/>
+          <w:tab w:val="left" w:pos="10800"/>
+          <w:tab w:val="left" w:pos="11160"/>
+          <w:tab w:val="left" w:pos="11520"/>
+        </w:tabs>
+        <w:autoSpaceDE w:val="0"/>
+        <w:autoSpaceDN w:val="0"/>
+        <w:adjustRightInd w:val="0"/>
+        <w:spacing w:after="0" w:line="240" w:lineRule="auto"/>
+        <w:rPr>
+          <w:rFonts w:cs="Segoe Print"/>
+        </w:rPr>
+      </w:pPr>
+    </w:p>
+    <w:p>
+      <w:pPr>
+        <w:tabs>
+          <w:tab w:val="left" w:pos="360"/>
+          <w:tab w:val="left" w:pos="720"/>
+          <w:tab w:val="left" w:pos="1080"/>
+          <w:tab w:val="left" w:pos="1440"/>
+          <w:tab w:val="left" w:pos="1800"/>
+          <w:tab w:val="left" w:pos="2160"/>
+          <w:tab w:val="left" w:pos="2520"/>
+          <w:tab w:val="left" w:pos="2880"/>
+          <w:tab w:val="left" w:pos="3240"/>
+          <w:tab w:val="left" w:pos="3600"/>
+          <w:tab w:val="left" w:pos="3960"/>
+          <w:tab w:val="left" w:pos="4320"/>
+          <w:tab w:val="left" w:pos="4680"/>
+          <w:tab w:val="left" w:pos="5040"/>
+          <w:tab w:val="left" w:pos="5400"/>
+          <w:tab w:val="left" w:pos="5760"/>
+          <w:tab w:val="left" w:pos="6120"/>
+          <w:tab w:val="left" w:pos="6480"/>
+          <w:tab w:val="left" w:pos="6840"/>
+          <w:tab w:val="left" w:pos="7200"/>
+          <w:tab w:val="left" w:pos="7560"/>
+          <w:tab w:val="left" w:pos="7920"/>
+          <w:tab w:val="left" w:pos="8280"/>
+          <w:tab w:val="left" w:pos="8640"/>
+          <w:tab w:val="left" w:pos="9000"/>
+          <w:tab w:val="left" w:pos="9360"/>
+          <w:tab w:val="left" w:pos="9720"/>
+          <w:tab w:val="left" w:pos="10080"/>
+          <w:tab w:val="left" w:pos="10440"/>
+          <w:tab w:val="left" w:pos="10800"/>
+          <w:tab w:val="left" w:pos="11160"/>
+          <w:tab w:val="left" w:pos="11520"/>
+        </w:tabs>
+        <w:autoSpaceDE w:val="0"/>
+        <w:autoSpaceDN w:val="0"/>
+        <w:adjustRightInd w:val="0"/>
+        <w:spacing w:after="0" w:line="240" w:lineRule="auto"/>
+        <w:rPr>
+          <w:rFonts w:cs="Segoe Print"/>
+        </w:rPr>
+      </w:pPr>
+      <w:r>
+        <w:rPr>
+          <w:rFonts w:cs="Segoe Print"/>
+        </w:rPr>
+        <w:t xml:space="preserve">Not sure how much I would like to finish for today. I still have a bit of linking/referencing to do, but those should not be difficult. I think that reskinning different areas of the game may be more time consuming because they also require new/updated implementation for everything. For instance, the new textures I got today took about an hour and a half to setup. And by setup I mean, breaking down the old/placeholder version, and rebuilding it with new assets. </w:t>
+      </w:r>
+      <w:proofErr w:type="gramStart"/>
+      <w:r>
+        <w:rPr>
+          <w:rFonts w:cs="Segoe Print"/>
+        </w:rPr>
+        <w:t>Then making sure that everything looks good at different sizes and whatnot.</w:t>
+      </w:r>
+      <w:proofErr w:type="gramEnd"/>
+    </w:p>
+    <w:p>
+      <w:pPr>
+        <w:tabs>
+          <w:tab w:val="left" w:pos="360"/>
+          <w:tab w:val="left" w:pos="720"/>
+          <w:tab w:val="left" w:pos="1080"/>
+          <w:tab w:val="left" w:pos="1440"/>
+          <w:tab w:val="left" w:pos="1800"/>
+          <w:tab w:val="left" w:pos="2160"/>
+          <w:tab w:val="left" w:pos="2520"/>
+          <w:tab w:val="left" w:pos="2880"/>
+          <w:tab w:val="left" w:pos="3240"/>
+          <w:tab w:val="left" w:pos="3600"/>
+          <w:tab w:val="left" w:pos="3960"/>
+          <w:tab w:val="left" w:pos="4320"/>
+          <w:tab w:val="left" w:pos="4680"/>
+          <w:tab w:val="left" w:pos="5040"/>
+          <w:tab w:val="left" w:pos="5400"/>
+          <w:tab w:val="left" w:pos="5760"/>
+          <w:tab w:val="left" w:pos="6120"/>
+          <w:tab w:val="left" w:pos="6480"/>
+          <w:tab w:val="left" w:pos="6840"/>
+          <w:tab w:val="left" w:pos="7200"/>
+          <w:tab w:val="left" w:pos="7560"/>
+          <w:tab w:val="left" w:pos="7920"/>
+          <w:tab w:val="left" w:pos="8280"/>
+          <w:tab w:val="left" w:pos="8640"/>
+          <w:tab w:val="left" w:pos="9000"/>
+          <w:tab w:val="left" w:pos="9360"/>
+          <w:tab w:val="left" w:pos="9720"/>
+          <w:tab w:val="left" w:pos="10080"/>
+          <w:tab w:val="left" w:pos="10440"/>
+          <w:tab w:val="left" w:pos="10800"/>
+          <w:tab w:val="left" w:pos="11160"/>
+          <w:tab w:val="left" w:pos="11520"/>
+        </w:tabs>
+        <w:autoSpaceDE w:val="0"/>
+        <w:autoSpaceDN w:val="0"/>
+        <w:adjustRightInd w:val="0"/>
+        <w:spacing w:after="0" w:line="240" w:lineRule="auto"/>
+        <w:rPr>
+          <w:rFonts w:cs="Segoe Print"/>
+        </w:rPr>
+      </w:pPr>
+    </w:p>
+    <w:p>
+      <w:pPr>
+        <w:tabs>
+          <w:tab w:val="left" w:pos="360"/>
+          <w:tab w:val="left" w:pos="720"/>
+          <w:tab w:val="left" w:pos="1080"/>
+          <w:tab w:val="left" w:pos="1440"/>
+          <w:tab w:val="left" w:pos="1800"/>
+          <w:tab w:val="left" w:pos="2160"/>
+          <w:tab w:val="left" w:pos="2520"/>
+          <w:tab w:val="left" w:pos="2880"/>
+          <w:tab w:val="left" w:pos="3240"/>
+          <w:tab w:val="left" w:pos="3600"/>
+          <w:tab w:val="left" w:pos="3960"/>
+          <w:tab w:val="left" w:pos="4320"/>
+          <w:tab w:val="left" w:pos="4680"/>
+          <w:tab w:val="left" w:pos="5040"/>
+          <w:tab w:val="left" w:pos="5400"/>
+          <w:tab w:val="left" w:pos="5760"/>
+          <w:tab w:val="left" w:pos="6120"/>
+          <w:tab w:val="left" w:pos="6480"/>
+          <w:tab w:val="left" w:pos="6840"/>
+          <w:tab w:val="left" w:pos="7200"/>
+          <w:tab w:val="left" w:pos="7560"/>
+          <w:tab w:val="left" w:pos="7920"/>
+          <w:tab w:val="left" w:pos="8280"/>
+          <w:tab w:val="left" w:pos="8640"/>
+          <w:tab w:val="left" w:pos="9000"/>
+          <w:tab w:val="left" w:pos="9360"/>
+          <w:tab w:val="left" w:pos="9720"/>
+          <w:tab w:val="left" w:pos="10080"/>
+          <w:tab w:val="left" w:pos="10440"/>
+          <w:tab w:val="left" w:pos="10800"/>
+          <w:tab w:val="left" w:pos="11160"/>
+          <w:tab w:val="left" w:pos="11520"/>
+        </w:tabs>
+        <w:autoSpaceDE w:val="0"/>
+        <w:autoSpaceDN w:val="0"/>
+        <w:adjustRightInd w:val="0"/>
+        <w:spacing w:after="0" w:line="240" w:lineRule="auto"/>
+        <w:rPr>
+          <w:rFonts w:cs="Segoe Print"/>
+        </w:rPr>
+      </w:pPr>
+    </w:p>
+    <w:p>
+      <w:pPr>
+        <w:tabs>
+          <w:tab w:val="left" w:pos="360"/>
+          <w:tab w:val="left" w:pos="720"/>
+          <w:tab w:val="left" w:pos="1080"/>
+          <w:tab w:val="left" w:pos="1440"/>
+          <w:tab w:val="left" w:pos="1800"/>
+          <w:tab w:val="left" w:pos="2160"/>
+          <w:tab w:val="left" w:pos="2520"/>
+          <w:tab w:val="left" w:pos="2880"/>
+          <w:tab w:val="left" w:pos="3240"/>
+          <w:tab w:val="left" w:pos="3600"/>
+          <w:tab w:val="left" w:pos="3960"/>
+          <w:tab w:val="left" w:pos="4320"/>
+          <w:tab w:val="left" w:pos="4680"/>
+          <w:tab w:val="left" w:pos="5040"/>
+          <w:tab w:val="left" w:pos="5400"/>
+          <w:tab w:val="left" w:pos="5760"/>
+          <w:tab w:val="left" w:pos="6120"/>
+          <w:tab w:val="left" w:pos="6480"/>
+          <w:tab w:val="left" w:pos="6840"/>
+          <w:tab w:val="left" w:pos="7200"/>
+          <w:tab w:val="left" w:pos="7560"/>
+          <w:tab w:val="left" w:pos="7920"/>
+          <w:tab w:val="left" w:pos="8280"/>
+          <w:tab w:val="left" w:pos="8640"/>
+          <w:tab w:val="left" w:pos="9000"/>
+          <w:tab w:val="left" w:pos="9360"/>
+          <w:tab w:val="left" w:pos="9720"/>
+          <w:tab w:val="left" w:pos="10080"/>
+          <w:tab w:val="left" w:pos="10440"/>
+          <w:tab w:val="left" w:pos="10800"/>
+          <w:tab w:val="left" w:pos="11160"/>
+          <w:tab w:val="left" w:pos="11520"/>
+        </w:tabs>
+        <w:autoSpaceDE w:val="0"/>
+        <w:autoSpaceDN w:val="0"/>
+        <w:adjustRightInd w:val="0"/>
+        <w:spacing w:after="0" w:line="240" w:lineRule="auto"/>
+        <w:rPr>
+          <w:rFonts w:cs="Segoe Print"/>
+        </w:rPr>
+      </w:pPr>
+      <w:r>
+        <w:rPr>
+          <w:rFonts w:cs="Segoe Print"/>
+        </w:rPr>
+        <w:t xml:space="preserve">Well, </w:t>
+      </w:r>
+      <w:r>
+        <w:rPr>
+          <w:rFonts w:cs="Segoe Print"/>
+        </w:rPr>
+        <w:t>in</w:t>
+      </w:r>
+      <w:r>
+        <w:rPr>
+          <w:rFonts w:cs="Segoe Print"/>
+        </w:rPr>
+        <w:t xml:space="preserve"> </w:t>
+      </w:r>
+      <w:r>
+        <w:rPr>
+          <w:rFonts w:cs="Segoe Print"/>
+        </w:rPr>
+        <w:t>my</w:t>
+      </w:r>
+      <w:r>
+        <w:rPr>
+          <w:rFonts w:cs="Segoe Print"/>
+        </w:rPr>
+        <w:t xml:space="preserve"> last bit of time working on this today, I happened to run into a problem that was causing me quite a bit of trouble. References were not being used for some strange reason. And checking in the </w:t>
+      </w:r>
+      <w:r>
+        <w:rPr>
+          <w:rFonts w:cs="Segoe Print"/>
+        </w:rPr>
+        <w:lastRenderedPageBreak/>
+        <w:t xml:space="preserve">editor with debug mode showed that they were indeed there. After debugging for nearly 30 minutes and double checking the spelling of everything, I found where the error was </w:t>
+      </w:r>
+      <w:r>
+        <w:rPr>
+          <w:rFonts w:cs="Segoe Print"/>
+        </w:rPr>
+        <w:t>occurring</w:t>
+      </w:r>
+      <w:r>
+        <w:rPr>
+          <w:rFonts w:cs="Segoe Print"/>
+        </w:rPr>
+        <w:t xml:space="preserve">. </w:t>
+      </w:r>
+    </w:p>
+    <w:p>
+      <w:pPr>
+        <w:tabs>
+          <w:tab w:val="left" w:pos="360"/>
+          <w:tab w:val="left" w:pos="720"/>
+          <w:tab w:val="left" w:pos="1080"/>
+          <w:tab w:val="left" w:pos="1440"/>
+          <w:tab w:val="left" w:pos="1800"/>
+          <w:tab w:val="left" w:pos="2160"/>
+          <w:tab w:val="left" w:pos="2520"/>
+          <w:tab w:val="left" w:pos="2880"/>
+          <w:tab w:val="left" w:pos="3240"/>
+          <w:tab w:val="left" w:pos="3600"/>
+          <w:tab w:val="left" w:pos="3960"/>
+          <w:tab w:val="left" w:pos="4320"/>
+          <w:tab w:val="left" w:pos="4680"/>
+          <w:tab w:val="left" w:pos="5040"/>
+          <w:tab w:val="left" w:pos="5400"/>
+          <w:tab w:val="left" w:pos="5760"/>
+          <w:tab w:val="left" w:pos="6120"/>
+          <w:tab w:val="left" w:pos="6480"/>
+          <w:tab w:val="left" w:pos="6840"/>
+          <w:tab w:val="left" w:pos="7200"/>
+          <w:tab w:val="left" w:pos="7560"/>
+          <w:tab w:val="left" w:pos="7920"/>
+          <w:tab w:val="left" w:pos="8280"/>
+          <w:tab w:val="left" w:pos="8640"/>
+          <w:tab w:val="left" w:pos="9000"/>
+          <w:tab w:val="left" w:pos="9360"/>
+          <w:tab w:val="left" w:pos="9720"/>
+          <w:tab w:val="left" w:pos="10080"/>
+          <w:tab w:val="left" w:pos="10440"/>
+          <w:tab w:val="left" w:pos="10800"/>
+          <w:tab w:val="left" w:pos="11160"/>
+          <w:tab w:val="left" w:pos="11520"/>
+        </w:tabs>
+        <w:autoSpaceDE w:val="0"/>
+        <w:autoSpaceDN w:val="0"/>
+        <w:adjustRightInd w:val="0"/>
+        <w:spacing w:after="0" w:line="240" w:lineRule="auto"/>
+        <w:rPr>
+          <w:rFonts w:cs="Segoe Print"/>
+        </w:rPr>
+      </w:pPr>
+    </w:p>
+    <w:p>
+      <w:pPr>
+        <w:tabs>
+          <w:tab w:val="left" w:pos="360"/>
+          <w:tab w:val="left" w:pos="720"/>
+          <w:tab w:val="left" w:pos="1080"/>
+          <w:tab w:val="left" w:pos="1440"/>
+          <w:tab w:val="left" w:pos="1800"/>
+          <w:tab w:val="left" w:pos="2160"/>
+          <w:tab w:val="left" w:pos="2520"/>
+          <w:tab w:val="left" w:pos="2880"/>
+          <w:tab w:val="left" w:pos="3240"/>
+          <w:tab w:val="left" w:pos="3600"/>
+          <w:tab w:val="left" w:pos="3960"/>
+          <w:tab w:val="left" w:pos="4320"/>
+          <w:tab w:val="left" w:pos="4680"/>
+          <w:tab w:val="left" w:pos="5040"/>
+          <w:tab w:val="left" w:pos="5400"/>
+          <w:tab w:val="left" w:pos="5760"/>
+          <w:tab w:val="left" w:pos="6120"/>
+          <w:tab w:val="left" w:pos="6480"/>
+          <w:tab w:val="left" w:pos="6840"/>
+          <w:tab w:val="left" w:pos="7200"/>
+          <w:tab w:val="left" w:pos="7560"/>
+          <w:tab w:val="left" w:pos="7920"/>
+          <w:tab w:val="left" w:pos="8280"/>
+          <w:tab w:val="left" w:pos="8640"/>
+          <w:tab w:val="left" w:pos="9000"/>
+          <w:tab w:val="left" w:pos="9360"/>
+          <w:tab w:val="left" w:pos="9720"/>
+          <w:tab w:val="left" w:pos="10080"/>
+          <w:tab w:val="left" w:pos="10440"/>
+          <w:tab w:val="left" w:pos="10800"/>
+          <w:tab w:val="left" w:pos="11160"/>
+          <w:tab w:val="left" w:pos="11520"/>
+        </w:tabs>
+        <w:autoSpaceDE w:val="0"/>
+        <w:autoSpaceDN w:val="0"/>
+        <w:adjustRightInd w:val="0"/>
+        <w:spacing w:after="0" w:line="240" w:lineRule="auto"/>
+        <w:rPr>
+          <w:rFonts w:cs="Segoe Print"/>
+        </w:rPr>
+      </w:pPr>
+      <w:r>
+        <w:rPr>
+          <w:rFonts w:cs="Segoe Print"/>
+        </w:rPr>
+        <w:t xml:space="preserve">The </w:t>
+      </w:r>
+      <w:proofErr w:type="spellStart"/>
+      <w:r>
+        <w:rPr>
+          <w:rFonts w:cs="Segoe Print"/>
+        </w:rPr>
+        <w:t>polynav's</w:t>
+      </w:r>
+      <w:proofErr w:type="spellEnd"/>
+      <w:r>
+        <w:rPr>
+          <w:rFonts w:cs="Segoe Print"/>
+        </w:rPr>
+        <w:t xml:space="preserve"> movement method allows for functions to be called back when they are completed. So when an object moves from </w:t>
+      </w:r>
+      <w:proofErr w:type="gramStart"/>
+      <w:r>
+        <w:rPr>
+          <w:rFonts w:cs="Segoe Print"/>
+        </w:rPr>
+        <w:t>a to</w:t>
+      </w:r>
+      <w:proofErr w:type="gramEnd"/>
+      <w:r>
+        <w:rPr>
+          <w:rFonts w:cs="Segoe Print"/>
+        </w:rPr>
+        <w:t xml:space="preserve"> b, the method specified will be called back. The </w:t>
+      </w:r>
+      <w:proofErr w:type="spellStart"/>
+      <w:r>
+        <w:rPr>
+          <w:rFonts w:cs="Segoe Print"/>
+        </w:rPr>
+        <w:t>polynav</w:t>
+      </w:r>
+      <w:proofErr w:type="spellEnd"/>
+      <w:r>
+        <w:rPr>
+          <w:rFonts w:cs="Segoe Print"/>
+        </w:rPr>
+        <w:t xml:space="preserve"> also handles everything separately, meaning that the instant I tell it what to do, it starts. And when it reaches </w:t>
+      </w:r>
+      <w:r>
+        <w:rPr>
+          <w:rFonts w:cs="Segoe Print"/>
+        </w:rPr>
+        <w:t>its</w:t>
+      </w:r>
+      <w:r>
+        <w:rPr>
+          <w:rFonts w:cs="Segoe Print"/>
+        </w:rPr>
+        <w:t xml:space="preserve"> destination, it stops and calls my specified function.</w:t>
+      </w:r>
+    </w:p>
+    <w:p>
+      <w:pPr>
+        <w:tabs>
+          <w:tab w:val="left" w:pos="360"/>
+          <w:tab w:val="left" w:pos="720"/>
+          <w:tab w:val="left" w:pos="1080"/>
+          <w:tab w:val="left" w:pos="1440"/>
+          <w:tab w:val="left" w:pos="1800"/>
+          <w:tab w:val="left" w:pos="2160"/>
+          <w:tab w:val="left" w:pos="2520"/>
+          <w:tab w:val="left" w:pos="2880"/>
+          <w:tab w:val="left" w:pos="3240"/>
+          <w:tab w:val="left" w:pos="3600"/>
+          <w:tab w:val="left" w:pos="3960"/>
+          <w:tab w:val="left" w:pos="4320"/>
+          <w:tab w:val="left" w:pos="4680"/>
+          <w:tab w:val="left" w:pos="5040"/>
+          <w:tab w:val="left" w:pos="5400"/>
+          <w:tab w:val="left" w:pos="5760"/>
+          <w:tab w:val="left" w:pos="6120"/>
+          <w:tab w:val="left" w:pos="6480"/>
+          <w:tab w:val="left" w:pos="6840"/>
+          <w:tab w:val="left" w:pos="7200"/>
+          <w:tab w:val="left" w:pos="7560"/>
+          <w:tab w:val="left" w:pos="7920"/>
+          <w:tab w:val="left" w:pos="8280"/>
+          <w:tab w:val="left" w:pos="8640"/>
+          <w:tab w:val="left" w:pos="9000"/>
+          <w:tab w:val="left" w:pos="9360"/>
+          <w:tab w:val="left" w:pos="9720"/>
+          <w:tab w:val="left" w:pos="10080"/>
+          <w:tab w:val="left" w:pos="10440"/>
+          <w:tab w:val="left" w:pos="10800"/>
+          <w:tab w:val="left" w:pos="11160"/>
+          <w:tab w:val="left" w:pos="11520"/>
+        </w:tabs>
+        <w:autoSpaceDE w:val="0"/>
+        <w:autoSpaceDN w:val="0"/>
+        <w:adjustRightInd w:val="0"/>
+        <w:spacing w:after="0" w:line="240" w:lineRule="auto"/>
+        <w:rPr>
+          <w:rFonts w:cs="Segoe Print"/>
+        </w:rPr>
+      </w:pPr>
+    </w:p>
+    <w:p>
+      <w:pPr>
+        <w:tabs>
+          <w:tab w:val="left" w:pos="360"/>
+          <w:tab w:val="left" w:pos="720"/>
+          <w:tab w:val="left" w:pos="1080"/>
+          <w:tab w:val="left" w:pos="1440"/>
+          <w:tab w:val="left" w:pos="1800"/>
+          <w:tab w:val="left" w:pos="2160"/>
+          <w:tab w:val="left" w:pos="2520"/>
+          <w:tab w:val="left" w:pos="2880"/>
+          <w:tab w:val="left" w:pos="3240"/>
+          <w:tab w:val="left" w:pos="3600"/>
+          <w:tab w:val="left" w:pos="3960"/>
+          <w:tab w:val="left" w:pos="4320"/>
+          <w:tab w:val="left" w:pos="4680"/>
+          <w:tab w:val="left" w:pos="5040"/>
+          <w:tab w:val="left" w:pos="5400"/>
+          <w:tab w:val="left" w:pos="5760"/>
+          <w:tab w:val="left" w:pos="6120"/>
+          <w:tab w:val="left" w:pos="6480"/>
+          <w:tab w:val="left" w:pos="6840"/>
+          <w:tab w:val="left" w:pos="7200"/>
+          <w:tab w:val="left" w:pos="7560"/>
+          <w:tab w:val="left" w:pos="7920"/>
+          <w:tab w:val="left" w:pos="8280"/>
+          <w:tab w:val="left" w:pos="8640"/>
+          <w:tab w:val="left" w:pos="9000"/>
+          <w:tab w:val="left" w:pos="9360"/>
+          <w:tab w:val="left" w:pos="9720"/>
+          <w:tab w:val="left" w:pos="10080"/>
+          <w:tab w:val="left" w:pos="10440"/>
+          <w:tab w:val="left" w:pos="10800"/>
+          <w:tab w:val="left" w:pos="11160"/>
+          <w:tab w:val="left" w:pos="11520"/>
+        </w:tabs>
+        <w:autoSpaceDE w:val="0"/>
+        <w:autoSpaceDN w:val="0"/>
+        <w:adjustRightInd w:val="0"/>
+        <w:spacing w:after="0" w:line="240" w:lineRule="auto"/>
+        <w:rPr>
+          <w:rFonts w:cs="Segoe Print"/>
+        </w:rPr>
+      </w:pPr>
+      <w:r>
+        <w:rPr>
+          <w:rFonts w:cs="Segoe Print"/>
+        </w:rPr>
+        <w:t xml:space="preserve">I had been calling this method </w:t>
+      </w:r>
+      <w:r>
+        <w:rPr>
+          <w:rFonts w:cs="Segoe Print"/>
+        </w:rPr>
+        <w:t>in between</w:t>
+      </w:r>
+      <w:r>
+        <w:rPr>
+          <w:rFonts w:cs="Segoe Print"/>
+        </w:rPr>
+        <w:t xml:space="preserve"> </w:t>
+      </w:r>
+      <w:r>
+        <w:rPr>
+          <w:rFonts w:cs="Segoe Print"/>
+        </w:rPr>
+        <w:t>my function, and not at the end, m</w:t>
+      </w:r>
+      <w:r>
+        <w:rPr>
+          <w:rFonts w:cs="Segoe Print"/>
+        </w:rPr>
+        <w:t xml:space="preserve">eaning that several variables and values were set after the </w:t>
+      </w:r>
+      <w:proofErr w:type="spellStart"/>
+      <w:r>
+        <w:rPr>
+          <w:rFonts w:cs="Segoe Print"/>
+        </w:rPr>
+        <w:t>polynav</w:t>
+      </w:r>
+      <w:proofErr w:type="spellEnd"/>
+      <w:r>
+        <w:rPr>
+          <w:rFonts w:cs="Segoe Print"/>
+        </w:rPr>
+        <w:t xml:space="preserve"> would begin moving. And if/when the </w:t>
+      </w:r>
+      <w:proofErr w:type="spellStart"/>
+      <w:r>
+        <w:rPr>
+          <w:rFonts w:cs="Segoe Print"/>
+        </w:rPr>
+        <w:t>polynav</w:t>
+      </w:r>
+      <w:proofErr w:type="spellEnd"/>
+      <w:r>
+        <w:rPr>
+          <w:rFonts w:cs="Segoe Print"/>
+        </w:rPr>
+        <w:t xml:space="preserve"> was already at the location it needed to be, it would call my specified function immediately. So while I cannot be 100% sure, it ap</w:t>
       </w:r>
       <w:bookmarkStart w:id="0" w:name="_GoBack"/>
       <w:bookmarkEnd w:id="0"/>
@@ -26641,128 +27965,295 @@
         <w:rPr>
           <w:rFonts w:cs="Segoe Print"/>
         </w:rPr>
-        <w:t xml:space="preserve"> destination without the map, but </w:t>
-      </w:r>
-      <w:r>
-        <w:rPr>
-          <w:rFonts w:cs="Segoe Print"/>
-        </w:rPr>
-        <w:t>there’s</w:t>
-      </w:r>
-      <w:r>
-        <w:rPr>
-          <w:rFonts w:cs="Segoe Print"/>
-        </w:rPr>
-        <w:t xml:space="preserve"> a chance you won't get to the destination, and all the gas would be wasted. You would be stuck wherever you end up. You could head there with 80% of the map, and guess the other 20% but unless you're really good at guessing, you're liable to end up stuck once again. A third option is to follow the map to the extent you can, Fill in more of the map, and then continue moving. While this way may be slower, </w:t>
-      </w:r>
-      <w:r>
-        <w:rPr>
-          <w:rFonts w:cs="Segoe Print"/>
-        </w:rPr>
-        <w:t>you’re</w:t>
-      </w:r>
-      <w:r>
-        <w:rPr>
-          <w:rFonts w:cs="Segoe Print"/>
-        </w:rPr>
-        <w:t xml:space="preserve"> far less likely to run out of gas, and much more likely to reach the destination. The only problem is: What do you do when you're waiting for more of the map? </w:t>
-      </w:r>
-    </w:p>
-    <w:p>
-      <w:pPr>
-        <w:tabs>
-          <w:tab w:val="left" w:pos="360"/>
-          <w:tab w:val="left" w:pos="720"/>
-          <w:tab w:val="left" w:pos="1080"/>
-          <w:tab w:val="left" w:pos="1440"/>
-          <w:tab w:val="left" w:pos="1800"/>
-          <w:tab w:val="left" w:pos="2160"/>
-          <w:tab w:val="left" w:pos="2520"/>
-          <w:tab w:val="left" w:pos="2880"/>
-          <w:tab w:val="left" w:pos="3240"/>
-          <w:tab w:val="left" w:pos="3600"/>
-          <w:tab w:val="left" w:pos="3960"/>
-          <w:tab w:val="left" w:pos="4320"/>
-          <w:tab w:val="left" w:pos="4680"/>
-          <w:tab w:val="left" w:pos="5040"/>
-          <w:tab w:val="left" w:pos="5400"/>
-          <w:tab w:val="left" w:pos="5760"/>
-          <w:tab w:val="left" w:pos="6120"/>
-          <w:tab w:val="left" w:pos="6480"/>
-          <w:tab w:val="left" w:pos="6840"/>
-          <w:tab w:val="left" w:pos="7200"/>
-          <w:tab w:val="left" w:pos="7560"/>
-          <w:tab w:val="left" w:pos="7920"/>
-          <w:tab w:val="left" w:pos="8280"/>
-          <w:tab w:val="left" w:pos="8640"/>
-          <w:tab w:val="left" w:pos="9000"/>
-          <w:tab w:val="left" w:pos="9360"/>
-          <w:tab w:val="left" w:pos="9720"/>
-          <w:tab w:val="left" w:pos="10080"/>
-          <w:tab w:val="left" w:pos="10440"/>
-          <w:tab w:val="left" w:pos="10800"/>
-          <w:tab w:val="left" w:pos="11160"/>
-          <w:tab w:val="left" w:pos="11520"/>
-        </w:tabs>
-        <w:autoSpaceDE w:val="0"/>
-        <w:autoSpaceDN w:val="0"/>
-        <w:adjustRightInd w:val="0"/>
-        <w:spacing w:after="0" w:line="240" w:lineRule="auto"/>
-        <w:rPr>
-          <w:rFonts w:cs="Segoe Print"/>
-        </w:rPr>
-      </w:pPr>
-    </w:p>
-    <w:p>
-      <w:pPr>
-        <w:tabs>
-          <w:tab w:val="left" w:pos="360"/>
-          <w:tab w:val="left" w:pos="720"/>
-          <w:tab w:val="left" w:pos="1080"/>
-          <w:tab w:val="left" w:pos="1440"/>
-          <w:tab w:val="left" w:pos="1800"/>
-          <w:tab w:val="left" w:pos="2160"/>
-          <w:tab w:val="left" w:pos="2520"/>
-          <w:tab w:val="left" w:pos="2880"/>
-          <w:tab w:val="left" w:pos="3240"/>
-          <w:tab w:val="left" w:pos="3600"/>
-          <w:tab w:val="left" w:pos="3960"/>
-          <w:tab w:val="left" w:pos="4320"/>
-          <w:tab w:val="left" w:pos="4680"/>
-          <w:tab w:val="left" w:pos="5040"/>
-          <w:tab w:val="left" w:pos="5400"/>
-          <w:tab w:val="left" w:pos="5760"/>
-          <w:tab w:val="left" w:pos="6120"/>
-          <w:tab w:val="left" w:pos="6480"/>
-          <w:tab w:val="left" w:pos="6840"/>
-          <w:tab w:val="left" w:pos="7200"/>
-          <w:tab w:val="left" w:pos="7560"/>
-          <w:tab w:val="left" w:pos="7920"/>
-          <w:tab w:val="left" w:pos="8280"/>
-          <w:tab w:val="left" w:pos="8640"/>
-          <w:tab w:val="left" w:pos="9000"/>
-          <w:tab w:val="left" w:pos="9360"/>
-          <w:tab w:val="left" w:pos="9720"/>
-          <w:tab w:val="left" w:pos="10080"/>
-          <w:tab w:val="left" w:pos="10440"/>
-          <w:tab w:val="left" w:pos="10800"/>
-          <w:tab w:val="left" w:pos="11160"/>
-          <w:tab w:val="left" w:pos="11520"/>
-        </w:tabs>
-        <w:autoSpaceDE w:val="0"/>
-        <w:autoSpaceDN w:val="0"/>
-        <w:adjustRightInd w:val="0"/>
-        <w:spacing w:after="0" w:line="240" w:lineRule="auto"/>
-        <w:rPr>
-          <w:rFonts w:cs="Segoe Print"/>
-        </w:rPr>
-      </w:pPr>
-      <w:r>
-        <w:rPr>
-          <w:rFonts w:cs="Segoe Print"/>
-        </w:rPr>
-        <w:t>Luckily for me, this is only a metaphorical example, and while I wait for one map to fill in, I have plenty more maps to reach other destinations while I wait.</w:t>
-      </w:r>
+        <w:t xml:space="preserve">pears as though the </w:t>
+      </w:r>
+      <w:proofErr w:type="spellStart"/>
+      <w:r>
+        <w:rPr>
+          <w:rFonts w:cs="Segoe Print"/>
+        </w:rPr>
+        <w:t>polynav</w:t>
+      </w:r>
+      <w:proofErr w:type="spellEnd"/>
+      <w:r>
+        <w:rPr>
+          <w:rFonts w:cs="Segoe Print"/>
+        </w:rPr>
+        <w:t xml:space="preserve"> (which didn't have to move) called my specified method immediately after it began since the destination had already been reached. Therefore, the variables and values I was setting after this call to the </w:t>
+      </w:r>
+      <w:proofErr w:type="spellStart"/>
+      <w:r>
+        <w:rPr>
+          <w:rFonts w:cs="Segoe Print"/>
+        </w:rPr>
+        <w:t>polynav</w:t>
+      </w:r>
+      <w:proofErr w:type="spellEnd"/>
+      <w:r>
+        <w:rPr>
+          <w:rFonts w:cs="Segoe Print"/>
+        </w:rPr>
+        <w:t xml:space="preserve"> may not (and were not set) by the time my specific method needed them. </w:t>
+      </w:r>
+    </w:p>
+    <w:p>
+      <w:pPr>
+        <w:tabs>
+          <w:tab w:val="left" w:pos="360"/>
+          <w:tab w:val="left" w:pos="720"/>
+          <w:tab w:val="left" w:pos="1080"/>
+          <w:tab w:val="left" w:pos="1440"/>
+          <w:tab w:val="left" w:pos="1800"/>
+          <w:tab w:val="left" w:pos="2160"/>
+          <w:tab w:val="left" w:pos="2520"/>
+          <w:tab w:val="left" w:pos="2880"/>
+          <w:tab w:val="left" w:pos="3240"/>
+          <w:tab w:val="left" w:pos="3600"/>
+          <w:tab w:val="left" w:pos="3960"/>
+          <w:tab w:val="left" w:pos="4320"/>
+          <w:tab w:val="left" w:pos="4680"/>
+          <w:tab w:val="left" w:pos="5040"/>
+          <w:tab w:val="left" w:pos="5400"/>
+          <w:tab w:val="left" w:pos="5760"/>
+          <w:tab w:val="left" w:pos="6120"/>
+          <w:tab w:val="left" w:pos="6480"/>
+          <w:tab w:val="left" w:pos="6840"/>
+          <w:tab w:val="left" w:pos="7200"/>
+          <w:tab w:val="left" w:pos="7560"/>
+          <w:tab w:val="left" w:pos="7920"/>
+          <w:tab w:val="left" w:pos="8280"/>
+          <w:tab w:val="left" w:pos="8640"/>
+          <w:tab w:val="left" w:pos="9000"/>
+          <w:tab w:val="left" w:pos="9360"/>
+          <w:tab w:val="left" w:pos="9720"/>
+          <w:tab w:val="left" w:pos="10080"/>
+          <w:tab w:val="left" w:pos="10440"/>
+          <w:tab w:val="left" w:pos="10800"/>
+          <w:tab w:val="left" w:pos="11160"/>
+          <w:tab w:val="left" w:pos="11520"/>
+        </w:tabs>
+        <w:autoSpaceDE w:val="0"/>
+        <w:autoSpaceDN w:val="0"/>
+        <w:adjustRightInd w:val="0"/>
+        <w:spacing w:after="0" w:line="240" w:lineRule="auto"/>
+        <w:rPr>
+          <w:rFonts w:cs="Segoe Print"/>
+        </w:rPr>
+      </w:pPr>
+    </w:p>
+    <w:p>
+      <w:pPr>
+        <w:tabs>
+          <w:tab w:val="left" w:pos="360"/>
+          <w:tab w:val="left" w:pos="720"/>
+          <w:tab w:val="left" w:pos="1080"/>
+          <w:tab w:val="left" w:pos="1440"/>
+          <w:tab w:val="left" w:pos="1800"/>
+          <w:tab w:val="left" w:pos="2160"/>
+          <w:tab w:val="left" w:pos="2520"/>
+          <w:tab w:val="left" w:pos="2880"/>
+          <w:tab w:val="left" w:pos="3240"/>
+          <w:tab w:val="left" w:pos="3600"/>
+          <w:tab w:val="left" w:pos="3960"/>
+          <w:tab w:val="left" w:pos="4320"/>
+          <w:tab w:val="left" w:pos="4680"/>
+          <w:tab w:val="left" w:pos="5040"/>
+          <w:tab w:val="left" w:pos="5400"/>
+          <w:tab w:val="left" w:pos="5760"/>
+          <w:tab w:val="left" w:pos="6120"/>
+          <w:tab w:val="left" w:pos="6480"/>
+          <w:tab w:val="left" w:pos="6840"/>
+          <w:tab w:val="left" w:pos="7200"/>
+          <w:tab w:val="left" w:pos="7560"/>
+          <w:tab w:val="left" w:pos="7920"/>
+          <w:tab w:val="left" w:pos="8280"/>
+          <w:tab w:val="left" w:pos="8640"/>
+          <w:tab w:val="left" w:pos="9000"/>
+          <w:tab w:val="left" w:pos="9360"/>
+          <w:tab w:val="left" w:pos="9720"/>
+          <w:tab w:val="left" w:pos="10080"/>
+          <w:tab w:val="left" w:pos="10440"/>
+          <w:tab w:val="left" w:pos="10800"/>
+          <w:tab w:val="left" w:pos="11160"/>
+          <w:tab w:val="left" w:pos="11520"/>
+        </w:tabs>
+        <w:autoSpaceDE w:val="0"/>
+        <w:autoSpaceDN w:val="0"/>
+        <w:adjustRightInd w:val="0"/>
+        <w:spacing w:after="0" w:line="240" w:lineRule="auto"/>
+        <w:rPr>
+          <w:rFonts w:cs="Segoe Print"/>
+        </w:rPr>
+      </w:pPr>
+      <w:r>
+        <w:rPr>
+          <w:rFonts w:cs="Segoe Print"/>
+        </w:rPr>
+        <w:t xml:space="preserve">When my method was called, it was unable to find references to the values/variables it required. This resulted in a null reference. I fixed the problem by setting all variables/data before I made the call to the </w:t>
+      </w:r>
+      <w:proofErr w:type="spellStart"/>
+      <w:r>
+        <w:rPr>
+          <w:rFonts w:cs="Segoe Print"/>
+        </w:rPr>
+        <w:t>polynav</w:t>
+      </w:r>
+      <w:proofErr w:type="spellEnd"/>
+      <w:r>
+        <w:rPr>
+          <w:rFonts w:cs="Segoe Print"/>
+        </w:rPr>
+        <w:t xml:space="preserve">. Now I am having no further problems, and on top of that, I believe that the pesky double click problem has been solved as well. </w:t>
+      </w:r>
+    </w:p>
+    <w:p>
+      <w:pPr>
+        <w:tabs>
+          <w:tab w:val="left" w:pos="360"/>
+          <w:tab w:val="left" w:pos="720"/>
+          <w:tab w:val="left" w:pos="1080"/>
+          <w:tab w:val="left" w:pos="1440"/>
+          <w:tab w:val="left" w:pos="1800"/>
+          <w:tab w:val="left" w:pos="2160"/>
+          <w:tab w:val="left" w:pos="2520"/>
+          <w:tab w:val="left" w:pos="2880"/>
+          <w:tab w:val="left" w:pos="3240"/>
+          <w:tab w:val="left" w:pos="3600"/>
+          <w:tab w:val="left" w:pos="3960"/>
+          <w:tab w:val="left" w:pos="4320"/>
+          <w:tab w:val="left" w:pos="4680"/>
+          <w:tab w:val="left" w:pos="5040"/>
+          <w:tab w:val="left" w:pos="5400"/>
+          <w:tab w:val="left" w:pos="5760"/>
+          <w:tab w:val="left" w:pos="6120"/>
+          <w:tab w:val="left" w:pos="6480"/>
+          <w:tab w:val="left" w:pos="6840"/>
+          <w:tab w:val="left" w:pos="7200"/>
+          <w:tab w:val="left" w:pos="7560"/>
+          <w:tab w:val="left" w:pos="7920"/>
+          <w:tab w:val="left" w:pos="8280"/>
+          <w:tab w:val="left" w:pos="8640"/>
+          <w:tab w:val="left" w:pos="9000"/>
+          <w:tab w:val="left" w:pos="9360"/>
+          <w:tab w:val="left" w:pos="9720"/>
+          <w:tab w:val="left" w:pos="10080"/>
+          <w:tab w:val="left" w:pos="10440"/>
+          <w:tab w:val="left" w:pos="10800"/>
+          <w:tab w:val="left" w:pos="11160"/>
+          <w:tab w:val="left" w:pos="11520"/>
+        </w:tabs>
+        <w:autoSpaceDE w:val="0"/>
+        <w:autoSpaceDN w:val="0"/>
+        <w:adjustRightInd w:val="0"/>
+        <w:spacing w:after="0" w:line="240" w:lineRule="auto"/>
+        <w:rPr>
+          <w:rFonts w:cs="Segoe Print"/>
+        </w:rPr>
+      </w:pPr>
+    </w:p>
+    <w:p>
+      <w:pPr>
+        <w:tabs>
+          <w:tab w:val="left" w:pos="360"/>
+          <w:tab w:val="left" w:pos="720"/>
+          <w:tab w:val="left" w:pos="1080"/>
+          <w:tab w:val="left" w:pos="1440"/>
+          <w:tab w:val="left" w:pos="1800"/>
+          <w:tab w:val="left" w:pos="2160"/>
+          <w:tab w:val="left" w:pos="2520"/>
+          <w:tab w:val="left" w:pos="2880"/>
+          <w:tab w:val="left" w:pos="3240"/>
+          <w:tab w:val="left" w:pos="3600"/>
+          <w:tab w:val="left" w:pos="3960"/>
+          <w:tab w:val="left" w:pos="4320"/>
+          <w:tab w:val="left" w:pos="4680"/>
+          <w:tab w:val="left" w:pos="5040"/>
+          <w:tab w:val="left" w:pos="5400"/>
+          <w:tab w:val="left" w:pos="5760"/>
+          <w:tab w:val="left" w:pos="6120"/>
+          <w:tab w:val="left" w:pos="6480"/>
+          <w:tab w:val="left" w:pos="6840"/>
+          <w:tab w:val="left" w:pos="7200"/>
+          <w:tab w:val="left" w:pos="7560"/>
+          <w:tab w:val="left" w:pos="7920"/>
+          <w:tab w:val="left" w:pos="8280"/>
+          <w:tab w:val="left" w:pos="8640"/>
+          <w:tab w:val="left" w:pos="9000"/>
+          <w:tab w:val="left" w:pos="9360"/>
+          <w:tab w:val="left" w:pos="9720"/>
+          <w:tab w:val="left" w:pos="10080"/>
+          <w:tab w:val="left" w:pos="10440"/>
+          <w:tab w:val="left" w:pos="10800"/>
+          <w:tab w:val="left" w:pos="11160"/>
+          <w:tab w:val="left" w:pos="11520"/>
+        </w:tabs>
+        <w:autoSpaceDE w:val="0"/>
+        <w:autoSpaceDN w:val="0"/>
+        <w:adjustRightInd w:val="0"/>
+        <w:spacing w:after="0" w:line="240" w:lineRule="auto"/>
+        <w:rPr>
+          <w:rFonts w:cs="Segoe Print"/>
+        </w:rPr>
+      </w:pPr>
+      <w:r>
+        <w:rPr>
+          <w:rFonts w:cs="Segoe Print"/>
+        </w:rPr>
+        <w:t xml:space="preserve">Okay Yup!! That double clicking is </w:t>
+      </w:r>
+      <w:proofErr w:type="gramStart"/>
+      <w:r>
+        <w:rPr>
+          <w:rFonts w:cs="Segoe Print"/>
+        </w:rPr>
+        <w:t>fixed :D</w:t>
+      </w:r>
+      <w:proofErr w:type="gramEnd"/>
+    </w:p>
+    <w:p>
+      <w:pPr>
+        <w:tabs>
+          <w:tab w:val="left" w:pos="360"/>
+          <w:tab w:val="left" w:pos="720"/>
+          <w:tab w:val="left" w:pos="1080"/>
+          <w:tab w:val="left" w:pos="1440"/>
+          <w:tab w:val="left" w:pos="1800"/>
+          <w:tab w:val="left" w:pos="2160"/>
+          <w:tab w:val="left" w:pos="2520"/>
+          <w:tab w:val="left" w:pos="2880"/>
+          <w:tab w:val="left" w:pos="3240"/>
+          <w:tab w:val="left" w:pos="3600"/>
+          <w:tab w:val="left" w:pos="3960"/>
+          <w:tab w:val="left" w:pos="4320"/>
+          <w:tab w:val="left" w:pos="4680"/>
+          <w:tab w:val="left" w:pos="5040"/>
+          <w:tab w:val="left" w:pos="5400"/>
+          <w:tab w:val="left" w:pos="5760"/>
+          <w:tab w:val="left" w:pos="6120"/>
+          <w:tab w:val="left" w:pos="6480"/>
+          <w:tab w:val="left" w:pos="6840"/>
+          <w:tab w:val="left" w:pos="7200"/>
+          <w:tab w:val="left" w:pos="7560"/>
+          <w:tab w:val="left" w:pos="7920"/>
+          <w:tab w:val="left" w:pos="8280"/>
+          <w:tab w:val="left" w:pos="8640"/>
+          <w:tab w:val="left" w:pos="9000"/>
+          <w:tab w:val="left" w:pos="9360"/>
+          <w:tab w:val="left" w:pos="9720"/>
+          <w:tab w:val="left" w:pos="10080"/>
+          <w:tab w:val="left" w:pos="10440"/>
+          <w:tab w:val="left" w:pos="10800"/>
+          <w:tab w:val="left" w:pos="11160"/>
+          <w:tab w:val="left" w:pos="11520"/>
+        </w:tabs>
+        <w:autoSpaceDE w:val="0"/>
+        <w:autoSpaceDN w:val="0"/>
+        <w:adjustRightInd w:val="0"/>
+        <w:spacing w:after="0" w:line="240" w:lineRule="auto"/>
+        <w:rPr>
+          <w:rFonts w:cs="Segoe Print"/>
+        </w:rPr>
+      </w:pPr>
     </w:p>
     <w:p>
       <w:pPr>
@@ -26809,6 +28300,12 @@
           <w:lang w:val="en"/>
         </w:rPr>
       </w:pPr>
+      <w:r>
+        <w:rPr>
+          <w:rFonts w:cs="Segoe Print"/>
+        </w:rPr>
+        <w:t>I changed the locations of the nurse and patients for the exam room chairs. This isn't final, but it looks a bit better for testing. I also need to remember to shrink the sizes of the Receptionist and Patient Speech bubbles to be the same size as the nurses.</w:t>
+      </w:r>
     </w:p>
     <w:sectPr>
       <w:pgSz w:w="12240" w:h="15840"/>

</xml_diff>

<commit_message>
Big Push for the Demo
Added in Patient Animations and highlight states. Manager now spawns
patients. Satisfaction now updates based on diagnosis. Satisfaction is
now visually displayed through the satisfaction bar. Angry states have
been added for patients and influence satisfaction score. Waiting Room
UI displays correct patient information. Updated the Diagnosis Tool with
new assets and functionality including a help panel with moving sliders.
Added the 3rd and 4th nursing internventions. Requesting bloodwork now
closes the computer. Added an exit sign and updated the practice scene.
</commit_message>
<xml_diff>
--- a/Journal - Thoughts.docx
+++ b/Journal - Thoughts.docx
@@ -29499,133 +29499,103 @@
         <w:rPr>
           <w:rFonts w:cs="Segoe Print"/>
         </w:rPr>
-        <w:t>I n</w:t>
-      </w:r>
-      <w:r>
-        <w:rPr>
-          <w:rFonts w:cs="Segoe Print"/>
-        </w:rPr>
-        <w:t xml:space="preserve">oticed </w:t>
-      </w:r>
-      <w:r>
-        <w:rPr>
-          <w:rFonts w:cs="Segoe Print"/>
-        </w:rPr>
-        <w:t>that</w:t>
-      </w:r>
-      <w:r>
-        <w:rPr>
-          <w:rFonts w:cs="Segoe Print"/>
-        </w:rPr>
-        <w:t xml:space="preserve"> the Exam Room UI will open up to the last screen used. So I fixed that and made sure that not only did the status of screens reset, but the tab buttons as well. </w:t>
-      </w:r>
-    </w:p>
-    <w:p>
-      <w:pPr>
-        <w:tabs>
-          <w:tab w:val="left" w:pos="360"/>
-          <w:tab w:val="left" w:pos="720"/>
-          <w:tab w:val="left" w:pos="1080"/>
-          <w:tab w:val="left" w:pos="1440"/>
-          <w:tab w:val="left" w:pos="1800"/>
-          <w:tab w:val="left" w:pos="2160"/>
-          <w:tab w:val="left" w:pos="2520"/>
-          <w:tab w:val="left" w:pos="2880"/>
-          <w:tab w:val="left" w:pos="3240"/>
-          <w:tab w:val="left" w:pos="3600"/>
-          <w:tab w:val="left" w:pos="3960"/>
-          <w:tab w:val="left" w:pos="4320"/>
-          <w:tab w:val="left" w:pos="4680"/>
-          <w:tab w:val="left" w:pos="5040"/>
-          <w:tab w:val="left" w:pos="5400"/>
-          <w:tab w:val="left" w:pos="5760"/>
-          <w:tab w:val="left" w:pos="6120"/>
-          <w:tab w:val="left" w:pos="6480"/>
-          <w:tab w:val="left" w:pos="6840"/>
-          <w:tab w:val="left" w:pos="7200"/>
-          <w:tab w:val="left" w:pos="7560"/>
-          <w:tab w:val="left" w:pos="7920"/>
-          <w:tab w:val="left" w:pos="8280"/>
-          <w:tab w:val="left" w:pos="8640"/>
-          <w:tab w:val="left" w:pos="9000"/>
-          <w:tab w:val="left" w:pos="9360"/>
-          <w:tab w:val="left" w:pos="9720"/>
-          <w:tab w:val="left" w:pos="10080"/>
-          <w:tab w:val="left" w:pos="10440"/>
-          <w:tab w:val="left" w:pos="10800"/>
-          <w:tab w:val="left" w:pos="11160"/>
-          <w:tab w:val="left" w:pos="11520"/>
-        </w:tabs>
-        <w:autoSpaceDE w:val="0"/>
-        <w:autoSpaceDN w:val="0"/>
-        <w:adjustRightInd w:val="0"/>
-        <w:spacing w:after="0" w:line="240" w:lineRule="auto"/>
-        <w:rPr>
-          <w:rFonts w:cs="Segoe Print"/>
-        </w:rPr>
-      </w:pPr>
-    </w:p>
-    <w:p>
-      <w:pPr>
-        <w:tabs>
-          <w:tab w:val="left" w:pos="360"/>
-          <w:tab w:val="left" w:pos="720"/>
-          <w:tab w:val="left" w:pos="1080"/>
-          <w:tab w:val="left" w:pos="1440"/>
-          <w:tab w:val="left" w:pos="1800"/>
-          <w:tab w:val="left" w:pos="2160"/>
-          <w:tab w:val="left" w:pos="2520"/>
-          <w:tab w:val="left" w:pos="2880"/>
-          <w:tab w:val="left" w:pos="3240"/>
-          <w:tab w:val="left" w:pos="3600"/>
-          <w:tab w:val="left" w:pos="3960"/>
-          <w:tab w:val="left" w:pos="4320"/>
-          <w:tab w:val="left" w:pos="4680"/>
-          <w:tab w:val="left" w:pos="5040"/>
-          <w:tab w:val="left" w:pos="5400"/>
-          <w:tab w:val="left" w:pos="5760"/>
-          <w:tab w:val="left" w:pos="6120"/>
-          <w:tab w:val="left" w:pos="6480"/>
-          <w:tab w:val="left" w:pos="6840"/>
-          <w:tab w:val="left" w:pos="7200"/>
-          <w:tab w:val="left" w:pos="7560"/>
-          <w:tab w:val="left" w:pos="7920"/>
-          <w:tab w:val="left" w:pos="8280"/>
-          <w:tab w:val="left" w:pos="8640"/>
-          <w:tab w:val="left" w:pos="9000"/>
-          <w:tab w:val="left" w:pos="9360"/>
-          <w:tab w:val="left" w:pos="9720"/>
-          <w:tab w:val="left" w:pos="10080"/>
-          <w:tab w:val="left" w:pos="10440"/>
-          <w:tab w:val="left" w:pos="10800"/>
-          <w:tab w:val="left" w:pos="11160"/>
-          <w:tab w:val="left" w:pos="11520"/>
-        </w:tabs>
-        <w:autoSpaceDE w:val="0"/>
-        <w:autoSpaceDN w:val="0"/>
-        <w:adjustRightInd w:val="0"/>
-        <w:spacing w:after="0" w:line="240" w:lineRule="auto"/>
-        <w:rPr>
-          <w:rFonts w:cs="Segoe Print"/>
-        </w:rPr>
-      </w:pPr>
-      <w:r>
-        <w:rPr>
-          <w:rFonts w:cs="Segoe Print"/>
-        </w:rPr>
-        <w:t xml:space="preserve">I added the highlight states to the sink and </w:t>
-      </w:r>
-      <w:r>
-        <w:rPr>
-          <w:rFonts w:cs="Segoe Print"/>
-        </w:rPr>
-        <w:t>ExamRoom</w:t>
-      </w:r>
-      <w:r>
-        <w:rPr>
-          <w:rFonts w:cs="Segoe Print"/>
-        </w:rPr>
-        <w:t xml:space="preserve"> computer. It took a little longer than I thought it would, mostly because I had to comment out portions of code that were no longer needed. After I found them all, everything worked fine. So now those are completed. If/when I add in the reference desk, the highlight shall be very easy to do. </w:t>
+        <w:t xml:space="preserve">I noticed that the Exam Room UI will open up to the last screen used. So I fixed that and made sure that not only did the status of screens reset, but the tab buttons as well. </w:t>
+      </w:r>
+    </w:p>
+    <w:p>
+      <w:pPr>
+        <w:tabs>
+          <w:tab w:val="left" w:pos="360"/>
+          <w:tab w:val="left" w:pos="720"/>
+          <w:tab w:val="left" w:pos="1080"/>
+          <w:tab w:val="left" w:pos="1440"/>
+          <w:tab w:val="left" w:pos="1800"/>
+          <w:tab w:val="left" w:pos="2160"/>
+          <w:tab w:val="left" w:pos="2520"/>
+          <w:tab w:val="left" w:pos="2880"/>
+          <w:tab w:val="left" w:pos="3240"/>
+          <w:tab w:val="left" w:pos="3600"/>
+          <w:tab w:val="left" w:pos="3960"/>
+          <w:tab w:val="left" w:pos="4320"/>
+          <w:tab w:val="left" w:pos="4680"/>
+          <w:tab w:val="left" w:pos="5040"/>
+          <w:tab w:val="left" w:pos="5400"/>
+          <w:tab w:val="left" w:pos="5760"/>
+          <w:tab w:val="left" w:pos="6120"/>
+          <w:tab w:val="left" w:pos="6480"/>
+          <w:tab w:val="left" w:pos="6840"/>
+          <w:tab w:val="left" w:pos="7200"/>
+          <w:tab w:val="left" w:pos="7560"/>
+          <w:tab w:val="left" w:pos="7920"/>
+          <w:tab w:val="left" w:pos="8280"/>
+          <w:tab w:val="left" w:pos="8640"/>
+          <w:tab w:val="left" w:pos="9000"/>
+          <w:tab w:val="left" w:pos="9360"/>
+          <w:tab w:val="left" w:pos="9720"/>
+          <w:tab w:val="left" w:pos="10080"/>
+          <w:tab w:val="left" w:pos="10440"/>
+          <w:tab w:val="left" w:pos="10800"/>
+          <w:tab w:val="left" w:pos="11160"/>
+          <w:tab w:val="left" w:pos="11520"/>
+        </w:tabs>
+        <w:autoSpaceDE w:val="0"/>
+        <w:autoSpaceDN w:val="0"/>
+        <w:adjustRightInd w:val="0"/>
+        <w:spacing w:after="0" w:line="240" w:lineRule="auto"/>
+        <w:rPr>
+          <w:rFonts w:cs="Segoe Print"/>
+        </w:rPr>
+      </w:pPr>
+    </w:p>
+    <w:p>
+      <w:pPr>
+        <w:tabs>
+          <w:tab w:val="left" w:pos="360"/>
+          <w:tab w:val="left" w:pos="720"/>
+          <w:tab w:val="left" w:pos="1080"/>
+          <w:tab w:val="left" w:pos="1440"/>
+          <w:tab w:val="left" w:pos="1800"/>
+          <w:tab w:val="left" w:pos="2160"/>
+          <w:tab w:val="left" w:pos="2520"/>
+          <w:tab w:val="left" w:pos="2880"/>
+          <w:tab w:val="left" w:pos="3240"/>
+          <w:tab w:val="left" w:pos="3600"/>
+          <w:tab w:val="left" w:pos="3960"/>
+          <w:tab w:val="left" w:pos="4320"/>
+          <w:tab w:val="left" w:pos="4680"/>
+          <w:tab w:val="left" w:pos="5040"/>
+          <w:tab w:val="left" w:pos="5400"/>
+          <w:tab w:val="left" w:pos="5760"/>
+          <w:tab w:val="left" w:pos="6120"/>
+          <w:tab w:val="left" w:pos="6480"/>
+          <w:tab w:val="left" w:pos="6840"/>
+          <w:tab w:val="left" w:pos="7200"/>
+          <w:tab w:val="left" w:pos="7560"/>
+          <w:tab w:val="left" w:pos="7920"/>
+          <w:tab w:val="left" w:pos="8280"/>
+          <w:tab w:val="left" w:pos="8640"/>
+          <w:tab w:val="left" w:pos="9000"/>
+          <w:tab w:val="left" w:pos="9360"/>
+          <w:tab w:val="left" w:pos="9720"/>
+          <w:tab w:val="left" w:pos="10080"/>
+          <w:tab w:val="left" w:pos="10440"/>
+          <w:tab w:val="left" w:pos="10800"/>
+          <w:tab w:val="left" w:pos="11160"/>
+          <w:tab w:val="left" w:pos="11520"/>
+        </w:tabs>
+        <w:autoSpaceDE w:val="0"/>
+        <w:autoSpaceDN w:val="0"/>
+        <w:adjustRightInd w:val="0"/>
+        <w:spacing w:after="0" w:line="240" w:lineRule="auto"/>
+        <w:rPr>
+          <w:rFonts w:cs="Segoe Print"/>
+        </w:rPr>
+      </w:pPr>
+      <w:r>
+        <w:rPr>
+          <w:rFonts w:cs="Segoe Print"/>
+        </w:rPr>
+        <w:t xml:space="preserve">I added the highlight states to the sink and ExamRoom computer. It took a little longer than I thought it would, mostly because I had to comment out portions of code that were no longer needed. After I found them all, everything worked fine. So now those are completed. If/when I add in the reference desk, the highlight shall be very easy to do. </w:t>
       </w:r>
     </w:p>
     <w:p>
@@ -29817,13 +29787,72 @@
         <w:rPr>
           <w:rFonts w:cs="Segoe Print"/>
         </w:rPr>
-        <w:t>I d</w:t>
-      </w:r>
-      <w:r>
-        <w:rPr>
-          <w:rFonts w:cs="Segoe Print"/>
-        </w:rPr>
-        <w:t xml:space="preserve">id a small amount of tweaking to the speech bubbles that the patients have. It probably won't amount to much after I finish adding in the new sprites for the characters, but it helped for testing purposes. </w:t>
+        <w:t xml:space="preserve">I did a small amount of tweaking to the speech bubbles that the patients have. It probably won't amount to much after I finish adding in the new sprites for the characters, but it helped for testing purposes. </w:t>
+      </w:r>
+    </w:p>
+    <w:p>
+      <w:pPr>
+        <w:rPr>
+          <w:rFonts w:cs="Segoe Print"/>
+        </w:rPr>
+      </w:pPr>
+      <w:r>
+        <w:rPr>
+          <w:rFonts w:cs="Segoe Print"/>
+        </w:rPr>
+        <w:br w:type="page"/>
+      </w:r>
+    </w:p>
+    <w:p>
+      <w:pPr>
+        <w:tabs>
+          <w:tab w:val="left" w:pos="360"/>
+          <w:tab w:val="left" w:pos="720"/>
+          <w:tab w:val="left" w:pos="1080"/>
+          <w:tab w:val="left" w:pos="1440"/>
+          <w:tab w:val="left" w:pos="1800"/>
+          <w:tab w:val="left" w:pos="2160"/>
+          <w:tab w:val="left" w:pos="2520"/>
+          <w:tab w:val="left" w:pos="2880"/>
+          <w:tab w:val="left" w:pos="3240"/>
+          <w:tab w:val="left" w:pos="3600"/>
+          <w:tab w:val="left" w:pos="3960"/>
+          <w:tab w:val="left" w:pos="4320"/>
+          <w:tab w:val="left" w:pos="4680"/>
+          <w:tab w:val="left" w:pos="5040"/>
+          <w:tab w:val="left" w:pos="5400"/>
+          <w:tab w:val="left" w:pos="5760"/>
+          <w:tab w:val="left" w:pos="6120"/>
+          <w:tab w:val="left" w:pos="6480"/>
+          <w:tab w:val="left" w:pos="6840"/>
+          <w:tab w:val="left" w:pos="7200"/>
+          <w:tab w:val="left" w:pos="7560"/>
+          <w:tab w:val="left" w:pos="7920"/>
+          <w:tab w:val="left" w:pos="8280"/>
+          <w:tab w:val="left" w:pos="8640"/>
+          <w:tab w:val="left" w:pos="9000"/>
+          <w:tab w:val="left" w:pos="9360"/>
+          <w:tab w:val="left" w:pos="9720"/>
+          <w:tab w:val="left" w:pos="10080"/>
+          <w:tab w:val="left" w:pos="10440"/>
+          <w:tab w:val="left" w:pos="10800"/>
+          <w:tab w:val="left" w:pos="11160"/>
+          <w:tab w:val="left" w:pos="11520"/>
+        </w:tabs>
+        <w:autoSpaceDE w:val="0"/>
+        <w:autoSpaceDN w:val="0"/>
+        <w:adjustRightInd w:val="0"/>
+        <w:spacing w:after="0" w:line="240" w:lineRule="auto"/>
+        <w:rPr>
+          <w:rFonts w:cs="Segoe Print"/>
+        </w:rPr>
+      </w:pPr>
+      <w:r>
+        <w:rPr>
+          <w:rFonts w:cs="Segoe Print"/>
+        </w:rPr>
+        <w:lastRenderedPageBreak/>
+        <w:t>July 6th</w:t>
       </w:r>
     </w:p>
     <w:p>
@@ -29872,6 +29901,2010 @@
       </w:pPr>
       <w:bookmarkStart w:id="0" w:name="_GoBack"/>
       <w:bookmarkEnd w:id="0"/>
+      <w:r>
+        <w:rPr>
+          <w:rFonts w:cs="Segoe Print"/>
+        </w:rPr>
+        <w:t>I’ve</w:t>
+      </w:r>
+      <w:r>
+        <w:rPr>
+          <w:rFonts w:cs="Segoe Print"/>
+        </w:rPr>
+        <w:t xml:space="preserve"> got some smaller, hopefully less time-consuming tasks on the agenda for today. </w:t>
+      </w:r>
+    </w:p>
+    <w:p>
+      <w:pPr>
+        <w:tabs>
+          <w:tab w:val="left" w:pos="360"/>
+          <w:tab w:val="left" w:pos="720"/>
+          <w:tab w:val="left" w:pos="1080"/>
+          <w:tab w:val="left" w:pos="1440"/>
+          <w:tab w:val="left" w:pos="1800"/>
+          <w:tab w:val="left" w:pos="2160"/>
+          <w:tab w:val="left" w:pos="2520"/>
+          <w:tab w:val="left" w:pos="2880"/>
+          <w:tab w:val="left" w:pos="3240"/>
+          <w:tab w:val="left" w:pos="3600"/>
+          <w:tab w:val="left" w:pos="3960"/>
+          <w:tab w:val="left" w:pos="4320"/>
+          <w:tab w:val="left" w:pos="4680"/>
+          <w:tab w:val="left" w:pos="5040"/>
+          <w:tab w:val="left" w:pos="5400"/>
+          <w:tab w:val="left" w:pos="5760"/>
+          <w:tab w:val="left" w:pos="6120"/>
+          <w:tab w:val="left" w:pos="6480"/>
+          <w:tab w:val="left" w:pos="6840"/>
+          <w:tab w:val="left" w:pos="7200"/>
+          <w:tab w:val="left" w:pos="7560"/>
+          <w:tab w:val="left" w:pos="7920"/>
+          <w:tab w:val="left" w:pos="8280"/>
+          <w:tab w:val="left" w:pos="8640"/>
+          <w:tab w:val="left" w:pos="9000"/>
+          <w:tab w:val="left" w:pos="9360"/>
+          <w:tab w:val="left" w:pos="9720"/>
+          <w:tab w:val="left" w:pos="10080"/>
+          <w:tab w:val="left" w:pos="10440"/>
+          <w:tab w:val="left" w:pos="10800"/>
+          <w:tab w:val="left" w:pos="11160"/>
+          <w:tab w:val="left" w:pos="11520"/>
+        </w:tabs>
+        <w:autoSpaceDE w:val="0"/>
+        <w:autoSpaceDN w:val="0"/>
+        <w:adjustRightInd w:val="0"/>
+        <w:spacing w:after="0" w:line="240" w:lineRule="auto"/>
+        <w:rPr>
+          <w:rFonts w:cs="Segoe Print"/>
+        </w:rPr>
+      </w:pPr>
+      <w:r>
+        <w:rPr>
+          <w:rFonts w:cs="Segoe Print"/>
+        </w:rPr>
+        <w:t xml:space="preserve">- Replaced the highlights for sink and </w:t>
+      </w:r>
+      <w:r>
+        <w:rPr>
+          <w:rFonts w:cs="Segoe Print"/>
+        </w:rPr>
+        <w:t>ExamRoom</w:t>
+      </w:r>
+      <w:r>
+        <w:rPr>
+          <w:rFonts w:cs="Segoe Print"/>
+        </w:rPr>
+        <w:t xml:space="preserve"> computer.</w:t>
+      </w:r>
+    </w:p>
+    <w:p>
+      <w:pPr>
+        <w:tabs>
+          <w:tab w:val="left" w:pos="360"/>
+          <w:tab w:val="left" w:pos="720"/>
+          <w:tab w:val="left" w:pos="1080"/>
+          <w:tab w:val="left" w:pos="1440"/>
+          <w:tab w:val="left" w:pos="1800"/>
+          <w:tab w:val="left" w:pos="2160"/>
+          <w:tab w:val="left" w:pos="2520"/>
+          <w:tab w:val="left" w:pos="2880"/>
+          <w:tab w:val="left" w:pos="3240"/>
+          <w:tab w:val="left" w:pos="3600"/>
+          <w:tab w:val="left" w:pos="3960"/>
+          <w:tab w:val="left" w:pos="4320"/>
+          <w:tab w:val="left" w:pos="4680"/>
+          <w:tab w:val="left" w:pos="5040"/>
+          <w:tab w:val="left" w:pos="5400"/>
+          <w:tab w:val="left" w:pos="5760"/>
+          <w:tab w:val="left" w:pos="6120"/>
+          <w:tab w:val="left" w:pos="6480"/>
+          <w:tab w:val="left" w:pos="6840"/>
+          <w:tab w:val="left" w:pos="7200"/>
+          <w:tab w:val="left" w:pos="7560"/>
+          <w:tab w:val="left" w:pos="7920"/>
+          <w:tab w:val="left" w:pos="8280"/>
+          <w:tab w:val="left" w:pos="8640"/>
+          <w:tab w:val="left" w:pos="9000"/>
+          <w:tab w:val="left" w:pos="9360"/>
+          <w:tab w:val="left" w:pos="9720"/>
+          <w:tab w:val="left" w:pos="10080"/>
+          <w:tab w:val="left" w:pos="10440"/>
+          <w:tab w:val="left" w:pos="10800"/>
+          <w:tab w:val="left" w:pos="11160"/>
+          <w:tab w:val="left" w:pos="11520"/>
+        </w:tabs>
+        <w:autoSpaceDE w:val="0"/>
+        <w:autoSpaceDN w:val="0"/>
+        <w:adjustRightInd w:val="0"/>
+        <w:spacing w:after="0" w:line="240" w:lineRule="auto"/>
+        <w:rPr>
+          <w:rFonts w:cs="Segoe Print"/>
+        </w:rPr>
+      </w:pPr>
+    </w:p>
+    <w:p>
+      <w:pPr>
+        <w:tabs>
+          <w:tab w:val="left" w:pos="360"/>
+          <w:tab w:val="left" w:pos="720"/>
+          <w:tab w:val="left" w:pos="1080"/>
+          <w:tab w:val="left" w:pos="1440"/>
+          <w:tab w:val="left" w:pos="1800"/>
+          <w:tab w:val="left" w:pos="2160"/>
+          <w:tab w:val="left" w:pos="2520"/>
+          <w:tab w:val="left" w:pos="2880"/>
+          <w:tab w:val="left" w:pos="3240"/>
+          <w:tab w:val="left" w:pos="3600"/>
+          <w:tab w:val="left" w:pos="3960"/>
+          <w:tab w:val="left" w:pos="4320"/>
+          <w:tab w:val="left" w:pos="4680"/>
+          <w:tab w:val="left" w:pos="5040"/>
+          <w:tab w:val="left" w:pos="5400"/>
+          <w:tab w:val="left" w:pos="5760"/>
+          <w:tab w:val="left" w:pos="6120"/>
+          <w:tab w:val="left" w:pos="6480"/>
+          <w:tab w:val="left" w:pos="6840"/>
+          <w:tab w:val="left" w:pos="7200"/>
+          <w:tab w:val="left" w:pos="7560"/>
+          <w:tab w:val="left" w:pos="7920"/>
+          <w:tab w:val="left" w:pos="8280"/>
+          <w:tab w:val="left" w:pos="8640"/>
+          <w:tab w:val="left" w:pos="9000"/>
+          <w:tab w:val="left" w:pos="9360"/>
+          <w:tab w:val="left" w:pos="9720"/>
+          <w:tab w:val="left" w:pos="10080"/>
+          <w:tab w:val="left" w:pos="10440"/>
+          <w:tab w:val="left" w:pos="10800"/>
+          <w:tab w:val="left" w:pos="11160"/>
+          <w:tab w:val="left" w:pos="11520"/>
+        </w:tabs>
+        <w:autoSpaceDE w:val="0"/>
+        <w:autoSpaceDN w:val="0"/>
+        <w:adjustRightInd w:val="0"/>
+        <w:spacing w:after="0" w:line="240" w:lineRule="auto"/>
+        <w:rPr>
+          <w:rFonts w:cs="Segoe Print"/>
+        </w:rPr>
+      </w:pPr>
+      <w:r>
+        <w:rPr>
+          <w:rFonts w:cs="Segoe Print"/>
+        </w:rPr>
+        <w:t xml:space="preserve">Resizing the diagnosis tool wasn't as bad as it could have been. I found a way to make the dropdown boxes appear above the objects that are lower in the </w:t>
+      </w:r>
+      <w:r>
+        <w:rPr>
+          <w:rFonts w:cs="Segoe Print"/>
+        </w:rPr>
+        <w:t>hierarchy</w:t>
+      </w:r>
+      <w:r>
+        <w:rPr>
+          <w:rFonts w:cs="Segoe Print"/>
+        </w:rPr>
+        <w:t xml:space="preserve"> without fiddling/breaking the layout component, but I think I may change that in the future. It feels like there may have been an easier way to accomplish what I wanted. </w:t>
+      </w:r>
+    </w:p>
+    <w:p>
+      <w:pPr>
+        <w:tabs>
+          <w:tab w:val="left" w:pos="360"/>
+          <w:tab w:val="left" w:pos="720"/>
+          <w:tab w:val="left" w:pos="1080"/>
+          <w:tab w:val="left" w:pos="1440"/>
+          <w:tab w:val="left" w:pos="1800"/>
+          <w:tab w:val="left" w:pos="2160"/>
+          <w:tab w:val="left" w:pos="2520"/>
+          <w:tab w:val="left" w:pos="2880"/>
+          <w:tab w:val="left" w:pos="3240"/>
+          <w:tab w:val="left" w:pos="3600"/>
+          <w:tab w:val="left" w:pos="3960"/>
+          <w:tab w:val="left" w:pos="4320"/>
+          <w:tab w:val="left" w:pos="4680"/>
+          <w:tab w:val="left" w:pos="5040"/>
+          <w:tab w:val="left" w:pos="5400"/>
+          <w:tab w:val="left" w:pos="5760"/>
+          <w:tab w:val="left" w:pos="6120"/>
+          <w:tab w:val="left" w:pos="6480"/>
+          <w:tab w:val="left" w:pos="6840"/>
+          <w:tab w:val="left" w:pos="7200"/>
+          <w:tab w:val="left" w:pos="7560"/>
+          <w:tab w:val="left" w:pos="7920"/>
+          <w:tab w:val="left" w:pos="8280"/>
+          <w:tab w:val="left" w:pos="8640"/>
+          <w:tab w:val="left" w:pos="9000"/>
+          <w:tab w:val="left" w:pos="9360"/>
+          <w:tab w:val="left" w:pos="9720"/>
+          <w:tab w:val="left" w:pos="10080"/>
+          <w:tab w:val="left" w:pos="10440"/>
+          <w:tab w:val="left" w:pos="10800"/>
+          <w:tab w:val="left" w:pos="11160"/>
+          <w:tab w:val="left" w:pos="11520"/>
+        </w:tabs>
+        <w:autoSpaceDE w:val="0"/>
+        <w:autoSpaceDN w:val="0"/>
+        <w:adjustRightInd w:val="0"/>
+        <w:spacing w:after="0" w:line="240" w:lineRule="auto"/>
+        <w:rPr>
+          <w:rFonts w:cs="Segoe Print"/>
+        </w:rPr>
+      </w:pPr>
+    </w:p>
+    <w:p>
+      <w:pPr>
+        <w:tabs>
+          <w:tab w:val="left" w:pos="360"/>
+          <w:tab w:val="left" w:pos="720"/>
+          <w:tab w:val="left" w:pos="1080"/>
+          <w:tab w:val="left" w:pos="1440"/>
+          <w:tab w:val="left" w:pos="1800"/>
+          <w:tab w:val="left" w:pos="2160"/>
+          <w:tab w:val="left" w:pos="2520"/>
+          <w:tab w:val="left" w:pos="2880"/>
+          <w:tab w:val="left" w:pos="3240"/>
+          <w:tab w:val="left" w:pos="3600"/>
+          <w:tab w:val="left" w:pos="3960"/>
+          <w:tab w:val="left" w:pos="4320"/>
+          <w:tab w:val="left" w:pos="4680"/>
+          <w:tab w:val="left" w:pos="5040"/>
+          <w:tab w:val="left" w:pos="5400"/>
+          <w:tab w:val="left" w:pos="5760"/>
+          <w:tab w:val="left" w:pos="6120"/>
+          <w:tab w:val="left" w:pos="6480"/>
+          <w:tab w:val="left" w:pos="6840"/>
+          <w:tab w:val="left" w:pos="7200"/>
+          <w:tab w:val="left" w:pos="7560"/>
+          <w:tab w:val="left" w:pos="7920"/>
+          <w:tab w:val="left" w:pos="8280"/>
+          <w:tab w:val="left" w:pos="8640"/>
+          <w:tab w:val="left" w:pos="9000"/>
+          <w:tab w:val="left" w:pos="9360"/>
+          <w:tab w:val="left" w:pos="9720"/>
+          <w:tab w:val="left" w:pos="10080"/>
+          <w:tab w:val="left" w:pos="10440"/>
+          <w:tab w:val="left" w:pos="10800"/>
+          <w:tab w:val="left" w:pos="11160"/>
+          <w:tab w:val="left" w:pos="11520"/>
+        </w:tabs>
+        <w:autoSpaceDE w:val="0"/>
+        <w:autoSpaceDN w:val="0"/>
+        <w:adjustRightInd w:val="0"/>
+        <w:spacing w:after="0" w:line="240" w:lineRule="auto"/>
+        <w:rPr>
+          <w:rFonts w:cs="Segoe Print"/>
+        </w:rPr>
+      </w:pPr>
+      <w:r>
+        <w:rPr>
+          <w:rFonts w:cs="Segoe Print"/>
+        </w:rPr>
+        <w:t xml:space="preserve">I added in the help panel. I think it looks pretty good. It feels like </w:t>
+      </w:r>
+      <w:r>
+        <w:rPr>
+          <w:rFonts w:cs="Segoe Print"/>
+        </w:rPr>
+        <w:t>there’s</w:t>
+      </w:r>
+      <w:r>
+        <w:rPr>
+          <w:rFonts w:cs="Segoe Print"/>
+        </w:rPr>
+        <w:t xml:space="preserve"> just enough space for everything to fit, but not fit comfortably. Instead of updating my old code for the help, or creating a new one, I added in a few lines of code to the diagnosis tool script. And while it has more in it, everything is more compact instead of being split among multiple scripts. I plan on adding a Reset/New Button to the diagnosis tool. These will only appear in practice mode. I'm not sure if I plan on creating another button for resetting the help panel </w:t>
+      </w:r>
+      <w:r>
+        <w:rPr>
+          <w:rFonts w:cs="Segoe Print"/>
+        </w:rPr>
+        <w:t>itself</w:t>
+      </w:r>
+      <w:r>
+        <w:rPr>
+          <w:rFonts w:cs="Segoe Print"/>
+        </w:rPr>
+        <w:t>;</w:t>
+      </w:r>
+      <w:r>
+        <w:rPr>
+          <w:rFonts w:cs="Segoe Print"/>
+        </w:rPr>
+        <w:t xml:space="preserve"> that</w:t>
+      </w:r>
+      <w:r>
+        <w:rPr>
+          <w:rFonts w:cs="Segoe Print"/>
+        </w:rPr>
+        <w:t xml:space="preserve"> seems a bit unnecessary.</w:t>
+      </w:r>
+    </w:p>
+    <w:p>
+      <w:pPr>
+        <w:tabs>
+          <w:tab w:val="left" w:pos="360"/>
+          <w:tab w:val="left" w:pos="720"/>
+          <w:tab w:val="left" w:pos="1080"/>
+          <w:tab w:val="left" w:pos="1440"/>
+          <w:tab w:val="left" w:pos="1800"/>
+          <w:tab w:val="left" w:pos="2160"/>
+          <w:tab w:val="left" w:pos="2520"/>
+          <w:tab w:val="left" w:pos="2880"/>
+          <w:tab w:val="left" w:pos="3240"/>
+          <w:tab w:val="left" w:pos="3600"/>
+          <w:tab w:val="left" w:pos="3960"/>
+          <w:tab w:val="left" w:pos="4320"/>
+          <w:tab w:val="left" w:pos="4680"/>
+          <w:tab w:val="left" w:pos="5040"/>
+          <w:tab w:val="left" w:pos="5400"/>
+          <w:tab w:val="left" w:pos="5760"/>
+          <w:tab w:val="left" w:pos="6120"/>
+          <w:tab w:val="left" w:pos="6480"/>
+          <w:tab w:val="left" w:pos="6840"/>
+          <w:tab w:val="left" w:pos="7200"/>
+          <w:tab w:val="left" w:pos="7560"/>
+          <w:tab w:val="left" w:pos="7920"/>
+          <w:tab w:val="left" w:pos="8280"/>
+          <w:tab w:val="left" w:pos="8640"/>
+          <w:tab w:val="left" w:pos="9000"/>
+          <w:tab w:val="left" w:pos="9360"/>
+          <w:tab w:val="left" w:pos="9720"/>
+          <w:tab w:val="left" w:pos="10080"/>
+          <w:tab w:val="left" w:pos="10440"/>
+          <w:tab w:val="left" w:pos="10800"/>
+          <w:tab w:val="left" w:pos="11160"/>
+          <w:tab w:val="left" w:pos="11520"/>
+        </w:tabs>
+        <w:autoSpaceDE w:val="0"/>
+        <w:autoSpaceDN w:val="0"/>
+        <w:adjustRightInd w:val="0"/>
+        <w:spacing w:after="0" w:line="240" w:lineRule="auto"/>
+        <w:rPr>
+          <w:rFonts w:cs="Segoe Print"/>
+        </w:rPr>
+      </w:pPr>
+    </w:p>
+    <w:p>
+      <w:pPr>
+        <w:tabs>
+          <w:tab w:val="left" w:pos="360"/>
+          <w:tab w:val="left" w:pos="720"/>
+          <w:tab w:val="left" w:pos="1080"/>
+          <w:tab w:val="left" w:pos="1440"/>
+          <w:tab w:val="left" w:pos="1800"/>
+          <w:tab w:val="left" w:pos="2160"/>
+          <w:tab w:val="left" w:pos="2520"/>
+          <w:tab w:val="left" w:pos="2880"/>
+          <w:tab w:val="left" w:pos="3240"/>
+          <w:tab w:val="left" w:pos="3600"/>
+          <w:tab w:val="left" w:pos="3960"/>
+          <w:tab w:val="left" w:pos="4320"/>
+          <w:tab w:val="left" w:pos="4680"/>
+          <w:tab w:val="left" w:pos="5040"/>
+          <w:tab w:val="left" w:pos="5400"/>
+          <w:tab w:val="left" w:pos="5760"/>
+          <w:tab w:val="left" w:pos="6120"/>
+          <w:tab w:val="left" w:pos="6480"/>
+          <w:tab w:val="left" w:pos="6840"/>
+          <w:tab w:val="left" w:pos="7200"/>
+          <w:tab w:val="left" w:pos="7560"/>
+          <w:tab w:val="left" w:pos="7920"/>
+          <w:tab w:val="left" w:pos="8280"/>
+          <w:tab w:val="left" w:pos="8640"/>
+          <w:tab w:val="left" w:pos="9000"/>
+          <w:tab w:val="left" w:pos="9360"/>
+          <w:tab w:val="left" w:pos="9720"/>
+          <w:tab w:val="left" w:pos="10080"/>
+          <w:tab w:val="left" w:pos="10440"/>
+          <w:tab w:val="left" w:pos="10800"/>
+          <w:tab w:val="left" w:pos="11160"/>
+          <w:tab w:val="left" w:pos="11520"/>
+        </w:tabs>
+        <w:autoSpaceDE w:val="0"/>
+        <w:autoSpaceDN w:val="0"/>
+        <w:adjustRightInd w:val="0"/>
+        <w:spacing w:after="0" w:line="240" w:lineRule="auto"/>
+        <w:rPr>
+          <w:rFonts w:cs="Segoe Print"/>
+        </w:rPr>
+      </w:pPr>
+      <w:r>
+        <w:rPr>
+          <w:rFonts w:cs="Segoe Print"/>
+        </w:rPr>
+        <w:t xml:space="preserve">I added a reset button to the help panel. So now if the player is in practice mode and wants a new problem without solving the current one, they can. </w:t>
+      </w:r>
+    </w:p>
+    <w:p>
+      <w:pPr>
+        <w:tabs>
+          <w:tab w:val="left" w:pos="360"/>
+          <w:tab w:val="left" w:pos="720"/>
+          <w:tab w:val="left" w:pos="1080"/>
+          <w:tab w:val="left" w:pos="1440"/>
+          <w:tab w:val="left" w:pos="1800"/>
+          <w:tab w:val="left" w:pos="2160"/>
+          <w:tab w:val="left" w:pos="2520"/>
+          <w:tab w:val="left" w:pos="2880"/>
+          <w:tab w:val="left" w:pos="3240"/>
+          <w:tab w:val="left" w:pos="3600"/>
+          <w:tab w:val="left" w:pos="3960"/>
+          <w:tab w:val="left" w:pos="4320"/>
+          <w:tab w:val="left" w:pos="4680"/>
+          <w:tab w:val="left" w:pos="5040"/>
+          <w:tab w:val="left" w:pos="5400"/>
+          <w:tab w:val="left" w:pos="5760"/>
+          <w:tab w:val="left" w:pos="6120"/>
+          <w:tab w:val="left" w:pos="6480"/>
+          <w:tab w:val="left" w:pos="6840"/>
+          <w:tab w:val="left" w:pos="7200"/>
+          <w:tab w:val="left" w:pos="7560"/>
+          <w:tab w:val="left" w:pos="7920"/>
+          <w:tab w:val="left" w:pos="8280"/>
+          <w:tab w:val="left" w:pos="8640"/>
+          <w:tab w:val="left" w:pos="9000"/>
+          <w:tab w:val="left" w:pos="9360"/>
+          <w:tab w:val="left" w:pos="9720"/>
+          <w:tab w:val="left" w:pos="10080"/>
+          <w:tab w:val="left" w:pos="10440"/>
+          <w:tab w:val="left" w:pos="10800"/>
+          <w:tab w:val="left" w:pos="11160"/>
+          <w:tab w:val="left" w:pos="11520"/>
+        </w:tabs>
+        <w:autoSpaceDE w:val="0"/>
+        <w:autoSpaceDN w:val="0"/>
+        <w:adjustRightInd w:val="0"/>
+        <w:spacing w:after="0" w:line="240" w:lineRule="auto"/>
+        <w:rPr>
+          <w:rFonts w:cs="Segoe Print"/>
+        </w:rPr>
+      </w:pPr>
+    </w:p>
+    <w:p>
+      <w:pPr>
+        <w:tabs>
+          <w:tab w:val="left" w:pos="360"/>
+          <w:tab w:val="left" w:pos="720"/>
+          <w:tab w:val="left" w:pos="1080"/>
+          <w:tab w:val="left" w:pos="1440"/>
+          <w:tab w:val="left" w:pos="1800"/>
+          <w:tab w:val="left" w:pos="2160"/>
+          <w:tab w:val="left" w:pos="2520"/>
+          <w:tab w:val="left" w:pos="2880"/>
+          <w:tab w:val="left" w:pos="3240"/>
+          <w:tab w:val="left" w:pos="3600"/>
+          <w:tab w:val="left" w:pos="3960"/>
+          <w:tab w:val="left" w:pos="4320"/>
+          <w:tab w:val="left" w:pos="4680"/>
+          <w:tab w:val="left" w:pos="5040"/>
+          <w:tab w:val="left" w:pos="5400"/>
+          <w:tab w:val="left" w:pos="5760"/>
+          <w:tab w:val="left" w:pos="6120"/>
+          <w:tab w:val="left" w:pos="6480"/>
+          <w:tab w:val="left" w:pos="6840"/>
+          <w:tab w:val="left" w:pos="7200"/>
+          <w:tab w:val="left" w:pos="7560"/>
+          <w:tab w:val="left" w:pos="7920"/>
+          <w:tab w:val="left" w:pos="8280"/>
+          <w:tab w:val="left" w:pos="8640"/>
+          <w:tab w:val="left" w:pos="9000"/>
+          <w:tab w:val="left" w:pos="9360"/>
+          <w:tab w:val="left" w:pos="9720"/>
+          <w:tab w:val="left" w:pos="10080"/>
+          <w:tab w:val="left" w:pos="10440"/>
+          <w:tab w:val="left" w:pos="10800"/>
+          <w:tab w:val="left" w:pos="11160"/>
+          <w:tab w:val="left" w:pos="11520"/>
+        </w:tabs>
+        <w:autoSpaceDE w:val="0"/>
+        <w:autoSpaceDN w:val="0"/>
+        <w:adjustRightInd w:val="0"/>
+        <w:spacing w:after="0" w:line="240" w:lineRule="auto"/>
+        <w:rPr>
+          <w:rFonts w:cs="Segoe Print"/>
+        </w:rPr>
+      </w:pPr>
+      <w:r>
+        <w:rPr>
+          <w:rFonts w:cs="Segoe Print"/>
+        </w:rPr>
+        <w:t>I looked for the third and fourth nursing interventions that were mentioned but I can't seem to find them anywhere. I only have Mike and Emma.</w:t>
+      </w:r>
+    </w:p>
+    <w:p>
+      <w:pPr>
+        <w:tabs>
+          <w:tab w:val="left" w:pos="360"/>
+          <w:tab w:val="left" w:pos="720"/>
+          <w:tab w:val="left" w:pos="1080"/>
+          <w:tab w:val="left" w:pos="1440"/>
+          <w:tab w:val="left" w:pos="1800"/>
+          <w:tab w:val="left" w:pos="2160"/>
+          <w:tab w:val="left" w:pos="2520"/>
+          <w:tab w:val="left" w:pos="2880"/>
+          <w:tab w:val="left" w:pos="3240"/>
+          <w:tab w:val="left" w:pos="3600"/>
+          <w:tab w:val="left" w:pos="3960"/>
+          <w:tab w:val="left" w:pos="4320"/>
+          <w:tab w:val="left" w:pos="4680"/>
+          <w:tab w:val="left" w:pos="5040"/>
+          <w:tab w:val="left" w:pos="5400"/>
+          <w:tab w:val="left" w:pos="5760"/>
+          <w:tab w:val="left" w:pos="6120"/>
+          <w:tab w:val="left" w:pos="6480"/>
+          <w:tab w:val="left" w:pos="6840"/>
+          <w:tab w:val="left" w:pos="7200"/>
+          <w:tab w:val="left" w:pos="7560"/>
+          <w:tab w:val="left" w:pos="7920"/>
+          <w:tab w:val="left" w:pos="8280"/>
+          <w:tab w:val="left" w:pos="8640"/>
+          <w:tab w:val="left" w:pos="9000"/>
+          <w:tab w:val="left" w:pos="9360"/>
+          <w:tab w:val="left" w:pos="9720"/>
+          <w:tab w:val="left" w:pos="10080"/>
+          <w:tab w:val="left" w:pos="10440"/>
+          <w:tab w:val="left" w:pos="10800"/>
+          <w:tab w:val="left" w:pos="11160"/>
+          <w:tab w:val="left" w:pos="11520"/>
+        </w:tabs>
+        <w:autoSpaceDE w:val="0"/>
+        <w:autoSpaceDN w:val="0"/>
+        <w:adjustRightInd w:val="0"/>
+        <w:spacing w:after="0" w:line="240" w:lineRule="auto"/>
+        <w:rPr>
+          <w:rFonts w:cs="Segoe Print"/>
+        </w:rPr>
+      </w:pPr>
+    </w:p>
+    <w:p>
+      <w:pPr>
+        <w:tabs>
+          <w:tab w:val="left" w:pos="360"/>
+          <w:tab w:val="left" w:pos="720"/>
+          <w:tab w:val="left" w:pos="1080"/>
+          <w:tab w:val="left" w:pos="1440"/>
+          <w:tab w:val="left" w:pos="1800"/>
+          <w:tab w:val="left" w:pos="2160"/>
+          <w:tab w:val="left" w:pos="2520"/>
+          <w:tab w:val="left" w:pos="2880"/>
+          <w:tab w:val="left" w:pos="3240"/>
+          <w:tab w:val="left" w:pos="3600"/>
+          <w:tab w:val="left" w:pos="3960"/>
+          <w:tab w:val="left" w:pos="4320"/>
+          <w:tab w:val="left" w:pos="4680"/>
+          <w:tab w:val="left" w:pos="5040"/>
+          <w:tab w:val="left" w:pos="5400"/>
+          <w:tab w:val="left" w:pos="5760"/>
+          <w:tab w:val="left" w:pos="6120"/>
+          <w:tab w:val="left" w:pos="6480"/>
+          <w:tab w:val="left" w:pos="6840"/>
+          <w:tab w:val="left" w:pos="7200"/>
+          <w:tab w:val="left" w:pos="7560"/>
+          <w:tab w:val="left" w:pos="7920"/>
+          <w:tab w:val="left" w:pos="8280"/>
+          <w:tab w:val="left" w:pos="8640"/>
+          <w:tab w:val="left" w:pos="9000"/>
+          <w:tab w:val="left" w:pos="9360"/>
+          <w:tab w:val="left" w:pos="9720"/>
+          <w:tab w:val="left" w:pos="10080"/>
+          <w:tab w:val="left" w:pos="10440"/>
+          <w:tab w:val="left" w:pos="10800"/>
+          <w:tab w:val="left" w:pos="11160"/>
+          <w:tab w:val="left" w:pos="11520"/>
+        </w:tabs>
+        <w:autoSpaceDE w:val="0"/>
+        <w:autoSpaceDN w:val="0"/>
+        <w:adjustRightInd w:val="0"/>
+        <w:spacing w:after="0" w:line="240" w:lineRule="auto"/>
+        <w:rPr>
+          <w:rFonts w:cs="Segoe Print"/>
+        </w:rPr>
+      </w:pPr>
+      <w:r>
+        <w:rPr>
+          <w:rFonts w:cs="Segoe Print"/>
+        </w:rPr>
+        <w:t>Requesting bloodwork now closes the Exam Room Computer Window.</w:t>
+      </w:r>
+    </w:p>
+    <w:p>
+      <w:pPr>
+        <w:tabs>
+          <w:tab w:val="left" w:pos="360"/>
+          <w:tab w:val="left" w:pos="720"/>
+          <w:tab w:val="left" w:pos="1080"/>
+          <w:tab w:val="left" w:pos="1440"/>
+          <w:tab w:val="left" w:pos="1800"/>
+          <w:tab w:val="left" w:pos="2160"/>
+          <w:tab w:val="left" w:pos="2520"/>
+          <w:tab w:val="left" w:pos="2880"/>
+          <w:tab w:val="left" w:pos="3240"/>
+          <w:tab w:val="left" w:pos="3600"/>
+          <w:tab w:val="left" w:pos="3960"/>
+          <w:tab w:val="left" w:pos="4320"/>
+          <w:tab w:val="left" w:pos="4680"/>
+          <w:tab w:val="left" w:pos="5040"/>
+          <w:tab w:val="left" w:pos="5400"/>
+          <w:tab w:val="left" w:pos="5760"/>
+          <w:tab w:val="left" w:pos="6120"/>
+          <w:tab w:val="left" w:pos="6480"/>
+          <w:tab w:val="left" w:pos="6840"/>
+          <w:tab w:val="left" w:pos="7200"/>
+          <w:tab w:val="left" w:pos="7560"/>
+          <w:tab w:val="left" w:pos="7920"/>
+          <w:tab w:val="left" w:pos="8280"/>
+          <w:tab w:val="left" w:pos="8640"/>
+          <w:tab w:val="left" w:pos="9000"/>
+          <w:tab w:val="left" w:pos="9360"/>
+          <w:tab w:val="left" w:pos="9720"/>
+          <w:tab w:val="left" w:pos="10080"/>
+          <w:tab w:val="left" w:pos="10440"/>
+          <w:tab w:val="left" w:pos="10800"/>
+          <w:tab w:val="left" w:pos="11160"/>
+          <w:tab w:val="left" w:pos="11520"/>
+        </w:tabs>
+        <w:autoSpaceDE w:val="0"/>
+        <w:autoSpaceDN w:val="0"/>
+        <w:adjustRightInd w:val="0"/>
+        <w:spacing w:after="0" w:line="240" w:lineRule="auto"/>
+        <w:rPr>
+          <w:rFonts w:cs="Segoe Print"/>
+        </w:rPr>
+      </w:pPr>
+    </w:p>
+    <w:p>
+      <w:pPr>
+        <w:tabs>
+          <w:tab w:val="left" w:pos="360"/>
+          <w:tab w:val="left" w:pos="720"/>
+          <w:tab w:val="left" w:pos="1080"/>
+          <w:tab w:val="left" w:pos="1440"/>
+          <w:tab w:val="left" w:pos="1800"/>
+          <w:tab w:val="left" w:pos="2160"/>
+          <w:tab w:val="left" w:pos="2520"/>
+          <w:tab w:val="left" w:pos="2880"/>
+          <w:tab w:val="left" w:pos="3240"/>
+          <w:tab w:val="left" w:pos="3600"/>
+          <w:tab w:val="left" w:pos="3960"/>
+          <w:tab w:val="left" w:pos="4320"/>
+          <w:tab w:val="left" w:pos="4680"/>
+          <w:tab w:val="left" w:pos="5040"/>
+          <w:tab w:val="left" w:pos="5400"/>
+          <w:tab w:val="left" w:pos="5760"/>
+          <w:tab w:val="left" w:pos="6120"/>
+          <w:tab w:val="left" w:pos="6480"/>
+          <w:tab w:val="left" w:pos="6840"/>
+          <w:tab w:val="left" w:pos="7200"/>
+          <w:tab w:val="left" w:pos="7560"/>
+          <w:tab w:val="left" w:pos="7920"/>
+          <w:tab w:val="left" w:pos="8280"/>
+          <w:tab w:val="left" w:pos="8640"/>
+          <w:tab w:val="left" w:pos="9000"/>
+          <w:tab w:val="left" w:pos="9360"/>
+          <w:tab w:val="left" w:pos="9720"/>
+          <w:tab w:val="left" w:pos="10080"/>
+          <w:tab w:val="left" w:pos="10440"/>
+          <w:tab w:val="left" w:pos="10800"/>
+          <w:tab w:val="left" w:pos="11160"/>
+          <w:tab w:val="left" w:pos="11520"/>
+        </w:tabs>
+        <w:autoSpaceDE w:val="0"/>
+        <w:autoSpaceDN w:val="0"/>
+        <w:adjustRightInd w:val="0"/>
+        <w:spacing w:after="0" w:line="240" w:lineRule="auto"/>
+        <w:rPr>
+          <w:rFonts w:cs="Segoe Print"/>
+        </w:rPr>
+      </w:pPr>
+      <w:r>
+        <w:rPr>
+          <w:rFonts w:cs="Segoe Print"/>
+        </w:rPr>
+        <w:t xml:space="preserve">I'm currently working on highlighted states and I am trying to determine if I should make it so that objects will not highlight if the nurse is currently busy/player cannot currently interact with anything. This means that if the nurse is currently walking over to the exam room, nothing would be highlighted because the nurse is busy. However, if the nurse is standing idly, then everything that is currently </w:t>
+      </w:r>
+      <w:r>
+        <w:rPr>
+          <w:rFonts w:cs="Segoe Print"/>
+        </w:rPr>
+        <w:t>interact-able</w:t>
+      </w:r>
+      <w:r>
+        <w:rPr>
+          <w:rFonts w:cs="Segoe Print"/>
+        </w:rPr>
+        <w:t xml:space="preserve"> would be highlighted.</w:t>
+      </w:r>
+    </w:p>
+    <w:p>
+      <w:pPr>
+        <w:tabs>
+          <w:tab w:val="left" w:pos="360"/>
+          <w:tab w:val="left" w:pos="720"/>
+          <w:tab w:val="left" w:pos="1080"/>
+          <w:tab w:val="left" w:pos="1440"/>
+          <w:tab w:val="left" w:pos="1800"/>
+          <w:tab w:val="left" w:pos="2160"/>
+          <w:tab w:val="left" w:pos="2520"/>
+          <w:tab w:val="left" w:pos="2880"/>
+          <w:tab w:val="left" w:pos="3240"/>
+          <w:tab w:val="left" w:pos="3600"/>
+          <w:tab w:val="left" w:pos="3960"/>
+          <w:tab w:val="left" w:pos="4320"/>
+          <w:tab w:val="left" w:pos="4680"/>
+          <w:tab w:val="left" w:pos="5040"/>
+          <w:tab w:val="left" w:pos="5400"/>
+          <w:tab w:val="left" w:pos="5760"/>
+          <w:tab w:val="left" w:pos="6120"/>
+          <w:tab w:val="left" w:pos="6480"/>
+          <w:tab w:val="left" w:pos="6840"/>
+          <w:tab w:val="left" w:pos="7200"/>
+          <w:tab w:val="left" w:pos="7560"/>
+          <w:tab w:val="left" w:pos="7920"/>
+          <w:tab w:val="left" w:pos="8280"/>
+          <w:tab w:val="left" w:pos="8640"/>
+          <w:tab w:val="left" w:pos="9000"/>
+          <w:tab w:val="left" w:pos="9360"/>
+          <w:tab w:val="left" w:pos="9720"/>
+          <w:tab w:val="left" w:pos="10080"/>
+          <w:tab w:val="left" w:pos="10440"/>
+          <w:tab w:val="left" w:pos="10800"/>
+          <w:tab w:val="left" w:pos="11160"/>
+          <w:tab w:val="left" w:pos="11520"/>
+        </w:tabs>
+        <w:autoSpaceDE w:val="0"/>
+        <w:autoSpaceDN w:val="0"/>
+        <w:adjustRightInd w:val="0"/>
+        <w:spacing w:after="0" w:line="240" w:lineRule="auto"/>
+        <w:rPr>
+          <w:rFonts w:cs="Segoe Print"/>
+        </w:rPr>
+      </w:pPr>
+    </w:p>
+    <w:p>
+      <w:pPr>
+        <w:tabs>
+          <w:tab w:val="left" w:pos="360"/>
+          <w:tab w:val="left" w:pos="720"/>
+          <w:tab w:val="left" w:pos="1080"/>
+          <w:tab w:val="left" w:pos="1440"/>
+          <w:tab w:val="left" w:pos="1800"/>
+          <w:tab w:val="left" w:pos="2160"/>
+          <w:tab w:val="left" w:pos="2520"/>
+          <w:tab w:val="left" w:pos="2880"/>
+          <w:tab w:val="left" w:pos="3240"/>
+          <w:tab w:val="left" w:pos="3600"/>
+          <w:tab w:val="left" w:pos="3960"/>
+          <w:tab w:val="left" w:pos="4320"/>
+          <w:tab w:val="left" w:pos="4680"/>
+          <w:tab w:val="left" w:pos="5040"/>
+          <w:tab w:val="left" w:pos="5400"/>
+          <w:tab w:val="left" w:pos="5760"/>
+          <w:tab w:val="left" w:pos="6120"/>
+          <w:tab w:val="left" w:pos="6480"/>
+          <w:tab w:val="left" w:pos="6840"/>
+          <w:tab w:val="left" w:pos="7200"/>
+          <w:tab w:val="left" w:pos="7560"/>
+          <w:tab w:val="left" w:pos="7920"/>
+          <w:tab w:val="left" w:pos="8280"/>
+          <w:tab w:val="left" w:pos="8640"/>
+          <w:tab w:val="left" w:pos="9000"/>
+          <w:tab w:val="left" w:pos="9360"/>
+          <w:tab w:val="left" w:pos="9720"/>
+          <w:tab w:val="left" w:pos="10080"/>
+          <w:tab w:val="left" w:pos="10440"/>
+          <w:tab w:val="left" w:pos="10800"/>
+          <w:tab w:val="left" w:pos="11160"/>
+          <w:tab w:val="left" w:pos="11520"/>
+        </w:tabs>
+        <w:autoSpaceDE w:val="0"/>
+        <w:autoSpaceDN w:val="0"/>
+        <w:adjustRightInd w:val="0"/>
+        <w:spacing w:after="0" w:line="240" w:lineRule="auto"/>
+        <w:rPr>
+          <w:rFonts w:cs="Segoe Print"/>
+        </w:rPr>
+      </w:pPr>
+      <w:r>
+        <w:rPr>
+          <w:rFonts w:cs="Segoe Print"/>
+        </w:rPr>
+        <w:t xml:space="preserve">I am now working on adding in the 3rd and 4th intervention. Apparently, I </w:t>
+      </w:r>
+      <w:r>
+        <w:rPr>
+          <w:rFonts w:cs="Segoe Print"/>
+        </w:rPr>
+        <w:t>couldn’t</w:t>
+      </w:r>
+      <w:r>
+        <w:rPr>
+          <w:rFonts w:cs="Segoe Print"/>
+        </w:rPr>
+        <w:t xml:space="preserve"> find them because they were only sent to one other member of the group. I made a change in the Diagnosis class to allow for returning conditions/symptoms/medications if there is only 1 or none. The third intervention was missing some information so I had to determine what </w:t>
+      </w:r>
+      <w:r>
+        <w:rPr>
+          <w:rFonts w:cs="Segoe Print"/>
+        </w:rPr>
+        <w:t>it was</w:t>
+      </w:r>
+      <w:r>
+        <w:rPr>
+          <w:rFonts w:cs="Segoe Print"/>
+        </w:rPr>
+        <w:t xml:space="preserve"> supposed to be myself. The 4th diagnosis was a bit difficult to translate/add in since it's supposed to be a parent and child but I think I did an okay job. </w:t>
+      </w:r>
+    </w:p>
+    <w:p>
+      <w:pPr>
+        <w:tabs>
+          <w:tab w:val="left" w:pos="360"/>
+          <w:tab w:val="left" w:pos="720"/>
+          <w:tab w:val="left" w:pos="1080"/>
+          <w:tab w:val="left" w:pos="1440"/>
+          <w:tab w:val="left" w:pos="1800"/>
+          <w:tab w:val="left" w:pos="2160"/>
+          <w:tab w:val="left" w:pos="2520"/>
+          <w:tab w:val="left" w:pos="2880"/>
+          <w:tab w:val="left" w:pos="3240"/>
+          <w:tab w:val="left" w:pos="3600"/>
+          <w:tab w:val="left" w:pos="3960"/>
+          <w:tab w:val="left" w:pos="4320"/>
+          <w:tab w:val="left" w:pos="4680"/>
+          <w:tab w:val="left" w:pos="5040"/>
+          <w:tab w:val="left" w:pos="5400"/>
+          <w:tab w:val="left" w:pos="5760"/>
+          <w:tab w:val="left" w:pos="6120"/>
+          <w:tab w:val="left" w:pos="6480"/>
+          <w:tab w:val="left" w:pos="6840"/>
+          <w:tab w:val="left" w:pos="7200"/>
+          <w:tab w:val="left" w:pos="7560"/>
+          <w:tab w:val="left" w:pos="7920"/>
+          <w:tab w:val="left" w:pos="8280"/>
+          <w:tab w:val="left" w:pos="8640"/>
+          <w:tab w:val="left" w:pos="9000"/>
+          <w:tab w:val="left" w:pos="9360"/>
+          <w:tab w:val="left" w:pos="9720"/>
+          <w:tab w:val="left" w:pos="10080"/>
+          <w:tab w:val="left" w:pos="10440"/>
+          <w:tab w:val="left" w:pos="10800"/>
+          <w:tab w:val="left" w:pos="11160"/>
+          <w:tab w:val="left" w:pos="11520"/>
+        </w:tabs>
+        <w:autoSpaceDE w:val="0"/>
+        <w:autoSpaceDN w:val="0"/>
+        <w:adjustRightInd w:val="0"/>
+        <w:spacing w:after="0" w:line="240" w:lineRule="auto"/>
+        <w:rPr>
+          <w:rFonts w:cs="Segoe Print"/>
+        </w:rPr>
+      </w:pPr>
+    </w:p>
+    <w:p>
+      <w:pPr>
+        <w:tabs>
+          <w:tab w:val="left" w:pos="360"/>
+          <w:tab w:val="left" w:pos="720"/>
+          <w:tab w:val="left" w:pos="1080"/>
+          <w:tab w:val="left" w:pos="1440"/>
+          <w:tab w:val="left" w:pos="1800"/>
+          <w:tab w:val="left" w:pos="2160"/>
+          <w:tab w:val="left" w:pos="2520"/>
+          <w:tab w:val="left" w:pos="2880"/>
+          <w:tab w:val="left" w:pos="3240"/>
+          <w:tab w:val="left" w:pos="3600"/>
+          <w:tab w:val="left" w:pos="3960"/>
+          <w:tab w:val="left" w:pos="4320"/>
+          <w:tab w:val="left" w:pos="4680"/>
+          <w:tab w:val="left" w:pos="5040"/>
+          <w:tab w:val="left" w:pos="5400"/>
+          <w:tab w:val="left" w:pos="5760"/>
+          <w:tab w:val="left" w:pos="6120"/>
+          <w:tab w:val="left" w:pos="6480"/>
+          <w:tab w:val="left" w:pos="6840"/>
+          <w:tab w:val="left" w:pos="7200"/>
+          <w:tab w:val="left" w:pos="7560"/>
+          <w:tab w:val="left" w:pos="7920"/>
+          <w:tab w:val="left" w:pos="8280"/>
+          <w:tab w:val="left" w:pos="8640"/>
+          <w:tab w:val="left" w:pos="9000"/>
+          <w:tab w:val="left" w:pos="9360"/>
+          <w:tab w:val="left" w:pos="9720"/>
+          <w:tab w:val="left" w:pos="10080"/>
+          <w:tab w:val="left" w:pos="10440"/>
+          <w:tab w:val="left" w:pos="10800"/>
+          <w:tab w:val="left" w:pos="11160"/>
+          <w:tab w:val="left" w:pos="11520"/>
+        </w:tabs>
+        <w:autoSpaceDE w:val="0"/>
+        <w:autoSpaceDN w:val="0"/>
+        <w:adjustRightInd w:val="0"/>
+        <w:spacing w:after="0" w:line="240" w:lineRule="auto"/>
+        <w:rPr>
+          <w:rFonts w:cs="Segoe Print"/>
+        </w:rPr>
+      </w:pPr>
+      <w:r>
+        <w:rPr>
+          <w:rFonts w:cs="Segoe Print"/>
+        </w:rPr>
+        <w:t>Now I am going to work on adding in the different patient animations. I'm not sure how much longer I plan on working on this tonight, but if this doesn't take long, I'll probably finish everything else. (</w:t>
+      </w:r>
+      <w:proofErr w:type="gramStart"/>
+      <w:r>
+        <w:rPr>
+          <w:rFonts w:cs="Segoe Print"/>
+        </w:rPr>
+        <w:t>well</w:t>
+      </w:r>
+      <w:proofErr w:type="gramEnd"/>
+      <w:r>
+        <w:rPr>
+          <w:rFonts w:cs="Segoe Print"/>
+        </w:rPr>
+        <w:t>, that I have the assets for).</w:t>
+      </w:r>
+    </w:p>
+    <w:p>
+      <w:pPr>
+        <w:tabs>
+          <w:tab w:val="left" w:pos="360"/>
+          <w:tab w:val="left" w:pos="720"/>
+          <w:tab w:val="left" w:pos="1080"/>
+          <w:tab w:val="left" w:pos="1440"/>
+          <w:tab w:val="left" w:pos="1800"/>
+          <w:tab w:val="left" w:pos="2160"/>
+          <w:tab w:val="left" w:pos="2520"/>
+          <w:tab w:val="left" w:pos="2880"/>
+          <w:tab w:val="left" w:pos="3240"/>
+          <w:tab w:val="left" w:pos="3600"/>
+          <w:tab w:val="left" w:pos="3960"/>
+          <w:tab w:val="left" w:pos="4320"/>
+          <w:tab w:val="left" w:pos="4680"/>
+          <w:tab w:val="left" w:pos="5040"/>
+          <w:tab w:val="left" w:pos="5400"/>
+          <w:tab w:val="left" w:pos="5760"/>
+          <w:tab w:val="left" w:pos="6120"/>
+          <w:tab w:val="left" w:pos="6480"/>
+          <w:tab w:val="left" w:pos="6840"/>
+          <w:tab w:val="left" w:pos="7200"/>
+          <w:tab w:val="left" w:pos="7560"/>
+          <w:tab w:val="left" w:pos="7920"/>
+          <w:tab w:val="left" w:pos="8280"/>
+          <w:tab w:val="left" w:pos="8640"/>
+          <w:tab w:val="left" w:pos="9000"/>
+          <w:tab w:val="left" w:pos="9360"/>
+          <w:tab w:val="left" w:pos="9720"/>
+          <w:tab w:val="left" w:pos="10080"/>
+          <w:tab w:val="left" w:pos="10440"/>
+          <w:tab w:val="left" w:pos="10800"/>
+          <w:tab w:val="left" w:pos="11160"/>
+          <w:tab w:val="left" w:pos="11520"/>
+        </w:tabs>
+        <w:autoSpaceDE w:val="0"/>
+        <w:autoSpaceDN w:val="0"/>
+        <w:adjustRightInd w:val="0"/>
+        <w:spacing w:after="0" w:line="240" w:lineRule="auto"/>
+        <w:rPr>
+          <w:rFonts w:cs="Segoe Print"/>
+        </w:rPr>
+      </w:pPr>
+    </w:p>
+    <w:p>
+      <w:pPr>
+        <w:tabs>
+          <w:tab w:val="left" w:pos="360"/>
+          <w:tab w:val="left" w:pos="720"/>
+          <w:tab w:val="left" w:pos="1080"/>
+          <w:tab w:val="left" w:pos="1440"/>
+          <w:tab w:val="left" w:pos="1800"/>
+          <w:tab w:val="left" w:pos="2160"/>
+          <w:tab w:val="left" w:pos="2520"/>
+          <w:tab w:val="left" w:pos="2880"/>
+          <w:tab w:val="left" w:pos="3240"/>
+          <w:tab w:val="left" w:pos="3600"/>
+          <w:tab w:val="left" w:pos="3960"/>
+          <w:tab w:val="left" w:pos="4320"/>
+          <w:tab w:val="left" w:pos="4680"/>
+          <w:tab w:val="left" w:pos="5040"/>
+          <w:tab w:val="left" w:pos="5400"/>
+          <w:tab w:val="left" w:pos="5760"/>
+          <w:tab w:val="left" w:pos="6120"/>
+          <w:tab w:val="left" w:pos="6480"/>
+          <w:tab w:val="left" w:pos="6840"/>
+          <w:tab w:val="left" w:pos="7200"/>
+          <w:tab w:val="left" w:pos="7560"/>
+          <w:tab w:val="left" w:pos="7920"/>
+          <w:tab w:val="left" w:pos="8280"/>
+          <w:tab w:val="left" w:pos="8640"/>
+          <w:tab w:val="left" w:pos="9000"/>
+          <w:tab w:val="left" w:pos="9360"/>
+          <w:tab w:val="left" w:pos="9720"/>
+          <w:tab w:val="left" w:pos="10080"/>
+          <w:tab w:val="left" w:pos="10440"/>
+          <w:tab w:val="left" w:pos="10800"/>
+          <w:tab w:val="left" w:pos="11160"/>
+          <w:tab w:val="left" w:pos="11520"/>
+        </w:tabs>
+        <w:autoSpaceDE w:val="0"/>
+        <w:autoSpaceDN w:val="0"/>
+        <w:adjustRightInd w:val="0"/>
+        <w:spacing w:after="0" w:line="240" w:lineRule="auto"/>
+        <w:rPr>
+          <w:rFonts w:cs="Segoe Print"/>
+        </w:rPr>
+      </w:pPr>
+      <w:r>
+        <w:rPr>
+          <w:rFonts w:cs="Segoe Print"/>
+        </w:rPr>
+        <w:t xml:space="preserve">All animations have now been created within unity. The state machine/Animator has also been set up. Now I just need to implement all the animations within the code. It </w:t>
+      </w:r>
+      <w:r>
+        <w:rPr>
+          <w:rFonts w:cs="Segoe Print"/>
+        </w:rPr>
+        <w:t>shouldn’t</w:t>
+      </w:r>
+      <w:r>
+        <w:rPr>
+          <w:rFonts w:cs="Segoe Print"/>
+        </w:rPr>
+        <w:t xml:space="preserve"> take long, but I don't expect everything to go right. I need to remember to set the order in layer of the highlight dynamically as well.</w:t>
+      </w:r>
+    </w:p>
+    <w:p>
+      <w:pPr>
+        <w:tabs>
+          <w:tab w:val="left" w:pos="360"/>
+          <w:tab w:val="left" w:pos="720"/>
+          <w:tab w:val="left" w:pos="1080"/>
+          <w:tab w:val="left" w:pos="1440"/>
+          <w:tab w:val="left" w:pos="1800"/>
+          <w:tab w:val="left" w:pos="2160"/>
+          <w:tab w:val="left" w:pos="2520"/>
+          <w:tab w:val="left" w:pos="2880"/>
+          <w:tab w:val="left" w:pos="3240"/>
+          <w:tab w:val="left" w:pos="3600"/>
+          <w:tab w:val="left" w:pos="3960"/>
+          <w:tab w:val="left" w:pos="4320"/>
+          <w:tab w:val="left" w:pos="4680"/>
+          <w:tab w:val="left" w:pos="5040"/>
+          <w:tab w:val="left" w:pos="5400"/>
+          <w:tab w:val="left" w:pos="5760"/>
+          <w:tab w:val="left" w:pos="6120"/>
+          <w:tab w:val="left" w:pos="6480"/>
+          <w:tab w:val="left" w:pos="6840"/>
+          <w:tab w:val="left" w:pos="7200"/>
+          <w:tab w:val="left" w:pos="7560"/>
+          <w:tab w:val="left" w:pos="7920"/>
+          <w:tab w:val="left" w:pos="8280"/>
+          <w:tab w:val="left" w:pos="8640"/>
+          <w:tab w:val="left" w:pos="9000"/>
+          <w:tab w:val="left" w:pos="9360"/>
+          <w:tab w:val="left" w:pos="9720"/>
+          <w:tab w:val="left" w:pos="10080"/>
+          <w:tab w:val="left" w:pos="10440"/>
+          <w:tab w:val="left" w:pos="10800"/>
+          <w:tab w:val="left" w:pos="11160"/>
+          <w:tab w:val="left" w:pos="11520"/>
+        </w:tabs>
+        <w:autoSpaceDE w:val="0"/>
+        <w:autoSpaceDN w:val="0"/>
+        <w:adjustRightInd w:val="0"/>
+        <w:spacing w:after="0" w:line="240" w:lineRule="auto"/>
+        <w:rPr>
+          <w:rFonts w:cs="Segoe Print"/>
+        </w:rPr>
+      </w:pPr>
+    </w:p>
+    <w:p>
+      <w:pPr>
+        <w:tabs>
+          <w:tab w:val="left" w:pos="360"/>
+          <w:tab w:val="left" w:pos="720"/>
+          <w:tab w:val="left" w:pos="1080"/>
+          <w:tab w:val="left" w:pos="1440"/>
+          <w:tab w:val="left" w:pos="1800"/>
+          <w:tab w:val="left" w:pos="2160"/>
+          <w:tab w:val="left" w:pos="2520"/>
+          <w:tab w:val="left" w:pos="2880"/>
+          <w:tab w:val="left" w:pos="3240"/>
+          <w:tab w:val="left" w:pos="3600"/>
+          <w:tab w:val="left" w:pos="3960"/>
+          <w:tab w:val="left" w:pos="4320"/>
+          <w:tab w:val="left" w:pos="4680"/>
+          <w:tab w:val="left" w:pos="5040"/>
+          <w:tab w:val="left" w:pos="5400"/>
+          <w:tab w:val="left" w:pos="5760"/>
+          <w:tab w:val="left" w:pos="6120"/>
+          <w:tab w:val="left" w:pos="6480"/>
+          <w:tab w:val="left" w:pos="6840"/>
+          <w:tab w:val="left" w:pos="7200"/>
+          <w:tab w:val="left" w:pos="7560"/>
+          <w:tab w:val="left" w:pos="7920"/>
+          <w:tab w:val="left" w:pos="8280"/>
+          <w:tab w:val="left" w:pos="8640"/>
+          <w:tab w:val="left" w:pos="9000"/>
+          <w:tab w:val="left" w:pos="9360"/>
+          <w:tab w:val="left" w:pos="9720"/>
+          <w:tab w:val="left" w:pos="10080"/>
+          <w:tab w:val="left" w:pos="10440"/>
+          <w:tab w:val="left" w:pos="10800"/>
+          <w:tab w:val="left" w:pos="11160"/>
+          <w:tab w:val="left" w:pos="11520"/>
+        </w:tabs>
+        <w:autoSpaceDE w:val="0"/>
+        <w:autoSpaceDN w:val="0"/>
+        <w:adjustRightInd w:val="0"/>
+        <w:spacing w:after="0" w:line="240" w:lineRule="auto"/>
+        <w:rPr>
+          <w:rFonts w:cs="Segoe Print"/>
+        </w:rPr>
+      </w:pPr>
+      <w:r>
+        <w:rPr>
+          <w:rFonts w:cs="Segoe Print"/>
+        </w:rPr>
+        <w:t>Well, after another long period of time spent finagling with the animations and positioning, I think I have the patient working quite well. All I need to do is activate/</w:t>
+      </w:r>
+      <w:r>
+        <w:rPr>
+          <w:rFonts w:cs="Segoe Print"/>
+        </w:rPr>
+        <w:t>deactivate</w:t>
+      </w:r>
+      <w:r>
+        <w:rPr>
+          <w:rFonts w:cs="Segoe Print"/>
+        </w:rPr>
+        <w:t xml:space="preserve"> the highlighted states now. </w:t>
+      </w:r>
+    </w:p>
+    <w:p>
+      <w:pPr>
+        <w:tabs>
+          <w:tab w:val="left" w:pos="360"/>
+          <w:tab w:val="left" w:pos="720"/>
+          <w:tab w:val="left" w:pos="1080"/>
+          <w:tab w:val="left" w:pos="1440"/>
+          <w:tab w:val="left" w:pos="1800"/>
+          <w:tab w:val="left" w:pos="2160"/>
+          <w:tab w:val="left" w:pos="2520"/>
+          <w:tab w:val="left" w:pos="2880"/>
+          <w:tab w:val="left" w:pos="3240"/>
+          <w:tab w:val="left" w:pos="3600"/>
+          <w:tab w:val="left" w:pos="3960"/>
+          <w:tab w:val="left" w:pos="4320"/>
+          <w:tab w:val="left" w:pos="4680"/>
+          <w:tab w:val="left" w:pos="5040"/>
+          <w:tab w:val="left" w:pos="5400"/>
+          <w:tab w:val="left" w:pos="5760"/>
+          <w:tab w:val="left" w:pos="6120"/>
+          <w:tab w:val="left" w:pos="6480"/>
+          <w:tab w:val="left" w:pos="6840"/>
+          <w:tab w:val="left" w:pos="7200"/>
+          <w:tab w:val="left" w:pos="7560"/>
+          <w:tab w:val="left" w:pos="7920"/>
+          <w:tab w:val="left" w:pos="8280"/>
+          <w:tab w:val="left" w:pos="8640"/>
+          <w:tab w:val="left" w:pos="9000"/>
+          <w:tab w:val="left" w:pos="9360"/>
+          <w:tab w:val="left" w:pos="9720"/>
+          <w:tab w:val="left" w:pos="10080"/>
+          <w:tab w:val="left" w:pos="10440"/>
+          <w:tab w:val="left" w:pos="10800"/>
+          <w:tab w:val="left" w:pos="11160"/>
+          <w:tab w:val="left" w:pos="11520"/>
+        </w:tabs>
+        <w:autoSpaceDE w:val="0"/>
+        <w:autoSpaceDN w:val="0"/>
+        <w:adjustRightInd w:val="0"/>
+        <w:spacing w:after="0" w:line="240" w:lineRule="auto"/>
+        <w:rPr>
+          <w:rFonts w:cs="Segoe Print"/>
+        </w:rPr>
+      </w:pPr>
+    </w:p>
+    <w:p>
+      <w:pPr>
+        <w:tabs>
+          <w:tab w:val="left" w:pos="360"/>
+          <w:tab w:val="left" w:pos="720"/>
+          <w:tab w:val="left" w:pos="1080"/>
+          <w:tab w:val="left" w:pos="1440"/>
+          <w:tab w:val="left" w:pos="1800"/>
+          <w:tab w:val="left" w:pos="2160"/>
+          <w:tab w:val="left" w:pos="2520"/>
+          <w:tab w:val="left" w:pos="2880"/>
+          <w:tab w:val="left" w:pos="3240"/>
+          <w:tab w:val="left" w:pos="3600"/>
+          <w:tab w:val="left" w:pos="3960"/>
+          <w:tab w:val="left" w:pos="4320"/>
+          <w:tab w:val="left" w:pos="4680"/>
+          <w:tab w:val="left" w:pos="5040"/>
+          <w:tab w:val="left" w:pos="5400"/>
+          <w:tab w:val="left" w:pos="5760"/>
+          <w:tab w:val="left" w:pos="6120"/>
+          <w:tab w:val="left" w:pos="6480"/>
+          <w:tab w:val="left" w:pos="6840"/>
+          <w:tab w:val="left" w:pos="7200"/>
+          <w:tab w:val="left" w:pos="7560"/>
+          <w:tab w:val="left" w:pos="7920"/>
+          <w:tab w:val="left" w:pos="8280"/>
+          <w:tab w:val="left" w:pos="8640"/>
+          <w:tab w:val="left" w:pos="9000"/>
+          <w:tab w:val="left" w:pos="9360"/>
+          <w:tab w:val="left" w:pos="9720"/>
+          <w:tab w:val="left" w:pos="10080"/>
+          <w:tab w:val="left" w:pos="10440"/>
+          <w:tab w:val="left" w:pos="10800"/>
+          <w:tab w:val="left" w:pos="11160"/>
+          <w:tab w:val="left" w:pos="11520"/>
+        </w:tabs>
+        <w:autoSpaceDE w:val="0"/>
+        <w:autoSpaceDN w:val="0"/>
+        <w:adjustRightInd w:val="0"/>
+        <w:spacing w:after="0" w:line="240" w:lineRule="auto"/>
+        <w:rPr>
+          <w:rFonts w:cs="Segoe Print"/>
+        </w:rPr>
+      </w:pPr>
+      <w:r>
+        <w:rPr>
+          <w:rFonts w:cs="Segoe Print"/>
+        </w:rPr>
+        <w:t xml:space="preserve">Highlighted state for the patient needs to turn on when the patient is in the waiting chair, before getting vitals, and when diagnosis can occur. It needs to turn off when the patient is walking, when the patient is getting vitals taken, and when getting bloodwork done. </w:t>
+      </w:r>
+    </w:p>
+    <w:p>
+      <w:pPr>
+        <w:tabs>
+          <w:tab w:val="left" w:pos="360"/>
+          <w:tab w:val="left" w:pos="720"/>
+          <w:tab w:val="left" w:pos="1080"/>
+          <w:tab w:val="left" w:pos="1440"/>
+          <w:tab w:val="left" w:pos="1800"/>
+          <w:tab w:val="left" w:pos="2160"/>
+          <w:tab w:val="left" w:pos="2520"/>
+          <w:tab w:val="left" w:pos="2880"/>
+          <w:tab w:val="left" w:pos="3240"/>
+          <w:tab w:val="left" w:pos="3600"/>
+          <w:tab w:val="left" w:pos="3960"/>
+          <w:tab w:val="left" w:pos="4320"/>
+          <w:tab w:val="left" w:pos="4680"/>
+          <w:tab w:val="left" w:pos="5040"/>
+          <w:tab w:val="left" w:pos="5400"/>
+          <w:tab w:val="left" w:pos="5760"/>
+          <w:tab w:val="left" w:pos="6120"/>
+          <w:tab w:val="left" w:pos="6480"/>
+          <w:tab w:val="left" w:pos="6840"/>
+          <w:tab w:val="left" w:pos="7200"/>
+          <w:tab w:val="left" w:pos="7560"/>
+          <w:tab w:val="left" w:pos="7920"/>
+          <w:tab w:val="left" w:pos="8280"/>
+          <w:tab w:val="left" w:pos="8640"/>
+          <w:tab w:val="left" w:pos="9000"/>
+          <w:tab w:val="left" w:pos="9360"/>
+          <w:tab w:val="left" w:pos="9720"/>
+          <w:tab w:val="left" w:pos="10080"/>
+          <w:tab w:val="left" w:pos="10440"/>
+          <w:tab w:val="left" w:pos="10800"/>
+          <w:tab w:val="left" w:pos="11160"/>
+          <w:tab w:val="left" w:pos="11520"/>
+        </w:tabs>
+        <w:autoSpaceDE w:val="0"/>
+        <w:autoSpaceDN w:val="0"/>
+        <w:adjustRightInd w:val="0"/>
+        <w:spacing w:after="0" w:line="240" w:lineRule="auto"/>
+        <w:rPr>
+          <w:rFonts w:cs="Segoe Print"/>
+        </w:rPr>
+      </w:pPr>
+    </w:p>
+    <w:p>
+      <w:pPr>
+        <w:tabs>
+          <w:tab w:val="left" w:pos="360"/>
+          <w:tab w:val="left" w:pos="720"/>
+          <w:tab w:val="left" w:pos="1080"/>
+          <w:tab w:val="left" w:pos="1440"/>
+          <w:tab w:val="left" w:pos="1800"/>
+          <w:tab w:val="left" w:pos="2160"/>
+          <w:tab w:val="left" w:pos="2520"/>
+          <w:tab w:val="left" w:pos="2880"/>
+          <w:tab w:val="left" w:pos="3240"/>
+          <w:tab w:val="left" w:pos="3600"/>
+          <w:tab w:val="left" w:pos="3960"/>
+          <w:tab w:val="left" w:pos="4320"/>
+          <w:tab w:val="left" w:pos="4680"/>
+          <w:tab w:val="left" w:pos="5040"/>
+          <w:tab w:val="left" w:pos="5400"/>
+          <w:tab w:val="left" w:pos="5760"/>
+          <w:tab w:val="left" w:pos="6120"/>
+          <w:tab w:val="left" w:pos="6480"/>
+          <w:tab w:val="left" w:pos="6840"/>
+          <w:tab w:val="left" w:pos="7200"/>
+          <w:tab w:val="left" w:pos="7560"/>
+          <w:tab w:val="left" w:pos="7920"/>
+          <w:tab w:val="left" w:pos="8280"/>
+          <w:tab w:val="left" w:pos="8640"/>
+          <w:tab w:val="left" w:pos="9000"/>
+          <w:tab w:val="left" w:pos="9360"/>
+          <w:tab w:val="left" w:pos="9720"/>
+          <w:tab w:val="left" w:pos="10080"/>
+          <w:tab w:val="left" w:pos="10440"/>
+          <w:tab w:val="left" w:pos="10800"/>
+          <w:tab w:val="left" w:pos="11160"/>
+          <w:tab w:val="left" w:pos="11520"/>
+        </w:tabs>
+        <w:autoSpaceDE w:val="0"/>
+        <w:autoSpaceDN w:val="0"/>
+        <w:adjustRightInd w:val="0"/>
+        <w:spacing w:after="0" w:line="240" w:lineRule="auto"/>
+        <w:rPr>
+          <w:rFonts w:cs="Segoe Print"/>
+        </w:rPr>
+      </w:pPr>
+      <w:r>
+        <w:rPr>
+          <w:rFonts w:cs="Segoe Print"/>
+        </w:rPr>
+        <w:t xml:space="preserve">Highlighted state for the patient is done. The transition/timing between some animations appears to be a little jumpy but that can be changed later. While testing the different states and animations of the patient I noticed a slight problem with the UI for the exam room computer. I'm not sure why but sometimes the labels didn't show up in the patient history panel. I looked at the code, and fiddled with the prefab. I have not seen this problem occur again, but I'm pretty sure </w:t>
+      </w:r>
+      <w:r>
+        <w:rPr>
+          <w:rFonts w:cs="Segoe Print"/>
+        </w:rPr>
+        <w:t>it’s</w:t>
+      </w:r>
+      <w:r>
+        <w:rPr>
+          <w:rFonts w:cs="Segoe Print"/>
+        </w:rPr>
+        <w:t xml:space="preserve"> not fixed either. </w:t>
+      </w:r>
+    </w:p>
+    <w:p>
+      <w:pPr>
+        <w:tabs>
+          <w:tab w:val="left" w:pos="360"/>
+          <w:tab w:val="left" w:pos="720"/>
+          <w:tab w:val="left" w:pos="1080"/>
+          <w:tab w:val="left" w:pos="1440"/>
+          <w:tab w:val="left" w:pos="1800"/>
+          <w:tab w:val="left" w:pos="2160"/>
+          <w:tab w:val="left" w:pos="2520"/>
+          <w:tab w:val="left" w:pos="2880"/>
+          <w:tab w:val="left" w:pos="3240"/>
+          <w:tab w:val="left" w:pos="3600"/>
+          <w:tab w:val="left" w:pos="3960"/>
+          <w:tab w:val="left" w:pos="4320"/>
+          <w:tab w:val="left" w:pos="4680"/>
+          <w:tab w:val="left" w:pos="5040"/>
+          <w:tab w:val="left" w:pos="5400"/>
+          <w:tab w:val="left" w:pos="5760"/>
+          <w:tab w:val="left" w:pos="6120"/>
+          <w:tab w:val="left" w:pos="6480"/>
+          <w:tab w:val="left" w:pos="6840"/>
+          <w:tab w:val="left" w:pos="7200"/>
+          <w:tab w:val="left" w:pos="7560"/>
+          <w:tab w:val="left" w:pos="7920"/>
+          <w:tab w:val="left" w:pos="8280"/>
+          <w:tab w:val="left" w:pos="8640"/>
+          <w:tab w:val="left" w:pos="9000"/>
+          <w:tab w:val="left" w:pos="9360"/>
+          <w:tab w:val="left" w:pos="9720"/>
+          <w:tab w:val="left" w:pos="10080"/>
+          <w:tab w:val="left" w:pos="10440"/>
+          <w:tab w:val="left" w:pos="10800"/>
+          <w:tab w:val="left" w:pos="11160"/>
+          <w:tab w:val="left" w:pos="11520"/>
+        </w:tabs>
+        <w:autoSpaceDE w:val="0"/>
+        <w:autoSpaceDN w:val="0"/>
+        <w:adjustRightInd w:val="0"/>
+        <w:spacing w:after="0" w:line="240" w:lineRule="auto"/>
+        <w:rPr>
+          <w:rFonts w:cs="Segoe Print"/>
+        </w:rPr>
+      </w:pPr>
+    </w:p>
+    <w:p>
+      <w:pPr>
+        <w:tabs>
+          <w:tab w:val="left" w:pos="360"/>
+          <w:tab w:val="left" w:pos="720"/>
+          <w:tab w:val="left" w:pos="1080"/>
+          <w:tab w:val="left" w:pos="1440"/>
+          <w:tab w:val="left" w:pos="1800"/>
+          <w:tab w:val="left" w:pos="2160"/>
+          <w:tab w:val="left" w:pos="2520"/>
+          <w:tab w:val="left" w:pos="2880"/>
+          <w:tab w:val="left" w:pos="3240"/>
+          <w:tab w:val="left" w:pos="3600"/>
+          <w:tab w:val="left" w:pos="3960"/>
+          <w:tab w:val="left" w:pos="4320"/>
+          <w:tab w:val="left" w:pos="4680"/>
+          <w:tab w:val="left" w:pos="5040"/>
+          <w:tab w:val="left" w:pos="5400"/>
+          <w:tab w:val="left" w:pos="5760"/>
+          <w:tab w:val="left" w:pos="6120"/>
+          <w:tab w:val="left" w:pos="6480"/>
+          <w:tab w:val="left" w:pos="6840"/>
+          <w:tab w:val="left" w:pos="7200"/>
+          <w:tab w:val="left" w:pos="7560"/>
+          <w:tab w:val="left" w:pos="7920"/>
+          <w:tab w:val="left" w:pos="8280"/>
+          <w:tab w:val="left" w:pos="8640"/>
+          <w:tab w:val="left" w:pos="9000"/>
+          <w:tab w:val="left" w:pos="9360"/>
+          <w:tab w:val="left" w:pos="9720"/>
+          <w:tab w:val="left" w:pos="10080"/>
+          <w:tab w:val="left" w:pos="10440"/>
+          <w:tab w:val="left" w:pos="10800"/>
+          <w:tab w:val="left" w:pos="11160"/>
+          <w:tab w:val="left" w:pos="11520"/>
+        </w:tabs>
+        <w:autoSpaceDE w:val="0"/>
+        <w:autoSpaceDN w:val="0"/>
+        <w:adjustRightInd w:val="0"/>
+        <w:spacing w:after="0" w:line="240" w:lineRule="auto"/>
+        <w:rPr>
+          <w:rFonts w:cs="Segoe Print"/>
+        </w:rPr>
+      </w:pPr>
+      <w:r>
+        <w:rPr>
+          <w:rFonts w:cs="Segoe Print"/>
+        </w:rPr>
+        <w:t xml:space="preserve">I made the patient information displayed in the waiting room UI dynamic so it's always accurate now. </w:t>
+      </w:r>
+    </w:p>
+    <w:p>
+      <w:pPr>
+        <w:tabs>
+          <w:tab w:val="left" w:pos="360"/>
+          <w:tab w:val="left" w:pos="720"/>
+          <w:tab w:val="left" w:pos="1080"/>
+          <w:tab w:val="left" w:pos="1440"/>
+          <w:tab w:val="left" w:pos="1800"/>
+          <w:tab w:val="left" w:pos="2160"/>
+          <w:tab w:val="left" w:pos="2520"/>
+          <w:tab w:val="left" w:pos="2880"/>
+          <w:tab w:val="left" w:pos="3240"/>
+          <w:tab w:val="left" w:pos="3600"/>
+          <w:tab w:val="left" w:pos="3960"/>
+          <w:tab w:val="left" w:pos="4320"/>
+          <w:tab w:val="left" w:pos="4680"/>
+          <w:tab w:val="left" w:pos="5040"/>
+          <w:tab w:val="left" w:pos="5400"/>
+          <w:tab w:val="left" w:pos="5760"/>
+          <w:tab w:val="left" w:pos="6120"/>
+          <w:tab w:val="left" w:pos="6480"/>
+          <w:tab w:val="left" w:pos="6840"/>
+          <w:tab w:val="left" w:pos="7200"/>
+          <w:tab w:val="left" w:pos="7560"/>
+          <w:tab w:val="left" w:pos="7920"/>
+          <w:tab w:val="left" w:pos="8280"/>
+          <w:tab w:val="left" w:pos="8640"/>
+          <w:tab w:val="left" w:pos="9000"/>
+          <w:tab w:val="left" w:pos="9360"/>
+          <w:tab w:val="left" w:pos="9720"/>
+          <w:tab w:val="left" w:pos="10080"/>
+          <w:tab w:val="left" w:pos="10440"/>
+          <w:tab w:val="left" w:pos="10800"/>
+          <w:tab w:val="left" w:pos="11160"/>
+          <w:tab w:val="left" w:pos="11520"/>
+        </w:tabs>
+        <w:autoSpaceDE w:val="0"/>
+        <w:autoSpaceDN w:val="0"/>
+        <w:adjustRightInd w:val="0"/>
+        <w:spacing w:after="0" w:line="240" w:lineRule="auto"/>
+        <w:rPr>
+          <w:rFonts w:cs="Segoe Print"/>
+        </w:rPr>
+      </w:pPr>
+    </w:p>
+    <w:p>
+      <w:pPr>
+        <w:tabs>
+          <w:tab w:val="left" w:pos="360"/>
+          <w:tab w:val="left" w:pos="720"/>
+          <w:tab w:val="left" w:pos="1080"/>
+          <w:tab w:val="left" w:pos="1440"/>
+          <w:tab w:val="left" w:pos="1800"/>
+          <w:tab w:val="left" w:pos="2160"/>
+          <w:tab w:val="left" w:pos="2520"/>
+          <w:tab w:val="left" w:pos="2880"/>
+          <w:tab w:val="left" w:pos="3240"/>
+          <w:tab w:val="left" w:pos="3600"/>
+          <w:tab w:val="left" w:pos="3960"/>
+          <w:tab w:val="left" w:pos="4320"/>
+          <w:tab w:val="left" w:pos="4680"/>
+          <w:tab w:val="left" w:pos="5040"/>
+          <w:tab w:val="left" w:pos="5400"/>
+          <w:tab w:val="left" w:pos="5760"/>
+          <w:tab w:val="left" w:pos="6120"/>
+          <w:tab w:val="left" w:pos="6480"/>
+          <w:tab w:val="left" w:pos="6840"/>
+          <w:tab w:val="left" w:pos="7200"/>
+          <w:tab w:val="left" w:pos="7560"/>
+          <w:tab w:val="left" w:pos="7920"/>
+          <w:tab w:val="left" w:pos="8280"/>
+          <w:tab w:val="left" w:pos="8640"/>
+          <w:tab w:val="left" w:pos="9000"/>
+          <w:tab w:val="left" w:pos="9360"/>
+          <w:tab w:val="left" w:pos="9720"/>
+          <w:tab w:val="left" w:pos="10080"/>
+          <w:tab w:val="left" w:pos="10440"/>
+          <w:tab w:val="left" w:pos="10800"/>
+          <w:tab w:val="left" w:pos="11160"/>
+          <w:tab w:val="left" w:pos="11520"/>
+        </w:tabs>
+        <w:autoSpaceDE w:val="0"/>
+        <w:autoSpaceDN w:val="0"/>
+        <w:adjustRightInd w:val="0"/>
+        <w:spacing w:after="0" w:line="240" w:lineRule="auto"/>
+        <w:rPr>
+          <w:rFonts w:cs="Segoe Print"/>
+        </w:rPr>
+      </w:pPr>
+      <w:r>
+        <w:rPr>
+          <w:rFonts w:cs="Segoe Print"/>
+        </w:rPr>
+        <w:t>I think the last things I'll do tonight are implement the Satisfaction Bar and some point values, as well as Implement the Diagnosis tool into the practice mode. And possibly even the reference tool to the game mode.</w:t>
+      </w:r>
+    </w:p>
+    <w:p>
+      <w:pPr>
+        <w:tabs>
+          <w:tab w:val="left" w:pos="360"/>
+          <w:tab w:val="left" w:pos="720"/>
+          <w:tab w:val="left" w:pos="1080"/>
+          <w:tab w:val="left" w:pos="1440"/>
+          <w:tab w:val="left" w:pos="1800"/>
+          <w:tab w:val="left" w:pos="2160"/>
+          <w:tab w:val="left" w:pos="2520"/>
+          <w:tab w:val="left" w:pos="2880"/>
+          <w:tab w:val="left" w:pos="3240"/>
+          <w:tab w:val="left" w:pos="3600"/>
+          <w:tab w:val="left" w:pos="3960"/>
+          <w:tab w:val="left" w:pos="4320"/>
+          <w:tab w:val="left" w:pos="4680"/>
+          <w:tab w:val="left" w:pos="5040"/>
+          <w:tab w:val="left" w:pos="5400"/>
+          <w:tab w:val="left" w:pos="5760"/>
+          <w:tab w:val="left" w:pos="6120"/>
+          <w:tab w:val="left" w:pos="6480"/>
+          <w:tab w:val="left" w:pos="6840"/>
+          <w:tab w:val="left" w:pos="7200"/>
+          <w:tab w:val="left" w:pos="7560"/>
+          <w:tab w:val="left" w:pos="7920"/>
+          <w:tab w:val="left" w:pos="8280"/>
+          <w:tab w:val="left" w:pos="8640"/>
+          <w:tab w:val="left" w:pos="9000"/>
+          <w:tab w:val="left" w:pos="9360"/>
+          <w:tab w:val="left" w:pos="9720"/>
+          <w:tab w:val="left" w:pos="10080"/>
+          <w:tab w:val="left" w:pos="10440"/>
+          <w:tab w:val="left" w:pos="10800"/>
+          <w:tab w:val="left" w:pos="11160"/>
+          <w:tab w:val="left" w:pos="11520"/>
+        </w:tabs>
+        <w:autoSpaceDE w:val="0"/>
+        <w:autoSpaceDN w:val="0"/>
+        <w:adjustRightInd w:val="0"/>
+        <w:spacing w:after="0" w:line="240" w:lineRule="auto"/>
+        <w:rPr>
+          <w:rFonts w:cs="Segoe Print"/>
+        </w:rPr>
+      </w:pPr>
+    </w:p>
+    <w:p>
+      <w:pPr>
+        <w:tabs>
+          <w:tab w:val="left" w:pos="360"/>
+          <w:tab w:val="left" w:pos="720"/>
+          <w:tab w:val="left" w:pos="1080"/>
+          <w:tab w:val="left" w:pos="1440"/>
+          <w:tab w:val="left" w:pos="1800"/>
+          <w:tab w:val="left" w:pos="2160"/>
+          <w:tab w:val="left" w:pos="2520"/>
+          <w:tab w:val="left" w:pos="2880"/>
+          <w:tab w:val="left" w:pos="3240"/>
+          <w:tab w:val="left" w:pos="3600"/>
+          <w:tab w:val="left" w:pos="3960"/>
+          <w:tab w:val="left" w:pos="4320"/>
+          <w:tab w:val="left" w:pos="4680"/>
+          <w:tab w:val="left" w:pos="5040"/>
+          <w:tab w:val="left" w:pos="5400"/>
+          <w:tab w:val="left" w:pos="5760"/>
+          <w:tab w:val="left" w:pos="6120"/>
+          <w:tab w:val="left" w:pos="6480"/>
+          <w:tab w:val="left" w:pos="6840"/>
+          <w:tab w:val="left" w:pos="7200"/>
+          <w:tab w:val="left" w:pos="7560"/>
+          <w:tab w:val="left" w:pos="7920"/>
+          <w:tab w:val="left" w:pos="8280"/>
+          <w:tab w:val="left" w:pos="8640"/>
+          <w:tab w:val="left" w:pos="9000"/>
+          <w:tab w:val="left" w:pos="9360"/>
+          <w:tab w:val="left" w:pos="9720"/>
+          <w:tab w:val="left" w:pos="10080"/>
+          <w:tab w:val="left" w:pos="10440"/>
+          <w:tab w:val="left" w:pos="10800"/>
+          <w:tab w:val="left" w:pos="11160"/>
+          <w:tab w:val="left" w:pos="11520"/>
+        </w:tabs>
+        <w:autoSpaceDE w:val="0"/>
+        <w:autoSpaceDN w:val="0"/>
+        <w:adjustRightInd w:val="0"/>
+        <w:spacing w:after="0" w:line="240" w:lineRule="auto"/>
+        <w:rPr>
+          <w:rFonts w:cs="Segoe Print"/>
+        </w:rPr>
+      </w:pPr>
+      <w:r>
+        <w:rPr>
+          <w:rFonts w:cs="Segoe Print"/>
+        </w:rPr>
+        <w:t xml:space="preserve">So I have added a point system to the game, it's definitely not balanced, but it should get the point across. I also added in a visual depiction of whether or not hands are clean. It's just text, but it's better than nothing. Especially since having dirty hands can cost points. </w:t>
+      </w:r>
+    </w:p>
+    <w:p>
+      <w:pPr>
+        <w:tabs>
+          <w:tab w:val="left" w:pos="360"/>
+          <w:tab w:val="left" w:pos="720"/>
+          <w:tab w:val="left" w:pos="1080"/>
+          <w:tab w:val="left" w:pos="1440"/>
+          <w:tab w:val="left" w:pos="1800"/>
+          <w:tab w:val="left" w:pos="2160"/>
+          <w:tab w:val="left" w:pos="2520"/>
+          <w:tab w:val="left" w:pos="2880"/>
+          <w:tab w:val="left" w:pos="3240"/>
+          <w:tab w:val="left" w:pos="3600"/>
+          <w:tab w:val="left" w:pos="3960"/>
+          <w:tab w:val="left" w:pos="4320"/>
+          <w:tab w:val="left" w:pos="4680"/>
+          <w:tab w:val="left" w:pos="5040"/>
+          <w:tab w:val="left" w:pos="5400"/>
+          <w:tab w:val="left" w:pos="5760"/>
+          <w:tab w:val="left" w:pos="6120"/>
+          <w:tab w:val="left" w:pos="6480"/>
+          <w:tab w:val="left" w:pos="6840"/>
+          <w:tab w:val="left" w:pos="7200"/>
+          <w:tab w:val="left" w:pos="7560"/>
+          <w:tab w:val="left" w:pos="7920"/>
+          <w:tab w:val="left" w:pos="8280"/>
+          <w:tab w:val="left" w:pos="8640"/>
+          <w:tab w:val="left" w:pos="9000"/>
+          <w:tab w:val="left" w:pos="9360"/>
+          <w:tab w:val="left" w:pos="9720"/>
+          <w:tab w:val="left" w:pos="10080"/>
+          <w:tab w:val="left" w:pos="10440"/>
+          <w:tab w:val="left" w:pos="10800"/>
+          <w:tab w:val="left" w:pos="11160"/>
+          <w:tab w:val="left" w:pos="11520"/>
+        </w:tabs>
+        <w:autoSpaceDE w:val="0"/>
+        <w:autoSpaceDN w:val="0"/>
+        <w:adjustRightInd w:val="0"/>
+        <w:spacing w:after="0" w:line="240" w:lineRule="auto"/>
+        <w:rPr>
+          <w:rFonts w:cs="Segoe Print"/>
+        </w:rPr>
+      </w:pPr>
+    </w:p>
+    <w:p>
+      <w:pPr>
+        <w:tabs>
+          <w:tab w:val="left" w:pos="360"/>
+          <w:tab w:val="left" w:pos="720"/>
+          <w:tab w:val="left" w:pos="1080"/>
+          <w:tab w:val="left" w:pos="1440"/>
+          <w:tab w:val="left" w:pos="1800"/>
+          <w:tab w:val="left" w:pos="2160"/>
+          <w:tab w:val="left" w:pos="2520"/>
+          <w:tab w:val="left" w:pos="2880"/>
+          <w:tab w:val="left" w:pos="3240"/>
+          <w:tab w:val="left" w:pos="3600"/>
+          <w:tab w:val="left" w:pos="3960"/>
+          <w:tab w:val="left" w:pos="4320"/>
+          <w:tab w:val="left" w:pos="4680"/>
+          <w:tab w:val="left" w:pos="5040"/>
+          <w:tab w:val="left" w:pos="5400"/>
+          <w:tab w:val="left" w:pos="5760"/>
+          <w:tab w:val="left" w:pos="6120"/>
+          <w:tab w:val="left" w:pos="6480"/>
+          <w:tab w:val="left" w:pos="6840"/>
+          <w:tab w:val="left" w:pos="7200"/>
+          <w:tab w:val="left" w:pos="7560"/>
+          <w:tab w:val="left" w:pos="7920"/>
+          <w:tab w:val="left" w:pos="8280"/>
+          <w:tab w:val="left" w:pos="8640"/>
+          <w:tab w:val="left" w:pos="9000"/>
+          <w:tab w:val="left" w:pos="9360"/>
+          <w:tab w:val="left" w:pos="9720"/>
+          <w:tab w:val="left" w:pos="10080"/>
+          <w:tab w:val="left" w:pos="10440"/>
+          <w:tab w:val="left" w:pos="10800"/>
+          <w:tab w:val="left" w:pos="11160"/>
+          <w:tab w:val="left" w:pos="11520"/>
+        </w:tabs>
+        <w:autoSpaceDE w:val="0"/>
+        <w:autoSpaceDN w:val="0"/>
+        <w:adjustRightInd w:val="0"/>
+        <w:spacing w:after="0" w:line="240" w:lineRule="auto"/>
+        <w:rPr>
+          <w:rFonts w:cs="Segoe Print"/>
+        </w:rPr>
+      </w:pPr>
+      <w:r>
+        <w:rPr>
+          <w:rFonts w:cs="Segoe Print"/>
+        </w:rPr>
+        <w:t xml:space="preserve">And finally, I plan to implement the reference desk or at least the practice tool for practice mode with the time I have left. I updated the practice tool to incorporate the new diagnosis tool. It may not be accessible from within the game, but it should help give an idea of what we are going for. If I have time tomorrow before the demo, I may try to add it in, but I'd rather create a/the working demo version right now while I know everything </w:t>
+      </w:r>
+      <w:r>
+        <w:rPr>
+          <w:rFonts w:cs="Segoe Print"/>
+        </w:rPr>
+        <w:t>works</w:t>
+      </w:r>
+      <w:r>
+        <w:rPr>
+          <w:rFonts w:cs="Segoe Print"/>
+        </w:rPr>
+        <w:t xml:space="preserve"> and I won't get stuck/caught on any unexpected errors.</w:t>
+      </w:r>
+    </w:p>
+    <w:p>
+      <w:pPr>
+        <w:tabs>
+          <w:tab w:val="left" w:pos="360"/>
+          <w:tab w:val="left" w:pos="720"/>
+          <w:tab w:val="left" w:pos="1080"/>
+          <w:tab w:val="left" w:pos="1440"/>
+          <w:tab w:val="left" w:pos="1800"/>
+          <w:tab w:val="left" w:pos="2160"/>
+          <w:tab w:val="left" w:pos="2520"/>
+          <w:tab w:val="left" w:pos="2880"/>
+          <w:tab w:val="left" w:pos="3240"/>
+          <w:tab w:val="left" w:pos="3600"/>
+          <w:tab w:val="left" w:pos="3960"/>
+          <w:tab w:val="left" w:pos="4320"/>
+          <w:tab w:val="left" w:pos="4680"/>
+          <w:tab w:val="left" w:pos="5040"/>
+          <w:tab w:val="left" w:pos="5400"/>
+          <w:tab w:val="left" w:pos="5760"/>
+          <w:tab w:val="left" w:pos="6120"/>
+          <w:tab w:val="left" w:pos="6480"/>
+          <w:tab w:val="left" w:pos="6840"/>
+          <w:tab w:val="left" w:pos="7200"/>
+          <w:tab w:val="left" w:pos="7560"/>
+          <w:tab w:val="left" w:pos="7920"/>
+          <w:tab w:val="left" w:pos="8280"/>
+          <w:tab w:val="left" w:pos="8640"/>
+          <w:tab w:val="left" w:pos="9000"/>
+          <w:tab w:val="left" w:pos="9360"/>
+          <w:tab w:val="left" w:pos="9720"/>
+          <w:tab w:val="left" w:pos="10080"/>
+          <w:tab w:val="left" w:pos="10440"/>
+          <w:tab w:val="left" w:pos="10800"/>
+          <w:tab w:val="left" w:pos="11160"/>
+          <w:tab w:val="left" w:pos="11520"/>
+        </w:tabs>
+        <w:autoSpaceDE w:val="0"/>
+        <w:autoSpaceDN w:val="0"/>
+        <w:adjustRightInd w:val="0"/>
+        <w:spacing w:after="0" w:line="240" w:lineRule="auto"/>
+        <w:rPr>
+          <w:rFonts w:cs="Segoe Print"/>
+        </w:rPr>
+      </w:pPr>
+    </w:p>
+    <w:p>
+      <w:pPr>
+        <w:tabs>
+          <w:tab w:val="left" w:pos="360"/>
+          <w:tab w:val="left" w:pos="720"/>
+          <w:tab w:val="left" w:pos="1080"/>
+          <w:tab w:val="left" w:pos="1440"/>
+          <w:tab w:val="left" w:pos="1800"/>
+          <w:tab w:val="left" w:pos="2160"/>
+          <w:tab w:val="left" w:pos="2520"/>
+          <w:tab w:val="left" w:pos="2880"/>
+          <w:tab w:val="left" w:pos="3240"/>
+          <w:tab w:val="left" w:pos="3600"/>
+          <w:tab w:val="left" w:pos="3960"/>
+          <w:tab w:val="left" w:pos="4320"/>
+          <w:tab w:val="left" w:pos="4680"/>
+          <w:tab w:val="left" w:pos="5040"/>
+          <w:tab w:val="left" w:pos="5400"/>
+          <w:tab w:val="left" w:pos="5760"/>
+          <w:tab w:val="left" w:pos="6120"/>
+          <w:tab w:val="left" w:pos="6480"/>
+          <w:tab w:val="left" w:pos="6840"/>
+          <w:tab w:val="left" w:pos="7200"/>
+          <w:tab w:val="left" w:pos="7560"/>
+          <w:tab w:val="left" w:pos="7920"/>
+          <w:tab w:val="left" w:pos="8280"/>
+          <w:tab w:val="left" w:pos="8640"/>
+          <w:tab w:val="left" w:pos="9000"/>
+          <w:tab w:val="left" w:pos="9360"/>
+          <w:tab w:val="left" w:pos="9720"/>
+          <w:tab w:val="left" w:pos="10080"/>
+          <w:tab w:val="left" w:pos="10440"/>
+          <w:tab w:val="left" w:pos="10800"/>
+          <w:tab w:val="left" w:pos="11160"/>
+          <w:tab w:val="left" w:pos="11520"/>
+        </w:tabs>
+        <w:autoSpaceDE w:val="0"/>
+        <w:autoSpaceDN w:val="0"/>
+        <w:adjustRightInd w:val="0"/>
+        <w:spacing w:after="0" w:line="240" w:lineRule="auto"/>
+        <w:rPr>
+          <w:rFonts w:cs="Segoe Print"/>
+        </w:rPr>
+      </w:pPr>
+      <w:proofErr w:type="spellStart"/>
+      <w:proofErr w:type="gramStart"/>
+      <w:r>
+        <w:rPr>
+          <w:rFonts w:cs="Segoe Print"/>
+        </w:rPr>
+        <w:t>haha</w:t>
+      </w:r>
+      <w:proofErr w:type="spellEnd"/>
+      <w:proofErr w:type="gramEnd"/>
+      <w:r>
+        <w:rPr>
+          <w:rFonts w:cs="Segoe Print"/>
+        </w:rPr>
+        <w:t>, just realized I never updated the names of the patients because it was not on the priority list I was looking at. Maybe I'll have some time to fix that in the morning.</w:t>
+      </w:r>
+    </w:p>
+    <w:p>
+      <w:pPr>
+        <w:tabs>
+          <w:tab w:val="left" w:pos="360"/>
+          <w:tab w:val="left" w:pos="720"/>
+          <w:tab w:val="left" w:pos="1080"/>
+          <w:tab w:val="left" w:pos="1440"/>
+          <w:tab w:val="left" w:pos="1800"/>
+          <w:tab w:val="left" w:pos="2160"/>
+          <w:tab w:val="left" w:pos="2520"/>
+          <w:tab w:val="left" w:pos="2880"/>
+          <w:tab w:val="left" w:pos="3240"/>
+          <w:tab w:val="left" w:pos="3600"/>
+          <w:tab w:val="left" w:pos="3960"/>
+          <w:tab w:val="left" w:pos="4320"/>
+          <w:tab w:val="left" w:pos="4680"/>
+          <w:tab w:val="left" w:pos="5040"/>
+          <w:tab w:val="left" w:pos="5400"/>
+          <w:tab w:val="left" w:pos="5760"/>
+          <w:tab w:val="left" w:pos="6120"/>
+          <w:tab w:val="left" w:pos="6480"/>
+          <w:tab w:val="left" w:pos="6840"/>
+          <w:tab w:val="left" w:pos="7200"/>
+          <w:tab w:val="left" w:pos="7560"/>
+          <w:tab w:val="left" w:pos="7920"/>
+          <w:tab w:val="left" w:pos="8280"/>
+          <w:tab w:val="left" w:pos="8640"/>
+          <w:tab w:val="left" w:pos="9000"/>
+          <w:tab w:val="left" w:pos="9360"/>
+          <w:tab w:val="left" w:pos="9720"/>
+          <w:tab w:val="left" w:pos="10080"/>
+          <w:tab w:val="left" w:pos="10440"/>
+          <w:tab w:val="left" w:pos="10800"/>
+          <w:tab w:val="left" w:pos="11160"/>
+          <w:tab w:val="left" w:pos="11520"/>
+        </w:tabs>
+        <w:autoSpaceDE w:val="0"/>
+        <w:autoSpaceDN w:val="0"/>
+        <w:adjustRightInd w:val="0"/>
+        <w:spacing w:after="0" w:line="240" w:lineRule="auto"/>
+        <w:rPr>
+          <w:rFonts w:cs="Segoe Print"/>
+        </w:rPr>
+      </w:pPr>
+    </w:p>
+    <w:p>
+      <w:pPr>
+        <w:tabs>
+          <w:tab w:val="left" w:pos="360"/>
+          <w:tab w:val="left" w:pos="720"/>
+          <w:tab w:val="left" w:pos="1080"/>
+          <w:tab w:val="left" w:pos="1440"/>
+          <w:tab w:val="left" w:pos="1800"/>
+          <w:tab w:val="left" w:pos="2160"/>
+          <w:tab w:val="left" w:pos="2520"/>
+          <w:tab w:val="left" w:pos="2880"/>
+          <w:tab w:val="left" w:pos="3240"/>
+          <w:tab w:val="left" w:pos="3600"/>
+          <w:tab w:val="left" w:pos="3960"/>
+          <w:tab w:val="left" w:pos="4320"/>
+          <w:tab w:val="left" w:pos="4680"/>
+          <w:tab w:val="left" w:pos="5040"/>
+          <w:tab w:val="left" w:pos="5400"/>
+          <w:tab w:val="left" w:pos="5760"/>
+          <w:tab w:val="left" w:pos="6120"/>
+          <w:tab w:val="left" w:pos="6480"/>
+          <w:tab w:val="left" w:pos="6840"/>
+          <w:tab w:val="left" w:pos="7200"/>
+          <w:tab w:val="left" w:pos="7560"/>
+          <w:tab w:val="left" w:pos="7920"/>
+          <w:tab w:val="left" w:pos="8280"/>
+          <w:tab w:val="left" w:pos="8640"/>
+          <w:tab w:val="left" w:pos="9000"/>
+          <w:tab w:val="left" w:pos="9360"/>
+          <w:tab w:val="left" w:pos="9720"/>
+          <w:tab w:val="left" w:pos="10080"/>
+          <w:tab w:val="left" w:pos="10440"/>
+          <w:tab w:val="left" w:pos="10800"/>
+          <w:tab w:val="left" w:pos="11160"/>
+          <w:tab w:val="left" w:pos="11520"/>
+        </w:tabs>
+        <w:autoSpaceDE w:val="0"/>
+        <w:autoSpaceDN w:val="0"/>
+        <w:adjustRightInd w:val="0"/>
+        <w:spacing w:after="0" w:line="240" w:lineRule="auto"/>
+        <w:rPr>
+          <w:rFonts w:cs="Segoe Print"/>
+        </w:rPr>
+      </w:pPr>
+      <w:r>
+        <w:rPr>
+          <w:rFonts w:cs="Segoe Print"/>
+        </w:rPr>
+        <w:t xml:space="preserve">All in All, I knocked out 87% of the things on the list. </w:t>
+      </w:r>
+    </w:p>
+    <w:p>
+      <w:pPr>
+        <w:tabs>
+          <w:tab w:val="left" w:pos="360"/>
+          <w:tab w:val="left" w:pos="720"/>
+          <w:tab w:val="left" w:pos="1080"/>
+          <w:tab w:val="left" w:pos="1440"/>
+          <w:tab w:val="left" w:pos="1800"/>
+          <w:tab w:val="left" w:pos="2160"/>
+          <w:tab w:val="left" w:pos="2520"/>
+          <w:tab w:val="left" w:pos="2880"/>
+          <w:tab w:val="left" w:pos="3240"/>
+          <w:tab w:val="left" w:pos="3600"/>
+          <w:tab w:val="left" w:pos="3960"/>
+          <w:tab w:val="left" w:pos="4320"/>
+          <w:tab w:val="left" w:pos="4680"/>
+          <w:tab w:val="left" w:pos="5040"/>
+          <w:tab w:val="left" w:pos="5400"/>
+          <w:tab w:val="left" w:pos="5760"/>
+          <w:tab w:val="left" w:pos="6120"/>
+          <w:tab w:val="left" w:pos="6480"/>
+          <w:tab w:val="left" w:pos="6840"/>
+          <w:tab w:val="left" w:pos="7200"/>
+          <w:tab w:val="left" w:pos="7560"/>
+          <w:tab w:val="left" w:pos="7920"/>
+          <w:tab w:val="left" w:pos="8280"/>
+          <w:tab w:val="left" w:pos="8640"/>
+          <w:tab w:val="left" w:pos="9000"/>
+          <w:tab w:val="left" w:pos="9360"/>
+          <w:tab w:val="left" w:pos="9720"/>
+          <w:tab w:val="left" w:pos="10080"/>
+          <w:tab w:val="left" w:pos="10440"/>
+          <w:tab w:val="left" w:pos="10800"/>
+          <w:tab w:val="left" w:pos="11160"/>
+          <w:tab w:val="left" w:pos="11520"/>
+        </w:tabs>
+        <w:autoSpaceDE w:val="0"/>
+        <w:autoSpaceDN w:val="0"/>
+        <w:adjustRightInd w:val="0"/>
+        <w:spacing w:after="0" w:line="240" w:lineRule="auto"/>
+        <w:rPr>
+          <w:rFonts w:cs="Segoe Print"/>
+        </w:rPr>
+      </w:pPr>
     </w:p>
     <w:sectPr>
       <w:pgSz w:w="12240" w:h="15840"/>

</xml_diff>

<commit_message>
Quick Update for July 9th Playtest
Made several small changes and updates for the demo later on today.
Decreased the rate that patients spawn. Patients and Nurse move faster
now. Washing hands is faster. History and Signs & Symptoms are completed
all at once. Conversations are faster. ExamRoom computer now highlights
properly. ABG reference desk has been added to the game.
</commit_message>
<xml_diff>
--- a/Journal - Thoughts.docx
+++ b/Journal - Thoughts.docx
@@ -30777,13 +30777,7 @@
           <w:rFonts w:cs="Segoe Print"/>
         </w:rPr>
         <w:lastRenderedPageBreak/>
-        <w:t>July 7th Playtest</w:t>
-      </w:r>
-      <w:r>
-        <w:rPr>
-          <w:rFonts w:cs="Segoe Print"/>
-        </w:rPr>
-        <w:t xml:space="preserve"> ( During ) </w:t>
+        <w:t xml:space="preserve">July 7th Playtest ( During ) </w:t>
       </w:r>
     </w:p>
     <w:p>
@@ -32088,53 +32082,1030 @@
         </w:rPr>
         <w:t xml:space="preserve"> and make a permanent branch from today’s demo.</w:t>
       </w:r>
+    </w:p>
+    <w:p>
+      <w:pPr>
+        <w:rPr>
+          <w:rFonts w:cs="Segoe Print"/>
+        </w:rPr>
+      </w:pPr>
+      <w:r>
+        <w:rPr>
+          <w:rFonts w:cs="Segoe Print"/>
+        </w:rPr>
+        <w:br w:type="page"/>
+      </w:r>
+    </w:p>
+    <w:p>
+      <w:pPr>
+        <w:tabs>
+          <w:tab w:val="left" w:pos="360"/>
+          <w:tab w:val="left" w:pos="720"/>
+          <w:tab w:val="left" w:pos="1080"/>
+          <w:tab w:val="left" w:pos="1440"/>
+          <w:tab w:val="left" w:pos="1800"/>
+          <w:tab w:val="left" w:pos="2160"/>
+          <w:tab w:val="left" w:pos="2520"/>
+          <w:tab w:val="left" w:pos="2880"/>
+          <w:tab w:val="left" w:pos="3240"/>
+          <w:tab w:val="left" w:pos="3600"/>
+          <w:tab w:val="left" w:pos="3960"/>
+          <w:tab w:val="left" w:pos="4320"/>
+          <w:tab w:val="left" w:pos="4680"/>
+          <w:tab w:val="left" w:pos="5040"/>
+          <w:tab w:val="left" w:pos="5400"/>
+          <w:tab w:val="left" w:pos="5760"/>
+          <w:tab w:val="left" w:pos="6120"/>
+          <w:tab w:val="left" w:pos="6480"/>
+          <w:tab w:val="left" w:pos="6840"/>
+          <w:tab w:val="left" w:pos="7200"/>
+          <w:tab w:val="left" w:pos="7560"/>
+          <w:tab w:val="left" w:pos="7920"/>
+          <w:tab w:val="left" w:pos="8280"/>
+          <w:tab w:val="left" w:pos="8640"/>
+          <w:tab w:val="left" w:pos="9000"/>
+          <w:tab w:val="left" w:pos="9360"/>
+          <w:tab w:val="left" w:pos="9720"/>
+          <w:tab w:val="left" w:pos="10080"/>
+          <w:tab w:val="left" w:pos="10440"/>
+          <w:tab w:val="left" w:pos="10800"/>
+          <w:tab w:val="left" w:pos="11160"/>
+          <w:tab w:val="left" w:pos="11520"/>
+        </w:tabs>
+        <w:autoSpaceDE w:val="0"/>
+        <w:autoSpaceDN w:val="0"/>
+        <w:adjustRightInd w:val="0"/>
+        <w:spacing w:after="0" w:line="240" w:lineRule="auto"/>
+        <w:rPr>
+          <w:rFonts w:cs="Segoe Print"/>
+        </w:rPr>
+      </w:pPr>
+      <w:r>
+        <w:rPr>
+          <w:rFonts w:cs="Segoe Print"/>
+        </w:rPr>
+        <w:lastRenderedPageBreak/>
+        <w:t>July 9th</w:t>
+      </w:r>
+    </w:p>
+    <w:p>
+      <w:pPr>
+        <w:tabs>
+          <w:tab w:val="left" w:pos="360"/>
+          <w:tab w:val="left" w:pos="720"/>
+          <w:tab w:val="left" w:pos="1080"/>
+          <w:tab w:val="left" w:pos="1440"/>
+          <w:tab w:val="left" w:pos="1800"/>
+          <w:tab w:val="left" w:pos="2160"/>
+          <w:tab w:val="left" w:pos="2520"/>
+          <w:tab w:val="left" w:pos="2880"/>
+          <w:tab w:val="left" w:pos="3240"/>
+          <w:tab w:val="left" w:pos="3600"/>
+          <w:tab w:val="left" w:pos="3960"/>
+          <w:tab w:val="left" w:pos="4320"/>
+          <w:tab w:val="left" w:pos="4680"/>
+          <w:tab w:val="left" w:pos="5040"/>
+          <w:tab w:val="left" w:pos="5400"/>
+          <w:tab w:val="left" w:pos="5760"/>
+          <w:tab w:val="left" w:pos="6120"/>
+          <w:tab w:val="left" w:pos="6480"/>
+          <w:tab w:val="left" w:pos="6840"/>
+          <w:tab w:val="left" w:pos="7200"/>
+          <w:tab w:val="left" w:pos="7560"/>
+          <w:tab w:val="left" w:pos="7920"/>
+          <w:tab w:val="left" w:pos="8280"/>
+          <w:tab w:val="left" w:pos="8640"/>
+          <w:tab w:val="left" w:pos="9000"/>
+          <w:tab w:val="left" w:pos="9360"/>
+          <w:tab w:val="left" w:pos="9720"/>
+          <w:tab w:val="left" w:pos="10080"/>
+          <w:tab w:val="left" w:pos="10440"/>
+          <w:tab w:val="left" w:pos="10800"/>
+          <w:tab w:val="left" w:pos="11160"/>
+          <w:tab w:val="left" w:pos="11520"/>
+        </w:tabs>
+        <w:autoSpaceDE w:val="0"/>
+        <w:autoSpaceDN w:val="0"/>
+        <w:adjustRightInd w:val="0"/>
+        <w:spacing w:after="0" w:line="240" w:lineRule="auto"/>
+        <w:rPr>
+          <w:rFonts w:cs="Segoe Print"/>
+        </w:rPr>
+      </w:pPr>
       <w:bookmarkStart w:id="0" w:name="_GoBack"/>
       <w:bookmarkEnd w:id="0"/>
-    </w:p>
-    <w:p>
-      <w:pPr>
-        <w:tabs>
-          <w:tab w:val="left" w:pos="360"/>
-          <w:tab w:val="left" w:pos="720"/>
-          <w:tab w:val="left" w:pos="1080"/>
-          <w:tab w:val="left" w:pos="1440"/>
-          <w:tab w:val="left" w:pos="1800"/>
-          <w:tab w:val="left" w:pos="2160"/>
-          <w:tab w:val="left" w:pos="2520"/>
-          <w:tab w:val="left" w:pos="2880"/>
-          <w:tab w:val="left" w:pos="3240"/>
-          <w:tab w:val="left" w:pos="3600"/>
-          <w:tab w:val="left" w:pos="3960"/>
-          <w:tab w:val="left" w:pos="4320"/>
-          <w:tab w:val="left" w:pos="4680"/>
-          <w:tab w:val="left" w:pos="5040"/>
-          <w:tab w:val="left" w:pos="5400"/>
-          <w:tab w:val="left" w:pos="5760"/>
-          <w:tab w:val="left" w:pos="6120"/>
-          <w:tab w:val="left" w:pos="6480"/>
-          <w:tab w:val="left" w:pos="6840"/>
-          <w:tab w:val="left" w:pos="7200"/>
-          <w:tab w:val="left" w:pos="7560"/>
-          <w:tab w:val="left" w:pos="7920"/>
-          <w:tab w:val="left" w:pos="8280"/>
-          <w:tab w:val="left" w:pos="8640"/>
-          <w:tab w:val="left" w:pos="9000"/>
-          <w:tab w:val="left" w:pos="9360"/>
-          <w:tab w:val="left" w:pos="9720"/>
-          <w:tab w:val="left" w:pos="10080"/>
-          <w:tab w:val="left" w:pos="10440"/>
-          <w:tab w:val="left" w:pos="10800"/>
-          <w:tab w:val="left" w:pos="11160"/>
-          <w:tab w:val="left" w:pos="11520"/>
-        </w:tabs>
-        <w:autoSpaceDE w:val="0"/>
-        <w:autoSpaceDN w:val="0"/>
-        <w:adjustRightInd w:val="0"/>
-        <w:spacing w:after="0" w:line="240" w:lineRule="auto"/>
-        <w:rPr>
-          <w:rFonts w:cs="Segoe Print"/>
-        </w:rPr>
-      </w:pPr>
+      <w:r>
+        <w:rPr>
+          <w:rFonts w:cs="Segoe Print"/>
+        </w:rPr>
+        <w:t xml:space="preserve">Going to make a few small changes for the playtest this afternoon. </w:t>
+      </w:r>
+    </w:p>
+    <w:p>
+      <w:pPr>
+        <w:tabs>
+          <w:tab w:val="left" w:pos="360"/>
+          <w:tab w:val="left" w:pos="720"/>
+          <w:tab w:val="left" w:pos="1080"/>
+          <w:tab w:val="left" w:pos="1440"/>
+          <w:tab w:val="left" w:pos="1800"/>
+          <w:tab w:val="left" w:pos="2160"/>
+          <w:tab w:val="left" w:pos="2520"/>
+          <w:tab w:val="left" w:pos="2880"/>
+          <w:tab w:val="left" w:pos="3240"/>
+          <w:tab w:val="left" w:pos="3600"/>
+          <w:tab w:val="left" w:pos="3960"/>
+          <w:tab w:val="left" w:pos="4320"/>
+          <w:tab w:val="left" w:pos="4680"/>
+          <w:tab w:val="left" w:pos="5040"/>
+          <w:tab w:val="left" w:pos="5400"/>
+          <w:tab w:val="left" w:pos="5760"/>
+          <w:tab w:val="left" w:pos="6120"/>
+          <w:tab w:val="left" w:pos="6480"/>
+          <w:tab w:val="left" w:pos="6840"/>
+          <w:tab w:val="left" w:pos="7200"/>
+          <w:tab w:val="left" w:pos="7560"/>
+          <w:tab w:val="left" w:pos="7920"/>
+          <w:tab w:val="left" w:pos="8280"/>
+          <w:tab w:val="left" w:pos="8640"/>
+          <w:tab w:val="left" w:pos="9000"/>
+          <w:tab w:val="left" w:pos="9360"/>
+          <w:tab w:val="left" w:pos="9720"/>
+          <w:tab w:val="left" w:pos="10080"/>
+          <w:tab w:val="left" w:pos="10440"/>
+          <w:tab w:val="left" w:pos="10800"/>
+          <w:tab w:val="left" w:pos="11160"/>
+          <w:tab w:val="left" w:pos="11520"/>
+        </w:tabs>
+        <w:autoSpaceDE w:val="0"/>
+        <w:autoSpaceDN w:val="0"/>
+        <w:adjustRightInd w:val="0"/>
+        <w:spacing w:after="0" w:line="240" w:lineRule="auto"/>
+        <w:rPr>
+          <w:rFonts w:cs="Segoe Print"/>
+        </w:rPr>
+      </w:pPr>
+    </w:p>
+    <w:p>
+      <w:pPr>
+        <w:tabs>
+          <w:tab w:val="left" w:pos="360"/>
+          <w:tab w:val="left" w:pos="720"/>
+          <w:tab w:val="left" w:pos="1080"/>
+          <w:tab w:val="left" w:pos="1440"/>
+          <w:tab w:val="left" w:pos="1800"/>
+          <w:tab w:val="left" w:pos="2160"/>
+          <w:tab w:val="left" w:pos="2520"/>
+          <w:tab w:val="left" w:pos="2880"/>
+          <w:tab w:val="left" w:pos="3240"/>
+          <w:tab w:val="left" w:pos="3600"/>
+          <w:tab w:val="left" w:pos="3960"/>
+          <w:tab w:val="left" w:pos="4320"/>
+          <w:tab w:val="left" w:pos="4680"/>
+          <w:tab w:val="left" w:pos="5040"/>
+          <w:tab w:val="left" w:pos="5400"/>
+          <w:tab w:val="left" w:pos="5760"/>
+          <w:tab w:val="left" w:pos="6120"/>
+          <w:tab w:val="left" w:pos="6480"/>
+          <w:tab w:val="left" w:pos="6840"/>
+          <w:tab w:val="left" w:pos="7200"/>
+          <w:tab w:val="left" w:pos="7560"/>
+          <w:tab w:val="left" w:pos="7920"/>
+          <w:tab w:val="left" w:pos="8280"/>
+          <w:tab w:val="left" w:pos="8640"/>
+          <w:tab w:val="left" w:pos="9000"/>
+          <w:tab w:val="left" w:pos="9360"/>
+          <w:tab w:val="left" w:pos="9720"/>
+          <w:tab w:val="left" w:pos="10080"/>
+          <w:tab w:val="left" w:pos="10440"/>
+          <w:tab w:val="left" w:pos="10800"/>
+          <w:tab w:val="left" w:pos="11160"/>
+          <w:tab w:val="left" w:pos="11520"/>
+        </w:tabs>
+        <w:autoSpaceDE w:val="0"/>
+        <w:autoSpaceDN w:val="0"/>
+        <w:adjustRightInd w:val="0"/>
+        <w:spacing w:after="0" w:line="240" w:lineRule="auto"/>
+        <w:rPr>
+          <w:rFonts w:cs="Segoe Print"/>
+        </w:rPr>
+      </w:pPr>
+      <w:r>
+        <w:rPr>
+          <w:rFonts w:cs="Segoe Print"/>
+        </w:rPr>
+        <w:t xml:space="preserve">I noticed a suggestion from warren on </w:t>
+      </w:r>
+      <w:proofErr w:type="spellStart"/>
+      <w:r>
+        <w:rPr>
+          <w:rFonts w:cs="Segoe Print"/>
+        </w:rPr>
+        <w:t>trello</w:t>
+      </w:r>
+      <w:proofErr w:type="spellEnd"/>
+      <w:r>
+        <w:rPr>
+          <w:rFonts w:cs="Segoe Print"/>
+        </w:rPr>
+        <w:t xml:space="preserve"> and responded. I'm glad we are thinking of ways to get rid of/reduce the amount of conversation/speech bubbles and the back and forth created by washing hands.</w:t>
+      </w:r>
+    </w:p>
+    <w:p>
+      <w:pPr>
+        <w:tabs>
+          <w:tab w:val="left" w:pos="360"/>
+          <w:tab w:val="left" w:pos="720"/>
+          <w:tab w:val="left" w:pos="1080"/>
+          <w:tab w:val="left" w:pos="1440"/>
+          <w:tab w:val="left" w:pos="1800"/>
+          <w:tab w:val="left" w:pos="2160"/>
+          <w:tab w:val="left" w:pos="2520"/>
+          <w:tab w:val="left" w:pos="2880"/>
+          <w:tab w:val="left" w:pos="3240"/>
+          <w:tab w:val="left" w:pos="3600"/>
+          <w:tab w:val="left" w:pos="3960"/>
+          <w:tab w:val="left" w:pos="4320"/>
+          <w:tab w:val="left" w:pos="4680"/>
+          <w:tab w:val="left" w:pos="5040"/>
+          <w:tab w:val="left" w:pos="5400"/>
+          <w:tab w:val="left" w:pos="5760"/>
+          <w:tab w:val="left" w:pos="6120"/>
+          <w:tab w:val="left" w:pos="6480"/>
+          <w:tab w:val="left" w:pos="6840"/>
+          <w:tab w:val="left" w:pos="7200"/>
+          <w:tab w:val="left" w:pos="7560"/>
+          <w:tab w:val="left" w:pos="7920"/>
+          <w:tab w:val="left" w:pos="8280"/>
+          <w:tab w:val="left" w:pos="8640"/>
+          <w:tab w:val="left" w:pos="9000"/>
+          <w:tab w:val="left" w:pos="9360"/>
+          <w:tab w:val="left" w:pos="9720"/>
+          <w:tab w:val="left" w:pos="10080"/>
+          <w:tab w:val="left" w:pos="10440"/>
+          <w:tab w:val="left" w:pos="10800"/>
+          <w:tab w:val="left" w:pos="11160"/>
+          <w:tab w:val="left" w:pos="11520"/>
+        </w:tabs>
+        <w:autoSpaceDE w:val="0"/>
+        <w:autoSpaceDN w:val="0"/>
+        <w:adjustRightInd w:val="0"/>
+        <w:spacing w:after="0" w:line="240" w:lineRule="auto"/>
+        <w:rPr>
+          <w:rFonts w:cs="Segoe Print"/>
+        </w:rPr>
+      </w:pPr>
+    </w:p>
+    <w:p>
+      <w:pPr>
+        <w:tabs>
+          <w:tab w:val="left" w:pos="360"/>
+          <w:tab w:val="left" w:pos="720"/>
+          <w:tab w:val="left" w:pos="1080"/>
+          <w:tab w:val="left" w:pos="1440"/>
+          <w:tab w:val="left" w:pos="1800"/>
+          <w:tab w:val="left" w:pos="2160"/>
+          <w:tab w:val="left" w:pos="2520"/>
+          <w:tab w:val="left" w:pos="2880"/>
+          <w:tab w:val="left" w:pos="3240"/>
+          <w:tab w:val="left" w:pos="3600"/>
+          <w:tab w:val="left" w:pos="3960"/>
+          <w:tab w:val="left" w:pos="4320"/>
+          <w:tab w:val="left" w:pos="4680"/>
+          <w:tab w:val="left" w:pos="5040"/>
+          <w:tab w:val="left" w:pos="5400"/>
+          <w:tab w:val="left" w:pos="5760"/>
+          <w:tab w:val="left" w:pos="6120"/>
+          <w:tab w:val="left" w:pos="6480"/>
+          <w:tab w:val="left" w:pos="6840"/>
+          <w:tab w:val="left" w:pos="7200"/>
+          <w:tab w:val="left" w:pos="7560"/>
+          <w:tab w:val="left" w:pos="7920"/>
+          <w:tab w:val="left" w:pos="8280"/>
+          <w:tab w:val="left" w:pos="8640"/>
+          <w:tab w:val="left" w:pos="9000"/>
+          <w:tab w:val="left" w:pos="9360"/>
+          <w:tab w:val="left" w:pos="9720"/>
+          <w:tab w:val="left" w:pos="10080"/>
+          <w:tab w:val="left" w:pos="10440"/>
+          <w:tab w:val="left" w:pos="10800"/>
+          <w:tab w:val="left" w:pos="11160"/>
+          <w:tab w:val="left" w:pos="11520"/>
+        </w:tabs>
+        <w:autoSpaceDE w:val="0"/>
+        <w:autoSpaceDN w:val="0"/>
+        <w:adjustRightInd w:val="0"/>
+        <w:spacing w:after="0" w:line="240" w:lineRule="auto"/>
+        <w:rPr>
+          <w:rFonts w:cs="Segoe Print"/>
+        </w:rPr>
+      </w:pPr>
+      <w:r>
+        <w:rPr>
+          <w:rFonts w:cs="Segoe Print"/>
+        </w:rPr>
+        <w:t xml:space="preserve">I have increased the amount of time it takes for a patient to spawn from 20 seconds to 45. This should create a much bigger buffer between patients. Variable patient spawn will come later on when I have more time to work on this, and we are also closer to a final version. </w:t>
+      </w:r>
+    </w:p>
+    <w:p>
+      <w:pPr>
+        <w:tabs>
+          <w:tab w:val="left" w:pos="360"/>
+          <w:tab w:val="left" w:pos="720"/>
+          <w:tab w:val="left" w:pos="1080"/>
+          <w:tab w:val="left" w:pos="1440"/>
+          <w:tab w:val="left" w:pos="1800"/>
+          <w:tab w:val="left" w:pos="2160"/>
+          <w:tab w:val="left" w:pos="2520"/>
+          <w:tab w:val="left" w:pos="2880"/>
+          <w:tab w:val="left" w:pos="3240"/>
+          <w:tab w:val="left" w:pos="3600"/>
+          <w:tab w:val="left" w:pos="3960"/>
+          <w:tab w:val="left" w:pos="4320"/>
+          <w:tab w:val="left" w:pos="4680"/>
+          <w:tab w:val="left" w:pos="5040"/>
+          <w:tab w:val="left" w:pos="5400"/>
+          <w:tab w:val="left" w:pos="5760"/>
+          <w:tab w:val="left" w:pos="6120"/>
+          <w:tab w:val="left" w:pos="6480"/>
+          <w:tab w:val="left" w:pos="6840"/>
+          <w:tab w:val="left" w:pos="7200"/>
+          <w:tab w:val="left" w:pos="7560"/>
+          <w:tab w:val="left" w:pos="7920"/>
+          <w:tab w:val="left" w:pos="8280"/>
+          <w:tab w:val="left" w:pos="8640"/>
+          <w:tab w:val="left" w:pos="9000"/>
+          <w:tab w:val="left" w:pos="9360"/>
+          <w:tab w:val="left" w:pos="9720"/>
+          <w:tab w:val="left" w:pos="10080"/>
+          <w:tab w:val="left" w:pos="10440"/>
+          <w:tab w:val="left" w:pos="10800"/>
+          <w:tab w:val="left" w:pos="11160"/>
+          <w:tab w:val="left" w:pos="11520"/>
+        </w:tabs>
+        <w:autoSpaceDE w:val="0"/>
+        <w:autoSpaceDN w:val="0"/>
+        <w:adjustRightInd w:val="0"/>
+        <w:spacing w:after="0" w:line="240" w:lineRule="auto"/>
+        <w:rPr>
+          <w:rFonts w:cs="Segoe Print"/>
+        </w:rPr>
+      </w:pPr>
+    </w:p>
+    <w:p>
+      <w:pPr>
+        <w:tabs>
+          <w:tab w:val="left" w:pos="360"/>
+          <w:tab w:val="left" w:pos="720"/>
+          <w:tab w:val="left" w:pos="1080"/>
+          <w:tab w:val="left" w:pos="1440"/>
+          <w:tab w:val="left" w:pos="1800"/>
+          <w:tab w:val="left" w:pos="2160"/>
+          <w:tab w:val="left" w:pos="2520"/>
+          <w:tab w:val="left" w:pos="2880"/>
+          <w:tab w:val="left" w:pos="3240"/>
+          <w:tab w:val="left" w:pos="3600"/>
+          <w:tab w:val="left" w:pos="3960"/>
+          <w:tab w:val="left" w:pos="4320"/>
+          <w:tab w:val="left" w:pos="4680"/>
+          <w:tab w:val="left" w:pos="5040"/>
+          <w:tab w:val="left" w:pos="5400"/>
+          <w:tab w:val="left" w:pos="5760"/>
+          <w:tab w:val="left" w:pos="6120"/>
+          <w:tab w:val="left" w:pos="6480"/>
+          <w:tab w:val="left" w:pos="6840"/>
+          <w:tab w:val="left" w:pos="7200"/>
+          <w:tab w:val="left" w:pos="7560"/>
+          <w:tab w:val="left" w:pos="7920"/>
+          <w:tab w:val="left" w:pos="8280"/>
+          <w:tab w:val="left" w:pos="8640"/>
+          <w:tab w:val="left" w:pos="9000"/>
+          <w:tab w:val="left" w:pos="9360"/>
+          <w:tab w:val="left" w:pos="9720"/>
+          <w:tab w:val="left" w:pos="10080"/>
+          <w:tab w:val="left" w:pos="10440"/>
+          <w:tab w:val="left" w:pos="10800"/>
+          <w:tab w:val="left" w:pos="11160"/>
+          <w:tab w:val="left" w:pos="11520"/>
+        </w:tabs>
+        <w:autoSpaceDE w:val="0"/>
+        <w:autoSpaceDN w:val="0"/>
+        <w:adjustRightInd w:val="0"/>
+        <w:spacing w:after="0" w:line="240" w:lineRule="auto"/>
+        <w:rPr>
+          <w:rFonts w:cs="Segoe Print"/>
+        </w:rPr>
+      </w:pPr>
+      <w:r>
+        <w:rPr>
+          <w:rFonts w:cs="Segoe Print"/>
+        </w:rPr>
+        <w:t xml:space="preserve">The walk speed of both the patient and nurse have been increased slightly. I'd increase them more but I'm afraid they might overshoot their destination a little bit. I can already see it happening a bit. </w:t>
+      </w:r>
+      <w:proofErr w:type="spellStart"/>
+      <w:r>
+        <w:rPr>
+          <w:rFonts w:cs="Segoe Print"/>
+        </w:rPr>
+        <w:t>Ill</w:t>
+      </w:r>
+      <w:proofErr w:type="spellEnd"/>
+      <w:r>
+        <w:rPr>
+          <w:rFonts w:cs="Segoe Print"/>
+        </w:rPr>
+        <w:t xml:space="preserve"> have to see if I can do anything about that in the future.</w:t>
+      </w:r>
+    </w:p>
+    <w:p>
+      <w:pPr>
+        <w:tabs>
+          <w:tab w:val="left" w:pos="360"/>
+          <w:tab w:val="left" w:pos="720"/>
+          <w:tab w:val="left" w:pos="1080"/>
+          <w:tab w:val="left" w:pos="1440"/>
+          <w:tab w:val="left" w:pos="1800"/>
+          <w:tab w:val="left" w:pos="2160"/>
+          <w:tab w:val="left" w:pos="2520"/>
+          <w:tab w:val="left" w:pos="2880"/>
+          <w:tab w:val="left" w:pos="3240"/>
+          <w:tab w:val="left" w:pos="3600"/>
+          <w:tab w:val="left" w:pos="3960"/>
+          <w:tab w:val="left" w:pos="4320"/>
+          <w:tab w:val="left" w:pos="4680"/>
+          <w:tab w:val="left" w:pos="5040"/>
+          <w:tab w:val="left" w:pos="5400"/>
+          <w:tab w:val="left" w:pos="5760"/>
+          <w:tab w:val="left" w:pos="6120"/>
+          <w:tab w:val="left" w:pos="6480"/>
+          <w:tab w:val="left" w:pos="6840"/>
+          <w:tab w:val="left" w:pos="7200"/>
+          <w:tab w:val="left" w:pos="7560"/>
+          <w:tab w:val="left" w:pos="7920"/>
+          <w:tab w:val="left" w:pos="8280"/>
+          <w:tab w:val="left" w:pos="8640"/>
+          <w:tab w:val="left" w:pos="9000"/>
+          <w:tab w:val="left" w:pos="9360"/>
+          <w:tab w:val="left" w:pos="9720"/>
+          <w:tab w:val="left" w:pos="10080"/>
+          <w:tab w:val="left" w:pos="10440"/>
+          <w:tab w:val="left" w:pos="10800"/>
+          <w:tab w:val="left" w:pos="11160"/>
+          <w:tab w:val="left" w:pos="11520"/>
+        </w:tabs>
+        <w:autoSpaceDE w:val="0"/>
+        <w:autoSpaceDN w:val="0"/>
+        <w:adjustRightInd w:val="0"/>
+        <w:spacing w:after="0" w:line="240" w:lineRule="auto"/>
+        <w:rPr>
+          <w:rFonts w:cs="Segoe Print"/>
+        </w:rPr>
+      </w:pPr>
+    </w:p>
+    <w:p>
+      <w:pPr>
+        <w:tabs>
+          <w:tab w:val="left" w:pos="360"/>
+          <w:tab w:val="left" w:pos="720"/>
+          <w:tab w:val="left" w:pos="1080"/>
+          <w:tab w:val="left" w:pos="1440"/>
+          <w:tab w:val="left" w:pos="1800"/>
+          <w:tab w:val="left" w:pos="2160"/>
+          <w:tab w:val="left" w:pos="2520"/>
+          <w:tab w:val="left" w:pos="2880"/>
+          <w:tab w:val="left" w:pos="3240"/>
+          <w:tab w:val="left" w:pos="3600"/>
+          <w:tab w:val="left" w:pos="3960"/>
+          <w:tab w:val="left" w:pos="4320"/>
+          <w:tab w:val="left" w:pos="4680"/>
+          <w:tab w:val="left" w:pos="5040"/>
+          <w:tab w:val="left" w:pos="5400"/>
+          <w:tab w:val="left" w:pos="5760"/>
+          <w:tab w:val="left" w:pos="6120"/>
+          <w:tab w:val="left" w:pos="6480"/>
+          <w:tab w:val="left" w:pos="6840"/>
+          <w:tab w:val="left" w:pos="7200"/>
+          <w:tab w:val="left" w:pos="7560"/>
+          <w:tab w:val="left" w:pos="7920"/>
+          <w:tab w:val="left" w:pos="8280"/>
+          <w:tab w:val="left" w:pos="8640"/>
+          <w:tab w:val="left" w:pos="9000"/>
+          <w:tab w:val="left" w:pos="9360"/>
+          <w:tab w:val="left" w:pos="9720"/>
+          <w:tab w:val="left" w:pos="10080"/>
+          <w:tab w:val="left" w:pos="10440"/>
+          <w:tab w:val="left" w:pos="10800"/>
+          <w:tab w:val="left" w:pos="11160"/>
+          <w:tab w:val="left" w:pos="11520"/>
+        </w:tabs>
+        <w:autoSpaceDE w:val="0"/>
+        <w:autoSpaceDN w:val="0"/>
+        <w:adjustRightInd w:val="0"/>
+        <w:spacing w:after="0" w:line="240" w:lineRule="auto"/>
+        <w:rPr>
+          <w:rFonts w:cs="Segoe Print"/>
+        </w:rPr>
+      </w:pPr>
+      <w:r>
+        <w:rPr>
+          <w:rFonts w:cs="Segoe Print"/>
+        </w:rPr>
+        <w:t>The amount of time it takes to wash hands has been drastically reduced. It should now be nearly instantaneous.</w:t>
+      </w:r>
+    </w:p>
+    <w:p>
+      <w:pPr>
+        <w:tabs>
+          <w:tab w:val="left" w:pos="360"/>
+          <w:tab w:val="left" w:pos="720"/>
+          <w:tab w:val="left" w:pos="1080"/>
+          <w:tab w:val="left" w:pos="1440"/>
+          <w:tab w:val="left" w:pos="1800"/>
+          <w:tab w:val="left" w:pos="2160"/>
+          <w:tab w:val="left" w:pos="2520"/>
+          <w:tab w:val="left" w:pos="2880"/>
+          <w:tab w:val="left" w:pos="3240"/>
+          <w:tab w:val="left" w:pos="3600"/>
+          <w:tab w:val="left" w:pos="3960"/>
+          <w:tab w:val="left" w:pos="4320"/>
+          <w:tab w:val="left" w:pos="4680"/>
+          <w:tab w:val="left" w:pos="5040"/>
+          <w:tab w:val="left" w:pos="5400"/>
+          <w:tab w:val="left" w:pos="5760"/>
+          <w:tab w:val="left" w:pos="6120"/>
+          <w:tab w:val="left" w:pos="6480"/>
+          <w:tab w:val="left" w:pos="6840"/>
+          <w:tab w:val="left" w:pos="7200"/>
+          <w:tab w:val="left" w:pos="7560"/>
+          <w:tab w:val="left" w:pos="7920"/>
+          <w:tab w:val="left" w:pos="8280"/>
+          <w:tab w:val="left" w:pos="8640"/>
+          <w:tab w:val="left" w:pos="9000"/>
+          <w:tab w:val="left" w:pos="9360"/>
+          <w:tab w:val="left" w:pos="9720"/>
+          <w:tab w:val="left" w:pos="10080"/>
+          <w:tab w:val="left" w:pos="10440"/>
+          <w:tab w:val="left" w:pos="10800"/>
+          <w:tab w:val="left" w:pos="11160"/>
+          <w:tab w:val="left" w:pos="11520"/>
+        </w:tabs>
+        <w:autoSpaceDE w:val="0"/>
+        <w:autoSpaceDN w:val="0"/>
+        <w:adjustRightInd w:val="0"/>
+        <w:spacing w:after="0" w:line="240" w:lineRule="auto"/>
+        <w:rPr>
+          <w:rFonts w:cs="Segoe Print"/>
+        </w:rPr>
+      </w:pPr>
+    </w:p>
+    <w:p>
+      <w:pPr>
+        <w:tabs>
+          <w:tab w:val="left" w:pos="360"/>
+          <w:tab w:val="left" w:pos="720"/>
+          <w:tab w:val="left" w:pos="1080"/>
+          <w:tab w:val="left" w:pos="1440"/>
+          <w:tab w:val="left" w:pos="1800"/>
+          <w:tab w:val="left" w:pos="2160"/>
+          <w:tab w:val="left" w:pos="2520"/>
+          <w:tab w:val="left" w:pos="2880"/>
+          <w:tab w:val="left" w:pos="3240"/>
+          <w:tab w:val="left" w:pos="3600"/>
+          <w:tab w:val="left" w:pos="3960"/>
+          <w:tab w:val="left" w:pos="4320"/>
+          <w:tab w:val="left" w:pos="4680"/>
+          <w:tab w:val="left" w:pos="5040"/>
+          <w:tab w:val="left" w:pos="5400"/>
+          <w:tab w:val="left" w:pos="5760"/>
+          <w:tab w:val="left" w:pos="6120"/>
+          <w:tab w:val="left" w:pos="6480"/>
+          <w:tab w:val="left" w:pos="6840"/>
+          <w:tab w:val="left" w:pos="7200"/>
+          <w:tab w:val="left" w:pos="7560"/>
+          <w:tab w:val="left" w:pos="7920"/>
+          <w:tab w:val="left" w:pos="8280"/>
+          <w:tab w:val="left" w:pos="8640"/>
+          <w:tab w:val="left" w:pos="9000"/>
+          <w:tab w:val="left" w:pos="9360"/>
+          <w:tab w:val="left" w:pos="9720"/>
+          <w:tab w:val="left" w:pos="10080"/>
+          <w:tab w:val="left" w:pos="10440"/>
+          <w:tab w:val="left" w:pos="10800"/>
+          <w:tab w:val="left" w:pos="11160"/>
+          <w:tab w:val="left" w:pos="11520"/>
+        </w:tabs>
+        <w:autoSpaceDE w:val="0"/>
+        <w:autoSpaceDN w:val="0"/>
+        <w:adjustRightInd w:val="0"/>
+        <w:spacing w:after="0" w:line="240" w:lineRule="auto"/>
+        <w:rPr>
+          <w:rFonts w:cs="Segoe Print"/>
+        </w:rPr>
+      </w:pPr>
+      <w:r>
+        <w:rPr>
+          <w:rFonts w:cs="Segoe Print"/>
+        </w:rPr>
+        <w:t xml:space="preserve">Both interactions within the exam room have had a decrease in the amount of speech bubbles that appear as well as how long the conversations last. </w:t>
+      </w:r>
+    </w:p>
+    <w:p>
+      <w:pPr>
+        <w:tabs>
+          <w:tab w:val="left" w:pos="360"/>
+          <w:tab w:val="left" w:pos="720"/>
+          <w:tab w:val="left" w:pos="1080"/>
+          <w:tab w:val="left" w:pos="1440"/>
+          <w:tab w:val="left" w:pos="1800"/>
+          <w:tab w:val="left" w:pos="2160"/>
+          <w:tab w:val="left" w:pos="2520"/>
+          <w:tab w:val="left" w:pos="2880"/>
+          <w:tab w:val="left" w:pos="3240"/>
+          <w:tab w:val="left" w:pos="3600"/>
+          <w:tab w:val="left" w:pos="3960"/>
+          <w:tab w:val="left" w:pos="4320"/>
+          <w:tab w:val="left" w:pos="4680"/>
+          <w:tab w:val="left" w:pos="5040"/>
+          <w:tab w:val="left" w:pos="5400"/>
+          <w:tab w:val="left" w:pos="5760"/>
+          <w:tab w:val="left" w:pos="6120"/>
+          <w:tab w:val="left" w:pos="6480"/>
+          <w:tab w:val="left" w:pos="6840"/>
+          <w:tab w:val="left" w:pos="7200"/>
+          <w:tab w:val="left" w:pos="7560"/>
+          <w:tab w:val="left" w:pos="7920"/>
+          <w:tab w:val="left" w:pos="8280"/>
+          <w:tab w:val="left" w:pos="8640"/>
+          <w:tab w:val="left" w:pos="9000"/>
+          <w:tab w:val="left" w:pos="9360"/>
+          <w:tab w:val="left" w:pos="9720"/>
+          <w:tab w:val="left" w:pos="10080"/>
+          <w:tab w:val="left" w:pos="10440"/>
+          <w:tab w:val="left" w:pos="10800"/>
+          <w:tab w:val="left" w:pos="11160"/>
+          <w:tab w:val="left" w:pos="11520"/>
+        </w:tabs>
+        <w:autoSpaceDE w:val="0"/>
+        <w:autoSpaceDN w:val="0"/>
+        <w:adjustRightInd w:val="0"/>
+        <w:spacing w:after="0" w:line="240" w:lineRule="auto"/>
+        <w:rPr>
+          <w:rFonts w:cs="Segoe Print"/>
+        </w:rPr>
+      </w:pPr>
+    </w:p>
+    <w:p>
+      <w:pPr>
+        <w:tabs>
+          <w:tab w:val="left" w:pos="360"/>
+          <w:tab w:val="left" w:pos="720"/>
+          <w:tab w:val="left" w:pos="1080"/>
+          <w:tab w:val="left" w:pos="1440"/>
+          <w:tab w:val="left" w:pos="1800"/>
+          <w:tab w:val="left" w:pos="2160"/>
+          <w:tab w:val="left" w:pos="2520"/>
+          <w:tab w:val="left" w:pos="2880"/>
+          <w:tab w:val="left" w:pos="3240"/>
+          <w:tab w:val="left" w:pos="3600"/>
+          <w:tab w:val="left" w:pos="3960"/>
+          <w:tab w:val="left" w:pos="4320"/>
+          <w:tab w:val="left" w:pos="4680"/>
+          <w:tab w:val="left" w:pos="5040"/>
+          <w:tab w:val="left" w:pos="5400"/>
+          <w:tab w:val="left" w:pos="5760"/>
+          <w:tab w:val="left" w:pos="6120"/>
+          <w:tab w:val="left" w:pos="6480"/>
+          <w:tab w:val="left" w:pos="6840"/>
+          <w:tab w:val="left" w:pos="7200"/>
+          <w:tab w:val="left" w:pos="7560"/>
+          <w:tab w:val="left" w:pos="7920"/>
+          <w:tab w:val="left" w:pos="8280"/>
+          <w:tab w:val="left" w:pos="8640"/>
+          <w:tab w:val="left" w:pos="9000"/>
+          <w:tab w:val="left" w:pos="9360"/>
+          <w:tab w:val="left" w:pos="9720"/>
+          <w:tab w:val="left" w:pos="10080"/>
+          <w:tab w:val="left" w:pos="10440"/>
+          <w:tab w:val="left" w:pos="10800"/>
+          <w:tab w:val="left" w:pos="11160"/>
+          <w:tab w:val="left" w:pos="11520"/>
+        </w:tabs>
+        <w:autoSpaceDE w:val="0"/>
+        <w:autoSpaceDN w:val="0"/>
+        <w:adjustRightInd w:val="0"/>
+        <w:spacing w:after="0" w:line="240" w:lineRule="auto"/>
+        <w:rPr>
+          <w:rFonts w:cs="Segoe Print"/>
+        </w:rPr>
+      </w:pPr>
+      <w:r>
+        <w:rPr>
+          <w:rFonts w:cs="Segoe Print"/>
+        </w:rPr>
+        <w:t xml:space="preserve">Made a small change/update to the code that makes the exam room computer highlight </w:t>
+      </w:r>
+      <w:proofErr w:type="spellStart"/>
+      <w:r>
+        <w:rPr>
+          <w:rFonts w:cs="Segoe Print"/>
+        </w:rPr>
+        <w:t>whenthe</w:t>
+      </w:r>
+      <w:proofErr w:type="spellEnd"/>
+      <w:r>
+        <w:rPr>
+          <w:rFonts w:cs="Segoe Print"/>
+        </w:rPr>
+        <w:t xml:space="preserve"> exam room has a patient.  I'm definitely coming back to fix it later.</w:t>
+      </w:r>
+    </w:p>
+    <w:p>
+      <w:pPr>
+        <w:tabs>
+          <w:tab w:val="left" w:pos="360"/>
+          <w:tab w:val="left" w:pos="720"/>
+          <w:tab w:val="left" w:pos="1080"/>
+          <w:tab w:val="left" w:pos="1440"/>
+          <w:tab w:val="left" w:pos="1800"/>
+          <w:tab w:val="left" w:pos="2160"/>
+          <w:tab w:val="left" w:pos="2520"/>
+          <w:tab w:val="left" w:pos="2880"/>
+          <w:tab w:val="left" w:pos="3240"/>
+          <w:tab w:val="left" w:pos="3600"/>
+          <w:tab w:val="left" w:pos="3960"/>
+          <w:tab w:val="left" w:pos="4320"/>
+          <w:tab w:val="left" w:pos="4680"/>
+          <w:tab w:val="left" w:pos="5040"/>
+          <w:tab w:val="left" w:pos="5400"/>
+          <w:tab w:val="left" w:pos="5760"/>
+          <w:tab w:val="left" w:pos="6120"/>
+          <w:tab w:val="left" w:pos="6480"/>
+          <w:tab w:val="left" w:pos="6840"/>
+          <w:tab w:val="left" w:pos="7200"/>
+          <w:tab w:val="left" w:pos="7560"/>
+          <w:tab w:val="left" w:pos="7920"/>
+          <w:tab w:val="left" w:pos="8280"/>
+          <w:tab w:val="left" w:pos="8640"/>
+          <w:tab w:val="left" w:pos="9000"/>
+          <w:tab w:val="left" w:pos="9360"/>
+          <w:tab w:val="left" w:pos="9720"/>
+          <w:tab w:val="left" w:pos="10080"/>
+          <w:tab w:val="left" w:pos="10440"/>
+          <w:tab w:val="left" w:pos="10800"/>
+          <w:tab w:val="left" w:pos="11160"/>
+          <w:tab w:val="left" w:pos="11520"/>
+        </w:tabs>
+        <w:autoSpaceDE w:val="0"/>
+        <w:autoSpaceDN w:val="0"/>
+        <w:adjustRightInd w:val="0"/>
+        <w:spacing w:after="0" w:line="240" w:lineRule="auto"/>
+        <w:rPr>
+          <w:rFonts w:cs="Segoe Print"/>
+        </w:rPr>
+      </w:pPr>
+    </w:p>
+    <w:p>
+      <w:pPr>
+        <w:tabs>
+          <w:tab w:val="left" w:pos="360"/>
+          <w:tab w:val="left" w:pos="720"/>
+          <w:tab w:val="left" w:pos="1080"/>
+          <w:tab w:val="left" w:pos="1440"/>
+          <w:tab w:val="left" w:pos="1800"/>
+          <w:tab w:val="left" w:pos="2160"/>
+          <w:tab w:val="left" w:pos="2520"/>
+          <w:tab w:val="left" w:pos="2880"/>
+          <w:tab w:val="left" w:pos="3240"/>
+          <w:tab w:val="left" w:pos="3600"/>
+          <w:tab w:val="left" w:pos="3960"/>
+          <w:tab w:val="left" w:pos="4320"/>
+          <w:tab w:val="left" w:pos="4680"/>
+          <w:tab w:val="left" w:pos="5040"/>
+          <w:tab w:val="left" w:pos="5400"/>
+          <w:tab w:val="left" w:pos="5760"/>
+          <w:tab w:val="left" w:pos="6120"/>
+          <w:tab w:val="left" w:pos="6480"/>
+          <w:tab w:val="left" w:pos="6840"/>
+          <w:tab w:val="left" w:pos="7200"/>
+          <w:tab w:val="left" w:pos="7560"/>
+          <w:tab w:val="left" w:pos="7920"/>
+          <w:tab w:val="left" w:pos="8280"/>
+          <w:tab w:val="left" w:pos="8640"/>
+          <w:tab w:val="left" w:pos="9000"/>
+          <w:tab w:val="left" w:pos="9360"/>
+          <w:tab w:val="left" w:pos="9720"/>
+          <w:tab w:val="left" w:pos="10080"/>
+          <w:tab w:val="left" w:pos="10440"/>
+          <w:tab w:val="left" w:pos="10800"/>
+          <w:tab w:val="left" w:pos="11160"/>
+          <w:tab w:val="left" w:pos="11520"/>
+        </w:tabs>
+        <w:autoSpaceDE w:val="0"/>
+        <w:autoSpaceDN w:val="0"/>
+        <w:adjustRightInd w:val="0"/>
+        <w:spacing w:after="0" w:line="240" w:lineRule="auto"/>
+        <w:rPr>
+          <w:rFonts w:cs="Segoe Print"/>
+        </w:rPr>
+      </w:pPr>
+      <w:r>
+        <w:rPr>
+          <w:rFonts w:cs="Segoe Print"/>
+        </w:rPr>
+        <w:t>I combined History &amp; Signs/Conditions into a single step.</w:t>
+      </w:r>
+    </w:p>
+    <w:p>
+      <w:pPr>
+        <w:tabs>
+          <w:tab w:val="left" w:pos="360"/>
+          <w:tab w:val="left" w:pos="720"/>
+          <w:tab w:val="left" w:pos="1080"/>
+          <w:tab w:val="left" w:pos="1440"/>
+          <w:tab w:val="left" w:pos="1800"/>
+          <w:tab w:val="left" w:pos="2160"/>
+          <w:tab w:val="left" w:pos="2520"/>
+          <w:tab w:val="left" w:pos="2880"/>
+          <w:tab w:val="left" w:pos="3240"/>
+          <w:tab w:val="left" w:pos="3600"/>
+          <w:tab w:val="left" w:pos="3960"/>
+          <w:tab w:val="left" w:pos="4320"/>
+          <w:tab w:val="left" w:pos="4680"/>
+          <w:tab w:val="left" w:pos="5040"/>
+          <w:tab w:val="left" w:pos="5400"/>
+          <w:tab w:val="left" w:pos="5760"/>
+          <w:tab w:val="left" w:pos="6120"/>
+          <w:tab w:val="left" w:pos="6480"/>
+          <w:tab w:val="left" w:pos="6840"/>
+          <w:tab w:val="left" w:pos="7200"/>
+          <w:tab w:val="left" w:pos="7560"/>
+          <w:tab w:val="left" w:pos="7920"/>
+          <w:tab w:val="left" w:pos="8280"/>
+          <w:tab w:val="left" w:pos="8640"/>
+          <w:tab w:val="left" w:pos="9000"/>
+          <w:tab w:val="left" w:pos="9360"/>
+          <w:tab w:val="left" w:pos="9720"/>
+          <w:tab w:val="left" w:pos="10080"/>
+          <w:tab w:val="left" w:pos="10440"/>
+          <w:tab w:val="left" w:pos="10800"/>
+          <w:tab w:val="left" w:pos="11160"/>
+          <w:tab w:val="left" w:pos="11520"/>
+        </w:tabs>
+        <w:autoSpaceDE w:val="0"/>
+        <w:autoSpaceDN w:val="0"/>
+        <w:adjustRightInd w:val="0"/>
+        <w:spacing w:after="0" w:line="240" w:lineRule="auto"/>
+        <w:rPr>
+          <w:rFonts w:cs="Segoe Print"/>
+        </w:rPr>
+      </w:pPr>
+    </w:p>
+    <w:p>
+      <w:pPr>
+        <w:tabs>
+          <w:tab w:val="left" w:pos="360"/>
+          <w:tab w:val="left" w:pos="720"/>
+          <w:tab w:val="left" w:pos="1080"/>
+          <w:tab w:val="left" w:pos="1440"/>
+          <w:tab w:val="left" w:pos="1800"/>
+          <w:tab w:val="left" w:pos="2160"/>
+          <w:tab w:val="left" w:pos="2520"/>
+          <w:tab w:val="left" w:pos="2880"/>
+          <w:tab w:val="left" w:pos="3240"/>
+          <w:tab w:val="left" w:pos="3600"/>
+          <w:tab w:val="left" w:pos="3960"/>
+          <w:tab w:val="left" w:pos="4320"/>
+          <w:tab w:val="left" w:pos="4680"/>
+          <w:tab w:val="left" w:pos="5040"/>
+          <w:tab w:val="left" w:pos="5400"/>
+          <w:tab w:val="left" w:pos="5760"/>
+          <w:tab w:val="left" w:pos="6120"/>
+          <w:tab w:val="left" w:pos="6480"/>
+          <w:tab w:val="left" w:pos="6840"/>
+          <w:tab w:val="left" w:pos="7200"/>
+          <w:tab w:val="left" w:pos="7560"/>
+          <w:tab w:val="left" w:pos="7920"/>
+          <w:tab w:val="left" w:pos="8280"/>
+          <w:tab w:val="left" w:pos="8640"/>
+          <w:tab w:val="left" w:pos="9000"/>
+          <w:tab w:val="left" w:pos="9360"/>
+          <w:tab w:val="left" w:pos="9720"/>
+          <w:tab w:val="left" w:pos="10080"/>
+          <w:tab w:val="left" w:pos="10440"/>
+          <w:tab w:val="left" w:pos="10800"/>
+          <w:tab w:val="left" w:pos="11160"/>
+          <w:tab w:val="left" w:pos="11520"/>
+        </w:tabs>
+        <w:autoSpaceDE w:val="0"/>
+        <w:autoSpaceDN w:val="0"/>
+        <w:adjustRightInd w:val="0"/>
+        <w:spacing w:after="0" w:line="240" w:lineRule="auto"/>
+        <w:rPr>
+          <w:rFonts w:cs="Segoe Print"/>
+        </w:rPr>
+      </w:pPr>
+      <w:r>
+        <w:rPr>
+          <w:rFonts w:cs="Segoe Print"/>
+        </w:rPr>
+        <w:t>I moved the satisfaction bar and prepared the ABG practice tool for gameplay mode.</w:t>
+      </w:r>
+    </w:p>
+    <w:p>
+      <w:pPr>
+        <w:tabs>
+          <w:tab w:val="left" w:pos="360"/>
+          <w:tab w:val="left" w:pos="720"/>
+          <w:tab w:val="left" w:pos="1080"/>
+          <w:tab w:val="left" w:pos="1440"/>
+          <w:tab w:val="left" w:pos="1800"/>
+          <w:tab w:val="left" w:pos="2160"/>
+          <w:tab w:val="left" w:pos="2520"/>
+          <w:tab w:val="left" w:pos="2880"/>
+          <w:tab w:val="left" w:pos="3240"/>
+          <w:tab w:val="left" w:pos="3600"/>
+          <w:tab w:val="left" w:pos="3960"/>
+          <w:tab w:val="left" w:pos="4320"/>
+          <w:tab w:val="left" w:pos="4680"/>
+          <w:tab w:val="left" w:pos="5040"/>
+          <w:tab w:val="left" w:pos="5400"/>
+          <w:tab w:val="left" w:pos="5760"/>
+          <w:tab w:val="left" w:pos="6120"/>
+          <w:tab w:val="left" w:pos="6480"/>
+          <w:tab w:val="left" w:pos="6840"/>
+          <w:tab w:val="left" w:pos="7200"/>
+          <w:tab w:val="left" w:pos="7560"/>
+          <w:tab w:val="left" w:pos="7920"/>
+          <w:tab w:val="left" w:pos="8280"/>
+          <w:tab w:val="left" w:pos="8640"/>
+          <w:tab w:val="left" w:pos="9000"/>
+          <w:tab w:val="left" w:pos="9360"/>
+          <w:tab w:val="left" w:pos="9720"/>
+          <w:tab w:val="left" w:pos="10080"/>
+          <w:tab w:val="left" w:pos="10440"/>
+          <w:tab w:val="left" w:pos="10800"/>
+          <w:tab w:val="left" w:pos="11160"/>
+          <w:tab w:val="left" w:pos="11520"/>
+        </w:tabs>
+        <w:autoSpaceDE w:val="0"/>
+        <w:autoSpaceDN w:val="0"/>
+        <w:adjustRightInd w:val="0"/>
+        <w:spacing w:after="0" w:line="240" w:lineRule="auto"/>
+        <w:rPr>
+          <w:rFonts w:cs="Segoe Print"/>
+        </w:rPr>
+      </w:pPr>
+    </w:p>
+    <w:p>
+      <w:pPr>
+        <w:tabs>
+          <w:tab w:val="left" w:pos="360"/>
+          <w:tab w:val="left" w:pos="720"/>
+          <w:tab w:val="left" w:pos="1080"/>
+          <w:tab w:val="left" w:pos="1440"/>
+          <w:tab w:val="left" w:pos="1800"/>
+          <w:tab w:val="left" w:pos="2160"/>
+          <w:tab w:val="left" w:pos="2520"/>
+          <w:tab w:val="left" w:pos="2880"/>
+          <w:tab w:val="left" w:pos="3240"/>
+          <w:tab w:val="left" w:pos="3600"/>
+          <w:tab w:val="left" w:pos="3960"/>
+          <w:tab w:val="left" w:pos="4320"/>
+          <w:tab w:val="left" w:pos="4680"/>
+          <w:tab w:val="left" w:pos="5040"/>
+          <w:tab w:val="left" w:pos="5400"/>
+          <w:tab w:val="left" w:pos="5760"/>
+          <w:tab w:val="left" w:pos="6120"/>
+          <w:tab w:val="left" w:pos="6480"/>
+          <w:tab w:val="left" w:pos="6840"/>
+          <w:tab w:val="left" w:pos="7200"/>
+          <w:tab w:val="left" w:pos="7560"/>
+          <w:tab w:val="left" w:pos="7920"/>
+          <w:tab w:val="left" w:pos="8280"/>
+          <w:tab w:val="left" w:pos="8640"/>
+          <w:tab w:val="left" w:pos="9000"/>
+          <w:tab w:val="left" w:pos="9360"/>
+          <w:tab w:val="left" w:pos="9720"/>
+          <w:tab w:val="left" w:pos="10080"/>
+          <w:tab w:val="left" w:pos="10440"/>
+          <w:tab w:val="left" w:pos="10800"/>
+          <w:tab w:val="left" w:pos="11160"/>
+          <w:tab w:val="left" w:pos="11520"/>
+        </w:tabs>
+        <w:autoSpaceDE w:val="0"/>
+        <w:autoSpaceDN w:val="0"/>
+        <w:adjustRightInd w:val="0"/>
+        <w:spacing w:after="0" w:line="240" w:lineRule="auto"/>
+        <w:rPr>
+          <w:rFonts w:cs="Segoe Print"/>
+        </w:rPr>
+      </w:pPr>
+      <w:r>
+        <w:rPr>
+          <w:rFonts w:cs="Segoe Print"/>
+        </w:rPr>
+        <w:t>ABG Reference Desk now works within the game.</w:t>
+      </w:r>
     </w:p>
     <w:sectPr>
       <w:pgSz w:w="12240" w:h="15840"/>

</xml_diff>

<commit_message>
Final Steps Part 1
Added in the new Satisfaction Bar and it's new addition of displaying
the total number of correctly treated patients vs non. I also made some
of the code more readable by updating names and removing/deleting some
old code.
</commit_message>
<xml_diff>
--- a/Journal - Thoughts.docx
+++ b/Journal - Thoughts.docx
@@ -46298,50 +46298,558 @@
     </w:p>
     <w:p>
       <w:pPr>
-        <w:tabs>
-          <w:tab w:val="left" w:pos="360"/>
-          <w:tab w:val="left" w:pos="720"/>
-          <w:tab w:val="left" w:pos="1080"/>
-          <w:tab w:val="left" w:pos="1440"/>
-          <w:tab w:val="left" w:pos="1800"/>
-          <w:tab w:val="left" w:pos="2160"/>
-          <w:tab w:val="left" w:pos="2520"/>
-          <w:tab w:val="left" w:pos="2880"/>
-          <w:tab w:val="left" w:pos="3240"/>
-          <w:tab w:val="left" w:pos="3600"/>
-          <w:tab w:val="left" w:pos="3960"/>
-          <w:tab w:val="left" w:pos="4320"/>
-          <w:tab w:val="left" w:pos="4680"/>
-          <w:tab w:val="left" w:pos="5040"/>
-          <w:tab w:val="left" w:pos="5400"/>
-          <w:tab w:val="left" w:pos="5760"/>
-          <w:tab w:val="left" w:pos="6120"/>
-          <w:tab w:val="left" w:pos="6480"/>
-          <w:tab w:val="left" w:pos="6840"/>
-          <w:tab w:val="left" w:pos="7200"/>
-          <w:tab w:val="left" w:pos="7560"/>
-          <w:tab w:val="left" w:pos="7920"/>
-          <w:tab w:val="left" w:pos="8280"/>
-          <w:tab w:val="left" w:pos="8640"/>
-          <w:tab w:val="left" w:pos="9000"/>
-          <w:tab w:val="left" w:pos="9360"/>
-          <w:tab w:val="left" w:pos="9720"/>
-          <w:tab w:val="left" w:pos="10080"/>
-          <w:tab w:val="left" w:pos="10440"/>
-          <w:tab w:val="left" w:pos="10800"/>
-          <w:tab w:val="left" w:pos="11160"/>
-          <w:tab w:val="left" w:pos="11520"/>
-        </w:tabs>
-        <w:autoSpaceDE w:val="0"/>
-        <w:autoSpaceDN w:val="0"/>
-        <w:adjustRightInd w:val="0"/>
-        <w:spacing w:after="0" w:line="240" w:lineRule="auto"/>
-        <w:rPr>
-          <w:rFonts w:cs="Segoe Print"/>
-        </w:rPr>
-      </w:pPr>
+        <w:rPr>
+          <w:rFonts w:cs="Segoe Print"/>
+        </w:rPr>
+      </w:pPr>
+      <w:r>
+        <w:rPr>
+          <w:rFonts w:cs="Segoe Print"/>
+        </w:rPr>
+        <w:br w:type="page"/>
+      </w:r>
+    </w:p>
+    <w:p>
+      <w:pPr>
+        <w:tabs>
+          <w:tab w:val="left" w:pos="360"/>
+          <w:tab w:val="left" w:pos="720"/>
+          <w:tab w:val="left" w:pos="1080"/>
+          <w:tab w:val="left" w:pos="1440"/>
+          <w:tab w:val="left" w:pos="1800"/>
+          <w:tab w:val="left" w:pos="2160"/>
+          <w:tab w:val="left" w:pos="2520"/>
+          <w:tab w:val="left" w:pos="2880"/>
+          <w:tab w:val="left" w:pos="3240"/>
+          <w:tab w:val="left" w:pos="3600"/>
+          <w:tab w:val="left" w:pos="3960"/>
+          <w:tab w:val="left" w:pos="4320"/>
+          <w:tab w:val="left" w:pos="4680"/>
+          <w:tab w:val="left" w:pos="5040"/>
+          <w:tab w:val="left" w:pos="5400"/>
+          <w:tab w:val="left" w:pos="5760"/>
+          <w:tab w:val="left" w:pos="6120"/>
+          <w:tab w:val="left" w:pos="6480"/>
+          <w:tab w:val="left" w:pos="6840"/>
+          <w:tab w:val="left" w:pos="7200"/>
+          <w:tab w:val="left" w:pos="7560"/>
+          <w:tab w:val="left" w:pos="7920"/>
+          <w:tab w:val="left" w:pos="8280"/>
+          <w:tab w:val="left" w:pos="8640"/>
+          <w:tab w:val="left" w:pos="9000"/>
+          <w:tab w:val="left" w:pos="9360"/>
+          <w:tab w:val="left" w:pos="9720"/>
+          <w:tab w:val="left" w:pos="10080"/>
+          <w:tab w:val="left" w:pos="10440"/>
+          <w:tab w:val="left" w:pos="10800"/>
+          <w:tab w:val="left" w:pos="11160"/>
+          <w:tab w:val="left" w:pos="11520"/>
+        </w:tabs>
+        <w:autoSpaceDE w:val="0"/>
+        <w:autoSpaceDN w:val="0"/>
+        <w:adjustRightInd w:val="0"/>
+        <w:spacing w:after="0" w:line="240" w:lineRule="auto"/>
+        <w:rPr>
+          <w:rFonts w:cs="Segoe Print"/>
+        </w:rPr>
+      </w:pPr>
+      <w:r>
+        <w:rPr>
+          <w:rFonts w:cs="Segoe Print"/>
+          <w:b/>
+          <w:bCs/>
+        </w:rPr>
+        <w:lastRenderedPageBreak/>
+        <w:t>August 4th</w:t>
+      </w:r>
+    </w:p>
+    <w:p>
+      <w:pPr>
+        <w:tabs>
+          <w:tab w:val="left" w:pos="360"/>
+          <w:tab w:val="left" w:pos="720"/>
+          <w:tab w:val="left" w:pos="1080"/>
+          <w:tab w:val="left" w:pos="1440"/>
+          <w:tab w:val="left" w:pos="1800"/>
+          <w:tab w:val="left" w:pos="2160"/>
+          <w:tab w:val="left" w:pos="2520"/>
+          <w:tab w:val="left" w:pos="2880"/>
+          <w:tab w:val="left" w:pos="3240"/>
+          <w:tab w:val="left" w:pos="3600"/>
+          <w:tab w:val="left" w:pos="3960"/>
+          <w:tab w:val="left" w:pos="4320"/>
+          <w:tab w:val="left" w:pos="4680"/>
+          <w:tab w:val="left" w:pos="5040"/>
+          <w:tab w:val="left" w:pos="5400"/>
+          <w:tab w:val="left" w:pos="5760"/>
+          <w:tab w:val="left" w:pos="6120"/>
+          <w:tab w:val="left" w:pos="6480"/>
+          <w:tab w:val="left" w:pos="6840"/>
+          <w:tab w:val="left" w:pos="7200"/>
+          <w:tab w:val="left" w:pos="7560"/>
+          <w:tab w:val="left" w:pos="7920"/>
+          <w:tab w:val="left" w:pos="8280"/>
+          <w:tab w:val="left" w:pos="8640"/>
+          <w:tab w:val="left" w:pos="9000"/>
+          <w:tab w:val="left" w:pos="9360"/>
+          <w:tab w:val="left" w:pos="9720"/>
+          <w:tab w:val="left" w:pos="10080"/>
+          <w:tab w:val="left" w:pos="10440"/>
+          <w:tab w:val="left" w:pos="10800"/>
+          <w:tab w:val="left" w:pos="11160"/>
+          <w:tab w:val="left" w:pos="11520"/>
+        </w:tabs>
+        <w:autoSpaceDE w:val="0"/>
+        <w:autoSpaceDN w:val="0"/>
+        <w:adjustRightInd w:val="0"/>
+        <w:spacing w:after="0" w:line="240" w:lineRule="auto"/>
+        <w:rPr>
+          <w:rFonts w:cs="Segoe Print"/>
+        </w:rPr>
+      </w:pPr>
+    </w:p>
+    <w:p>
+      <w:pPr>
+        <w:tabs>
+          <w:tab w:val="left" w:pos="360"/>
+          <w:tab w:val="left" w:pos="720"/>
+          <w:tab w:val="left" w:pos="1080"/>
+          <w:tab w:val="left" w:pos="1440"/>
+          <w:tab w:val="left" w:pos="1800"/>
+          <w:tab w:val="left" w:pos="2160"/>
+          <w:tab w:val="left" w:pos="2520"/>
+          <w:tab w:val="left" w:pos="2880"/>
+          <w:tab w:val="left" w:pos="3240"/>
+          <w:tab w:val="left" w:pos="3600"/>
+          <w:tab w:val="left" w:pos="3960"/>
+          <w:tab w:val="left" w:pos="4320"/>
+          <w:tab w:val="left" w:pos="4680"/>
+          <w:tab w:val="left" w:pos="5040"/>
+          <w:tab w:val="left" w:pos="5400"/>
+          <w:tab w:val="left" w:pos="5760"/>
+          <w:tab w:val="left" w:pos="6120"/>
+          <w:tab w:val="left" w:pos="6480"/>
+          <w:tab w:val="left" w:pos="6840"/>
+          <w:tab w:val="left" w:pos="7200"/>
+          <w:tab w:val="left" w:pos="7560"/>
+          <w:tab w:val="left" w:pos="7920"/>
+          <w:tab w:val="left" w:pos="8280"/>
+          <w:tab w:val="left" w:pos="8640"/>
+          <w:tab w:val="left" w:pos="9000"/>
+          <w:tab w:val="left" w:pos="9360"/>
+          <w:tab w:val="left" w:pos="9720"/>
+          <w:tab w:val="left" w:pos="10080"/>
+          <w:tab w:val="left" w:pos="10440"/>
+          <w:tab w:val="left" w:pos="10800"/>
+          <w:tab w:val="left" w:pos="11160"/>
+          <w:tab w:val="left" w:pos="11520"/>
+        </w:tabs>
+        <w:autoSpaceDE w:val="0"/>
+        <w:autoSpaceDN w:val="0"/>
+        <w:adjustRightInd w:val="0"/>
+        <w:spacing w:after="0" w:line="240" w:lineRule="auto"/>
+        <w:rPr>
+          <w:rFonts w:cs="Segoe Print"/>
+        </w:rPr>
+      </w:pPr>
+      <w:r>
+        <w:rPr>
+          <w:rFonts w:cs="Segoe Print"/>
+        </w:rPr>
+        <w:t>So I have not worked on ABG for about a week or so. In that time I have thought about the game a lot and about the final steps that need to be taken for completion. I plan on going through all the tasks I currently have planned out  based on priority but also ease. I am still waiting on assets for some tasks, so those specific tasks may not be worked on immediately but they will be started/prepared for. I have asked professor warren if he has any preference on how I proceed from here on out with the project assets, hierarchy and code. Based on his answer I will clean up the project by removing anything not currently being used from the sce</w:t>
+      </w:r>
       <w:bookmarkStart w:id="0" w:name="_GoBack"/>
       <w:bookmarkEnd w:id="0"/>
+      <w:r>
+        <w:rPr>
+          <w:rFonts w:cs="Segoe Print"/>
+        </w:rPr>
+        <w:t xml:space="preserve">ne. And removing any placeholder and old assets from the project assets entirely. When it comes to the code, I should remove instead of comment out anything not being used. </w:t>
+      </w:r>
+    </w:p>
+    <w:p>
+      <w:pPr>
+        <w:tabs>
+          <w:tab w:val="left" w:pos="360"/>
+          <w:tab w:val="left" w:pos="720"/>
+          <w:tab w:val="left" w:pos="1080"/>
+          <w:tab w:val="left" w:pos="1440"/>
+          <w:tab w:val="left" w:pos="1800"/>
+          <w:tab w:val="left" w:pos="2160"/>
+          <w:tab w:val="left" w:pos="2520"/>
+          <w:tab w:val="left" w:pos="2880"/>
+          <w:tab w:val="left" w:pos="3240"/>
+          <w:tab w:val="left" w:pos="3600"/>
+          <w:tab w:val="left" w:pos="3960"/>
+          <w:tab w:val="left" w:pos="4320"/>
+          <w:tab w:val="left" w:pos="4680"/>
+          <w:tab w:val="left" w:pos="5040"/>
+          <w:tab w:val="left" w:pos="5400"/>
+          <w:tab w:val="left" w:pos="5760"/>
+          <w:tab w:val="left" w:pos="6120"/>
+          <w:tab w:val="left" w:pos="6480"/>
+          <w:tab w:val="left" w:pos="6840"/>
+          <w:tab w:val="left" w:pos="7200"/>
+          <w:tab w:val="left" w:pos="7560"/>
+          <w:tab w:val="left" w:pos="7920"/>
+          <w:tab w:val="left" w:pos="8280"/>
+          <w:tab w:val="left" w:pos="8640"/>
+          <w:tab w:val="left" w:pos="9000"/>
+          <w:tab w:val="left" w:pos="9360"/>
+          <w:tab w:val="left" w:pos="9720"/>
+          <w:tab w:val="left" w:pos="10080"/>
+          <w:tab w:val="left" w:pos="10440"/>
+          <w:tab w:val="left" w:pos="10800"/>
+          <w:tab w:val="left" w:pos="11160"/>
+          <w:tab w:val="left" w:pos="11520"/>
+        </w:tabs>
+        <w:autoSpaceDE w:val="0"/>
+        <w:autoSpaceDN w:val="0"/>
+        <w:adjustRightInd w:val="0"/>
+        <w:spacing w:after="0" w:line="240" w:lineRule="auto"/>
+        <w:rPr>
+          <w:rFonts w:cs="Segoe Print"/>
+        </w:rPr>
+      </w:pPr>
+    </w:p>
+    <w:p>
+      <w:pPr>
+        <w:tabs>
+          <w:tab w:val="left" w:pos="360"/>
+          <w:tab w:val="left" w:pos="720"/>
+          <w:tab w:val="left" w:pos="1080"/>
+          <w:tab w:val="left" w:pos="1440"/>
+          <w:tab w:val="left" w:pos="1800"/>
+          <w:tab w:val="left" w:pos="2160"/>
+          <w:tab w:val="left" w:pos="2520"/>
+          <w:tab w:val="left" w:pos="2880"/>
+          <w:tab w:val="left" w:pos="3240"/>
+          <w:tab w:val="left" w:pos="3600"/>
+          <w:tab w:val="left" w:pos="3960"/>
+          <w:tab w:val="left" w:pos="4320"/>
+          <w:tab w:val="left" w:pos="4680"/>
+          <w:tab w:val="left" w:pos="5040"/>
+          <w:tab w:val="left" w:pos="5400"/>
+          <w:tab w:val="left" w:pos="5760"/>
+          <w:tab w:val="left" w:pos="6120"/>
+          <w:tab w:val="left" w:pos="6480"/>
+          <w:tab w:val="left" w:pos="6840"/>
+          <w:tab w:val="left" w:pos="7200"/>
+          <w:tab w:val="left" w:pos="7560"/>
+          <w:tab w:val="left" w:pos="7920"/>
+          <w:tab w:val="left" w:pos="8280"/>
+          <w:tab w:val="left" w:pos="8640"/>
+          <w:tab w:val="left" w:pos="9000"/>
+          <w:tab w:val="left" w:pos="9360"/>
+          <w:tab w:val="left" w:pos="9720"/>
+          <w:tab w:val="left" w:pos="10080"/>
+          <w:tab w:val="left" w:pos="10440"/>
+          <w:tab w:val="left" w:pos="10800"/>
+          <w:tab w:val="left" w:pos="11160"/>
+          <w:tab w:val="left" w:pos="11520"/>
+        </w:tabs>
+        <w:autoSpaceDE w:val="0"/>
+        <w:autoSpaceDN w:val="0"/>
+        <w:adjustRightInd w:val="0"/>
+        <w:spacing w:after="0" w:line="240" w:lineRule="auto"/>
+        <w:rPr>
+          <w:rFonts w:cs="Segoe Print"/>
+        </w:rPr>
+      </w:pPr>
+      <w:r>
+        <w:rPr>
+          <w:rFonts w:cs="Segoe Print"/>
+        </w:rPr>
+        <w:t xml:space="preserve">First task is to move the Satisfaction bar to the left side of the screen. I also need to import the new assets for the satisfaction bar. </w:t>
+      </w:r>
+    </w:p>
+    <w:p>
+      <w:pPr>
+        <w:tabs>
+          <w:tab w:val="left" w:pos="360"/>
+          <w:tab w:val="left" w:pos="720"/>
+          <w:tab w:val="left" w:pos="1080"/>
+          <w:tab w:val="left" w:pos="1440"/>
+          <w:tab w:val="left" w:pos="1800"/>
+          <w:tab w:val="left" w:pos="2160"/>
+          <w:tab w:val="left" w:pos="2520"/>
+          <w:tab w:val="left" w:pos="2880"/>
+          <w:tab w:val="left" w:pos="3240"/>
+          <w:tab w:val="left" w:pos="3600"/>
+          <w:tab w:val="left" w:pos="3960"/>
+          <w:tab w:val="left" w:pos="4320"/>
+          <w:tab w:val="left" w:pos="4680"/>
+          <w:tab w:val="left" w:pos="5040"/>
+          <w:tab w:val="left" w:pos="5400"/>
+          <w:tab w:val="left" w:pos="5760"/>
+          <w:tab w:val="left" w:pos="6120"/>
+          <w:tab w:val="left" w:pos="6480"/>
+          <w:tab w:val="left" w:pos="6840"/>
+          <w:tab w:val="left" w:pos="7200"/>
+          <w:tab w:val="left" w:pos="7560"/>
+          <w:tab w:val="left" w:pos="7920"/>
+          <w:tab w:val="left" w:pos="8280"/>
+          <w:tab w:val="left" w:pos="8640"/>
+          <w:tab w:val="left" w:pos="9000"/>
+          <w:tab w:val="left" w:pos="9360"/>
+          <w:tab w:val="left" w:pos="9720"/>
+          <w:tab w:val="left" w:pos="10080"/>
+          <w:tab w:val="left" w:pos="10440"/>
+          <w:tab w:val="left" w:pos="10800"/>
+          <w:tab w:val="left" w:pos="11160"/>
+          <w:tab w:val="left" w:pos="11520"/>
+        </w:tabs>
+        <w:autoSpaceDE w:val="0"/>
+        <w:autoSpaceDN w:val="0"/>
+        <w:adjustRightInd w:val="0"/>
+        <w:spacing w:after="0" w:line="240" w:lineRule="auto"/>
+        <w:rPr>
+          <w:rFonts w:cs="Segoe Print"/>
+        </w:rPr>
+      </w:pPr>
+    </w:p>
+    <w:p>
+      <w:pPr>
+        <w:tabs>
+          <w:tab w:val="left" w:pos="360"/>
+          <w:tab w:val="left" w:pos="720"/>
+          <w:tab w:val="left" w:pos="1080"/>
+          <w:tab w:val="left" w:pos="1440"/>
+          <w:tab w:val="left" w:pos="1800"/>
+          <w:tab w:val="left" w:pos="2160"/>
+          <w:tab w:val="left" w:pos="2520"/>
+          <w:tab w:val="left" w:pos="2880"/>
+          <w:tab w:val="left" w:pos="3240"/>
+          <w:tab w:val="left" w:pos="3600"/>
+          <w:tab w:val="left" w:pos="3960"/>
+          <w:tab w:val="left" w:pos="4320"/>
+          <w:tab w:val="left" w:pos="4680"/>
+          <w:tab w:val="left" w:pos="5040"/>
+          <w:tab w:val="left" w:pos="5400"/>
+          <w:tab w:val="left" w:pos="5760"/>
+          <w:tab w:val="left" w:pos="6120"/>
+          <w:tab w:val="left" w:pos="6480"/>
+          <w:tab w:val="left" w:pos="6840"/>
+          <w:tab w:val="left" w:pos="7200"/>
+          <w:tab w:val="left" w:pos="7560"/>
+          <w:tab w:val="left" w:pos="7920"/>
+          <w:tab w:val="left" w:pos="8280"/>
+          <w:tab w:val="left" w:pos="8640"/>
+          <w:tab w:val="left" w:pos="9000"/>
+          <w:tab w:val="left" w:pos="9360"/>
+          <w:tab w:val="left" w:pos="9720"/>
+          <w:tab w:val="left" w:pos="10080"/>
+          <w:tab w:val="left" w:pos="10440"/>
+          <w:tab w:val="left" w:pos="10800"/>
+          <w:tab w:val="left" w:pos="11160"/>
+          <w:tab w:val="left" w:pos="11520"/>
+        </w:tabs>
+        <w:autoSpaceDE w:val="0"/>
+        <w:autoSpaceDN w:val="0"/>
+        <w:adjustRightInd w:val="0"/>
+        <w:spacing w:after="0" w:line="240" w:lineRule="auto"/>
+        <w:rPr>
+          <w:rFonts w:cs="Segoe Print"/>
+        </w:rPr>
+      </w:pPr>
+      <w:r>
+        <w:rPr>
+          <w:rFonts w:cs="Segoe Print"/>
+        </w:rPr>
+        <w:t>Decided to rename some functions and variables. While this began as something easy, it is actually taking more time than expected. All the public variables have now been reset and need to be set again.</w:t>
+      </w:r>
+    </w:p>
+    <w:p>
+      <w:pPr>
+        <w:tabs>
+          <w:tab w:val="left" w:pos="360"/>
+          <w:tab w:val="left" w:pos="720"/>
+          <w:tab w:val="left" w:pos="1080"/>
+          <w:tab w:val="left" w:pos="1440"/>
+          <w:tab w:val="left" w:pos="1800"/>
+          <w:tab w:val="left" w:pos="2160"/>
+          <w:tab w:val="left" w:pos="2520"/>
+          <w:tab w:val="left" w:pos="2880"/>
+          <w:tab w:val="left" w:pos="3240"/>
+          <w:tab w:val="left" w:pos="3600"/>
+          <w:tab w:val="left" w:pos="3960"/>
+          <w:tab w:val="left" w:pos="4320"/>
+          <w:tab w:val="left" w:pos="4680"/>
+          <w:tab w:val="left" w:pos="5040"/>
+          <w:tab w:val="left" w:pos="5400"/>
+          <w:tab w:val="left" w:pos="5760"/>
+          <w:tab w:val="left" w:pos="6120"/>
+          <w:tab w:val="left" w:pos="6480"/>
+          <w:tab w:val="left" w:pos="6840"/>
+          <w:tab w:val="left" w:pos="7200"/>
+          <w:tab w:val="left" w:pos="7560"/>
+          <w:tab w:val="left" w:pos="7920"/>
+          <w:tab w:val="left" w:pos="8280"/>
+          <w:tab w:val="left" w:pos="8640"/>
+          <w:tab w:val="left" w:pos="9000"/>
+          <w:tab w:val="left" w:pos="9360"/>
+          <w:tab w:val="left" w:pos="9720"/>
+          <w:tab w:val="left" w:pos="10080"/>
+          <w:tab w:val="left" w:pos="10440"/>
+          <w:tab w:val="left" w:pos="10800"/>
+          <w:tab w:val="left" w:pos="11160"/>
+          <w:tab w:val="left" w:pos="11520"/>
+        </w:tabs>
+        <w:autoSpaceDE w:val="0"/>
+        <w:autoSpaceDN w:val="0"/>
+        <w:adjustRightInd w:val="0"/>
+        <w:spacing w:after="0" w:line="240" w:lineRule="auto"/>
+        <w:rPr>
+          <w:rFonts w:cs="Segoe Print"/>
+        </w:rPr>
+      </w:pPr>
+    </w:p>
+    <w:p>
+      <w:pPr>
+        <w:tabs>
+          <w:tab w:val="left" w:pos="360"/>
+          <w:tab w:val="left" w:pos="720"/>
+          <w:tab w:val="left" w:pos="1080"/>
+          <w:tab w:val="left" w:pos="1440"/>
+          <w:tab w:val="left" w:pos="1800"/>
+          <w:tab w:val="left" w:pos="2160"/>
+          <w:tab w:val="left" w:pos="2520"/>
+          <w:tab w:val="left" w:pos="2880"/>
+          <w:tab w:val="left" w:pos="3240"/>
+          <w:tab w:val="left" w:pos="3600"/>
+          <w:tab w:val="left" w:pos="3960"/>
+          <w:tab w:val="left" w:pos="4320"/>
+          <w:tab w:val="left" w:pos="4680"/>
+          <w:tab w:val="left" w:pos="5040"/>
+          <w:tab w:val="left" w:pos="5400"/>
+          <w:tab w:val="left" w:pos="5760"/>
+          <w:tab w:val="left" w:pos="6120"/>
+          <w:tab w:val="left" w:pos="6480"/>
+          <w:tab w:val="left" w:pos="6840"/>
+          <w:tab w:val="left" w:pos="7200"/>
+          <w:tab w:val="left" w:pos="7560"/>
+          <w:tab w:val="left" w:pos="7920"/>
+          <w:tab w:val="left" w:pos="8280"/>
+          <w:tab w:val="left" w:pos="8640"/>
+          <w:tab w:val="left" w:pos="9000"/>
+          <w:tab w:val="left" w:pos="9360"/>
+          <w:tab w:val="left" w:pos="9720"/>
+          <w:tab w:val="left" w:pos="10080"/>
+          <w:tab w:val="left" w:pos="10440"/>
+          <w:tab w:val="left" w:pos="10800"/>
+          <w:tab w:val="left" w:pos="11160"/>
+          <w:tab w:val="left" w:pos="11520"/>
+        </w:tabs>
+        <w:autoSpaceDE w:val="0"/>
+        <w:autoSpaceDN w:val="0"/>
+        <w:adjustRightInd w:val="0"/>
+        <w:spacing w:after="0" w:line="240" w:lineRule="auto"/>
+        <w:rPr>
+          <w:rFonts w:cs="Segoe Print"/>
+        </w:rPr>
+      </w:pPr>
+      <w:r>
+        <w:rPr>
+          <w:rFonts w:cs="Segoe Print"/>
+        </w:rPr>
+        <w:t>Anyhow, the code has been cleaned up some, and more will be done soon and the new satisfaction bar has been added in.</w:t>
+      </w:r>
+    </w:p>
+    <w:p>
+      <w:pPr>
+        <w:tabs>
+          <w:tab w:val="left" w:pos="360"/>
+          <w:tab w:val="left" w:pos="720"/>
+          <w:tab w:val="left" w:pos="1080"/>
+          <w:tab w:val="left" w:pos="1440"/>
+          <w:tab w:val="left" w:pos="1800"/>
+          <w:tab w:val="left" w:pos="2160"/>
+          <w:tab w:val="left" w:pos="2520"/>
+          <w:tab w:val="left" w:pos="2880"/>
+          <w:tab w:val="left" w:pos="3240"/>
+          <w:tab w:val="left" w:pos="3600"/>
+          <w:tab w:val="left" w:pos="3960"/>
+          <w:tab w:val="left" w:pos="4320"/>
+          <w:tab w:val="left" w:pos="4680"/>
+          <w:tab w:val="left" w:pos="5040"/>
+          <w:tab w:val="left" w:pos="5400"/>
+          <w:tab w:val="left" w:pos="5760"/>
+          <w:tab w:val="left" w:pos="6120"/>
+          <w:tab w:val="left" w:pos="6480"/>
+          <w:tab w:val="left" w:pos="6840"/>
+          <w:tab w:val="left" w:pos="7200"/>
+          <w:tab w:val="left" w:pos="7560"/>
+          <w:tab w:val="left" w:pos="7920"/>
+          <w:tab w:val="left" w:pos="8280"/>
+          <w:tab w:val="left" w:pos="8640"/>
+          <w:tab w:val="left" w:pos="9000"/>
+          <w:tab w:val="left" w:pos="9360"/>
+          <w:tab w:val="left" w:pos="9720"/>
+          <w:tab w:val="left" w:pos="10080"/>
+          <w:tab w:val="left" w:pos="10440"/>
+          <w:tab w:val="left" w:pos="10800"/>
+          <w:tab w:val="left" w:pos="11160"/>
+          <w:tab w:val="left" w:pos="11520"/>
+        </w:tabs>
+        <w:autoSpaceDE w:val="0"/>
+        <w:autoSpaceDN w:val="0"/>
+        <w:adjustRightInd w:val="0"/>
+        <w:spacing w:after="0" w:line="240" w:lineRule="auto"/>
+        <w:rPr>
+          <w:rFonts w:cs="Segoe Print"/>
+        </w:rPr>
+      </w:pPr>
+      <w:r>
+        <w:rPr>
+          <w:rFonts w:cs="Segoe Print"/>
+        </w:rPr>
+        <w:t xml:space="preserve">Everything appears to be working fine for now, so this looks like a good time to stop for the night. I'll be back tomorrow morning and afternoon to do the bulk of the smaller tasks. </w:t>
+      </w:r>
+    </w:p>
+    <w:p>
+      <w:pPr>
+        <w:tabs>
+          <w:tab w:val="left" w:pos="360"/>
+          <w:tab w:val="left" w:pos="720"/>
+          <w:tab w:val="left" w:pos="1080"/>
+          <w:tab w:val="left" w:pos="1440"/>
+          <w:tab w:val="left" w:pos="1800"/>
+          <w:tab w:val="left" w:pos="2160"/>
+          <w:tab w:val="left" w:pos="2520"/>
+          <w:tab w:val="left" w:pos="2880"/>
+          <w:tab w:val="left" w:pos="3240"/>
+          <w:tab w:val="left" w:pos="3600"/>
+          <w:tab w:val="left" w:pos="3960"/>
+          <w:tab w:val="left" w:pos="4320"/>
+          <w:tab w:val="left" w:pos="4680"/>
+          <w:tab w:val="left" w:pos="5040"/>
+          <w:tab w:val="left" w:pos="5400"/>
+          <w:tab w:val="left" w:pos="5760"/>
+          <w:tab w:val="left" w:pos="6120"/>
+          <w:tab w:val="left" w:pos="6480"/>
+          <w:tab w:val="left" w:pos="6840"/>
+          <w:tab w:val="left" w:pos="7200"/>
+          <w:tab w:val="left" w:pos="7560"/>
+          <w:tab w:val="left" w:pos="7920"/>
+          <w:tab w:val="left" w:pos="8280"/>
+          <w:tab w:val="left" w:pos="8640"/>
+          <w:tab w:val="left" w:pos="9000"/>
+          <w:tab w:val="left" w:pos="9360"/>
+          <w:tab w:val="left" w:pos="9720"/>
+          <w:tab w:val="left" w:pos="10080"/>
+          <w:tab w:val="left" w:pos="10440"/>
+          <w:tab w:val="left" w:pos="10800"/>
+          <w:tab w:val="left" w:pos="11160"/>
+          <w:tab w:val="left" w:pos="11520"/>
+        </w:tabs>
+        <w:autoSpaceDE w:val="0"/>
+        <w:autoSpaceDN w:val="0"/>
+        <w:adjustRightInd w:val="0"/>
+        <w:spacing w:after="0" w:line="240" w:lineRule="auto"/>
+        <w:rPr>
+          <w:rFonts w:cs="Segoe Print"/>
+        </w:rPr>
+      </w:pPr>
     </w:p>
     <w:sectPr>
       <w:pgSz w:w="12240" w:h="15840"/>

</xml_diff>